<commit_message>
Update 4: updated introduction
</commit_message>
<xml_diff>
--- a/_GroupReport/_GroupReport.docx
+++ b/_GroupReport/_GroupReport.docx
@@ -796,69 +796,31 @@
     </w:p>
     <w:p>
       <w:pPr>
-        <w:pStyle w:val="ListParagraph"/>
-        <w:spacing w:line="480" w:lineRule="auto"/>
-        <w:jc w:val="both"/>
-        <w:rPr>
-          <w:rFonts w:ascii="Times New Roman" w:hAnsi="Times New Roman" w:cs="Times New Roman"/>
-          <w:sz w:val="24"/>
-          <w:szCs w:val="24"/>
-        </w:rPr>
-      </w:pPr>
-    </w:p>
-    <w:p>
-      <w:pPr>
-        <w:pStyle w:val="ListParagraph"/>
-        <w:spacing w:line="480" w:lineRule="auto"/>
-        <w:jc w:val="both"/>
-        <w:rPr>
-          <w:rFonts w:ascii="Times New Roman" w:hAnsi="Times New Roman" w:cs="Times New Roman"/>
-          <w:sz w:val="24"/>
-          <w:szCs w:val="24"/>
-        </w:rPr>
-      </w:pPr>
-    </w:p>
-    <w:p>
-      <w:pPr>
-        <w:pStyle w:val="ListParagraph"/>
-        <w:spacing w:line="480" w:lineRule="auto"/>
-        <w:jc w:val="both"/>
-        <w:rPr>
-          <w:rFonts w:ascii="Times New Roman" w:hAnsi="Times New Roman" w:cs="Times New Roman"/>
-          <w:sz w:val="24"/>
-          <w:szCs w:val="24"/>
-        </w:rPr>
-      </w:pPr>
-    </w:p>
-    <w:p>
-      <w:pPr>
-        <w:pStyle w:val="ListParagraph"/>
-        <w:spacing w:line="480" w:lineRule="auto"/>
-        <w:jc w:val="both"/>
-        <w:rPr>
-          <w:rFonts w:ascii="Times New Roman" w:hAnsi="Times New Roman" w:cs="Times New Roman"/>
-          <w:sz w:val="24"/>
-          <w:szCs w:val="24"/>
-        </w:rPr>
-      </w:pPr>
-    </w:p>
-    <w:p>
-      <w:pPr>
-        <w:pStyle w:val="ListParagraph"/>
-        <w:spacing w:line="480" w:lineRule="auto"/>
-        <w:jc w:val="both"/>
-        <w:rPr>
-          <w:rFonts w:ascii="Times New Roman" w:hAnsi="Times New Roman" w:cs="Times New Roman"/>
-          <w:sz w:val="24"/>
-          <w:szCs w:val="24"/>
-        </w:rPr>
-      </w:pPr>
+        <w:rPr>
+          <w:rFonts w:ascii="Times New Roman" w:eastAsiaTheme="majorEastAsia" w:hAnsi="Times New Roman" w:cs="Times New Roman"/>
+          <w:color w:val="1F3864" w:themeColor="accent1" w:themeShade="80"/>
+          <w:sz w:val="24"/>
+          <w:szCs w:val="24"/>
+        </w:rPr>
+      </w:pPr>
+      <w:r>
+        <w:rPr>
+          <w:sz w:val="24"/>
+        </w:rPr>
+        <w:br w:type="page"/>
+      </w:r>
     </w:p>
     <w:p>
       <w:pPr>
         <w:pStyle w:val="Heading1"/>
-      </w:pPr>
-      <w:r>
+        <w:rPr>
+          <w:sz w:val="24"/>
+        </w:rPr>
+      </w:pPr>
+      <w:r>
+        <w:rPr>
+          <w:sz w:val="24"/>
+        </w:rPr>
         <w:lastRenderedPageBreak/>
         <w:t>Introduction</w:t>
       </w:r>
@@ -867,8 +829,18 @@
       <w:pPr>
         <w:pStyle w:val="Heading2"/>
         <w:spacing w:line="480" w:lineRule="auto"/>
-      </w:pPr>
-      <w:r>
+        <w:rPr>
+          <w:rFonts w:cs="Times New Roman"/>
+          <w:sz w:val="24"/>
+          <w:szCs w:val="24"/>
+        </w:rPr>
+      </w:pPr>
+      <w:r>
+        <w:rPr>
+          <w:rFonts w:cs="Times New Roman"/>
+          <w:sz w:val="24"/>
+          <w:szCs w:val="24"/>
+        </w:rPr>
         <w:t>Facial Recognition</w:t>
       </w:r>
     </w:p>
@@ -1006,51 +978,40 @@
           <w:rFonts w:ascii="Times New Roman" w:hAnsi="Times New Roman" w:cs="Times New Roman"/>
           <w:sz w:val="24"/>
           <w:szCs w:val="24"/>
+        </w:rPr>
+        <w:t>On January 2019, the state of Penang launched a facial recognition system capable of detecting the faces of criminals. It uses Intelligent Video Analytics (IVA) to identify and track the location of the criminals. The camera will trigger alarm once the latest movement of the criminal is captured. (https://www.biometricupdate.com/201901/malaysian-state-launches-facial-recognition-to-cctv-</w:t>
+      </w:r>
+      <w:r>
+        <w:rPr>
+          <w:rFonts w:ascii="Times New Roman" w:hAnsi="Times New Roman" w:cs="Times New Roman"/>
+          <w:sz w:val="24"/>
+          <w:szCs w:val="24"/>
           <w:highlight w:val="yellow"/>
         </w:rPr>
-        <w:t>Add 1 more application on security</w:t>
-      </w:r>
-    </w:p>
-    <w:p>
-      <w:pPr>
-        <w:spacing w:line="480" w:lineRule="auto"/>
-        <w:jc w:val="both"/>
-        <w:rPr>
-          <w:rFonts w:ascii="Times New Roman" w:hAnsi="Times New Roman" w:cs="Times New Roman"/>
-          <w:sz w:val="24"/>
-          <w:szCs w:val="24"/>
-        </w:rPr>
-      </w:pPr>
-      <w:r>
-        <w:rPr>
-          <w:rFonts w:ascii="Times New Roman" w:hAnsi="Times New Roman" w:cs="Times New Roman"/>
-          <w:sz w:val="24"/>
-          <w:szCs w:val="24"/>
-        </w:rPr>
-        <w:t xml:space="preserve">There are many more applications of facial recognition on improving business product, consumer experience and </w:t>
-      </w:r>
-      <w:r>
-        <w:rPr>
-          <w:rFonts w:ascii="Times New Roman" w:hAnsi="Times New Roman" w:cs="Times New Roman"/>
-          <w:sz w:val="24"/>
-          <w:szCs w:val="24"/>
-        </w:rPr>
-        <w:t xml:space="preserve">even </w:t>
-      </w:r>
-      <w:r>
-        <w:rPr>
-          <w:rFonts w:ascii="Times New Roman" w:hAnsi="Times New Roman" w:cs="Times New Roman"/>
-          <w:sz w:val="24"/>
-          <w:szCs w:val="24"/>
-        </w:rPr>
-        <w:t>advancing a nation’s interest.</w:t>
+        <w:t>network)</w:t>
+      </w:r>
+    </w:p>
+    <w:p>
+      <w:pPr>
+        <w:spacing w:line="480" w:lineRule="auto"/>
+        <w:rPr>
+          <w:rFonts w:ascii="Times New Roman" w:hAnsi="Times New Roman" w:cs="Times New Roman"/>
+          <w:sz w:val="24"/>
+          <w:szCs w:val="24"/>
+        </w:rPr>
+      </w:pPr>
+      <w:r>
+        <w:rPr>
+          <w:rFonts w:ascii="Times New Roman" w:hAnsi="Times New Roman" w:cs="Times New Roman"/>
+          <w:sz w:val="24"/>
+          <w:szCs w:val="24"/>
+        </w:rPr>
+        <w:t>There are many more applications of facial recognition on improving business product, consumer experience and even advancing a nation’s interest.</w:t>
       </w:r>
     </w:p>
     <w:p>
       <w:pPr>
         <w:pStyle w:val="Heading2"/>
-        <w:spacing w:line="480" w:lineRule="auto"/>
-        <w:jc w:val="both"/>
         <w:rPr>
           <w:rFonts w:cs="Times New Roman"/>
           <w:sz w:val="24"/>
@@ -1063,13 +1024,13 @@
           <w:sz w:val="24"/>
           <w:szCs w:val="24"/>
         </w:rPr>
+        <w:lastRenderedPageBreak/>
         <w:t>Challenge</w:t>
       </w:r>
     </w:p>
     <w:p>
       <w:pPr>
         <w:spacing w:line="480" w:lineRule="auto"/>
-        <w:jc w:val="both"/>
         <w:rPr>
           <w:rFonts w:ascii="Times New Roman" w:hAnsi="Times New Roman" w:cs="Times New Roman"/>
           <w:b/>
@@ -1083,23 +1044,188 @@
           <w:sz w:val="24"/>
           <w:szCs w:val="24"/>
         </w:rPr>
-        <w:t>The challenge of doing facial recognition on digital image is the difficulty of extracting</w:t>
-      </w:r>
-      <w:r>
-        <w:rPr>
-          <w:rFonts w:ascii="Times New Roman" w:hAnsi="Times New Roman" w:cs="Times New Roman"/>
-          <w:sz w:val="24"/>
-          <w:szCs w:val="24"/>
-        </w:rPr>
-        <w:t xml:space="preserve"> facial features from pixels value.</w:t>
-      </w:r>
-      <w:r>
-        <w:rPr>
-          <w:rFonts w:ascii="Times New Roman" w:hAnsi="Times New Roman" w:cs="Times New Roman"/>
-          <w:sz w:val="24"/>
-          <w:szCs w:val="24"/>
-        </w:rPr>
-        <w:t xml:space="preserve"> The recognition problem is made difficult by the variability of a face </w:t>
+        <w:t>The challenge of doing facial recognition on digital image is the difficulty of extracting facial features from pixels value. The recognition problem is made difficult by the variability of a face in the image. This includes variability in head rotation and tilt, light intensity and angle, facial expression, aging and other factors</w:t>
+      </w:r>
+      <w:r>
+        <w:rPr>
+          <w:rFonts w:ascii="Times New Roman" w:hAnsi="Times New Roman" w:cs="Times New Roman"/>
+          <w:b/>
+          <w:sz w:val="24"/>
+          <w:szCs w:val="24"/>
+        </w:rPr>
+        <w:t>. (Woody Bledsoe, 1966</w:t>
+      </w:r>
+      <w:r>
+        <w:rPr>
+          <w:rFonts w:ascii="Times New Roman" w:hAnsi="Times New Roman" w:cs="Times New Roman"/>
+          <w:b/>
+          <w:sz w:val="24"/>
+          <w:szCs w:val="24"/>
+        </w:rPr>
+        <w:t>a</w:t>
+      </w:r>
+      <w:r>
+        <w:rPr>
+          <w:rFonts w:ascii="Times New Roman" w:hAnsi="Times New Roman" w:cs="Times New Roman"/>
+          <w:b/>
+          <w:sz w:val="24"/>
+          <w:szCs w:val="24"/>
+        </w:rPr>
+        <w:t xml:space="preserve">; </w:t>
+      </w:r>
+      <w:r>
+        <w:rPr>
+          <w:rFonts w:ascii="Times New Roman" w:hAnsi="Times New Roman" w:cs="Times New Roman"/>
+          <w:sz w:val="24"/>
+          <w:szCs w:val="24"/>
+        </w:rPr>
+        <w:t>Bledsoe, W. W. 1966a. Man-Machine Facial Recognition: Report on a Large-Scale Experiment, Technical Report PRI 22, Panoramic Research, Inc., Palo Alto, Californ</w:t>
+      </w:r>
+      <w:bookmarkStart w:id="0" w:name="_GoBack"/>
+      <w:bookmarkEnd w:id="0"/>
+      <w:r>
+        <w:rPr>
+          <w:rFonts w:ascii="Times New Roman" w:hAnsi="Times New Roman" w:cs="Times New Roman"/>
+          <w:sz w:val="24"/>
+          <w:szCs w:val="24"/>
+        </w:rPr>
+        <w:t>ia.</w:t>
+      </w:r>
+      <w:r>
+        <w:rPr>
+          <w:rFonts w:ascii="Times New Roman" w:hAnsi="Times New Roman" w:cs="Times New Roman"/>
+          <w:b/>
+          <w:sz w:val="24"/>
+          <w:szCs w:val="24"/>
+        </w:rPr>
+        <w:t>)</w:t>
+      </w:r>
+    </w:p>
+    <w:p>
+      <w:pPr>
+        <w:pStyle w:val="Heading2"/>
+        <w:rPr>
+          <w:rFonts w:cs="Times New Roman"/>
+          <w:sz w:val="24"/>
+          <w:szCs w:val="24"/>
+        </w:rPr>
+      </w:pPr>
+      <w:r>
+        <w:rPr>
+          <w:rFonts w:cs="Times New Roman"/>
+          <w:sz w:val="24"/>
+          <w:szCs w:val="24"/>
+        </w:rPr>
+        <w:t xml:space="preserve">Traditional </w:t>
+      </w:r>
+      <w:r>
+        <w:rPr>
+          <w:rFonts w:cs="Times New Roman"/>
+          <w:sz w:val="24"/>
+          <w:szCs w:val="24"/>
+        </w:rPr>
+        <w:t>Facial Recognition M</w:t>
+      </w:r>
+      <w:r>
+        <w:rPr>
+          <w:rFonts w:cs="Times New Roman"/>
+          <w:sz w:val="24"/>
+          <w:szCs w:val="24"/>
+        </w:rPr>
+        <w:t>ethods</w:t>
+      </w:r>
+    </w:p>
+    <w:p>
+      <w:pPr>
+        <w:spacing w:line="480" w:lineRule="auto"/>
+        <w:rPr>
+          <w:rFonts w:ascii="Times New Roman" w:hAnsi="Times New Roman" w:cs="Times New Roman"/>
+          <w:sz w:val="24"/>
+          <w:szCs w:val="24"/>
+        </w:rPr>
+      </w:pPr>
+      <w:hyperlink r:id="rId8" w:history="1">
+        <w:r>
+          <w:rPr>
+            <w:rStyle w:val="Hyperlink"/>
+            <w:rFonts w:ascii="Times New Roman" w:hAnsi="Times New Roman" w:cs="Times New Roman"/>
+            <w:sz w:val="24"/>
+            <w:szCs w:val="24"/>
+          </w:rPr>
+          <w:t>https://www.researchgate.net/publication/271584966_Face_Recognition_Challenges_Achievements_and_Future_Directions</w:t>
+        </w:r>
+      </w:hyperlink>
+    </w:p>
+    <w:p>
+      <w:pPr>
+        <w:spacing w:line="480" w:lineRule="auto"/>
+        <w:rPr>
+          <w:rFonts w:ascii="Times New Roman" w:hAnsi="Times New Roman" w:cs="Times New Roman"/>
+          <w:sz w:val="24"/>
+          <w:szCs w:val="24"/>
+        </w:rPr>
+      </w:pPr>
+      <w:r>
+        <w:rPr>
+          <w:rFonts w:ascii="Times New Roman" w:hAnsi="Times New Roman" w:cs="Times New Roman"/>
+          <w:sz w:val="24"/>
+          <w:szCs w:val="24"/>
+        </w:rPr>
+        <w:t>The traditional face recognition algorithms can be categorized into holistic features and local appearance features like LBP. Holistic approach can be further categorized into linear projection approaches like linear discriminate analysis (LDA), principal component analysis (PCA), independent component analysis (ICA), linear regression classifier (LRC) and 2</w:t>
+      </w:r>
+      <w:proofErr w:type="gramStart"/>
+      <w:r>
+        <w:rPr>
+          <w:rFonts w:ascii="Times New Roman" w:hAnsi="Times New Roman" w:cs="Times New Roman"/>
+          <w:sz w:val="24"/>
+          <w:szCs w:val="24"/>
+        </w:rPr>
+        <w:t>DPCA ,</w:t>
+      </w:r>
+      <w:proofErr w:type="gramEnd"/>
+      <w:r>
+        <w:rPr>
+          <w:rFonts w:ascii="Times New Roman" w:hAnsi="Times New Roman" w:cs="Times New Roman"/>
+          <w:sz w:val="24"/>
+          <w:szCs w:val="24"/>
+        </w:rPr>
+        <w:t xml:space="preserve"> and non-linear projection such as kernel PCA (KPCA), locally linear embedding (LLE), locality preserving projection (LPP) and </w:t>
+      </w:r>
+      <w:proofErr w:type="spellStart"/>
+      <w:r>
+        <w:rPr>
+          <w:rFonts w:ascii="Times New Roman" w:hAnsi="Times New Roman" w:cs="Times New Roman"/>
+          <w:sz w:val="24"/>
+          <w:szCs w:val="24"/>
+        </w:rPr>
+        <w:t>self organizing</w:t>
+      </w:r>
+      <w:proofErr w:type="spellEnd"/>
+      <w:r>
+        <w:rPr>
+          <w:rFonts w:ascii="Times New Roman" w:hAnsi="Times New Roman" w:cs="Times New Roman"/>
+          <w:sz w:val="24"/>
+          <w:szCs w:val="24"/>
+        </w:rPr>
+        <w:t xml:space="preserve"> map (SOM). </w:t>
+      </w:r>
+    </w:p>
+    <w:p>
+      <w:pPr>
+        <w:spacing w:line="480" w:lineRule="auto"/>
+        <w:rPr>
+          <w:rFonts w:ascii="Times New Roman" w:hAnsi="Times New Roman" w:cs="Times New Roman"/>
+          <w:sz w:val="24"/>
+          <w:szCs w:val="24"/>
+        </w:rPr>
+      </w:pPr>
+      <w:r>
+        <w:rPr>
+          <w:rFonts w:ascii="Times New Roman" w:hAnsi="Times New Roman" w:cs="Times New Roman"/>
+          <w:sz w:val="24"/>
+          <w:szCs w:val="24"/>
+        </w:rPr>
+        <w:t xml:space="preserve">In holistic approach, individual features like eyes, nose and mouth are ignored, and a complete face is considered as a single feature for detection and recognition. Both LDA and PCA focus on the global Euclidean Structure while LRC focuses on the local manifold structure. However, all these linear subspace learning algorithms-based methods fail to adequately represent faces when variations like illumination and facial expressions are present. Non-linear methods like KPCA and kernel ICA which use kernel techniques are introduced to overcome the drawback of traditional linear methods. However, these methods do not produce a significant improvement compared with linear methods. LLE and LPP which are capable to handle complex data and </w:t>
       </w:r>
       <w:r>
         <w:rPr>
@@ -1108,8 +1234,236 @@
           <w:szCs w:val="24"/>
         </w:rPr>
         <w:lastRenderedPageBreak/>
-        <w:t>in the image. This includes variability in head rotation and tilt, light intensity and angle, facial expression, aging and other factors</w:t>
-      </w:r>
+        <w:t>inherit the simplicity from linear approach have drawbacks too as they only projects for training data.</w:t>
+      </w:r>
+    </w:p>
+    <w:p>
+      <w:pPr>
+        <w:spacing w:line="480" w:lineRule="auto"/>
+        <w:rPr>
+          <w:rFonts w:ascii="Times New Roman" w:hAnsi="Times New Roman" w:cs="Times New Roman"/>
+          <w:sz w:val="24"/>
+          <w:szCs w:val="24"/>
+        </w:rPr>
+      </w:pPr>
+      <w:r>
+        <w:rPr>
+          <w:rFonts w:ascii="Times New Roman" w:hAnsi="Times New Roman" w:cs="Times New Roman"/>
+          <w:sz w:val="24"/>
+          <w:szCs w:val="24"/>
+        </w:rPr>
+        <w:t>Local appearance approach has advantages over holistic approach. The approach is more stable to local changes like occlusion, misalignment and expression. In facial recognition using local binary patterns (LBP), the face area is divided into smaller parts. Histograms are then extracted and integrated into a single feature vector. The representation of the face is formed using feature vector and similarities between images can be measured. (</w:t>
+      </w:r>
+      <w:hyperlink r:id="rId9" w:history="1">
+        <w:r>
+          <w:rPr>
+            <w:rStyle w:val="Hyperlink"/>
+            <w:rFonts w:ascii="Times New Roman" w:hAnsi="Times New Roman" w:cs="Times New Roman"/>
+            <w:sz w:val="24"/>
+            <w:szCs w:val="24"/>
+          </w:rPr>
+          <w:t>https://globaljournals.org/GJCST_Volume13/1-Face-Recognition-using-Local.pdf</w:t>
+        </w:r>
+      </w:hyperlink>
+      <w:r>
+        <w:rPr>
+          <w:rFonts w:ascii="Times New Roman" w:hAnsi="Times New Roman" w:cs="Times New Roman"/>
+          <w:sz w:val="24"/>
+          <w:szCs w:val="24"/>
+        </w:rPr>
+        <w:t xml:space="preserve">) However, the recognition speed might be slowed down due to long histogram produced and the binary data produced are sensitive to noise. (https://dl.acm.org/citation.cfm?id=1473751) </w:t>
+      </w:r>
+    </w:p>
+    <w:p>
+      <w:pPr>
+        <w:pStyle w:val="Heading2"/>
+        <w:rPr>
+          <w:rFonts w:cs="Times New Roman"/>
+          <w:sz w:val="24"/>
+          <w:szCs w:val="24"/>
+        </w:rPr>
+      </w:pPr>
+      <w:r>
+        <w:rPr>
+          <w:rFonts w:cs="Times New Roman"/>
+          <w:sz w:val="24"/>
+          <w:szCs w:val="24"/>
+        </w:rPr>
+        <w:t>Neural Network</w:t>
+      </w:r>
+      <w:r>
+        <w:rPr>
+          <w:rFonts w:cs="Times New Roman"/>
+          <w:sz w:val="24"/>
+          <w:szCs w:val="24"/>
+        </w:rPr>
+        <w:t>’s</w:t>
+      </w:r>
+      <w:r>
+        <w:rPr>
+          <w:rFonts w:cs="Times New Roman"/>
+          <w:sz w:val="24"/>
+          <w:szCs w:val="24"/>
+        </w:rPr>
+        <w:t xml:space="preserve"> </w:t>
+      </w:r>
+      <w:r>
+        <w:rPr>
+          <w:rFonts w:cs="Times New Roman"/>
+          <w:sz w:val="24"/>
+          <w:szCs w:val="24"/>
+        </w:rPr>
+        <w:t>A</w:t>
+      </w:r>
+      <w:r>
+        <w:rPr>
+          <w:rFonts w:cs="Times New Roman"/>
+          <w:sz w:val="24"/>
+          <w:szCs w:val="24"/>
+        </w:rPr>
+        <w:t>dvantage</w:t>
+      </w:r>
+    </w:p>
+    <w:p>
+      <w:pPr>
+        <w:spacing w:line="480" w:lineRule="auto"/>
+        <w:rPr>
+          <w:rFonts w:ascii="Times New Roman" w:hAnsi="Times New Roman" w:cs="Times New Roman"/>
+          <w:sz w:val="24"/>
+          <w:szCs w:val="24"/>
+        </w:rPr>
+      </w:pPr>
+      <w:r>
+        <w:rPr>
+          <w:rFonts w:ascii="Times New Roman" w:hAnsi="Times New Roman" w:cs="Times New Roman"/>
+          <w:sz w:val="24"/>
+          <w:szCs w:val="24"/>
+        </w:rPr>
+        <w:t>Clearly, traditional face recognition methods are not the best approaches for image processing. Neural network which is capable of learning and modelling non-linear and complex relationships is introduced to overcome the drawback of traditional face recognition methods. Neural network is powered by massive amounts of data to learn a face representation that can cope with variations in the training data.</w:t>
+      </w:r>
+    </w:p>
+    <w:p>
+      <w:pPr>
+        <w:pStyle w:val="Heading3"/>
+      </w:pPr>
+      <w:r>
+        <w:t>Convolutional Neural Network (CNN)</w:t>
+      </w:r>
+    </w:p>
+    <w:p>
+      <w:pPr>
+        <w:rPr>
+          <w:rFonts w:ascii="Times New Roman" w:hAnsi="Times New Roman" w:cs="Times New Roman"/>
+          <w:sz w:val="24"/>
+          <w:szCs w:val="24"/>
+        </w:rPr>
+      </w:pPr>
+      <w:r>
+        <w:rPr>
+          <w:rFonts w:ascii="Times New Roman" w:hAnsi="Times New Roman" w:cs="Times New Roman"/>
+          <w:sz w:val="24"/>
+          <w:szCs w:val="24"/>
+        </w:rPr>
+        <w:t>C</w:t>
+      </w:r>
+      <w:r>
+        <w:rPr>
+          <w:rFonts w:ascii="Times New Roman" w:hAnsi="Times New Roman" w:cs="Times New Roman"/>
+          <w:sz w:val="24"/>
+          <w:szCs w:val="24"/>
+        </w:rPr>
+        <w:t xml:space="preserve">onvolutional neural network </w:t>
+      </w:r>
+      <w:r>
+        <w:rPr>
+          <w:rFonts w:ascii="Times New Roman" w:hAnsi="Times New Roman" w:cs="Times New Roman"/>
+          <w:sz w:val="24"/>
+          <w:szCs w:val="24"/>
+        </w:rPr>
+        <w:t>has</w:t>
+      </w:r>
+      <w:r>
+        <w:rPr>
+          <w:rFonts w:ascii="Times New Roman" w:hAnsi="Times New Roman" w:cs="Times New Roman"/>
+          <w:sz w:val="24"/>
+          <w:szCs w:val="24"/>
+        </w:rPr>
+        <w:t xml:space="preserve"> been the state-of-the-art models for image recognition</w:t>
+      </w:r>
+      <w:r>
+        <w:rPr>
+          <w:rFonts w:ascii="Times New Roman" w:hAnsi="Times New Roman" w:cs="Times New Roman"/>
+          <w:sz w:val="24"/>
+          <w:szCs w:val="24"/>
+        </w:rPr>
+        <w:t>. Using a trained large and deep convolutional neural network, the model achieved a top-1 and top-5 error rates of 37.5% and 17.0% on the ImageNet LSVRC-2010 contest, which is significantly better than the previous state-of-the-art models.</w:t>
+      </w:r>
+      <w:r>
+        <w:rPr>
+          <w:rFonts w:ascii="Times New Roman" w:hAnsi="Times New Roman" w:cs="Times New Roman"/>
+          <w:sz w:val="24"/>
+          <w:szCs w:val="24"/>
+        </w:rPr>
+        <w:t xml:space="preserve"> </w:t>
+      </w:r>
+      <w:r>
+        <w:rPr>
+          <w:rFonts w:ascii="Times New Roman" w:hAnsi="Times New Roman" w:cs="Times New Roman"/>
+          <w:sz w:val="24"/>
+          <w:szCs w:val="24"/>
+        </w:rPr>
+        <w:t xml:space="preserve"> </w:t>
+      </w:r>
+      <w:r>
+        <w:rPr>
+          <w:rFonts w:ascii="Times New Roman" w:hAnsi="Times New Roman" w:cs="Times New Roman"/>
+          <w:sz w:val="24"/>
+          <w:szCs w:val="24"/>
+        </w:rPr>
+        <w:t>(</w:t>
+      </w:r>
+      <w:hyperlink r:id="rId10" w:history="1">
+        <w:r>
+          <w:rPr>
+            <w:rStyle w:val="Hyperlink"/>
+            <w:rFonts w:ascii="Times New Roman" w:hAnsi="Times New Roman" w:cs="Times New Roman"/>
+            <w:sz w:val="24"/>
+            <w:szCs w:val="24"/>
+          </w:rPr>
+          <w:t>https://papers.nips.cc/paper/4824-imagenet-classification-with-deep-convolutional-neural-networks.pdf</w:t>
+        </w:r>
+      </w:hyperlink>
+      <w:r>
+        <w:rPr>
+          <w:rFonts w:ascii="Times New Roman" w:hAnsi="Times New Roman" w:cs="Times New Roman"/>
+          <w:sz w:val="24"/>
+          <w:szCs w:val="24"/>
+        </w:rPr>
+        <w:t>)</w:t>
+      </w:r>
+    </w:p>
+    <w:p>
+      <w:pPr>
+        <w:pStyle w:val="NormalWeb"/>
+      </w:pPr>
+      <w:r>
+        <w:t>In convolutional neural network, a series of filters is applied to pixel data of an image to extract high-level features, which the model use for classification. CNN is comprised of three components:</w:t>
+      </w:r>
+    </w:p>
+    <w:p>
+      <w:pPr>
+        <w:pStyle w:val="ListParagraph"/>
+        <w:numPr>
+          <w:ilvl w:val="0"/>
+          <w:numId w:val="8"/>
+        </w:numPr>
+        <w:spacing w:line="256" w:lineRule="auto"/>
+        <w:rPr>
+          <w:rFonts w:ascii="Times New Roman" w:hAnsi="Times New Roman" w:cs="Times New Roman"/>
+          <w:sz w:val="24"/>
+          <w:szCs w:val="24"/>
+        </w:rPr>
+      </w:pPr>
       <w:r>
         <w:rPr>
           <w:rFonts w:ascii="Times New Roman" w:hAnsi="Times New Roman" w:cs="Times New Roman"/>
@@ -1117,130 +1471,133 @@
           <w:sz w:val="24"/>
           <w:szCs w:val="24"/>
         </w:rPr>
-        <w:t>. (Woody Bledsoe, 1966)</w:t>
-      </w:r>
-    </w:p>
-    <w:p>
-      <w:pPr>
-        <w:spacing w:line="480" w:lineRule="auto"/>
-        <w:jc w:val="both"/>
-        <w:rPr>
-          <w:rFonts w:ascii="Times New Roman" w:hAnsi="Times New Roman" w:cs="Times New Roman"/>
-          <w:sz w:val="24"/>
-          <w:szCs w:val="24"/>
-        </w:rPr>
-      </w:pPr>
-    </w:p>
-    <w:p>
-      <w:pPr>
-        <w:spacing w:line="480" w:lineRule="auto"/>
-        <w:jc w:val="both"/>
-        <w:rPr>
-          <w:rFonts w:ascii="Times New Roman" w:hAnsi="Times New Roman" w:cs="Times New Roman"/>
-          <w:sz w:val="24"/>
-          <w:szCs w:val="24"/>
-        </w:rPr>
-      </w:pPr>
-      <w:r>
-        <w:rPr>
-          <w:rFonts w:ascii="Times New Roman" w:hAnsi="Times New Roman" w:cs="Times New Roman"/>
-          <w:sz w:val="24"/>
-          <w:szCs w:val="24"/>
-          <w:highlight w:val="yellow"/>
-        </w:rPr>
-        <w:t>Traditional methods:</w:t>
-      </w:r>
-    </w:p>
-    <w:p>
-      <w:pPr>
-        <w:spacing w:line="480" w:lineRule="auto"/>
-        <w:jc w:val="both"/>
-        <w:rPr>
-          <w:rFonts w:ascii="Times New Roman" w:hAnsi="Times New Roman" w:cs="Times New Roman"/>
-          <w:sz w:val="24"/>
-          <w:szCs w:val="24"/>
-        </w:rPr>
-      </w:pPr>
-      <w:r>
-        <w:rPr>
-          <w:rFonts w:ascii="Times New Roman" w:hAnsi="Times New Roman" w:cs="Times New Roman"/>
-          <w:sz w:val="24"/>
-          <w:szCs w:val="24"/>
-        </w:rPr>
-        <w:t>https://www.researchgate.net/publication/271584966_Face_Recognition_Challenges_Achievements_and_Future_Directions</w:t>
-      </w:r>
-    </w:p>
-    <w:p>
-      <w:pPr>
-        <w:spacing w:line="480" w:lineRule="auto"/>
-        <w:jc w:val="both"/>
-        <w:rPr>
-          <w:rFonts w:ascii="Times New Roman" w:hAnsi="Times New Roman" w:cs="Times New Roman"/>
-          <w:sz w:val="24"/>
-          <w:szCs w:val="24"/>
-        </w:rPr>
-      </w:pPr>
-    </w:p>
-    <w:p>
-      <w:pPr>
-        <w:spacing w:line="480" w:lineRule="auto"/>
-        <w:jc w:val="both"/>
-        <w:rPr>
-          <w:rFonts w:ascii="Times New Roman" w:hAnsi="Times New Roman" w:cs="Times New Roman"/>
-          <w:sz w:val="24"/>
-          <w:szCs w:val="24"/>
-        </w:rPr>
-      </w:pPr>
-      <w:r>
-        <w:rPr>
-          <w:rFonts w:ascii="Times New Roman" w:hAnsi="Times New Roman" w:cs="Times New Roman"/>
-          <w:sz w:val="24"/>
-          <w:szCs w:val="24"/>
-          <w:highlight w:val="yellow"/>
-        </w:rPr>
-        <w:t>Neural Network advantage</w:t>
+        <w:lastRenderedPageBreak/>
+        <w:t>Convolutional layers</w:t>
+      </w:r>
+      <w:r>
+        <w:rPr>
+          <w:rFonts w:ascii="Times New Roman" w:hAnsi="Times New Roman" w:cs="Times New Roman"/>
+          <w:sz w:val="24"/>
+          <w:szCs w:val="24"/>
+        </w:rPr>
+        <w:t xml:space="preserve">, which apply convolutional filters to the image. For each </w:t>
+      </w:r>
+      <w:proofErr w:type="gramStart"/>
+      <w:r>
+        <w:rPr>
+          <w:rFonts w:ascii="Times New Roman" w:hAnsi="Times New Roman" w:cs="Times New Roman"/>
+          <w:sz w:val="24"/>
+          <w:szCs w:val="24"/>
+        </w:rPr>
+        <w:t>subregions</w:t>
+      </w:r>
+      <w:proofErr w:type="gramEnd"/>
+      <w:r>
+        <w:rPr>
+          <w:rFonts w:ascii="Times New Roman" w:hAnsi="Times New Roman" w:cs="Times New Roman"/>
+          <w:sz w:val="24"/>
+          <w:szCs w:val="24"/>
+        </w:rPr>
+        <w:t>, convolution performs mathematical operations and produce a single value in the feature map as output. The layers then apply activation function on every value of feature map to introduce non-linearities.</w:t>
       </w:r>
     </w:p>
     <w:p>
       <w:pPr>
         <w:pStyle w:val="ListParagraph"/>
-        <w:spacing w:line="480" w:lineRule="auto"/>
-        <w:jc w:val="both"/>
-        <w:rPr>
-          <w:rFonts w:ascii="Times New Roman" w:hAnsi="Times New Roman" w:cs="Times New Roman"/>
-          <w:sz w:val="24"/>
-          <w:szCs w:val="24"/>
-        </w:rPr>
-      </w:pPr>
-    </w:p>
-    <w:p>
-      <w:pPr>
-        <w:spacing w:line="480" w:lineRule="auto"/>
-        <w:jc w:val="both"/>
-        <w:rPr>
-          <w:rFonts w:ascii="Times New Roman" w:hAnsi="Times New Roman" w:cs="Times New Roman"/>
-          <w:sz w:val="24"/>
-          <w:szCs w:val="24"/>
-        </w:rPr>
-      </w:pPr>
-    </w:p>
-    <w:p>
-      <w:pPr>
-        <w:spacing w:line="480" w:lineRule="auto"/>
-        <w:jc w:val="both"/>
-        <w:rPr>
-          <w:rFonts w:ascii="Times New Roman" w:hAnsi="Times New Roman" w:cs="Times New Roman"/>
-          <w:sz w:val="24"/>
-          <w:szCs w:val="24"/>
-        </w:rPr>
-      </w:pPr>
-      <w:r>
-        <w:rPr>
-          <w:rFonts w:ascii="Times New Roman" w:hAnsi="Times New Roman" w:cs="Times New Roman"/>
-          <w:sz w:val="24"/>
-          <w:szCs w:val="24"/>
-        </w:rPr>
-        <w:t xml:space="preserve">CNN models have been the state-of-the-art models for image recognition since the </w:t>
+        <w:numPr>
+          <w:ilvl w:val="0"/>
+          <w:numId w:val="8"/>
+        </w:numPr>
+        <w:spacing w:line="256" w:lineRule="auto"/>
+        <w:rPr>
+          <w:rFonts w:ascii="Times New Roman" w:hAnsi="Times New Roman" w:cs="Times New Roman"/>
+          <w:sz w:val="24"/>
+          <w:szCs w:val="24"/>
+        </w:rPr>
+      </w:pPr>
+      <w:r>
+        <w:rPr>
+          <w:rFonts w:ascii="Times New Roman" w:hAnsi="Times New Roman" w:cs="Times New Roman"/>
+          <w:b/>
+          <w:sz w:val="24"/>
+          <w:szCs w:val="24"/>
+        </w:rPr>
+        <w:t>Pooling layers</w:t>
+      </w:r>
+      <w:r>
+        <w:rPr>
+          <w:rFonts w:ascii="Times New Roman" w:hAnsi="Times New Roman" w:cs="Times New Roman"/>
+          <w:sz w:val="24"/>
+          <w:szCs w:val="24"/>
+        </w:rPr>
+        <w:t xml:space="preserve">, which reduce the spatial size of the convolved feature </w:t>
+      </w:r>
+      <w:proofErr w:type="gramStart"/>
+      <w:r>
+        <w:rPr>
+          <w:rFonts w:ascii="Times New Roman" w:hAnsi="Times New Roman" w:cs="Times New Roman"/>
+          <w:sz w:val="24"/>
+          <w:szCs w:val="24"/>
+        </w:rPr>
+        <w:t>in order to</w:t>
+      </w:r>
+      <w:proofErr w:type="gramEnd"/>
+      <w:r>
+        <w:rPr>
+          <w:rFonts w:ascii="Times New Roman" w:hAnsi="Times New Roman" w:cs="Times New Roman"/>
+          <w:sz w:val="24"/>
+          <w:szCs w:val="24"/>
+        </w:rPr>
+        <w:t xml:space="preserve"> reduce the dimensionality of the feature map to decrease the processing time. There are two types of pooling, which are max pooling and average pooling. Max pooling removes the noisy activations together with the dimensionality reduction while average pooling performs dimensionality reduction as noise suppressant. (https://towardsdatascience.com/a-comprehensive-guide-to-convolutional-neural-networks-the-eli5-way-3bd2b1164a53)</w:t>
+      </w:r>
+    </w:p>
+    <w:p>
+      <w:pPr>
+        <w:pStyle w:val="ListParagraph"/>
+        <w:numPr>
+          <w:ilvl w:val="0"/>
+          <w:numId w:val="8"/>
+        </w:numPr>
+        <w:spacing w:line="256" w:lineRule="auto"/>
+        <w:rPr>
+          <w:rFonts w:ascii="Times New Roman" w:hAnsi="Times New Roman" w:cs="Times New Roman"/>
+          <w:sz w:val="24"/>
+          <w:szCs w:val="24"/>
+        </w:rPr>
+      </w:pPr>
+      <w:r>
+        <w:rPr>
+          <w:rFonts w:ascii="Times New Roman" w:hAnsi="Times New Roman" w:cs="Times New Roman"/>
+          <w:b/>
+          <w:sz w:val="24"/>
+          <w:szCs w:val="24"/>
+        </w:rPr>
+        <w:t>Fully connected layers</w:t>
+      </w:r>
+      <w:r>
+        <w:rPr>
+          <w:rFonts w:ascii="Times New Roman" w:hAnsi="Times New Roman" w:cs="Times New Roman"/>
+          <w:sz w:val="24"/>
+          <w:szCs w:val="24"/>
+        </w:rPr>
+        <w:t>, which perform classification on the final feature maps. (https://www.tensorflow.org/tutorials/estimators/cnn)</w:t>
+      </w:r>
+    </w:p>
+    <w:p>
+      <w:pPr>
+        <w:rPr>
+          <w:rFonts w:ascii="Times New Roman" w:hAnsi="Times New Roman" w:cs="Times New Roman"/>
+          <w:sz w:val="24"/>
+          <w:szCs w:val="24"/>
+        </w:rPr>
+      </w:pPr>
+      <w:r>
+        <w:rPr>
+          <w:rFonts w:ascii="Times New Roman" w:hAnsi="Times New Roman" w:cs="Times New Roman"/>
+          <w:sz w:val="24"/>
+          <w:szCs w:val="24"/>
+        </w:rPr>
+        <w:t xml:space="preserve">Each CNN layer learns filter of increasing complexity. In the first layers, filters that detect basic features such as the edges of the image is learned. In the middle layers, filters that detect parts of objects is learned. For facial recognition, the layers learn to respond to face features like nose and eyes. In the last layers, the layers learn to </w:t>
       </w:r>
       <w:proofErr w:type="spellStart"/>
       <w:r>
@@ -1249,7 +1606,7 @@
           <w:sz w:val="24"/>
           <w:szCs w:val="24"/>
         </w:rPr>
-        <w:t>Imagenet</w:t>
+        <w:t>recognise</w:t>
       </w:r>
       <w:proofErr w:type="spellEnd"/>
       <w:r>
@@ -1258,119 +1615,112 @@
           <w:sz w:val="24"/>
           <w:szCs w:val="24"/>
         </w:rPr>
-        <w:t xml:space="preserve"> breakthrough (source). </w:t>
-      </w:r>
-    </w:p>
-    <w:p>
-      <w:pPr>
-        <w:spacing w:line="480" w:lineRule="auto"/>
-        <w:jc w:val="both"/>
-        <w:rPr>
-          <w:rFonts w:ascii="Times New Roman" w:hAnsi="Times New Roman" w:cs="Times New Roman"/>
-          <w:sz w:val="24"/>
-          <w:szCs w:val="24"/>
-        </w:rPr>
-      </w:pPr>
-      <w:r>
-        <w:rPr>
-          <w:rFonts w:ascii="Times New Roman" w:hAnsi="Times New Roman" w:cs="Times New Roman"/>
-          <w:sz w:val="24"/>
-          <w:szCs w:val="24"/>
-          <w:highlight w:val="yellow"/>
-        </w:rPr>
-        <w:t>(The basic of CNN)</w:t>
-      </w:r>
-      <w:r>
-        <w:rPr>
-          <w:rFonts w:ascii="Times New Roman" w:hAnsi="Times New Roman" w:cs="Times New Roman"/>
-          <w:sz w:val="24"/>
-          <w:szCs w:val="24"/>
-        </w:rPr>
-        <w:t xml:space="preserve"> image padding, convolution, </w:t>
-      </w:r>
-      <w:proofErr w:type="spellStart"/>
-      <w:proofErr w:type="gramStart"/>
-      <w:r>
-        <w:rPr>
-          <w:rFonts w:ascii="Times New Roman" w:hAnsi="Times New Roman" w:cs="Times New Roman"/>
-          <w:sz w:val="24"/>
-          <w:szCs w:val="24"/>
-        </w:rPr>
-        <w:t>pooling,averaging</w:t>
-      </w:r>
-      <w:proofErr w:type="spellEnd"/>
-      <w:proofErr w:type="gramEnd"/>
-      <w:r>
-        <w:rPr>
-          <w:rFonts w:ascii="Times New Roman" w:hAnsi="Times New Roman" w:cs="Times New Roman"/>
-          <w:sz w:val="24"/>
-          <w:szCs w:val="24"/>
-        </w:rPr>
-        <w:t xml:space="preserve"> etc. </w:t>
-      </w:r>
-    </w:p>
-    <w:p>
-      <w:pPr>
-        <w:spacing w:line="480" w:lineRule="auto"/>
-        <w:jc w:val="both"/>
-        <w:rPr>
-          <w:rFonts w:ascii="Times New Roman" w:hAnsi="Times New Roman" w:cs="Times New Roman"/>
-          <w:sz w:val="24"/>
-          <w:szCs w:val="24"/>
-        </w:rPr>
-      </w:pPr>
-      <w:r>
-        <w:rPr>
-          <w:rFonts w:ascii="Times New Roman" w:hAnsi="Times New Roman" w:cs="Times New Roman"/>
-          <w:sz w:val="24"/>
-          <w:szCs w:val="24"/>
-        </w:rPr>
-        <w:t xml:space="preserve">In this project, we do not design the CNN layers, instead we have selected the CNN models from a list of established CNN architectures such as VGG16, …. </w:t>
-      </w:r>
-    </w:p>
-    <w:p>
-      <w:pPr>
-        <w:spacing w:line="480" w:lineRule="auto"/>
-        <w:jc w:val="both"/>
-        <w:rPr>
-          <w:rFonts w:ascii="Times New Roman" w:hAnsi="Times New Roman" w:cs="Times New Roman"/>
-          <w:sz w:val="24"/>
-          <w:szCs w:val="24"/>
-        </w:rPr>
-      </w:pPr>
-      <w:r>
-        <w:rPr>
-          <w:rFonts w:ascii="Times New Roman" w:hAnsi="Times New Roman" w:cs="Times New Roman"/>
-          <w:sz w:val="24"/>
-          <w:szCs w:val="24"/>
-        </w:rPr>
-        <w:t xml:space="preserve">These architectures were among the state-of-the-art CNN architectures on predicting the ImageNet labels at their times. However, the best CNN architectures in terms of accuracy are often difficult to train due to large number of parameters to train. For example, VGG16 has an accuracy of … but parameters …. The information per parameters (information density) is very low. In this project, we are using the MobileNetV2, which have a very good accuracy versus number of </w:t>
-      </w:r>
-      <w:r>
-        <w:rPr>
-          <w:rFonts w:ascii="Times New Roman" w:hAnsi="Times New Roman" w:cs="Times New Roman"/>
-          <w:sz w:val="24"/>
-          <w:szCs w:val="24"/>
-        </w:rPr>
-        <w:lastRenderedPageBreak/>
-        <w:t xml:space="preserve">parameters tradeoffs (source). This project attempts to examine the performance of MobileNetV2 on doing facial recognition instead of general image recognition. The accuracy and amount of time spent on training will also be recorded as a form of benchmark. </w:t>
-      </w:r>
-    </w:p>
-    <w:p>
-      <w:pPr>
-        <w:spacing w:line="480" w:lineRule="auto"/>
-        <w:jc w:val="both"/>
-        <w:rPr>
-          <w:rFonts w:ascii="Times New Roman" w:hAnsi="Times New Roman" w:cs="Times New Roman"/>
-          <w:sz w:val="24"/>
-          <w:szCs w:val="24"/>
-        </w:rPr>
-      </w:pPr>
-    </w:p>
-    <w:p>
-      <w:pPr>
-        <w:spacing w:line="480" w:lineRule="auto"/>
-        <w:jc w:val="both"/>
+        <w:t xml:space="preserve"> the full objects in various positions and shapes. (https://towardsdatascience.com/simple-introduction-to-convolutional-neural-networks-cdf8d3077bac)</w:t>
+      </w:r>
+    </w:p>
+    <w:p>
+      <w:pPr>
+        <w:rPr>
+          <w:rFonts w:ascii="Times New Roman" w:hAnsi="Times New Roman" w:cs="Times New Roman"/>
+          <w:sz w:val="24"/>
+          <w:szCs w:val="24"/>
+        </w:rPr>
+      </w:pPr>
+    </w:p>
+    <w:p>
+      <w:pPr>
+        <w:pStyle w:val="Heading3"/>
+      </w:pPr>
+      <w:r>
+        <w:t>MobileNetV2</w:t>
+      </w:r>
+    </w:p>
+    <w:p>
+      <w:pPr>
+        <w:rPr>
+          <w:rFonts w:ascii="Times New Roman" w:hAnsi="Times New Roman" w:cs="Times New Roman"/>
+          <w:sz w:val="24"/>
+          <w:szCs w:val="24"/>
+        </w:rPr>
+      </w:pPr>
+      <w:r>
+        <w:rPr>
+          <w:rFonts w:ascii="Times New Roman" w:hAnsi="Times New Roman" w:cs="Times New Roman"/>
+          <w:sz w:val="24"/>
+          <w:szCs w:val="24"/>
+        </w:rPr>
+        <w:t xml:space="preserve">There have been various CNN architectures and design that achieved state-of-the-art performance. </w:t>
+      </w:r>
+      <w:r>
+        <w:rPr>
+          <w:rFonts w:ascii="Times New Roman" w:hAnsi="Times New Roman" w:cs="Times New Roman"/>
+          <w:sz w:val="24"/>
+          <w:szCs w:val="24"/>
+        </w:rPr>
+        <w:t>However, the best CNN architectures in terms of accuracy are often difficult to train due to large number of parameters</w:t>
+      </w:r>
+      <w:r>
+        <w:rPr>
+          <w:rFonts w:ascii="Times New Roman" w:hAnsi="Times New Roman" w:cs="Times New Roman"/>
+          <w:sz w:val="24"/>
+          <w:szCs w:val="24"/>
+        </w:rPr>
+        <w:t xml:space="preserve"> and number of operations</w:t>
+      </w:r>
+      <w:r>
+        <w:rPr>
+          <w:rFonts w:ascii="Times New Roman" w:hAnsi="Times New Roman" w:cs="Times New Roman"/>
+          <w:sz w:val="24"/>
+          <w:szCs w:val="24"/>
+        </w:rPr>
+        <w:t xml:space="preserve">. </w:t>
+      </w:r>
+    </w:p>
+    <w:p>
+      <w:pPr>
+        <w:rPr>
+          <w:rFonts w:ascii="Times New Roman" w:hAnsi="Times New Roman" w:cs="Times New Roman"/>
+          <w:sz w:val="24"/>
+          <w:szCs w:val="24"/>
+        </w:rPr>
+      </w:pPr>
+      <w:r>
+        <w:rPr>
+          <w:rFonts w:ascii="Times New Roman" w:hAnsi="Times New Roman" w:cs="Times New Roman"/>
+          <w:sz w:val="24"/>
+          <w:szCs w:val="24"/>
+        </w:rPr>
+        <w:t>(source!!! The tradeoffs paper)</w:t>
+      </w:r>
+    </w:p>
+    <w:p>
+      <w:pPr>
+        <w:rPr>
+          <w:rFonts w:ascii="Times New Roman" w:hAnsi="Times New Roman" w:cs="Times New Roman"/>
+          <w:sz w:val="24"/>
+          <w:szCs w:val="24"/>
+        </w:rPr>
+      </w:pPr>
+      <w:r>
+        <w:rPr>
+          <w:rFonts w:ascii="Times New Roman" w:hAnsi="Times New Roman" w:cs="Times New Roman"/>
+          <w:sz w:val="24"/>
+          <w:szCs w:val="24"/>
+        </w:rPr>
+        <w:t xml:space="preserve">For example, VGG16 has an accuracy of … but parameters …. The information per parameters (information density) is very low. In this project, we are using the MobileNetV2, which have a very good accuracy versus number of parameters tradeoffs (source). This project attempts to examine the performance of MobileNetV2 on doing facial recognition instead of general image recognition. The accuracy and amount of time spent on training will also be recorded as a form of benchmark. </w:t>
+      </w:r>
+    </w:p>
+    <w:p>
+      <w:pPr>
+        <w:rPr>
+          <w:rFonts w:ascii="Times New Roman" w:hAnsi="Times New Roman" w:cs="Times New Roman"/>
+          <w:sz w:val="24"/>
+          <w:szCs w:val="24"/>
+        </w:rPr>
+      </w:pPr>
+    </w:p>
+    <w:p>
+      <w:pPr>
         <w:rPr>
           <w:rFonts w:ascii="Times New Roman" w:hAnsi="Times New Roman" w:cs="Times New Roman"/>
           <w:sz w:val="24"/>
@@ -1389,7 +1739,6 @@
     <w:p>
       <w:pPr>
         <w:spacing w:line="480" w:lineRule="auto"/>
-        <w:jc w:val="both"/>
         <w:rPr>
           <w:rFonts w:ascii="Times New Roman" w:hAnsi="Times New Roman" w:cs="Times New Roman"/>
           <w:sz w:val="24"/>
@@ -1401,7 +1750,6 @@
       <w:pPr>
         <w:pStyle w:val="ListParagraph"/>
         <w:spacing w:line="480" w:lineRule="auto"/>
-        <w:jc w:val="both"/>
         <w:rPr>
           <w:rFonts w:ascii="Times New Roman" w:hAnsi="Times New Roman" w:cs="Times New Roman"/>
           <w:sz w:val="24"/>
@@ -1413,74 +1761,24 @@
       <w:pPr>
         <w:pStyle w:val="ListParagraph"/>
         <w:spacing w:line="480" w:lineRule="auto"/>
-        <w:jc w:val="both"/>
-        <w:rPr>
-          <w:rFonts w:ascii="Times New Roman" w:hAnsi="Times New Roman" w:cs="Times New Roman"/>
-          <w:sz w:val="24"/>
-          <w:szCs w:val="24"/>
-        </w:rPr>
-      </w:pPr>
-    </w:p>
-    <w:p>
-      <w:pPr>
-        <w:pStyle w:val="ListParagraph"/>
-        <w:spacing w:line="480" w:lineRule="auto"/>
-        <w:jc w:val="both"/>
-        <w:rPr>
-          <w:rFonts w:ascii="Times New Roman" w:hAnsi="Times New Roman" w:cs="Times New Roman"/>
-          <w:sz w:val="24"/>
-          <w:szCs w:val="24"/>
-        </w:rPr>
-      </w:pPr>
-    </w:p>
-    <w:p>
-      <w:pPr>
-        <w:pStyle w:val="ListParagraph"/>
-        <w:spacing w:line="480" w:lineRule="auto"/>
-        <w:jc w:val="both"/>
-        <w:rPr>
-          <w:rFonts w:ascii="Times New Roman" w:hAnsi="Times New Roman" w:cs="Times New Roman"/>
-          <w:sz w:val="24"/>
-          <w:szCs w:val="24"/>
-        </w:rPr>
-      </w:pPr>
-    </w:p>
-    <w:p>
-      <w:pPr>
-        <w:pStyle w:val="ListParagraph"/>
-        <w:spacing w:line="480" w:lineRule="auto"/>
-        <w:jc w:val="both"/>
-        <w:rPr>
-          <w:rFonts w:ascii="Times New Roman" w:hAnsi="Times New Roman" w:cs="Times New Roman"/>
-          <w:sz w:val="24"/>
-          <w:szCs w:val="24"/>
-        </w:rPr>
-      </w:pPr>
-    </w:p>
-    <w:p>
-      <w:pPr>
-        <w:spacing w:line="480" w:lineRule="auto"/>
-        <w:jc w:val="both"/>
-        <w:rPr>
-          <w:rFonts w:ascii="Times New Roman" w:hAnsi="Times New Roman" w:cs="Times New Roman"/>
-          <w:sz w:val="24"/>
-          <w:szCs w:val="24"/>
-        </w:rPr>
-      </w:pPr>
-      <w:r>
-        <w:rPr>
-          <w:rFonts w:ascii="Times New Roman" w:hAnsi="Times New Roman" w:cs="Times New Roman"/>
-          <w:sz w:val="24"/>
-          <w:szCs w:val="24"/>
-        </w:rPr>
-        <w:br w:type="page"/>
-      </w:r>
+        <w:rPr>
+          <w:rFonts w:ascii="Times New Roman" w:hAnsi="Times New Roman" w:cs="Times New Roman"/>
+          <w:sz w:val="24"/>
+          <w:szCs w:val="24"/>
+        </w:rPr>
+      </w:pPr>
     </w:p>
     <w:p>
       <w:pPr>
         <w:pStyle w:val="Heading1"/>
-      </w:pPr>
-      <w:r>
+        <w:rPr>
+          <w:sz w:val="24"/>
+        </w:rPr>
+      </w:pPr>
+      <w:r>
+        <w:rPr>
+          <w:sz w:val="24"/>
+        </w:rPr>
         <w:lastRenderedPageBreak/>
         <w:t>Objective</w:t>
       </w:r>
@@ -1922,8 +2220,14 @@
     <w:p>
       <w:pPr>
         <w:pStyle w:val="Heading1"/>
-      </w:pPr>
-      <w:r>
+        <w:rPr>
+          <w:sz w:val="24"/>
+        </w:rPr>
+      </w:pPr>
+      <w:r>
+        <w:rPr>
+          <w:sz w:val="24"/>
+        </w:rPr>
         <w:lastRenderedPageBreak/>
         <w:t xml:space="preserve">Scenario and Methodology </w:t>
       </w:r>
@@ -1932,20 +2236,37 @@
       <w:pPr>
         <w:pStyle w:val="Heading2"/>
         <w:spacing w:line="480" w:lineRule="auto"/>
-      </w:pPr>
-      <w:r>
-        <w:t>Software</w:t>
-      </w:r>
-      <w:r>
-        <w:t xml:space="preserve"> and Hardware </w:t>
-      </w:r>
-      <w:r>
+        <w:rPr>
+          <w:rFonts w:cs="Times New Roman"/>
+          <w:sz w:val="24"/>
+          <w:szCs w:val="24"/>
+        </w:rPr>
+      </w:pPr>
+      <w:r>
+        <w:rPr>
+          <w:rFonts w:cs="Times New Roman"/>
+          <w:sz w:val="24"/>
+          <w:szCs w:val="24"/>
+        </w:rPr>
+        <w:t xml:space="preserve">Software and Hardware </w:t>
+      </w:r>
+      <w:r>
+        <w:rPr>
+          <w:rFonts w:cs="Times New Roman"/>
+          <w:sz w:val="24"/>
+          <w:szCs w:val="24"/>
+        </w:rPr>
         <w:t>Dependencies</w:t>
       </w:r>
     </w:p>
     <w:p>
       <w:pPr>
         <w:spacing w:line="480" w:lineRule="auto"/>
+        <w:rPr>
+          <w:rFonts w:ascii="Times New Roman" w:hAnsi="Times New Roman" w:cs="Times New Roman"/>
+          <w:sz w:val="24"/>
+          <w:szCs w:val="24"/>
+        </w:rPr>
       </w:pPr>
     </w:p>
     <w:p>
@@ -2182,16 +2503,14 @@
           <w:szCs w:val="24"/>
         </w:rPr>
       </w:pPr>
-      <w:proofErr w:type="spellStart"/>
-      <w:r>
-        <w:rPr>
-          <w:rFonts w:ascii="Times New Roman" w:hAnsi="Times New Roman" w:cs="Times New Roman"/>
-          <w:sz w:val="24"/>
-          <w:szCs w:val="24"/>
-        </w:rPr>
-        <w:t>dplyr</w:t>
-      </w:r>
-      <w:proofErr w:type="spellEnd"/>
+      <w:r>
+        <w:rPr>
+          <w:rFonts w:ascii="Times New Roman" w:hAnsi="Times New Roman" w:cs="Times New Roman"/>
+          <w:sz w:val="24"/>
+          <w:szCs w:val="24"/>
+        </w:rPr>
+        <w:t>caret 6.0-84</w:t>
+      </w:r>
     </w:p>
     <w:p>
       <w:pPr>
@@ -2208,13 +2527,23 @@
           <w:szCs w:val="24"/>
         </w:rPr>
       </w:pPr>
-      <w:r>
-        <w:rPr>
-          <w:rFonts w:ascii="Times New Roman" w:hAnsi="Times New Roman" w:cs="Times New Roman"/>
-          <w:sz w:val="24"/>
-          <w:szCs w:val="24"/>
-        </w:rPr>
-        <w:t>As</w:t>
+      <w:proofErr w:type="spellStart"/>
+      <w:r>
+        <w:rPr>
+          <w:rFonts w:ascii="Times New Roman" w:hAnsi="Times New Roman" w:cs="Times New Roman"/>
+          <w:sz w:val="24"/>
+          <w:szCs w:val="24"/>
+        </w:rPr>
+        <w:t>dplyr</w:t>
+      </w:r>
+      <w:proofErr w:type="spellEnd"/>
+      <w:r>
+        <w:rPr>
+          <w:rFonts w:ascii="Times New Roman" w:hAnsi="Times New Roman" w:cs="Times New Roman"/>
+          <w:sz w:val="24"/>
+          <w:szCs w:val="24"/>
+        </w:rPr>
+        <w:t xml:space="preserve"> 0.7.6</w:t>
       </w:r>
     </w:p>
     <w:p>
@@ -2238,7 +2567,7 @@
           <w:sz w:val="24"/>
           <w:szCs w:val="24"/>
         </w:rPr>
-        <w:t>As</w:t>
+        <w:t>ggplot2 3.1.1</w:t>
       </w:r>
     </w:p>
     <w:p>
@@ -2266,6 +2595,14 @@
         <w:t>keras</w:t>
       </w:r>
       <w:proofErr w:type="spellEnd"/>
+      <w:r>
+        <w:rPr>
+          <w:rFonts w:ascii="Times New Roman" w:hAnsi="Times New Roman" w:cs="Times New Roman"/>
+          <w:sz w:val="24"/>
+          <w:szCs w:val="24"/>
+        </w:rPr>
+        <w:t xml:space="preserve"> 2.2.4.1.9001</w:t>
+      </w:r>
     </w:p>
     <w:p>
       <w:pPr>
@@ -2282,6 +2619,130 @@
           <w:szCs w:val="24"/>
         </w:rPr>
       </w:pPr>
+      <w:r>
+        <w:rPr>
+          <w:rFonts w:ascii="Times New Roman" w:hAnsi="Times New Roman" w:cs="Times New Roman"/>
+          <w:sz w:val="24"/>
+          <w:szCs w:val="24"/>
+        </w:rPr>
+        <w:t>KODAMA 1.5</w:t>
+      </w:r>
+    </w:p>
+    <w:p>
+      <w:pPr>
+        <w:pStyle w:val="ListParagraph"/>
+        <w:numPr>
+          <w:ilvl w:val="0"/>
+          <w:numId w:val="5"/>
+        </w:numPr>
+        <w:spacing w:line="480" w:lineRule="auto"/>
+        <w:jc w:val="both"/>
+        <w:rPr>
+          <w:rFonts w:ascii="Times New Roman" w:hAnsi="Times New Roman" w:cs="Times New Roman"/>
+          <w:sz w:val="24"/>
+          <w:szCs w:val="24"/>
+        </w:rPr>
+      </w:pPr>
+      <w:r>
+        <w:rPr>
+          <w:rFonts w:ascii="Times New Roman" w:hAnsi="Times New Roman" w:cs="Times New Roman"/>
+          <w:sz w:val="24"/>
+          <w:szCs w:val="24"/>
+        </w:rPr>
+        <w:t>reticulate 1.12.0-9000</w:t>
+      </w:r>
+    </w:p>
+    <w:p>
+      <w:pPr>
+        <w:pStyle w:val="ListParagraph"/>
+        <w:numPr>
+          <w:ilvl w:val="0"/>
+          <w:numId w:val="5"/>
+        </w:numPr>
+        <w:spacing w:line="480" w:lineRule="auto"/>
+        <w:jc w:val="both"/>
+        <w:rPr>
+          <w:rFonts w:ascii="Times New Roman" w:hAnsi="Times New Roman" w:cs="Times New Roman"/>
+          <w:sz w:val="24"/>
+          <w:szCs w:val="24"/>
+        </w:rPr>
+      </w:pPr>
+      <w:proofErr w:type="spellStart"/>
+      <w:r>
+        <w:rPr>
+          <w:rFonts w:ascii="Times New Roman" w:hAnsi="Times New Roman" w:cs="Times New Roman"/>
+          <w:sz w:val="24"/>
+          <w:szCs w:val="24"/>
+        </w:rPr>
+        <w:t>Rtsne</w:t>
+      </w:r>
+      <w:proofErr w:type="spellEnd"/>
+      <w:r>
+        <w:rPr>
+          <w:rFonts w:ascii="Times New Roman" w:hAnsi="Times New Roman" w:cs="Times New Roman"/>
+          <w:sz w:val="24"/>
+          <w:szCs w:val="24"/>
+        </w:rPr>
+        <w:t xml:space="preserve"> 0.15</w:t>
+      </w:r>
+    </w:p>
+    <w:p>
+      <w:pPr>
+        <w:pStyle w:val="ListParagraph"/>
+        <w:numPr>
+          <w:ilvl w:val="0"/>
+          <w:numId w:val="5"/>
+        </w:numPr>
+        <w:spacing w:line="480" w:lineRule="auto"/>
+        <w:jc w:val="both"/>
+        <w:rPr>
+          <w:rFonts w:ascii="Times New Roman" w:hAnsi="Times New Roman" w:cs="Times New Roman"/>
+          <w:sz w:val="24"/>
+          <w:szCs w:val="24"/>
+        </w:rPr>
+      </w:pPr>
+      <w:r>
+        <w:rPr>
+          <w:rFonts w:ascii="Times New Roman" w:hAnsi="Times New Roman" w:cs="Times New Roman"/>
+          <w:sz w:val="24"/>
+          <w:szCs w:val="24"/>
+        </w:rPr>
+        <w:t>shiny 1.3.2</w:t>
+      </w:r>
+    </w:p>
+    <w:p>
+      <w:pPr>
+        <w:pStyle w:val="ListParagraph"/>
+        <w:numPr>
+          <w:ilvl w:val="0"/>
+          <w:numId w:val="5"/>
+        </w:numPr>
+        <w:spacing w:line="480" w:lineRule="auto"/>
+        <w:jc w:val="both"/>
+        <w:rPr>
+          <w:rFonts w:ascii="Times New Roman" w:hAnsi="Times New Roman" w:cs="Times New Roman"/>
+          <w:sz w:val="24"/>
+          <w:szCs w:val="24"/>
+        </w:rPr>
+      </w:pPr>
+      <w:proofErr w:type="spellStart"/>
+      <w:r>
+        <w:rPr>
+          <w:rFonts w:ascii="Times New Roman" w:hAnsi="Times New Roman" w:cs="Times New Roman"/>
+          <w:sz w:val="24"/>
+          <w:szCs w:val="24"/>
+        </w:rPr>
+        <w:t>tensorflow</w:t>
+      </w:r>
+      <w:proofErr w:type="spellEnd"/>
+      <w:r>
+        <w:rPr>
+          <w:rFonts w:ascii="Times New Roman" w:hAnsi="Times New Roman" w:cs="Times New Roman"/>
+          <w:sz w:val="24"/>
+          <w:szCs w:val="24"/>
+        </w:rPr>
+        <w:t xml:space="preserve"> 1.13.1.9000</w:t>
+      </w:r>
     </w:p>
     <w:p>
       <w:pPr>
@@ -2485,6 +2946,7 @@
           <w:sz w:val="24"/>
           <w:szCs w:val="24"/>
         </w:rPr>
+        <w:lastRenderedPageBreak/>
         <w:t xml:space="preserve">Processor: </w:t>
       </w:r>
       <w:r>
@@ -2605,133 +3067,6 @@
     <w:p>
       <w:pPr>
         <w:spacing w:line="480" w:lineRule="auto"/>
-        <w:ind w:left="360"/>
-        <w:jc w:val="both"/>
-        <w:rPr>
-          <w:rFonts w:ascii="Times New Roman" w:hAnsi="Times New Roman" w:cs="Times New Roman"/>
-          <w:sz w:val="24"/>
-          <w:szCs w:val="24"/>
-        </w:rPr>
-      </w:pPr>
-    </w:p>
-    <w:p>
-      <w:pPr>
-        <w:spacing w:line="480" w:lineRule="auto"/>
-        <w:jc w:val="both"/>
-        <w:rPr>
-          <w:rFonts w:ascii="Times New Roman" w:hAnsi="Times New Roman" w:cs="Times New Roman"/>
-          <w:sz w:val="24"/>
-          <w:szCs w:val="24"/>
-          <w:highlight w:val="yellow"/>
-        </w:rPr>
-      </w:pPr>
-      <w:r>
-        <w:rPr>
-          <w:rFonts w:ascii="Times New Roman" w:hAnsi="Times New Roman" w:cs="Times New Roman"/>
-          <w:sz w:val="24"/>
-          <w:szCs w:val="24"/>
-          <w:highlight w:val="yellow"/>
-        </w:rPr>
-        <w:t xml:space="preserve">a) crop face using </w:t>
-      </w:r>
-      <w:proofErr w:type="spellStart"/>
-      <w:r>
-        <w:rPr>
-          <w:rFonts w:ascii="Times New Roman" w:hAnsi="Times New Roman" w:cs="Times New Roman"/>
-          <w:sz w:val="24"/>
-          <w:szCs w:val="24"/>
-          <w:highlight w:val="yellow"/>
-        </w:rPr>
-        <w:t>opencv</w:t>
-      </w:r>
-      <w:proofErr w:type="spellEnd"/>
-      <w:r>
-        <w:rPr>
-          <w:rFonts w:ascii="Times New Roman" w:hAnsi="Times New Roman" w:cs="Times New Roman"/>
-          <w:sz w:val="24"/>
-          <w:szCs w:val="24"/>
-          <w:highlight w:val="yellow"/>
-        </w:rPr>
-        <w:t xml:space="preserve"> (reticulate and python)</w:t>
-      </w:r>
-    </w:p>
-    <w:p>
-      <w:pPr>
-        <w:spacing w:line="480" w:lineRule="auto"/>
-        <w:jc w:val="both"/>
-        <w:rPr>
-          <w:rFonts w:ascii="Times New Roman" w:hAnsi="Times New Roman" w:cs="Times New Roman"/>
-          <w:sz w:val="24"/>
-          <w:szCs w:val="24"/>
-          <w:highlight w:val="yellow"/>
-        </w:rPr>
-      </w:pPr>
-      <w:r>
-        <w:rPr>
-          <w:rFonts w:ascii="Times New Roman" w:hAnsi="Times New Roman" w:cs="Times New Roman"/>
-          <w:sz w:val="24"/>
-          <w:szCs w:val="24"/>
-          <w:highlight w:val="yellow"/>
-        </w:rPr>
-        <w:t xml:space="preserve">b) pre-processing, filtering </w:t>
-      </w:r>
-      <w:proofErr w:type="spellStart"/>
-      <w:r>
-        <w:rPr>
-          <w:rFonts w:ascii="Times New Roman" w:hAnsi="Times New Roman" w:cs="Times New Roman"/>
-          <w:sz w:val="24"/>
-          <w:szCs w:val="24"/>
-          <w:highlight w:val="yellow"/>
-        </w:rPr>
-        <w:t>etc</w:t>
-      </w:r>
-      <w:proofErr w:type="spellEnd"/>
-    </w:p>
-    <w:p>
-      <w:pPr>
-        <w:spacing w:line="480" w:lineRule="auto"/>
-        <w:jc w:val="both"/>
-        <w:rPr>
-          <w:rFonts w:ascii="Times New Roman" w:hAnsi="Times New Roman" w:cs="Times New Roman"/>
-          <w:sz w:val="24"/>
-          <w:szCs w:val="24"/>
-          <w:highlight w:val="yellow"/>
-        </w:rPr>
-      </w:pPr>
-      <w:r>
-        <w:rPr>
-          <w:rFonts w:ascii="Times New Roman" w:hAnsi="Times New Roman" w:cs="Times New Roman"/>
-          <w:sz w:val="24"/>
-          <w:szCs w:val="24"/>
-          <w:highlight w:val="yellow"/>
-        </w:rPr>
-        <w:t>flow image from directory (ram constraint)</w:t>
-      </w:r>
-    </w:p>
-    <w:p>
-      <w:pPr>
-        <w:spacing w:line="480" w:lineRule="auto"/>
-        <w:jc w:val="both"/>
-        <w:rPr>
-          <w:rFonts w:ascii="Times New Roman" w:hAnsi="Times New Roman" w:cs="Times New Roman"/>
-          <w:sz w:val="24"/>
-          <w:szCs w:val="24"/>
-          <w:highlight w:val="yellow"/>
-        </w:rPr>
-      </w:pPr>
-      <w:r>
-        <w:rPr>
-          <w:rFonts w:ascii="Times New Roman" w:hAnsi="Times New Roman" w:cs="Times New Roman"/>
-          <w:sz w:val="24"/>
-          <w:szCs w:val="24"/>
-          <w:highlight w:val="yellow"/>
-        </w:rPr>
-        <w:t>image augmentation</w:t>
-      </w:r>
-    </w:p>
-    <w:p>
-      <w:pPr>
-        <w:spacing w:line="480" w:lineRule="auto"/>
         <w:jc w:val="both"/>
         <w:rPr>
           <w:rFonts w:ascii="Times New Roman" w:hAnsi="Times New Roman" w:cs="Times New Roman"/>
@@ -2774,12 +3109,27 @@
       <w:pPr>
         <w:pStyle w:val="Heading2"/>
         <w:spacing w:line="480" w:lineRule="auto"/>
-      </w:pPr>
-      <w:r>
+        <w:rPr>
+          <w:rFonts w:cs="Times New Roman"/>
+          <w:sz w:val="24"/>
+          <w:szCs w:val="24"/>
+        </w:rPr>
+      </w:pPr>
+      <w:r>
+        <w:rPr>
+          <w:rFonts w:cs="Times New Roman"/>
+          <w:sz w:val="24"/>
+          <w:szCs w:val="24"/>
+        </w:rPr>
         <w:lastRenderedPageBreak/>
         <w:t xml:space="preserve">1. </w:t>
       </w:r>
       <w:r>
+        <w:rPr>
+          <w:rFonts w:cs="Times New Roman"/>
+          <w:sz w:val="24"/>
+          <w:szCs w:val="24"/>
+        </w:rPr>
         <w:t xml:space="preserve">Identity Prediction </w:t>
       </w:r>
     </w:p>
@@ -2852,7 +3202,7 @@
         </w:rPr>
         <w:t xml:space="preserve">was downloaded at </w:t>
       </w:r>
-      <w:hyperlink r:id="rId8" w:history="1">
+      <w:hyperlink r:id="rId11" w:history="1">
         <w:r>
           <w:rPr>
             <w:rStyle w:val="Hyperlink"/>
@@ -2861,8 +3211,67 @@
             <w:sz w:val="24"/>
             <w:szCs w:val="24"/>
           </w:rPr>
-          <w:t>https://www.kaggle.com/gasgallo/faces-d</w:t>
+          <w:t>https://www.kaggle.com/gasgallo/faces-data-new</w:t>
         </w:r>
+      </w:hyperlink>
+      <w:r>
+        <w:rPr>
+          <w:rFonts w:ascii="Times New Roman" w:hAnsi="Times New Roman" w:cs="Times New Roman"/>
+          <w:i/>
+          <w:sz w:val="24"/>
+          <w:szCs w:val="24"/>
+        </w:rPr>
+        <w:t xml:space="preserve"> </w:t>
+      </w:r>
+      <w:r>
+        <w:rPr>
+          <w:rFonts w:ascii="Times New Roman" w:hAnsi="Times New Roman" w:cs="Times New Roman"/>
+          <w:sz w:val="24"/>
+          <w:szCs w:val="24"/>
+        </w:rPr>
+        <w:t xml:space="preserve">and </w:t>
+      </w:r>
+      <w:r>
+        <w:rPr>
+          <w:rFonts w:ascii="Times New Roman" w:hAnsi="Times New Roman" w:cs="Times New Roman"/>
+          <w:sz w:val="24"/>
+          <w:szCs w:val="24"/>
+        </w:rPr>
+        <w:t xml:space="preserve">the ‘Labeled Faces in the Wild’ (LFW) </w:t>
+      </w:r>
+      <w:r>
+        <w:rPr>
+          <w:rFonts w:ascii="Times New Roman" w:hAnsi="Times New Roman" w:cs="Times New Roman"/>
+          <w:sz w:val="24"/>
+          <w:szCs w:val="24"/>
+        </w:rPr>
+        <w:t>w</w:t>
+      </w:r>
+      <w:r>
+        <w:rPr>
+          <w:rFonts w:ascii="Times New Roman" w:hAnsi="Times New Roman" w:cs="Times New Roman"/>
+          <w:sz w:val="24"/>
+          <w:szCs w:val="24"/>
+        </w:rPr>
+        <w:t>as</w:t>
+      </w:r>
+      <w:r>
+        <w:rPr>
+          <w:rFonts w:ascii="Times New Roman" w:hAnsi="Times New Roman" w:cs="Times New Roman"/>
+          <w:sz w:val="24"/>
+          <w:szCs w:val="24"/>
+        </w:rPr>
+        <w:t xml:space="preserve"> downloaded </w:t>
+      </w:r>
+      <w:r>
+        <w:rPr>
+          <w:rFonts w:ascii="Times New Roman" w:hAnsi="Times New Roman" w:cs="Times New Roman"/>
+          <w:sz w:val="24"/>
+          <w:szCs w:val="24"/>
+        </w:rPr>
+        <w:t xml:space="preserve">at </w:t>
+      </w:r>
+      <w:hyperlink r:id="rId12" w:anchor="deepfunnel-anchor" w:history="1">
         <w:r>
           <w:rPr>
             <w:rStyle w:val="Hyperlink"/>
@@ -2871,23 +3280,47 @@
             <w:sz w:val="24"/>
             <w:szCs w:val="24"/>
           </w:rPr>
-          <w:t>a</w:t>
-        </w:r>
-        <w:r>
-          <w:rPr>
-            <w:rStyle w:val="Hyperlink"/>
-            <w:rFonts w:ascii="Times New Roman" w:hAnsi="Times New Roman" w:cs="Times New Roman"/>
-            <w:i/>
-            <w:sz w:val="24"/>
-            <w:szCs w:val="24"/>
-          </w:rPr>
-          <w:t>ta-new</w:t>
+          <w:t>http://vis-www.cs.umass.edu/lfw/#deepfunnel-anchor</w:t>
         </w:r>
       </w:hyperlink>
       <w:r>
         <w:rPr>
           <w:rFonts w:ascii="Times New Roman" w:hAnsi="Times New Roman" w:cs="Times New Roman"/>
-          <w:i/>
+          <w:sz w:val="24"/>
+          <w:szCs w:val="24"/>
+        </w:rPr>
+        <w:t>.</w:t>
+      </w:r>
+    </w:p>
+    <w:p>
+      <w:pPr>
+        <w:spacing w:line="480" w:lineRule="auto"/>
+        <w:jc w:val="both"/>
+        <w:rPr>
+          <w:rFonts w:ascii="Times New Roman" w:hAnsi="Times New Roman" w:cs="Times New Roman"/>
+          <w:sz w:val="24"/>
+          <w:szCs w:val="24"/>
+        </w:rPr>
+      </w:pPr>
+      <w:r>
+        <w:rPr>
+          <w:rFonts w:ascii="Times New Roman" w:hAnsi="Times New Roman" w:cs="Times New Roman"/>
+          <w:sz w:val="24"/>
+          <w:szCs w:val="24"/>
+        </w:rPr>
+        <w:t xml:space="preserve">For the LFW dataset, the deep funneled dataset is used </w:t>
+      </w:r>
+      <w:r>
+        <w:rPr>
+          <w:rFonts w:ascii="Times New Roman" w:hAnsi="Times New Roman" w:cs="Times New Roman"/>
+          <w:sz w:val="24"/>
+          <w:szCs w:val="24"/>
+        </w:rPr>
+        <w:t>because</w:t>
+      </w:r>
+      <w:r>
+        <w:rPr>
+          <w:rFonts w:ascii="Times New Roman" w:hAnsi="Times New Roman" w:cs="Times New Roman"/>
           <w:sz w:val="24"/>
           <w:szCs w:val="24"/>
         </w:rPr>
@@ -2899,80 +3332,16 @@
           <w:sz w:val="24"/>
           <w:szCs w:val="24"/>
         </w:rPr>
-        <w:t xml:space="preserve">and </w:t>
-      </w:r>
-      <w:r>
-        <w:rPr>
-          <w:rFonts w:ascii="Times New Roman" w:hAnsi="Times New Roman" w:cs="Times New Roman"/>
-          <w:sz w:val="24"/>
-          <w:szCs w:val="24"/>
-        </w:rPr>
-        <w:t xml:space="preserve">the ‘Labeled Faces in the Wild’ (LFW) </w:t>
-      </w:r>
-      <w:r>
-        <w:rPr>
-          <w:rFonts w:ascii="Times New Roman" w:hAnsi="Times New Roman" w:cs="Times New Roman"/>
-          <w:sz w:val="24"/>
-          <w:szCs w:val="24"/>
-        </w:rPr>
-        <w:t>w</w:t>
-      </w:r>
-      <w:r>
-        <w:rPr>
-          <w:rFonts w:ascii="Times New Roman" w:hAnsi="Times New Roman" w:cs="Times New Roman"/>
-          <w:sz w:val="24"/>
-          <w:szCs w:val="24"/>
-        </w:rPr>
-        <w:t>as</w:t>
-      </w:r>
-      <w:r>
-        <w:rPr>
-          <w:rFonts w:ascii="Times New Roman" w:hAnsi="Times New Roman" w:cs="Times New Roman"/>
-          <w:sz w:val="24"/>
-          <w:szCs w:val="24"/>
-        </w:rPr>
-        <w:t xml:space="preserve"> downloaded </w:t>
-      </w:r>
-      <w:r>
-        <w:rPr>
-          <w:rFonts w:ascii="Times New Roman" w:hAnsi="Times New Roman" w:cs="Times New Roman"/>
-          <w:sz w:val="24"/>
-          <w:szCs w:val="24"/>
-        </w:rPr>
-        <w:t xml:space="preserve">at </w:t>
-      </w:r>
-      <w:hyperlink r:id="rId9" w:history="1">
-        <w:r>
-          <w:rPr>
-            <w:rStyle w:val="Hyperlink"/>
-            <w:rFonts w:ascii="Times New Roman" w:hAnsi="Times New Roman" w:cs="Times New Roman"/>
-            <w:i/>
-            <w:sz w:val="24"/>
-            <w:szCs w:val="24"/>
-          </w:rPr>
-          <w:t>htt</w:t>
-        </w:r>
-        <w:r>
-          <w:rPr>
-            <w:rStyle w:val="Hyperlink"/>
-            <w:rFonts w:ascii="Times New Roman" w:hAnsi="Times New Roman" w:cs="Times New Roman"/>
-            <w:i/>
-            <w:sz w:val="24"/>
-            <w:szCs w:val="24"/>
-          </w:rPr>
-          <w:t>p</w:t>
-        </w:r>
-        <w:r>
-          <w:rPr>
-            <w:rStyle w:val="Hyperlink"/>
-            <w:rFonts w:ascii="Times New Roman" w:hAnsi="Times New Roman" w:cs="Times New Roman"/>
-            <w:i/>
-            <w:sz w:val="24"/>
-            <w:szCs w:val="24"/>
-          </w:rPr>
-          <w:t>://vis-www.cs.umass.edu/lfw/#deepfunnel-anchor</w:t>
-        </w:r>
-      </w:hyperlink>
+        <w:t xml:space="preserve">the data quality is </w:t>
+      </w:r>
+      <w:r>
+        <w:rPr>
+          <w:rFonts w:ascii="Times New Roman" w:hAnsi="Times New Roman" w:cs="Times New Roman"/>
+          <w:sz w:val="24"/>
+          <w:szCs w:val="24"/>
+        </w:rPr>
+        <w:t>better data quality</w:t>
+      </w:r>
       <w:r>
         <w:rPr>
           <w:rFonts w:ascii="Times New Roman" w:hAnsi="Times New Roman" w:cs="Times New Roman"/>
@@ -2984,6 +3353,14 @@
     </w:p>
     <w:p>
       <w:pPr>
+        <w:pStyle w:val="Heading3"/>
+      </w:pPr>
+      <w:r>
+        <w:t xml:space="preserve">Data Pre-processing </w:t>
+      </w:r>
+    </w:p>
+    <w:p>
+      <w:pPr>
         <w:spacing w:line="480" w:lineRule="auto"/>
         <w:jc w:val="both"/>
         <w:rPr>
@@ -2998,15 +3375,172 @@
           <w:sz w:val="24"/>
           <w:szCs w:val="24"/>
         </w:rPr>
-        <w:t xml:space="preserve">For the LFW dataset, the deep funneled dataset is used </w:t>
-      </w:r>
-      <w:r>
-        <w:rPr>
-          <w:rFonts w:ascii="Times New Roman" w:hAnsi="Times New Roman" w:cs="Times New Roman"/>
-          <w:sz w:val="24"/>
-          <w:szCs w:val="24"/>
-        </w:rPr>
-        <w:t>because</w:t>
+        <w:t>The</w:t>
+      </w:r>
+      <w:r>
+        <w:rPr>
+          <w:rFonts w:ascii="Times New Roman" w:hAnsi="Times New Roman" w:cs="Times New Roman"/>
+          <w:sz w:val="24"/>
+          <w:szCs w:val="24"/>
+        </w:rPr>
+        <w:t xml:space="preserve"> LFW</w:t>
+      </w:r>
+      <w:r>
+        <w:rPr>
+          <w:rFonts w:ascii="Times New Roman" w:hAnsi="Times New Roman" w:cs="Times New Roman"/>
+          <w:sz w:val="24"/>
+          <w:szCs w:val="24"/>
+        </w:rPr>
+        <w:t xml:space="preserve"> dataset contains 13,233 images of 5,749 people</w:t>
+      </w:r>
+      <w:r>
+        <w:rPr>
+          <w:rFonts w:ascii="Times New Roman" w:hAnsi="Times New Roman" w:cs="Times New Roman"/>
+          <w:sz w:val="24"/>
+          <w:szCs w:val="24"/>
+        </w:rPr>
+        <w:t xml:space="preserve"> or classes. However, </w:t>
+      </w:r>
+      <w:r>
+        <w:rPr>
+          <w:rFonts w:ascii="Times New Roman" w:hAnsi="Times New Roman" w:cs="Times New Roman"/>
+          <w:sz w:val="24"/>
+          <w:szCs w:val="24"/>
+        </w:rPr>
+        <w:t xml:space="preserve">most of the </w:t>
+      </w:r>
+      <w:r>
+        <w:rPr>
+          <w:rFonts w:ascii="Times New Roman" w:hAnsi="Times New Roman" w:cs="Times New Roman"/>
+          <w:sz w:val="24"/>
+          <w:szCs w:val="24"/>
+        </w:rPr>
+        <w:t>class</w:t>
+      </w:r>
+      <w:r>
+        <w:rPr>
+          <w:rFonts w:ascii="Times New Roman" w:hAnsi="Times New Roman" w:cs="Times New Roman"/>
+          <w:sz w:val="24"/>
+          <w:szCs w:val="24"/>
+        </w:rPr>
+        <w:t xml:space="preserve"> contain</w:t>
+      </w:r>
+      <w:r>
+        <w:rPr>
+          <w:rFonts w:ascii="Times New Roman" w:hAnsi="Times New Roman" w:cs="Times New Roman"/>
+          <w:sz w:val="24"/>
+          <w:szCs w:val="24"/>
+        </w:rPr>
+        <w:t>s</w:t>
+      </w:r>
+      <w:r>
+        <w:rPr>
+          <w:rFonts w:ascii="Times New Roman" w:hAnsi="Times New Roman" w:cs="Times New Roman"/>
+          <w:sz w:val="24"/>
+          <w:szCs w:val="24"/>
+        </w:rPr>
+        <w:t xml:space="preserve"> only 1 image. </w:t>
+      </w:r>
+      <w:r>
+        <w:rPr>
+          <w:rFonts w:ascii="Times New Roman" w:hAnsi="Times New Roman" w:cs="Times New Roman"/>
+          <w:sz w:val="24"/>
+          <w:szCs w:val="24"/>
+        </w:rPr>
+        <w:t xml:space="preserve">Having more images per class allow the model to generalize better on extracting the features of a specific person. </w:t>
+      </w:r>
+    </w:p>
+    <w:p>
+      <w:pPr>
+        <w:spacing w:line="480" w:lineRule="auto"/>
+        <w:jc w:val="both"/>
+        <w:rPr>
+          <w:rFonts w:ascii="Times New Roman" w:hAnsi="Times New Roman" w:cs="Times New Roman"/>
+          <w:sz w:val="24"/>
+          <w:szCs w:val="24"/>
+        </w:rPr>
+      </w:pPr>
+      <w:r>
+        <w:rPr>
+          <w:rFonts w:ascii="Times New Roman" w:hAnsi="Times New Roman" w:cs="Times New Roman"/>
+          <w:sz w:val="24"/>
+          <w:szCs w:val="24"/>
+        </w:rPr>
+        <w:t xml:space="preserve">The LFW Dataset </w:t>
+      </w:r>
+      <w:r>
+        <w:rPr>
+          <w:rFonts w:ascii="Times New Roman" w:hAnsi="Times New Roman" w:cs="Times New Roman"/>
+          <w:sz w:val="24"/>
+          <w:szCs w:val="24"/>
+        </w:rPr>
+        <w:t>was</w:t>
+      </w:r>
+      <w:r>
+        <w:rPr>
+          <w:rFonts w:ascii="Times New Roman" w:hAnsi="Times New Roman" w:cs="Times New Roman"/>
+          <w:sz w:val="24"/>
+          <w:szCs w:val="24"/>
+        </w:rPr>
+        <w:t xml:space="preserve"> filtered such that there are at least 15 images per class</w:t>
+      </w:r>
+      <w:r>
+        <w:rPr>
+          <w:rFonts w:ascii="Times New Roman" w:hAnsi="Times New Roman" w:cs="Times New Roman"/>
+          <w:sz w:val="24"/>
+          <w:szCs w:val="24"/>
+        </w:rPr>
+        <w:t xml:space="preserve">. Images were copied to separate folders, where each folder represents each class. </w:t>
+      </w:r>
+      <w:r>
+        <w:rPr>
+          <w:rFonts w:ascii="Times New Roman" w:hAnsi="Times New Roman" w:cs="Times New Roman"/>
+          <w:sz w:val="24"/>
+          <w:szCs w:val="24"/>
+        </w:rPr>
+        <w:t xml:space="preserve">All filtered images were </w:t>
+      </w:r>
+      <w:r>
+        <w:rPr>
+          <w:rFonts w:ascii="Times New Roman" w:hAnsi="Times New Roman" w:cs="Times New Roman"/>
+          <w:sz w:val="24"/>
+          <w:szCs w:val="24"/>
+        </w:rPr>
+        <w:t>cropped</w:t>
+      </w:r>
+      <w:r>
+        <w:rPr>
+          <w:rFonts w:ascii="Times New Roman" w:hAnsi="Times New Roman" w:cs="Times New Roman"/>
+          <w:sz w:val="24"/>
+          <w:szCs w:val="24"/>
+        </w:rPr>
+        <w:t xml:space="preserve"> to include only the face using OpenCV </w:t>
+      </w:r>
+      <w:proofErr w:type="spellStart"/>
+      <w:r>
+        <w:rPr>
+          <w:rFonts w:ascii="Times New Roman" w:hAnsi="Times New Roman" w:cs="Times New Roman"/>
+          <w:sz w:val="24"/>
+          <w:szCs w:val="24"/>
+        </w:rPr>
+        <w:t>Haar</w:t>
+      </w:r>
+      <w:proofErr w:type="spellEnd"/>
+      <w:r>
+        <w:rPr>
+          <w:rFonts w:ascii="Times New Roman" w:hAnsi="Times New Roman" w:cs="Times New Roman"/>
+          <w:sz w:val="24"/>
+          <w:szCs w:val="24"/>
+        </w:rPr>
+        <w:t xml:space="preserve"> Cascade face detection algorithm.</w:t>
+      </w:r>
+      <w:r>
+        <w:rPr>
+          <w:rFonts w:ascii="Times New Roman" w:hAnsi="Times New Roman" w:cs="Times New Roman"/>
+          <w:sz w:val="24"/>
+          <w:szCs w:val="24"/>
+        </w:rPr>
+        <w:t xml:space="preserve"> This is done using the “reticulate” package in R, which allows the use of Python OpenCV functions.</w:t>
       </w:r>
       <w:r>
         <w:rPr>
@@ -3015,214 +3549,6 @@
           <w:szCs w:val="24"/>
         </w:rPr>
         <w:t xml:space="preserve"> </w:t>
-      </w:r>
-      <w:r>
-        <w:rPr>
-          <w:rFonts w:ascii="Times New Roman" w:hAnsi="Times New Roman" w:cs="Times New Roman"/>
-          <w:sz w:val="24"/>
-          <w:szCs w:val="24"/>
-        </w:rPr>
-        <w:t xml:space="preserve">the data quality is </w:t>
-      </w:r>
-      <w:r>
-        <w:rPr>
-          <w:rFonts w:ascii="Times New Roman" w:hAnsi="Times New Roman" w:cs="Times New Roman"/>
-          <w:sz w:val="24"/>
-          <w:szCs w:val="24"/>
-        </w:rPr>
-        <w:t>better data quality</w:t>
-      </w:r>
-      <w:r>
-        <w:rPr>
-          <w:rFonts w:ascii="Times New Roman" w:hAnsi="Times New Roman" w:cs="Times New Roman"/>
-          <w:sz w:val="24"/>
-          <w:szCs w:val="24"/>
-        </w:rPr>
-        <w:t>.</w:t>
-      </w:r>
-    </w:p>
-    <w:p>
-      <w:pPr>
-        <w:pStyle w:val="Heading3"/>
-      </w:pPr>
-      <w:r>
-        <w:t xml:space="preserve">Data Pre-processing </w:t>
-      </w:r>
-    </w:p>
-    <w:p>
-      <w:pPr>
-        <w:spacing w:line="480" w:lineRule="auto"/>
-        <w:jc w:val="both"/>
-        <w:rPr>
-          <w:rFonts w:ascii="Times New Roman" w:hAnsi="Times New Roman" w:cs="Times New Roman"/>
-          <w:sz w:val="24"/>
-          <w:szCs w:val="24"/>
-        </w:rPr>
-      </w:pPr>
-      <w:r>
-        <w:rPr>
-          <w:rFonts w:ascii="Times New Roman" w:hAnsi="Times New Roman" w:cs="Times New Roman"/>
-          <w:sz w:val="24"/>
-          <w:szCs w:val="24"/>
-        </w:rPr>
-        <w:t>The</w:t>
-      </w:r>
-      <w:r>
-        <w:rPr>
-          <w:rFonts w:ascii="Times New Roman" w:hAnsi="Times New Roman" w:cs="Times New Roman"/>
-          <w:sz w:val="24"/>
-          <w:szCs w:val="24"/>
-        </w:rPr>
-        <w:t xml:space="preserve"> LFW</w:t>
-      </w:r>
-      <w:r>
-        <w:rPr>
-          <w:rFonts w:ascii="Times New Roman" w:hAnsi="Times New Roman" w:cs="Times New Roman"/>
-          <w:sz w:val="24"/>
-          <w:szCs w:val="24"/>
-        </w:rPr>
-        <w:t xml:space="preserve"> dataset contains 13,233 images of 5,749 people</w:t>
-      </w:r>
-      <w:r>
-        <w:rPr>
-          <w:rFonts w:ascii="Times New Roman" w:hAnsi="Times New Roman" w:cs="Times New Roman"/>
-          <w:sz w:val="24"/>
-          <w:szCs w:val="24"/>
-        </w:rPr>
-        <w:t xml:space="preserve"> or classes. However, </w:t>
-      </w:r>
-      <w:r>
-        <w:rPr>
-          <w:rFonts w:ascii="Times New Roman" w:hAnsi="Times New Roman" w:cs="Times New Roman"/>
-          <w:sz w:val="24"/>
-          <w:szCs w:val="24"/>
-        </w:rPr>
-        <w:t xml:space="preserve">most of the </w:t>
-      </w:r>
-      <w:r>
-        <w:rPr>
-          <w:rFonts w:ascii="Times New Roman" w:hAnsi="Times New Roman" w:cs="Times New Roman"/>
-          <w:sz w:val="24"/>
-          <w:szCs w:val="24"/>
-        </w:rPr>
-        <w:t>class</w:t>
-      </w:r>
-      <w:r>
-        <w:rPr>
-          <w:rFonts w:ascii="Times New Roman" w:hAnsi="Times New Roman" w:cs="Times New Roman"/>
-          <w:sz w:val="24"/>
-          <w:szCs w:val="24"/>
-        </w:rPr>
-        <w:t xml:space="preserve"> contain</w:t>
-      </w:r>
-      <w:r>
-        <w:rPr>
-          <w:rFonts w:ascii="Times New Roman" w:hAnsi="Times New Roman" w:cs="Times New Roman"/>
-          <w:sz w:val="24"/>
-          <w:szCs w:val="24"/>
-        </w:rPr>
-        <w:t>s</w:t>
-      </w:r>
-      <w:r>
-        <w:rPr>
-          <w:rFonts w:ascii="Times New Roman" w:hAnsi="Times New Roman" w:cs="Times New Roman"/>
-          <w:sz w:val="24"/>
-          <w:szCs w:val="24"/>
-        </w:rPr>
-        <w:t xml:space="preserve"> only 1 image. </w:t>
-      </w:r>
-      <w:r>
-        <w:rPr>
-          <w:rFonts w:ascii="Times New Roman" w:hAnsi="Times New Roman" w:cs="Times New Roman"/>
-          <w:sz w:val="24"/>
-          <w:szCs w:val="24"/>
-        </w:rPr>
-        <w:t xml:space="preserve">Having more images per class allow the model to generalize better on extracting the features of a specific person. </w:t>
-      </w:r>
-    </w:p>
-    <w:p>
-      <w:pPr>
-        <w:spacing w:line="480" w:lineRule="auto"/>
-        <w:jc w:val="both"/>
-        <w:rPr>
-          <w:rFonts w:ascii="Times New Roman" w:hAnsi="Times New Roman" w:cs="Times New Roman"/>
-          <w:sz w:val="24"/>
-          <w:szCs w:val="24"/>
-        </w:rPr>
-      </w:pPr>
-      <w:r>
-        <w:rPr>
-          <w:rFonts w:ascii="Times New Roman" w:hAnsi="Times New Roman" w:cs="Times New Roman"/>
-          <w:sz w:val="24"/>
-          <w:szCs w:val="24"/>
-        </w:rPr>
-        <w:t xml:space="preserve">The LFW Dataset </w:t>
-      </w:r>
-      <w:r>
-        <w:rPr>
-          <w:rFonts w:ascii="Times New Roman" w:hAnsi="Times New Roman" w:cs="Times New Roman"/>
-          <w:sz w:val="24"/>
-          <w:szCs w:val="24"/>
-        </w:rPr>
-        <w:t>was</w:t>
-      </w:r>
-      <w:r>
-        <w:rPr>
-          <w:rFonts w:ascii="Times New Roman" w:hAnsi="Times New Roman" w:cs="Times New Roman"/>
-          <w:sz w:val="24"/>
-          <w:szCs w:val="24"/>
-        </w:rPr>
-        <w:t xml:space="preserve"> filtered such that there are at least 15 images per class</w:t>
-      </w:r>
-      <w:r>
-        <w:rPr>
-          <w:rFonts w:ascii="Times New Roman" w:hAnsi="Times New Roman" w:cs="Times New Roman"/>
-          <w:sz w:val="24"/>
-          <w:szCs w:val="24"/>
-        </w:rPr>
-        <w:t xml:space="preserve">. Images were copied to separate folders, where each folder represents each class. </w:t>
-      </w:r>
-      <w:r>
-        <w:rPr>
-          <w:rFonts w:ascii="Times New Roman" w:hAnsi="Times New Roman" w:cs="Times New Roman"/>
-          <w:sz w:val="24"/>
-          <w:szCs w:val="24"/>
-        </w:rPr>
-        <w:t xml:space="preserve">All filtered images were </w:t>
-      </w:r>
-      <w:r>
-        <w:rPr>
-          <w:rFonts w:ascii="Times New Roman" w:hAnsi="Times New Roman" w:cs="Times New Roman"/>
-          <w:sz w:val="24"/>
-          <w:szCs w:val="24"/>
-        </w:rPr>
-        <w:t>cropped</w:t>
-      </w:r>
-      <w:r>
-        <w:rPr>
-          <w:rFonts w:ascii="Times New Roman" w:hAnsi="Times New Roman" w:cs="Times New Roman"/>
-          <w:sz w:val="24"/>
-          <w:szCs w:val="24"/>
-        </w:rPr>
-        <w:t xml:space="preserve"> to include only the face using OpenCV </w:t>
-      </w:r>
-      <w:proofErr w:type="spellStart"/>
-      <w:r>
-        <w:rPr>
-          <w:rFonts w:ascii="Times New Roman" w:hAnsi="Times New Roman" w:cs="Times New Roman"/>
-          <w:sz w:val="24"/>
-          <w:szCs w:val="24"/>
-        </w:rPr>
-        <w:t>Haar</w:t>
-      </w:r>
-      <w:proofErr w:type="spellEnd"/>
-      <w:r>
-        <w:rPr>
-          <w:rFonts w:ascii="Times New Roman" w:hAnsi="Times New Roman" w:cs="Times New Roman"/>
-          <w:sz w:val="24"/>
-          <w:szCs w:val="24"/>
-        </w:rPr>
-        <w:t xml:space="preserve"> Cascade face detection algorithm. </w:t>
       </w:r>
       <w:r>
         <w:rPr>
@@ -3414,6 +3740,269 @@
         <w:jc w:val="both"/>
         <w:rPr>
           <w:rFonts w:ascii="Times New Roman" w:hAnsi="Times New Roman" w:cs="Times New Roman"/>
+          <w:noProof/>
+          <w:sz w:val="24"/>
+          <w:szCs w:val="24"/>
+        </w:rPr>
+      </w:pPr>
+      <w:r>
+        <w:rPr>
+          <w:rFonts w:ascii="Times New Roman" w:hAnsi="Times New Roman" w:cs="Times New Roman"/>
+          <w:noProof/>
+          <w:sz w:val="24"/>
+          <w:szCs w:val="24"/>
+        </w:rPr>
+        <w:drawing>
+          <wp:inline distT="0" distB="0" distL="0" distR="0" wp14:anchorId="6060819A" wp14:editId="443335D7">
+            <wp:extent cx="1428750" cy="1428750"/>
+            <wp:effectExtent l="0" t="0" r="0" b="0"/>
+            <wp:docPr id="15" name="Picture 15"/>
+            <wp:cNvGraphicFramePr>
+              <a:graphicFrameLocks xmlns:a="http://schemas.openxmlformats.org/drawingml/2006/main" noChangeAspect="1"/>
+            </wp:cNvGraphicFramePr>
+            <a:graphic xmlns:a="http://schemas.openxmlformats.org/drawingml/2006/main">
+              <a:graphicData uri="http://schemas.openxmlformats.org/drawingml/2006/picture">
+                <pic:pic xmlns:pic="http://schemas.openxmlformats.org/drawingml/2006/picture">
+                  <pic:nvPicPr>
+                    <pic:cNvPr id="0" name="Picture 6"/>
+                    <pic:cNvPicPr>
+                      <a:picLocks noChangeAspect="1" noChangeArrowheads="1"/>
+                    </pic:cNvPicPr>
+                  </pic:nvPicPr>
+                  <pic:blipFill>
+                    <a:blip r:embed="rId13">
+                      <a:extLst>
+                        <a:ext uri="{28A0092B-C50C-407E-A947-70E740481C1C}">
+                          <a14:useLocalDpi xmlns:a14="http://schemas.microsoft.com/office/drawing/2010/main" val="0"/>
+                        </a:ext>
+                      </a:extLst>
+                    </a:blip>
+                    <a:srcRect/>
+                    <a:stretch>
+                      <a:fillRect/>
+                    </a:stretch>
+                  </pic:blipFill>
+                  <pic:spPr bwMode="auto">
+                    <a:xfrm>
+                      <a:off x="0" y="0"/>
+                      <a:ext cx="1428750" cy="1428750"/>
+                    </a:xfrm>
+                    <a:prstGeom prst="rect">
+                      <a:avLst/>
+                    </a:prstGeom>
+                    <a:noFill/>
+                    <a:ln>
+                      <a:noFill/>
+                    </a:ln>
+                  </pic:spPr>
+                </pic:pic>
+              </a:graphicData>
+            </a:graphic>
+          </wp:inline>
+        </w:drawing>
+      </w:r>
+      <w:r>
+        <w:rPr>
+          <w:rFonts w:ascii="Times New Roman" w:hAnsi="Times New Roman" w:cs="Times New Roman"/>
+          <w:noProof/>
+          <w:sz w:val="24"/>
+          <w:szCs w:val="24"/>
+        </w:rPr>
+        <w:t xml:space="preserve">  </w:t>
+      </w:r>
+      <w:r>
+        <w:rPr>
+          <w:rFonts w:ascii="Times New Roman" w:hAnsi="Times New Roman" w:cs="Times New Roman"/>
+          <w:noProof/>
+          <w:sz w:val="24"/>
+          <w:szCs w:val="24"/>
+        </w:rPr>
+        <w:drawing>
+          <wp:inline distT="0" distB="0" distL="0" distR="0" wp14:anchorId="4B5CCAD2" wp14:editId="52419064">
+            <wp:extent cx="1428750" cy="1428750"/>
+            <wp:effectExtent l="0" t="0" r="0" b="0"/>
+            <wp:docPr id="17" name="Picture 17"/>
+            <wp:cNvGraphicFramePr>
+              <a:graphicFrameLocks xmlns:a="http://schemas.openxmlformats.org/drawingml/2006/main" noChangeAspect="1"/>
+            </wp:cNvGraphicFramePr>
+            <a:graphic xmlns:a="http://schemas.openxmlformats.org/drawingml/2006/main">
+              <a:graphicData uri="http://schemas.openxmlformats.org/drawingml/2006/picture">
+                <pic:pic xmlns:pic="http://schemas.openxmlformats.org/drawingml/2006/picture">
+                  <pic:nvPicPr>
+                    <pic:cNvPr id="0" name="Picture 8"/>
+                    <pic:cNvPicPr>
+                      <a:picLocks noChangeAspect="1" noChangeArrowheads="1"/>
+                    </pic:cNvPicPr>
+                  </pic:nvPicPr>
+                  <pic:blipFill>
+                    <a:blip r:embed="rId14">
+                      <a:extLst>
+                        <a:ext uri="{28A0092B-C50C-407E-A947-70E740481C1C}">
+                          <a14:useLocalDpi xmlns:a14="http://schemas.microsoft.com/office/drawing/2010/main" val="0"/>
+                        </a:ext>
+                      </a:extLst>
+                    </a:blip>
+                    <a:srcRect/>
+                    <a:stretch>
+                      <a:fillRect/>
+                    </a:stretch>
+                  </pic:blipFill>
+                  <pic:spPr bwMode="auto">
+                    <a:xfrm>
+                      <a:off x="0" y="0"/>
+                      <a:ext cx="1428750" cy="1428750"/>
+                    </a:xfrm>
+                    <a:prstGeom prst="rect">
+                      <a:avLst/>
+                    </a:prstGeom>
+                    <a:noFill/>
+                    <a:ln>
+                      <a:noFill/>
+                    </a:ln>
+                  </pic:spPr>
+                </pic:pic>
+              </a:graphicData>
+            </a:graphic>
+          </wp:inline>
+        </w:drawing>
+      </w:r>
+      <w:r>
+        <w:rPr>
+          <w:rFonts w:ascii="Times New Roman" w:hAnsi="Times New Roman" w:cs="Times New Roman"/>
+          <w:noProof/>
+          <w:sz w:val="24"/>
+          <w:szCs w:val="24"/>
+        </w:rPr>
+        <w:t xml:space="preserve">  </w:t>
+      </w:r>
+      <w:r>
+        <w:rPr>
+          <w:rFonts w:ascii="Times New Roman" w:hAnsi="Times New Roman" w:cs="Times New Roman"/>
+          <w:noProof/>
+          <w:sz w:val="24"/>
+          <w:szCs w:val="24"/>
+        </w:rPr>
+        <w:drawing>
+          <wp:inline distT="0" distB="0" distL="0" distR="0" wp14:anchorId="1D231350" wp14:editId="047D628E">
+            <wp:extent cx="1428750" cy="1428750"/>
+            <wp:effectExtent l="0" t="0" r="0" b="0"/>
+            <wp:docPr id="18" name="Picture 18"/>
+            <wp:cNvGraphicFramePr>
+              <a:graphicFrameLocks xmlns:a="http://schemas.openxmlformats.org/drawingml/2006/main" noChangeAspect="1"/>
+            </wp:cNvGraphicFramePr>
+            <a:graphic xmlns:a="http://schemas.openxmlformats.org/drawingml/2006/main">
+              <a:graphicData uri="http://schemas.openxmlformats.org/drawingml/2006/picture">
+                <pic:pic xmlns:pic="http://schemas.openxmlformats.org/drawingml/2006/picture">
+                  <pic:nvPicPr>
+                    <pic:cNvPr id="0" name="Picture 9"/>
+                    <pic:cNvPicPr>
+                      <a:picLocks noChangeAspect="1" noChangeArrowheads="1"/>
+                    </pic:cNvPicPr>
+                  </pic:nvPicPr>
+                  <pic:blipFill>
+                    <a:blip r:embed="rId15">
+                      <a:extLst>
+                        <a:ext uri="{28A0092B-C50C-407E-A947-70E740481C1C}">
+                          <a14:useLocalDpi xmlns:a14="http://schemas.microsoft.com/office/drawing/2010/main" val="0"/>
+                        </a:ext>
+                      </a:extLst>
+                    </a:blip>
+                    <a:srcRect/>
+                    <a:stretch>
+                      <a:fillRect/>
+                    </a:stretch>
+                  </pic:blipFill>
+                  <pic:spPr bwMode="auto">
+                    <a:xfrm>
+                      <a:off x="0" y="0"/>
+                      <a:ext cx="1428750" cy="1428750"/>
+                    </a:xfrm>
+                    <a:prstGeom prst="rect">
+                      <a:avLst/>
+                    </a:prstGeom>
+                    <a:noFill/>
+                    <a:ln>
+                      <a:noFill/>
+                    </a:ln>
+                  </pic:spPr>
+                </pic:pic>
+              </a:graphicData>
+            </a:graphic>
+          </wp:inline>
+        </w:drawing>
+      </w:r>
+      <w:r>
+        <w:rPr>
+          <w:rFonts w:ascii="Times New Roman" w:hAnsi="Times New Roman" w:cs="Times New Roman"/>
+          <w:noProof/>
+          <w:sz w:val="24"/>
+          <w:szCs w:val="24"/>
+        </w:rPr>
+        <w:t xml:space="preserve">  </w:t>
+      </w:r>
+      <w:r>
+        <w:rPr>
+          <w:rFonts w:ascii="Times New Roman" w:hAnsi="Times New Roman" w:cs="Times New Roman"/>
+          <w:noProof/>
+          <w:sz w:val="24"/>
+          <w:szCs w:val="24"/>
+        </w:rPr>
+        <w:drawing>
+          <wp:inline distT="0" distB="0" distL="0" distR="0" wp14:anchorId="1D6BB90F" wp14:editId="2DD61F28">
+            <wp:extent cx="1428750" cy="1428750"/>
+            <wp:effectExtent l="0" t="0" r="0" b="0"/>
+            <wp:docPr id="19" name="Picture 19"/>
+            <wp:cNvGraphicFramePr>
+              <a:graphicFrameLocks xmlns:a="http://schemas.openxmlformats.org/drawingml/2006/main" noChangeAspect="1"/>
+            </wp:cNvGraphicFramePr>
+            <a:graphic xmlns:a="http://schemas.openxmlformats.org/drawingml/2006/main">
+              <a:graphicData uri="http://schemas.openxmlformats.org/drawingml/2006/picture">
+                <pic:pic xmlns:pic="http://schemas.openxmlformats.org/drawingml/2006/picture">
+                  <pic:nvPicPr>
+                    <pic:cNvPr id="0" name="Picture 10"/>
+                    <pic:cNvPicPr>
+                      <a:picLocks noChangeAspect="1" noChangeArrowheads="1"/>
+                    </pic:cNvPicPr>
+                  </pic:nvPicPr>
+                  <pic:blipFill>
+                    <a:blip r:embed="rId16">
+                      <a:extLst>
+                        <a:ext uri="{28A0092B-C50C-407E-A947-70E740481C1C}">
+                          <a14:useLocalDpi xmlns:a14="http://schemas.microsoft.com/office/drawing/2010/main" val="0"/>
+                        </a:ext>
+                      </a:extLst>
+                    </a:blip>
+                    <a:srcRect/>
+                    <a:stretch>
+                      <a:fillRect/>
+                    </a:stretch>
+                  </pic:blipFill>
+                  <pic:spPr bwMode="auto">
+                    <a:xfrm>
+                      <a:off x="0" y="0"/>
+                      <a:ext cx="1428750" cy="1428750"/>
+                    </a:xfrm>
+                    <a:prstGeom prst="rect">
+                      <a:avLst/>
+                    </a:prstGeom>
+                    <a:noFill/>
+                    <a:ln>
+                      <a:noFill/>
+                    </a:ln>
+                  </pic:spPr>
+                </pic:pic>
+              </a:graphicData>
+            </a:graphic>
+          </wp:inline>
+        </w:drawing>
+      </w:r>
+    </w:p>
+    <w:p>
+      <w:pPr>
+        <w:spacing w:line="480" w:lineRule="auto"/>
+        <w:jc w:val="both"/>
+        <w:rPr>
+          <w:rFonts w:ascii="Times New Roman" w:hAnsi="Times New Roman" w:cs="Times New Roman"/>
           <w:sz w:val="24"/>
           <w:szCs w:val="24"/>
         </w:rPr>
@@ -3425,25 +4014,23 @@
           <w:szCs w:val="24"/>
           <w:highlight w:val="yellow"/>
         </w:rPr>
-        <w:t xml:space="preserve">(Examples of </w:t>
-      </w:r>
-      <w:r>
-        <w:rPr>
-          <w:rFonts w:ascii="Times New Roman" w:hAnsi="Times New Roman" w:cs="Times New Roman"/>
-          <w:sz w:val="24"/>
-          <w:szCs w:val="24"/>
-          <w:highlight w:val="yellow"/>
-        </w:rPr>
-        <w:t>image</w:t>
-      </w:r>
-      <w:r>
-        <w:rPr>
-          <w:rFonts w:ascii="Times New Roman" w:hAnsi="Times New Roman" w:cs="Times New Roman"/>
-          <w:sz w:val="24"/>
-          <w:szCs w:val="24"/>
-          <w:highlight w:val="yellow"/>
-        </w:rPr>
-        <w:t xml:space="preserve"> augmentation)</w:t>
+        <w:t>Figure 2: Examples of image augmentation</w:t>
+      </w:r>
+      <w:r>
+        <w:rPr>
+          <w:rFonts w:ascii="Times New Roman" w:hAnsi="Times New Roman" w:cs="Times New Roman"/>
+          <w:sz w:val="24"/>
+          <w:szCs w:val="24"/>
+        </w:rPr>
+        <w:tab/>
+      </w:r>
+      <w:r>
+        <w:rPr>
+          <w:rFonts w:ascii="Times New Roman" w:hAnsi="Times New Roman" w:cs="Times New Roman"/>
+          <w:sz w:val="24"/>
+          <w:szCs w:val="24"/>
+        </w:rPr>
+        <w:tab/>
       </w:r>
     </w:p>
     <w:p>
@@ -3486,6 +4073,326 @@
           <w:sz w:val="24"/>
           <w:szCs w:val="24"/>
         </w:rPr>
+        <w:t xml:space="preserve"> The output of an augmented image is a three-dimensional 150 by 150 by 3 (150, 150, </w:t>
+      </w:r>
+      <w:r>
+        <w:rPr>
+          <w:rFonts w:ascii="Times New Roman" w:hAnsi="Times New Roman" w:cs="Times New Roman"/>
+          <w:sz w:val="24"/>
+          <w:szCs w:val="24"/>
+        </w:rPr>
+        <w:lastRenderedPageBreak/>
+        <w:t xml:space="preserve">3) vector. The first dimension is the width, the second dimension is the height and the third dimension </w:t>
+      </w:r>
+      <w:proofErr w:type="gramStart"/>
+      <w:r>
+        <w:rPr>
+          <w:rFonts w:ascii="Times New Roman" w:hAnsi="Times New Roman" w:cs="Times New Roman"/>
+          <w:sz w:val="24"/>
+          <w:szCs w:val="24"/>
+        </w:rPr>
+        <w:t>is</w:t>
+      </w:r>
+      <w:proofErr w:type="gramEnd"/>
+      <w:r>
+        <w:rPr>
+          <w:rFonts w:ascii="Times New Roman" w:hAnsi="Times New Roman" w:cs="Times New Roman"/>
+          <w:sz w:val="24"/>
+          <w:szCs w:val="24"/>
+        </w:rPr>
+        <w:t xml:space="preserve"> the channels of the image.</w:t>
+      </w:r>
+    </w:p>
+    <w:p>
+      <w:pPr>
+        <w:spacing w:line="480" w:lineRule="auto"/>
+        <w:jc w:val="both"/>
+        <w:rPr>
+          <w:rFonts w:ascii="Times New Roman" w:hAnsi="Times New Roman" w:cs="Times New Roman"/>
+          <w:sz w:val="24"/>
+          <w:szCs w:val="24"/>
+        </w:rPr>
+      </w:pPr>
+    </w:p>
+    <w:p>
+      <w:pPr>
+        <w:pStyle w:val="Heading3"/>
+      </w:pPr>
+      <w:r>
+        <w:t>Model Training</w:t>
+      </w:r>
+    </w:p>
+    <w:p>
+      <w:pPr>
+        <w:spacing w:line="480" w:lineRule="auto"/>
+        <w:jc w:val="both"/>
+        <w:rPr>
+          <w:rFonts w:ascii="Times New Roman" w:hAnsi="Times New Roman" w:cs="Times New Roman"/>
+          <w:sz w:val="24"/>
+          <w:szCs w:val="24"/>
+        </w:rPr>
+      </w:pPr>
+      <w:r>
+        <w:rPr>
+          <w:rFonts w:ascii="Times New Roman" w:hAnsi="Times New Roman" w:cs="Times New Roman"/>
+          <w:sz w:val="24"/>
+          <w:szCs w:val="24"/>
+        </w:rPr>
+        <w:t xml:space="preserve">The dataset is split into training and validation dataset, where the proportion is 80% and 20% respectively. </w:t>
+      </w:r>
+      <w:r>
+        <w:rPr>
+          <w:rFonts w:ascii="Times New Roman" w:hAnsi="Times New Roman" w:cs="Times New Roman"/>
+          <w:sz w:val="24"/>
+          <w:szCs w:val="24"/>
+        </w:rPr>
+        <w:t>The</w:t>
+      </w:r>
+      <w:r>
+        <w:rPr>
+          <w:rFonts w:ascii="Times New Roman" w:hAnsi="Times New Roman" w:cs="Times New Roman"/>
+          <w:sz w:val="24"/>
+          <w:szCs w:val="24"/>
+        </w:rPr>
+        <w:t xml:space="preserve"> augmented images in the form of (150, 150, 3) vectors were</w:t>
+      </w:r>
+      <w:r>
+        <w:rPr>
+          <w:rFonts w:ascii="Times New Roman" w:hAnsi="Times New Roman" w:cs="Times New Roman"/>
+          <w:sz w:val="24"/>
+          <w:szCs w:val="24"/>
+        </w:rPr>
+        <w:t xml:space="preserve"> passed to the CNN model in batches of 32.</w:t>
+      </w:r>
+      <w:r>
+        <w:rPr>
+          <w:rFonts w:ascii="Times New Roman" w:hAnsi="Times New Roman" w:cs="Times New Roman"/>
+          <w:sz w:val="24"/>
+          <w:szCs w:val="24"/>
+        </w:rPr>
+        <w:t xml:space="preserve"> The weights or parameters of the CNN models were randomly initialized by default. </w:t>
+      </w:r>
+      <w:r>
+        <w:rPr>
+          <w:rFonts w:ascii="Times New Roman" w:hAnsi="Times New Roman" w:cs="Times New Roman"/>
+          <w:sz w:val="24"/>
+          <w:szCs w:val="24"/>
+        </w:rPr>
+        <w:t>The input</w:t>
+      </w:r>
+      <w:r>
+        <w:rPr>
+          <w:rFonts w:ascii="Times New Roman" w:hAnsi="Times New Roman" w:cs="Times New Roman"/>
+          <w:sz w:val="24"/>
+          <w:szCs w:val="24"/>
+        </w:rPr>
+        <w:t xml:space="preserve"> passed through the </w:t>
+      </w:r>
+      <w:r>
+        <w:rPr>
+          <w:rFonts w:ascii="Times New Roman" w:hAnsi="Times New Roman" w:cs="Times New Roman"/>
+          <w:sz w:val="24"/>
+          <w:szCs w:val="24"/>
+        </w:rPr>
+        <w:t xml:space="preserve">CNN </w:t>
+      </w:r>
+      <w:r>
+        <w:rPr>
+          <w:rFonts w:ascii="Times New Roman" w:hAnsi="Times New Roman" w:cs="Times New Roman"/>
+          <w:sz w:val="24"/>
+          <w:szCs w:val="24"/>
+        </w:rPr>
+        <w:t>layers</w:t>
+      </w:r>
+      <w:r>
+        <w:rPr>
+          <w:rFonts w:ascii="Times New Roman" w:hAnsi="Times New Roman" w:cs="Times New Roman"/>
+          <w:sz w:val="24"/>
+          <w:szCs w:val="24"/>
+        </w:rPr>
+        <w:t>.</w:t>
+      </w:r>
+    </w:p>
+    <w:p>
+      <w:pPr>
+        <w:spacing w:line="480" w:lineRule="auto"/>
+        <w:jc w:val="both"/>
+        <w:rPr>
+          <w:rFonts w:ascii="Times New Roman" w:hAnsi="Times New Roman" w:cs="Times New Roman"/>
+          <w:sz w:val="24"/>
+          <w:szCs w:val="24"/>
+        </w:rPr>
+      </w:pPr>
+      <w:r>
+        <w:rPr>
+          <w:rFonts w:ascii="Times New Roman" w:hAnsi="Times New Roman" w:cs="Times New Roman"/>
+          <w:sz w:val="24"/>
+          <w:szCs w:val="24"/>
+        </w:rPr>
+        <w:t xml:space="preserve">The final layer of the MobileNetV2 CNN model is removed and replaced with </w:t>
+      </w:r>
+      <w:r>
+        <w:rPr>
+          <w:rFonts w:ascii="Times New Roman" w:hAnsi="Times New Roman" w:cs="Times New Roman"/>
+          <w:sz w:val="24"/>
+          <w:szCs w:val="24"/>
+        </w:rPr>
+        <w:t>4</w:t>
+      </w:r>
+      <w:r>
+        <w:rPr>
+          <w:rFonts w:ascii="Times New Roman" w:hAnsi="Times New Roman" w:cs="Times New Roman"/>
+          <w:sz w:val="24"/>
+          <w:szCs w:val="24"/>
+        </w:rPr>
+        <w:t xml:space="preserve"> layers, </w:t>
+      </w:r>
+      <w:r>
+        <w:rPr>
+          <w:rFonts w:ascii="Times New Roman" w:hAnsi="Times New Roman" w:cs="Times New Roman"/>
+          <w:sz w:val="24"/>
+          <w:szCs w:val="24"/>
+        </w:rPr>
+        <w:t xml:space="preserve">namely a </w:t>
+      </w:r>
+      <w:r>
+        <w:rPr>
+          <w:rFonts w:ascii="Times New Roman" w:hAnsi="Times New Roman" w:cs="Times New Roman"/>
+          <w:sz w:val="24"/>
+          <w:szCs w:val="24"/>
+        </w:rPr>
+        <w:t>2</w:t>
+      </w:r>
+      <w:r>
+        <w:rPr>
+          <w:rFonts w:ascii="Times New Roman" w:hAnsi="Times New Roman" w:cs="Times New Roman"/>
+          <w:sz w:val="24"/>
+          <w:szCs w:val="24"/>
+        </w:rPr>
+        <w:t>D</w:t>
+      </w:r>
+      <w:r>
+        <w:rPr>
+          <w:rFonts w:ascii="Times New Roman" w:hAnsi="Times New Roman" w:cs="Times New Roman"/>
+          <w:sz w:val="24"/>
+          <w:szCs w:val="24"/>
+        </w:rPr>
+        <w:t xml:space="preserve"> global average pooling</w:t>
+      </w:r>
+      <w:r>
+        <w:rPr>
+          <w:rFonts w:ascii="Times New Roman" w:hAnsi="Times New Roman" w:cs="Times New Roman"/>
+          <w:sz w:val="24"/>
+          <w:szCs w:val="24"/>
+        </w:rPr>
+        <w:t xml:space="preserve"> layer</w:t>
+      </w:r>
+      <w:r>
+        <w:rPr>
+          <w:rFonts w:ascii="Times New Roman" w:hAnsi="Times New Roman" w:cs="Times New Roman"/>
+          <w:sz w:val="24"/>
+          <w:szCs w:val="24"/>
+        </w:rPr>
+        <w:t>,</w:t>
+      </w:r>
+      <w:r>
+        <w:rPr>
+          <w:rFonts w:ascii="Times New Roman" w:hAnsi="Times New Roman" w:cs="Times New Roman"/>
+          <w:sz w:val="24"/>
+          <w:szCs w:val="24"/>
+        </w:rPr>
+        <w:t xml:space="preserve"> a fully connected 128 neurons layer with </w:t>
+      </w:r>
+      <w:r>
+        <w:rPr>
+          <w:rFonts w:ascii="Times New Roman" w:hAnsi="Times New Roman" w:cs="Times New Roman"/>
+          <w:sz w:val="24"/>
+          <w:szCs w:val="24"/>
+        </w:rPr>
+        <w:t>rec</w:t>
+      </w:r>
+      <w:r>
+        <w:rPr>
+          <w:rFonts w:ascii="Times New Roman" w:hAnsi="Times New Roman" w:cs="Times New Roman"/>
+          <w:sz w:val="24"/>
+          <w:szCs w:val="24"/>
+        </w:rPr>
+        <w:t>tified linear unit (</w:t>
+      </w:r>
+      <w:proofErr w:type="spellStart"/>
+      <w:r>
+        <w:rPr>
+          <w:rFonts w:ascii="Times New Roman" w:hAnsi="Times New Roman" w:cs="Times New Roman"/>
+          <w:sz w:val="24"/>
+          <w:szCs w:val="24"/>
+        </w:rPr>
+        <w:t>ReLU</w:t>
+      </w:r>
+      <w:proofErr w:type="spellEnd"/>
+      <w:r>
+        <w:rPr>
+          <w:rFonts w:ascii="Times New Roman" w:hAnsi="Times New Roman" w:cs="Times New Roman"/>
+          <w:sz w:val="24"/>
+          <w:szCs w:val="24"/>
+        </w:rPr>
+        <w:t xml:space="preserve">) </w:t>
+      </w:r>
+      <w:r>
+        <w:rPr>
+          <w:rFonts w:ascii="Times New Roman" w:hAnsi="Times New Roman" w:cs="Times New Roman"/>
+          <w:sz w:val="24"/>
+          <w:szCs w:val="24"/>
+        </w:rPr>
+        <w:t>activation functio</w:t>
+      </w:r>
+      <w:r>
+        <w:rPr>
+          <w:rFonts w:ascii="Times New Roman" w:hAnsi="Times New Roman" w:cs="Times New Roman"/>
+          <w:sz w:val="24"/>
+          <w:szCs w:val="24"/>
+        </w:rPr>
+        <w:t>n</w:t>
+      </w:r>
+      <w:r>
+        <w:rPr>
+          <w:rFonts w:ascii="Times New Roman" w:hAnsi="Times New Roman" w:cs="Times New Roman"/>
+          <w:sz w:val="24"/>
+          <w:szCs w:val="24"/>
+        </w:rPr>
+        <w:t>, follow</w:t>
+      </w:r>
+      <w:r>
+        <w:rPr>
+          <w:rFonts w:ascii="Times New Roman" w:hAnsi="Times New Roman" w:cs="Times New Roman"/>
+          <w:sz w:val="24"/>
+          <w:szCs w:val="24"/>
+        </w:rPr>
+        <w:t>ed</w:t>
+      </w:r>
+      <w:r>
+        <w:rPr>
+          <w:rFonts w:ascii="Times New Roman" w:hAnsi="Times New Roman" w:cs="Times New Roman"/>
+          <w:sz w:val="24"/>
+          <w:szCs w:val="24"/>
+        </w:rPr>
+        <w:t xml:space="preserve"> by a fully connected 256 neurons layer with </w:t>
+      </w:r>
+      <w:proofErr w:type="spellStart"/>
+      <w:r>
+        <w:rPr>
+          <w:rFonts w:ascii="Times New Roman" w:hAnsi="Times New Roman" w:cs="Times New Roman"/>
+          <w:sz w:val="24"/>
+          <w:szCs w:val="24"/>
+        </w:rPr>
+        <w:t>ReLU</w:t>
+      </w:r>
+      <w:proofErr w:type="spellEnd"/>
+      <w:r>
+        <w:rPr>
+          <w:rFonts w:ascii="Times New Roman" w:hAnsi="Times New Roman" w:cs="Times New Roman"/>
+          <w:sz w:val="24"/>
+          <w:szCs w:val="24"/>
+        </w:rPr>
         <w:t xml:space="preserve"> </w:t>
       </w:r>
       <w:r>
@@ -3494,394 +4401,63 @@
           <w:sz w:val="24"/>
           <w:szCs w:val="24"/>
         </w:rPr>
-        <w:t xml:space="preserve">The output of an augmented image is a three-dimensional 150 by 150 by 3 (150, 150, 3) vector. The first dimension is the width, the second dimension is the height and the third dimension </w:t>
-      </w:r>
-      <w:proofErr w:type="gramStart"/>
-      <w:r>
-        <w:rPr>
-          <w:rFonts w:ascii="Times New Roman" w:hAnsi="Times New Roman" w:cs="Times New Roman"/>
-          <w:sz w:val="24"/>
-          <w:szCs w:val="24"/>
-        </w:rPr>
-        <w:t>is</w:t>
-      </w:r>
-      <w:proofErr w:type="gramEnd"/>
-      <w:r>
-        <w:rPr>
-          <w:rFonts w:ascii="Times New Roman" w:hAnsi="Times New Roman" w:cs="Times New Roman"/>
-          <w:sz w:val="24"/>
-          <w:szCs w:val="24"/>
-        </w:rPr>
-        <w:t xml:space="preserve"> the channels of the image.</w:t>
+        <w:t xml:space="preserve">activation function and an output layer of </w:t>
+      </w:r>
+      <w:r>
+        <w:rPr>
+          <w:rFonts w:ascii="Times New Roman" w:hAnsi="Times New Roman" w:cs="Times New Roman"/>
+          <w:sz w:val="24"/>
+          <w:szCs w:val="24"/>
+        </w:rPr>
+        <w:t>487</w:t>
+      </w:r>
+      <w:r>
+        <w:rPr>
+          <w:rFonts w:ascii="Times New Roman" w:hAnsi="Times New Roman" w:cs="Times New Roman"/>
+          <w:sz w:val="24"/>
+          <w:szCs w:val="24"/>
+        </w:rPr>
+        <w:t xml:space="preserve"> neurons with </w:t>
+      </w:r>
+      <w:proofErr w:type="spellStart"/>
+      <w:r>
+        <w:rPr>
+          <w:rFonts w:ascii="Times New Roman" w:hAnsi="Times New Roman" w:cs="Times New Roman"/>
+          <w:sz w:val="24"/>
+          <w:szCs w:val="24"/>
+        </w:rPr>
+        <w:t>softmax</w:t>
+      </w:r>
+      <w:proofErr w:type="spellEnd"/>
+      <w:r>
+        <w:rPr>
+          <w:rFonts w:ascii="Times New Roman" w:hAnsi="Times New Roman" w:cs="Times New Roman"/>
+          <w:sz w:val="24"/>
+          <w:szCs w:val="24"/>
+        </w:rPr>
+        <w:t xml:space="preserve"> </w:t>
+      </w:r>
+      <w:r>
+        <w:rPr>
+          <w:rFonts w:ascii="Times New Roman" w:hAnsi="Times New Roman" w:cs="Times New Roman"/>
+          <w:sz w:val="24"/>
+          <w:szCs w:val="24"/>
+        </w:rPr>
+        <w:t>activation function</w:t>
+      </w:r>
+      <w:r>
+        <w:rPr>
+          <w:rFonts w:ascii="Times New Roman" w:hAnsi="Times New Roman" w:cs="Times New Roman"/>
+          <w:sz w:val="24"/>
+          <w:szCs w:val="24"/>
+        </w:rPr>
+        <w:t>.</w:t>
       </w:r>
     </w:p>
     <w:p>
       <w:pPr>
         <w:spacing w:line="480" w:lineRule="auto"/>
         <w:jc w:val="both"/>
-      </w:pPr>
-    </w:p>
-    <w:p>
-      <w:pPr>
-        <w:pStyle w:val="Heading3"/>
-      </w:pPr>
-      <w:r>
-        <w:lastRenderedPageBreak/>
-        <w:t>Model Training</w:t>
-      </w:r>
-    </w:p>
-    <w:p>
-      <w:pPr>
-        <w:spacing w:line="480" w:lineRule="auto"/>
-        <w:jc w:val="both"/>
-        <w:rPr>
-          <w:rFonts w:ascii="Times New Roman" w:hAnsi="Times New Roman" w:cs="Times New Roman"/>
-          <w:sz w:val="24"/>
-          <w:szCs w:val="24"/>
-        </w:rPr>
-      </w:pPr>
-      <w:r>
-        <w:rPr>
-          <w:rFonts w:ascii="Times New Roman" w:hAnsi="Times New Roman" w:cs="Times New Roman"/>
-          <w:sz w:val="24"/>
-          <w:szCs w:val="24"/>
-        </w:rPr>
-        <w:t xml:space="preserve">The dataset is split into training and validation dataset, where the proportion is 80% and 20% respectively. </w:t>
-      </w:r>
-      <w:r>
-        <w:rPr>
-          <w:rFonts w:ascii="Times New Roman" w:hAnsi="Times New Roman" w:cs="Times New Roman"/>
-          <w:sz w:val="24"/>
-          <w:szCs w:val="24"/>
-        </w:rPr>
-        <w:t>The</w:t>
-      </w:r>
-      <w:r>
-        <w:rPr>
-          <w:rFonts w:ascii="Times New Roman" w:hAnsi="Times New Roman" w:cs="Times New Roman"/>
-          <w:sz w:val="24"/>
-          <w:szCs w:val="24"/>
-        </w:rPr>
-        <w:t xml:space="preserve"> augmented images in the form of (150, 150, 3) vectors were</w:t>
-      </w:r>
-      <w:r>
-        <w:rPr>
-          <w:rFonts w:ascii="Times New Roman" w:hAnsi="Times New Roman" w:cs="Times New Roman"/>
-          <w:sz w:val="24"/>
-          <w:szCs w:val="24"/>
-        </w:rPr>
-        <w:t xml:space="preserve"> passed to the CNN model in batches of 32.</w:t>
-      </w:r>
-      <w:r>
-        <w:rPr>
-          <w:rFonts w:ascii="Times New Roman" w:hAnsi="Times New Roman" w:cs="Times New Roman"/>
-          <w:sz w:val="24"/>
-          <w:szCs w:val="24"/>
-        </w:rPr>
-        <w:t xml:space="preserve"> The weights or parameters of the CNN models were randomly initialized by default. </w:t>
-      </w:r>
-      <w:r>
-        <w:rPr>
-          <w:rFonts w:ascii="Times New Roman" w:hAnsi="Times New Roman" w:cs="Times New Roman"/>
-          <w:sz w:val="24"/>
-          <w:szCs w:val="24"/>
-        </w:rPr>
-        <w:t>The input</w:t>
-      </w:r>
-      <w:r>
-        <w:rPr>
-          <w:rFonts w:ascii="Times New Roman" w:hAnsi="Times New Roman" w:cs="Times New Roman"/>
-          <w:sz w:val="24"/>
-          <w:szCs w:val="24"/>
-        </w:rPr>
-        <w:t xml:space="preserve"> passed through the </w:t>
-      </w:r>
-      <w:r>
-        <w:rPr>
-          <w:rFonts w:ascii="Times New Roman" w:hAnsi="Times New Roman" w:cs="Times New Roman"/>
-          <w:sz w:val="24"/>
-          <w:szCs w:val="24"/>
-        </w:rPr>
-        <w:t xml:space="preserve">CNN </w:t>
-      </w:r>
-      <w:r>
-        <w:rPr>
-          <w:rFonts w:ascii="Times New Roman" w:hAnsi="Times New Roman" w:cs="Times New Roman"/>
-          <w:sz w:val="24"/>
-          <w:szCs w:val="24"/>
-        </w:rPr>
-        <w:t>layers</w:t>
-      </w:r>
-      <w:r>
-        <w:rPr>
-          <w:rFonts w:ascii="Times New Roman" w:hAnsi="Times New Roman" w:cs="Times New Roman"/>
-          <w:sz w:val="24"/>
-          <w:szCs w:val="24"/>
-        </w:rPr>
-        <w:t>.</w:t>
-      </w:r>
-    </w:p>
-    <w:p>
-      <w:pPr>
-        <w:spacing w:line="480" w:lineRule="auto"/>
-        <w:jc w:val="both"/>
-        <w:rPr>
-          <w:rFonts w:ascii="Times New Roman" w:hAnsi="Times New Roman" w:cs="Times New Roman"/>
-          <w:sz w:val="24"/>
-          <w:szCs w:val="24"/>
-        </w:rPr>
-      </w:pPr>
-      <w:r>
-        <w:rPr>
-          <w:rFonts w:ascii="Times New Roman" w:hAnsi="Times New Roman" w:cs="Times New Roman"/>
-          <w:sz w:val="24"/>
-          <w:szCs w:val="24"/>
-        </w:rPr>
-        <w:t xml:space="preserve">The final layer of the MobileNetV2 CNN model is removed and replaced with </w:t>
-      </w:r>
-      <w:r>
-        <w:rPr>
-          <w:rFonts w:ascii="Times New Roman" w:hAnsi="Times New Roman" w:cs="Times New Roman"/>
-          <w:sz w:val="24"/>
-          <w:szCs w:val="24"/>
-        </w:rPr>
-        <w:t>4</w:t>
-      </w:r>
-      <w:r>
-        <w:rPr>
-          <w:rFonts w:ascii="Times New Roman" w:hAnsi="Times New Roman" w:cs="Times New Roman"/>
-          <w:sz w:val="24"/>
-          <w:szCs w:val="24"/>
-        </w:rPr>
-        <w:t xml:space="preserve"> layers, </w:t>
-      </w:r>
-      <w:r>
-        <w:rPr>
-          <w:rFonts w:ascii="Times New Roman" w:hAnsi="Times New Roman" w:cs="Times New Roman"/>
-          <w:sz w:val="24"/>
-          <w:szCs w:val="24"/>
-        </w:rPr>
-        <w:t xml:space="preserve">namely a </w:t>
-      </w:r>
-      <w:r>
-        <w:rPr>
-          <w:rFonts w:ascii="Times New Roman" w:hAnsi="Times New Roman" w:cs="Times New Roman"/>
-          <w:sz w:val="24"/>
-          <w:szCs w:val="24"/>
-        </w:rPr>
-        <w:t>2</w:t>
-      </w:r>
-      <w:r>
-        <w:rPr>
-          <w:rFonts w:ascii="Times New Roman" w:hAnsi="Times New Roman" w:cs="Times New Roman"/>
-          <w:sz w:val="24"/>
-          <w:szCs w:val="24"/>
-        </w:rPr>
-        <w:t>D</w:t>
-      </w:r>
-      <w:r>
-        <w:rPr>
-          <w:rFonts w:ascii="Times New Roman" w:hAnsi="Times New Roman" w:cs="Times New Roman"/>
-          <w:sz w:val="24"/>
-          <w:szCs w:val="24"/>
-        </w:rPr>
-        <w:t xml:space="preserve"> global average pooling</w:t>
-      </w:r>
-      <w:r>
-        <w:rPr>
-          <w:rFonts w:ascii="Times New Roman" w:hAnsi="Times New Roman" w:cs="Times New Roman"/>
-          <w:sz w:val="24"/>
-          <w:szCs w:val="24"/>
-        </w:rPr>
-        <w:t xml:space="preserve"> layer</w:t>
-      </w:r>
-      <w:r>
-        <w:rPr>
-          <w:rFonts w:ascii="Times New Roman" w:hAnsi="Times New Roman" w:cs="Times New Roman"/>
-          <w:sz w:val="24"/>
-          <w:szCs w:val="24"/>
-        </w:rPr>
-        <w:t>,</w:t>
-      </w:r>
-      <w:r>
-        <w:rPr>
-          <w:rFonts w:ascii="Times New Roman" w:hAnsi="Times New Roman" w:cs="Times New Roman"/>
-          <w:sz w:val="24"/>
-          <w:szCs w:val="24"/>
-        </w:rPr>
-        <w:t xml:space="preserve"> a fully connected 128 neurons layer with </w:t>
-      </w:r>
-      <w:r>
-        <w:rPr>
-          <w:rFonts w:ascii="Times New Roman" w:hAnsi="Times New Roman" w:cs="Times New Roman"/>
-          <w:sz w:val="24"/>
-          <w:szCs w:val="24"/>
-        </w:rPr>
-        <w:t>rec</w:t>
-      </w:r>
-      <w:r>
-        <w:rPr>
-          <w:rFonts w:ascii="Times New Roman" w:hAnsi="Times New Roman" w:cs="Times New Roman"/>
-          <w:sz w:val="24"/>
-          <w:szCs w:val="24"/>
-        </w:rPr>
-        <w:t>tified linear unit (</w:t>
-      </w:r>
-      <w:proofErr w:type="spellStart"/>
-      <w:r>
-        <w:rPr>
-          <w:rFonts w:ascii="Times New Roman" w:hAnsi="Times New Roman" w:cs="Times New Roman"/>
-          <w:sz w:val="24"/>
-          <w:szCs w:val="24"/>
-        </w:rPr>
-        <w:t>ReLU</w:t>
-      </w:r>
-      <w:proofErr w:type="spellEnd"/>
-      <w:r>
-        <w:rPr>
-          <w:rFonts w:ascii="Times New Roman" w:hAnsi="Times New Roman" w:cs="Times New Roman"/>
-          <w:sz w:val="24"/>
-          <w:szCs w:val="24"/>
-        </w:rPr>
-        <w:t xml:space="preserve">) </w:t>
-      </w:r>
-      <w:r>
-        <w:rPr>
-          <w:rFonts w:ascii="Times New Roman" w:hAnsi="Times New Roman" w:cs="Times New Roman"/>
-          <w:sz w:val="24"/>
-          <w:szCs w:val="24"/>
-        </w:rPr>
-        <w:t>activation functio</w:t>
-      </w:r>
-      <w:r>
-        <w:rPr>
-          <w:rFonts w:ascii="Times New Roman" w:hAnsi="Times New Roman" w:cs="Times New Roman"/>
-          <w:sz w:val="24"/>
-          <w:szCs w:val="24"/>
-        </w:rPr>
-        <w:t>n</w:t>
-      </w:r>
-      <w:r>
-        <w:rPr>
-          <w:rFonts w:ascii="Times New Roman" w:hAnsi="Times New Roman" w:cs="Times New Roman"/>
-          <w:sz w:val="24"/>
-          <w:szCs w:val="24"/>
-        </w:rPr>
-        <w:t>, follow</w:t>
-      </w:r>
-      <w:r>
-        <w:rPr>
-          <w:rFonts w:ascii="Times New Roman" w:hAnsi="Times New Roman" w:cs="Times New Roman"/>
-          <w:sz w:val="24"/>
-          <w:szCs w:val="24"/>
-        </w:rPr>
-        <w:t>ed</w:t>
-      </w:r>
-      <w:r>
-        <w:rPr>
-          <w:rFonts w:ascii="Times New Roman" w:hAnsi="Times New Roman" w:cs="Times New Roman"/>
-          <w:sz w:val="24"/>
-          <w:szCs w:val="24"/>
-        </w:rPr>
-        <w:t xml:space="preserve"> by a fully connected 256 neurons layer with </w:t>
-      </w:r>
-      <w:proofErr w:type="spellStart"/>
-      <w:r>
-        <w:rPr>
-          <w:rFonts w:ascii="Times New Roman" w:hAnsi="Times New Roman" w:cs="Times New Roman"/>
-          <w:sz w:val="24"/>
-          <w:szCs w:val="24"/>
-        </w:rPr>
-        <w:t>ReLU</w:t>
-      </w:r>
-      <w:proofErr w:type="spellEnd"/>
-      <w:r>
-        <w:rPr>
-          <w:rFonts w:ascii="Times New Roman" w:hAnsi="Times New Roman" w:cs="Times New Roman"/>
-          <w:sz w:val="24"/>
-          <w:szCs w:val="24"/>
-        </w:rPr>
-        <w:t xml:space="preserve"> </w:t>
-      </w:r>
-      <w:r>
-        <w:rPr>
-          <w:rFonts w:ascii="Times New Roman" w:hAnsi="Times New Roman" w:cs="Times New Roman"/>
-          <w:sz w:val="24"/>
-          <w:szCs w:val="24"/>
-        </w:rPr>
-        <w:t xml:space="preserve">activation function and an output layer </w:t>
-      </w:r>
-      <w:r>
-        <w:rPr>
-          <w:rFonts w:ascii="Times New Roman" w:hAnsi="Times New Roman" w:cs="Times New Roman"/>
-          <w:sz w:val="24"/>
-          <w:szCs w:val="24"/>
-        </w:rPr>
-        <w:t xml:space="preserve">of </w:t>
-      </w:r>
-      <w:r>
-        <w:rPr>
-          <w:rFonts w:ascii="Times New Roman" w:hAnsi="Times New Roman" w:cs="Times New Roman"/>
-          <w:sz w:val="24"/>
-          <w:szCs w:val="24"/>
-        </w:rPr>
-        <w:t>487</w:t>
-      </w:r>
-      <w:r>
-        <w:rPr>
-          <w:rFonts w:ascii="Times New Roman" w:hAnsi="Times New Roman" w:cs="Times New Roman"/>
-          <w:sz w:val="24"/>
-          <w:szCs w:val="24"/>
-        </w:rPr>
-        <w:t xml:space="preserve"> neurons</w:t>
-      </w:r>
-      <w:r>
-        <w:rPr>
-          <w:rFonts w:ascii="Times New Roman" w:hAnsi="Times New Roman" w:cs="Times New Roman"/>
-          <w:sz w:val="24"/>
-          <w:szCs w:val="24"/>
-        </w:rPr>
-        <w:t xml:space="preserve"> with </w:t>
-      </w:r>
-      <w:proofErr w:type="spellStart"/>
-      <w:r>
-        <w:rPr>
-          <w:rFonts w:ascii="Times New Roman" w:hAnsi="Times New Roman" w:cs="Times New Roman"/>
-          <w:sz w:val="24"/>
-          <w:szCs w:val="24"/>
-        </w:rPr>
-        <w:t>softmax</w:t>
-      </w:r>
-      <w:proofErr w:type="spellEnd"/>
-      <w:r>
-        <w:rPr>
-          <w:rFonts w:ascii="Times New Roman" w:hAnsi="Times New Roman" w:cs="Times New Roman"/>
-          <w:sz w:val="24"/>
-          <w:szCs w:val="24"/>
-        </w:rPr>
-        <w:t xml:space="preserve"> </w:t>
-      </w:r>
-      <w:r>
-        <w:rPr>
-          <w:rFonts w:ascii="Times New Roman" w:hAnsi="Times New Roman" w:cs="Times New Roman"/>
-          <w:sz w:val="24"/>
-          <w:szCs w:val="24"/>
-        </w:rPr>
-        <w:t>activation function</w:t>
-      </w:r>
-      <w:r>
-        <w:rPr>
-          <w:rFonts w:ascii="Times New Roman" w:hAnsi="Times New Roman" w:cs="Times New Roman"/>
-          <w:sz w:val="24"/>
-          <w:szCs w:val="24"/>
-        </w:rPr>
-        <w:t>.</w:t>
-      </w:r>
-    </w:p>
-    <w:p>
-      <w:pPr>
-        <w:spacing w:line="480" w:lineRule="auto"/>
-        <w:jc w:val="both"/>
         <w:rPr>
           <w:rFonts w:ascii="Times New Roman" w:hAnsi="Times New Roman" w:cs="Times New Roman"/>
           <w:sz w:val="24"/>
@@ -3902,15 +4478,7 @@
           <w:sz w:val="24"/>
           <w:szCs w:val="24"/>
         </w:rPr>
-        <w:t xml:space="preserve">the </w:t>
-      </w:r>
-      <w:r>
-        <w:rPr>
-          <w:rFonts w:ascii="Times New Roman" w:hAnsi="Times New Roman" w:cs="Times New Roman"/>
-          <w:sz w:val="24"/>
-          <w:szCs w:val="24"/>
-        </w:rPr>
-        <w:t>2D global average pooling layer</w:t>
+        <w:t>the 2D global average pooling layer</w:t>
       </w:r>
       <w:r>
         <w:rPr>
@@ -4104,7 +4672,7 @@
                     <pic:cNvPicPr/>
                   </pic:nvPicPr>
                   <pic:blipFill>
-                    <a:blip r:embed="rId10"/>
+                    <a:blip r:embed="rId17"/>
                     <a:stretch>
                       <a:fillRect/>
                     </a:stretch>
@@ -4141,6 +4709,7 @@
           <w:sz w:val="24"/>
           <w:szCs w:val="24"/>
         </w:rPr>
+        <w:lastRenderedPageBreak/>
         <w:t xml:space="preserve">, </w:t>
       </w:r>
       <w:r>
@@ -4313,66 +4882,192 @@
           <w:sz w:val="24"/>
           <w:szCs w:val="24"/>
         </w:rPr>
+        <w:t xml:space="preserve">The model is trained iteratively </w:t>
+      </w:r>
+      <w:r>
+        <w:rPr>
+          <w:rFonts w:ascii="Times New Roman" w:hAnsi="Times New Roman" w:cs="Times New Roman"/>
+          <w:sz w:val="24"/>
+          <w:szCs w:val="24"/>
+        </w:rPr>
+        <w:t xml:space="preserve">for 100 epochs </w:t>
+      </w:r>
+      <w:r>
+        <w:rPr>
+          <w:rFonts w:ascii="Times New Roman" w:hAnsi="Times New Roman" w:cs="Times New Roman"/>
+          <w:sz w:val="24"/>
+          <w:szCs w:val="24"/>
+        </w:rPr>
+        <w:t xml:space="preserve">by adjusting the weights of the model through minimizing the loss using the </w:t>
+      </w:r>
+      <w:proofErr w:type="spellStart"/>
+      <w:r>
+        <w:rPr>
+          <w:rFonts w:ascii="Times New Roman" w:hAnsi="Times New Roman" w:cs="Times New Roman"/>
+          <w:sz w:val="24"/>
+          <w:szCs w:val="24"/>
+        </w:rPr>
+        <w:t>RMSProp</w:t>
+      </w:r>
+      <w:proofErr w:type="spellEnd"/>
+      <w:r>
+        <w:rPr>
+          <w:rFonts w:ascii="Times New Roman" w:hAnsi="Times New Roman" w:cs="Times New Roman"/>
+          <w:sz w:val="24"/>
+          <w:szCs w:val="24"/>
+        </w:rPr>
+        <w:t xml:space="preserve"> </w:t>
+      </w:r>
+      <w:r>
+        <w:rPr>
+          <w:rFonts w:ascii="Times New Roman" w:hAnsi="Times New Roman" w:cs="Times New Roman"/>
+          <w:sz w:val="24"/>
+          <w:szCs w:val="24"/>
+        </w:rPr>
+        <w:t xml:space="preserve">optimizer with learning rate of </w:t>
+      </w:r>
+      <w:r>
+        <w:rPr>
+          <w:rFonts w:ascii="Times New Roman" w:hAnsi="Times New Roman" w:cs="Times New Roman"/>
+          <w:sz w:val="24"/>
+          <w:szCs w:val="24"/>
+        </w:rPr>
+        <w:t>0.0001.</w:t>
+      </w:r>
+    </w:p>
+    <w:p>
+      <w:pPr>
+        <w:pStyle w:val="Heading3"/>
+      </w:pPr>
+      <w:r>
+        <w:t>Model Selection</w:t>
+      </w:r>
+    </w:p>
+    <w:p>
+      <w:pPr>
+        <w:spacing w:line="480" w:lineRule="auto"/>
+        <w:jc w:val="both"/>
+        <w:rPr>
+          <w:rFonts w:ascii="Times New Roman" w:hAnsi="Times New Roman" w:cs="Times New Roman"/>
+          <w:sz w:val="24"/>
+          <w:szCs w:val="24"/>
+        </w:rPr>
+      </w:pPr>
+      <w:r>
+        <w:rPr>
+          <w:rFonts w:ascii="Times New Roman" w:hAnsi="Times New Roman" w:cs="Times New Roman"/>
+          <w:sz w:val="24"/>
+          <w:szCs w:val="24"/>
+        </w:rPr>
+        <w:t xml:space="preserve">For each </w:t>
+      </w:r>
+      <w:r>
+        <w:rPr>
+          <w:rFonts w:ascii="Times New Roman" w:hAnsi="Times New Roman" w:cs="Times New Roman"/>
+          <w:sz w:val="24"/>
+          <w:szCs w:val="24"/>
+        </w:rPr>
+        <w:t xml:space="preserve">epoch of training, the model weights were captured as checkpoint. </w:t>
+      </w:r>
+      <w:r>
+        <w:rPr>
+          <w:rFonts w:ascii="Times New Roman" w:hAnsi="Times New Roman" w:cs="Times New Roman"/>
+          <w:sz w:val="24"/>
+          <w:szCs w:val="24"/>
+        </w:rPr>
+        <w:t xml:space="preserve">The best model is selected by picking the checkpoint with </w:t>
+      </w:r>
+      <w:r>
+        <w:rPr>
+          <w:rFonts w:ascii="Times New Roman" w:hAnsi="Times New Roman" w:cs="Times New Roman"/>
+          <w:sz w:val="24"/>
+          <w:szCs w:val="24"/>
+        </w:rPr>
+        <w:t>the lowest validation loss.</w:t>
+      </w:r>
+      <w:r>
+        <w:rPr>
+          <w:rFonts w:ascii="Times New Roman" w:hAnsi="Times New Roman" w:cs="Times New Roman"/>
+          <w:sz w:val="24"/>
+          <w:szCs w:val="24"/>
+        </w:rPr>
+        <w:t xml:space="preserve"> At this checkpoint, the model has the best fit, where it does not underfit nor overfit on the training dataset and performs poorly on the validation dataset.</w:t>
+      </w:r>
+    </w:p>
+    <w:p>
+      <w:pPr>
+        <w:spacing w:line="480" w:lineRule="auto"/>
+        <w:jc w:val="both"/>
+        <w:rPr>
+          <w:rFonts w:ascii="Times New Roman" w:hAnsi="Times New Roman" w:cs="Times New Roman"/>
+          <w:sz w:val="24"/>
+          <w:szCs w:val="24"/>
+        </w:rPr>
+      </w:pPr>
+      <w:r>
+        <w:rPr>
+          <w:rFonts w:ascii="Times New Roman" w:hAnsi="Times New Roman" w:cs="Times New Roman"/>
+          <w:sz w:val="24"/>
+          <w:szCs w:val="24"/>
+        </w:rPr>
         <w:lastRenderedPageBreak/>
-        <w:t xml:space="preserve">The model is trained iteratively </w:t>
-      </w:r>
-      <w:r>
-        <w:rPr>
-          <w:rFonts w:ascii="Times New Roman" w:hAnsi="Times New Roman" w:cs="Times New Roman"/>
-          <w:sz w:val="24"/>
-          <w:szCs w:val="24"/>
-        </w:rPr>
-        <w:t xml:space="preserve">for 100 epochs </w:t>
-      </w:r>
-      <w:r>
-        <w:rPr>
-          <w:rFonts w:ascii="Times New Roman" w:hAnsi="Times New Roman" w:cs="Times New Roman"/>
-          <w:sz w:val="24"/>
-          <w:szCs w:val="24"/>
-        </w:rPr>
-        <w:t xml:space="preserve">by adjusting the weights of the model through minimizing the loss using the </w:t>
-      </w:r>
-      <w:proofErr w:type="spellStart"/>
-      <w:r>
-        <w:rPr>
-          <w:rFonts w:ascii="Times New Roman" w:hAnsi="Times New Roman" w:cs="Times New Roman"/>
-          <w:sz w:val="24"/>
-          <w:szCs w:val="24"/>
-        </w:rPr>
-        <w:t>RMSProp</w:t>
-      </w:r>
-      <w:proofErr w:type="spellEnd"/>
-      <w:r>
-        <w:rPr>
-          <w:rFonts w:ascii="Times New Roman" w:hAnsi="Times New Roman" w:cs="Times New Roman"/>
-          <w:sz w:val="24"/>
-          <w:szCs w:val="24"/>
-        </w:rPr>
-        <w:t xml:space="preserve"> </w:t>
-      </w:r>
-      <w:r>
-        <w:rPr>
-          <w:rFonts w:ascii="Times New Roman" w:hAnsi="Times New Roman" w:cs="Times New Roman"/>
-          <w:sz w:val="24"/>
-          <w:szCs w:val="24"/>
-        </w:rPr>
-        <w:t xml:space="preserve">optimizer with learning rate of </w:t>
-      </w:r>
-      <w:r>
-        <w:rPr>
-          <w:rFonts w:ascii="Times New Roman" w:hAnsi="Times New Roman" w:cs="Times New Roman"/>
-          <w:sz w:val="24"/>
-          <w:szCs w:val="24"/>
-        </w:rPr>
-        <w:t>0.0001.</w:t>
-      </w:r>
-    </w:p>
-    <w:p>
-      <w:pPr>
-        <w:pStyle w:val="Heading3"/>
-      </w:pPr>
-      <w:r>
-        <w:t>Model Selection</w:t>
+        <w:br/>
+      </w:r>
+      <w:r>
+        <w:rPr>
+          <w:rFonts w:ascii="Times New Roman" w:hAnsi="Times New Roman" w:cs="Times New Roman"/>
+          <w:noProof/>
+          <w:sz w:val="24"/>
+          <w:szCs w:val="24"/>
+        </w:rPr>
+        <w:drawing>
+          <wp:inline distT="0" distB="0" distL="0" distR="0" wp14:anchorId="4D7358E3" wp14:editId="51B2A5CE">
+            <wp:extent cx="5577437" cy="5362575"/>
+            <wp:effectExtent l="0" t="0" r="4445" b="0"/>
+            <wp:docPr id="21" name="Picture 21"/>
+            <wp:cNvGraphicFramePr>
+              <a:graphicFrameLocks xmlns:a="http://schemas.openxmlformats.org/drawingml/2006/main" noChangeAspect="1"/>
+            </wp:cNvGraphicFramePr>
+            <a:graphic xmlns:a="http://schemas.openxmlformats.org/drawingml/2006/main">
+              <a:graphicData uri="http://schemas.openxmlformats.org/drawingml/2006/picture">
+                <pic:pic xmlns:pic="http://schemas.openxmlformats.org/drawingml/2006/picture">
+                  <pic:nvPicPr>
+                    <pic:cNvPr id="0" name="Picture 12"/>
+                    <pic:cNvPicPr>
+                      <a:picLocks noChangeAspect="1" noChangeArrowheads="1"/>
+                    </pic:cNvPicPr>
+                  </pic:nvPicPr>
+                  <pic:blipFill>
+                    <a:blip r:embed="rId18">
+                      <a:extLst>
+                        <a:ext uri="{28A0092B-C50C-407E-A947-70E740481C1C}">
+                          <a14:useLocalDpi xmlns:a14="http://schemas.microsoft.com/office/drawing/2010/main" val="0"/>
+                        </a:ext>
+                      </a:extLst>
+                    </a:blip>
+                    <a:srcRect/>
+                    <a:stretch>
+                      <a:fillRect/>
+                    </a:stretch>
+                  </pic:blipFill>
+                  <pic:spPr bwMode="auto">
+                    <a:xfrm>
+                      <a:off x="0" y="0"/>
+                      <a:ext cx="5595980" cy="5380403"/>
+                    </a:xfrm>
+                    <a:prstGeom prst="rect">
+                      <a:avLst/>
+                    </a:prstGeom>
+                    <a:noFill/>
+                    <a:ln>
+                      <a:noFill/>
+                    </a:ln>
+                  </pic:spPr>
+                </pic:pic>
+              </a:graphicData>
+            </a:graphic>
+          </wp:inline>
+        </w:drawing>
       </w:r>
     </w:p>
     <w:p>
@@ -4391,78 +5086,6 @@
           <w:sz w:val="24"/>
           <w:szCs w:val="24"/>
         </w:rPr>
-        <w:t xml:space="preserve">For each </w:t>
-      </w:r>
-      <w:r>
-        <w:rPr>
-          <w:rFonts w:ascii="Times New Roman" w:hAnsi="Times New Roman" w:cs="Times New Roman"/>
-          <w:sz w:val="24"/>
-          <w:szCs w:val="24"/>
-        </w:rPr>
-        <w:t xml:space="preserve">epoch of training, the model weights were captured as checkpoint. </w:t>
-      </w:r>
-      <w:r>
-        <w:rPr>
-          <w:rFonts w:ascii="Times New Roman" w:hAnsi="Times New Roman" w:cs="Times New Roman"/>
-          <w:sz w:val="24"/>
-          <w:szCs w:val="24"/>
-        </w:rPr>
-        <w:t xml:space="preserve">The best model is selected by picking the checkpoint with </w:t>
-      </w:r>
-      <w:r>
-        <w:rPr>
-          <w:rFonts w:ascii="Times New Roman" w:hAnsi="Times New Roman" w:cs="Times New Roman"/>
-          <w:sz w:val="24"/>
-          <w:szCs w:val="24"/>
-        </w:rPr>
-        <w:t>the lowest validation loss.</w:t>
-      </w:r>
-      <w:r>
-        <w:rPr>
-          <w:rFonts w:ascii="Times New Roman" w:hAnsi="Times New Roman" w:cs="Times New Roman"/>
-          <w:sz w:val="24"/>
-          <w:szCs w:val="24"/>
-        </w:rPr>
-        <w:t xml:space="preserve"> At this checkpoint, the model has the best fit, where it does not underfit nor overfit on the training dataset and performs poorly on the validation dataset.</w:t>
-      </w:r>
-    </w:p>
-    <w:p>
-      <w:pPr>
-        <w:spacing w:line="480" w:lineRule="auto"/>
-        <w:jc w:val="both"/>
-        <w:rPr>
-          <w:rFonts w:ascii="Times New Roman" w:hAnsi="Times New Roman" w:cs="Times New Roman"/>
-          <w:sz w:val="24"/>
-          <w:szCs w:val="24"/>
-          <w:highlight w:val="yellow"/>
-        </w:rPr>
-      </w:pPr>
-      <w:r>
-        <w:rPr>
-          <w:rFonts w:ascii="Times New Roman" w:hAnsi="Times New Roman" w:cs="Times New Roman"/>
-          <w:sz w:val="24"/>
-          <w:szCs w:val="24"/>
-          <w:highlight w:val="yellow"/>
-        </w:rPr>
-        <w:t>(Show loss graph)</w:t>
-      </w:r>
-    </w:p>
-    <w:p>
-      <w:pPr>
-        <w:spacing w:line="480" w:lineRule="auto"/>
-        <w:jc w:val="both"/>
-        <w:rPr>
-          <w:rFonts w:ascii="Times New Roman" w:hAnsi="Times New Roman" w:cs="Times New Roman"/>
-          <w:sz w:val="24"/>
-          <w:szCs w:val="24"/>
-        </w:rPr>
-      </w:pPr>
-      <w:r>
-        <w:rPr>
-          <w:rFonts w:ascii="Times New Roman" w:hAnsi="Times New Roman" w:cs="Times New Roman"/>
-          <w:sz w:val="24"/>
-          <w:szCs w:val="24"/>
-        </w:rPr>
         <w:t xml:space="preserve">In this case, the best model is at the </w:t>
       </w:r>
       <w:r>
@@ -4470,37 +5093,33 @@
           <w:rFonts w:ascii="Times New Roman" w:hAnsi="Times New Roman" w:cs="Times New Roman"/>
           <w:sz w:val="24"/>
           <w:szCs w:val="24"/>
-          <w:highlight w:val="yellow"/>
-        </w:rPr>
-        <w:t>“33</w:t>
-      </w:r>
-      <w:r>
-        <w:rPr>
-          <w:rFonts w:ascii="Times New Roman" w:hAnsi="Times New Roman" w:cs="Times New Roman"/>
-          <w:sz w:val="24"/>
-          <w:szCs w:val="24"/>
-          <w:highlight w:val="yellow"/>
+        </w:rPr>
+        <w:t>41</w:t>
+      </w:r>
+      <w:r>
+        <w:rPr>
+          <w:rFonts w:ascii="Times New Roman" w:hAnsi="Times New Roman" w:cs="Times New Roman"/>
+          <w:sz w:val="24"/>
+          <w:szCs w:val="24"/>
           <w:vertAlign w:val="superscript"/>
         </w:rPr>
-        <w:t>rd</w:t>
-      </w:r>
-      <w:r>
-        <w:rPr>
-          <w:rFonts w:ascii="Times New Roman" w:hAnsi="Times New Roman" w:cs="Times New Roman"/>
-          <w:sz w:val="24"/>
-          <w:szCs w:val="24"/>
-          <w:highlight w:val="yellow"/>
-        </w:rPr>
-        <w:t>” epoch.</w:t>
-      </w:r>
-      <w:r>
-        <w:rPr>
-          <w:rFonts w:ascii="Times New Roman" w:hAnsi="Times New Roman" w:cs="Times New Roman"/>
-          <w:sz w:val="24"/>
-          <w:szCs w:val="24"/>
-          <w:highlight w:val="yellow"/>
-        </w:rPr>
-        <w:t xml:space="preserve"> </w:t>
+        <w:t>st</w:t>
+      </w:r>
+      <w:r>
+        <w:rPr>
+          <w:rFonts w:ascii="Times New Roman" w:hAnsi="Times New Roman" w:cs="Times New Roman"/>
+          <w:sz w:val="24"/>
+          <w:szCs w:val="24"/>
+        </w:rPr>
+        <w:t xml:space="preserve"> epoch</w:t>
+      </w:r>
+      <w:r>
+        <w:rPr>
+          <w:rFonts w:ascii="Times New Roman" w:hAnsi="Times New Roman" w:cs="Times New Roman"/>
+          <w:sz w:val="24"/>
+          <w:szCs w:val="24"/>
+        </w:rPr>
+        <w:t xml:space="preserve">. </w:t>
       </w:r>
       <w:r>
         <w:rPr>
@@ -4546,7 +5165,7 @@
       </w:pPr>
       <w:r>
         <w:rPr>
-          <w:rFonts w:cs="Times New Roman"/>
+          <w:rFonts w:ascii="Times New Roman" w:hAnsi="Times New Roman" w:cs="Times New Roman"/>
           <w:sz w:val="24"/>
           <w:szCs w:val="24"/>
         </w:rPr>
@@ -4617,17 +5236,9 @@
           <w:sz w:val="24"/>
           <w:szCs w:val="24"/>
         </w:rPr>
-        <w:t xml:space="preserve"> dataset used for gender prediction was used to do age group prediction. The dataset was downloaded at</w:t>
-      </w:r>
-      <w:r>
-        <w:rPr>
-          <w:rFonts w:ascii="Times New Roman" w:hAnsi="Times New Roman" w:cs="Times New Roman"/>
-          <w:sz w:val="24"/>
-          <w:szCs w:val="24"/>
-        </w:rPr>
-        <w:t xml:space="preserve"> </w:t>
-      </w:r>
-      <w:hyperlink r:id="rId11" w:history="1">
+        <w:t xml:space="preserve"> dataset used for gender prediction was used to do age group prediction. The dataset was downloaded at </w:t>
+      </w:r>
+      <w:hyperlink r:id="rId19" w:history="1">
         <w:r>
           <w:rPr>
             <w:rStyle w:val="Hyperlink"/>
@@ -5126,8 +5737,8 @@
           <w:highlight w:val="yellow"/>
         </w:rPr>
         <w:drawing>
-          <wp:inline distT="0" distB="0" distL="0" distR="0" wp14:anchorId="1C6B1D99" wp14:editId="2361643A">
-            <wp:extent cx="3705225" cy="4597271"/>
+          <wp:inline distT="0" distB="0" distL="0" distR="0" wp14:anchorId="1C6B1D99" wp14:editId="266710E9">
+            <wp:extent cx="5657850" cy="4381500"/>
             <wp:effectExtent l="0" t="0" r="0" b="0"/>
             <wp:docPr id="6" name="Picture 6"/>
             <wp:cNvGraphicFramePr>
@@ -5143,20 +5754,20 @@
                     </pic:cNvPicPr>
                   </pic:nvPicPr>
                   <pic:blipFill rotWithShape="1">
-                    <a:blip r:embed="rId12">
+                    <a:blip r:embed="rId20">
                       <a:extLst>
                         <a:ext uri="{28A0092B-C50C-407E-A947-70E740481C1C}">
                           <a14:useLocalDpi xmlns:a14="http://schemas.microsoft.com/office/drawing/2010/main" val="0"/>
                         </a:ext>
                       </a:extLst>
                     </a:blip>
-                    <a:srcRect r="5265"/>
+                    <a:srcRect r="6988"/>
                     <a:stretch/>
                   </pic:blipFill>
                   <pic:spPr bwMode="auto">
                     <a:xfrm>
                       <a:off x="0" y="0"/>
-                      <a:ext cx="3753502" cy="4657171"/>
+                      <a:ext cx="5732230" cy="4439100"/>
                     </a:xfrm>
                     <a:prstGeom prst="rect">
                       <a:avLst/>
@@ -5339,7 +5950,7 @@
         </w:rPr>
         <w:t xml:space="preserve"> </w:t>
       </w:r>
-      <w:hyperlink r:id="rId13" w:history="1">
+      <w:hyperlink r:id="rId21" w:history="1">
         <w:r>
           <w:rPr>
             <w:rStyle w:val="Hyperlink"/>
@@ -5829,7 +6440,7 @@
                     </pic:cNvPicPr>
                   </pic:nvPicPr>
                   <pic:blipFill rotWithShape="1">
-                    <a:blip r:embed="rId14">
+                    <a:blip r:embed="rId22">
                       <a:extLst>
                         <a:ext uri="{28A0092B-C50C-407E-A947-70E740481C1C}">
                           <a14:useLocalDpi xmlns:a14="http://schemas.microsoft.com/office/drawing/2010/main" val="0"/>
@@ -5971,7 +6582,7 @@
         <w:spacing w:line="480" w:lineRule="auto"/>
         <w:jc w:val="both"/>
         <w:rPr>
-          <w:rFonts w:asciiTheme="majorHAnsi" w:eastAsiaTheme="majorEastAsia" w:hAnsiTheme="majorHAnsi" w:cstheme="majorBidi"/>
+          <w:rFonts w:ascii="Times New Roman" w:eastAsiaTheme="majorEastAsia" w:hAnsi="Times New Roman" w:cs="Times New Roman"/>
           <w:color w:val="2F5496" w:themeColor="accent1" w:themeShade="BF"/>
           <w:sz w:val="24"/>
           <w:szCs w:val="24"/>
@@ -5979,6 +6590,7 @@
       </w:pPr>
       <w:r>
         <w:rPr>
+          <w:rFonts w:ascii="Times New Roman" w:hAnsi="Times New Roman" w:cs="Times New Roman"/>
           <w:sz w:val="24"/>
           <w:szCs w:val="24"/>
         </w:rPr>
@@ -5988,8 +6600,14 @@
     <w:p>
       <w:pPr>
         <w:pStyle w:val="Heading1"/>
-      </w:pPr>
-      <w:r>
+        <w:rPr>
+          <w:sz w:val="24"/>
+        </w:rPr>
+      </w:pPr>
+      <w:r>
+        <w:rPr>
+          <w:sz w:val="24"/>
+        </w:rPr>
         <w:lastRenderedPageBreak/>
         <w:t>Results</w:t>
       </w:r>
@@ -5999,12 +6617,18 @@
         <w:pStyle w:val="Heading2"/>
         <w:spacing w:line="480" w:lineRule="auto"/>
         <w:rPr>
+          <w:rFonts w:cs="Times New Roman"/>
           <w:noProof/>
-        </w:rPr>
-      </w:pPr>
-      <w:r>
-        <w:rPr>
+          <w:sz w:val="24"/>
+          <w:szCs w:val="24"/>
+        </w:rPr>
+      </w:pPr>
+      <w:r>
+        <w:rPr>
+          <w:rFonts w:cs="Times New Roman"/>
           <w:noProof/>
+          <w:sz w:val="24"/>
+          <w:szCs w:val="24"/>
         </w:rPr>
         <w:t>Results: Identity Prediction</w:t>
       </w:r>
@@ -6013,13 +6637,18 @@
       <w:pPr>
         <w:spacing w:line="480" w:lineRule="auto"/>
         <w:rPr>
-          <w:rFonts w:asciiTheme="majorHAnsi" w:eastAsiaTheme="majorEastAsia" w:hAnsiTheme="majorHAnsi" w:cstheme="majorBidi"/>
+          <w:rFonts w:ascii="Times New Roman" w:eastAsiaTheme="majorEastAsia" w:hAnsi="Times New Roman" w:cs="Times New Roman"/>
           <w:color w:val="2F5496" w:themeColor="accent1" w:themeShade="BF"/>
-          <w:sz w:val="26"/>
-          <w:szCs w:val="26"/>
-        </w:rPr>
-      </w:pPr>
-      <w:r>
+          <w:sz w:val="24"/>
+          <w:szCs w:val="24"/>
+        </w:rPr>
+      </w:pPr>
+      <w:r>
+        <w:rPr>
+          <w:rFonts w:ascii="Times New Roman" w:hAnsi="Times New Roman" w:cs="Times New Roman"/>
+          <w:sz w:val="24"/>
+          <w:szCs w:val="24"/>
+        </w:rPr>
         <w:t>Accuracy:</w:t>
       </w:r>
     </w:p>
@@ -6027,14 +6656,29 @@
       <w:pPr>
         <w:pStyle w:val="Heading2"/>
         <w:spacing w:line="480" w:lineRule="auto"/>
+        <w:rPr>
+          <w:rFonts w:cs="Times New Roman"/>
+          <w:sz w:val="24"/>
+          <w:szCs w:val="24"/>
+        </w:rPr>
       </w:pPr>
     </w:p>
     <w:p>
       <w:pPr>
         <w:pStyle w:val="Heading2"/>
         <w:spacing w:line="480" w:lineRule="auto"/>
-      </w:pPr>
-      <w:r>
+        <w:rPr>
+          <w:rFonts w:cs="Times New Roman"/>
+          <w:sz w:val="24"/>
+          <w:szCs w:val="24"/>
+        </w:rPr>
+      </w:pPr>
+      <w:r>
+        <w:rPr>
+          <w:rFonts w:cs="Times New Roman"/>
+          <w:sz w:val="24"/>
+          <w:szCs w:val="24"/>
+        </w:rPr>
         <w:t>Results: Gender Prediction</w:t>
       </w:r>
     </w:p>
@@ -6096,7 +6740,7 @@
                     </pic:cNvPicPr>
                   </pic:nvPicPr>
                   <pic:blipFill rotWithShape="1">
-                    <a:blip r:embed="rId15">
+                    <a:blip r:embed="rId23">
                       <a:extLst>
                         <a:ext uri="{28A0092B-C50C-407E-A947-70E740481C1C}">
                           <a14:useLocalDpi xmlns:a14="http://schemas.microsoft.com/office/drawing/2010/main" val="0"/>
@@ -6170,13 +6814,18 @@
       <w:pPr>
         <w:spacing w:line="480" w:lineRule="auto"/>
         <w:rPr>
-          <w:rFonts w:asciiTheme="majorHAnsi" w:eastAsiaTheme="majorEastAsia" w:hAnsiTheme="majorHAnsi" w:cstheme="majorBidi"/>
+          <w:rFonts w:ascii="Times New Roman" w:eastAsiaTheme="majorEastAsia" w:hAnsi="Times New Roman" w:cs="Times New Roman"/>
           <w:color w:val="2F5496" w:themeColor="accent1" w:themeShade="BF"/>
-          <w:sz w:val="26"/>
-          <w:szCs w:val="26"/>
-        </w:rPr>
-      </w:pPr>
-      <w:r>
+          <w:sz w:val="24"/>
+          <w:szCs w:val="24"/>
+        </w:rPr>
+      </w:pPr>
+      <w:r>
+        <w:rPr>
+          <w:rFonts w:ascii="Times New Roman" w:hAnsi="Times New Roman" w:cs="Times New Roman"/>
+          <w:sz w:val="24"/>
+          <w:szCs w:val="24"/>
+        </w:rPr>
         <w:br w:type="page"/>
       </w:r>
     </w:p>
@@ -6184,16 +6833,20 @@
       <w:pPr>
         <w:pStyle w:val="Heading2"/>
         <w:spacing w:line="480" w:lineRule="auto"/>
-      </w:pPr>
-      <w:r>
+        <w:rPr>
+          <w:rFonts w:cs="Times New Roman"/>
+          <w:sz w:val="24"/>
+          <w:szCs w:val="24"/>
+        </w:rPr>
+      </w:pPr>
+      <w:r>
+        <w:rPr>
+          <w:rFonts w:cs="Times New Roman"/>
+          <w:sz w:val="24"/>
+          <w:szCs w:val="24"/>
+        </w:rPr>
         <w:lastRenderedPageBreak/>
-        <w:t xml:space="preserve">Results: </w:t>
-      </w:r>
-      <w:r>
-        <w:t>Age Group</w:t>
-      </w:r>
-      <w:r>
-        <w:t xml:space="preserve"> Prediction</w:t>
+        <w:t>Results: Age Group Prediction</w:t>
       </w:r>
     </w:p>
     <w:p>
@@ -6240,7 +6893,7 @@
                     <pic:cNvPicPr/>
                   </pic:nvPicPr>
                   <pic:blipFill>
-                    <a:blip r:embed="rId16"/>
+                    <a:blip r:embed="rId24"/>
                     <a:stretch>
                       <a:fillRect/>
                     </a:stretch>
@@ -6332,13 +6985,18 @@
       <w:pPr>
         <w:spacing w:line="480" w:lineRule="auto"/>
         <w:rPr>
-          <w:rFonts w:asciiTheme="majorHAnsi" w:eastAsiaTheme="majorEastAsia" w:hAnsiTheme="majorHAnsi" w:cstheme="majorBidi"/>
+          <w:rFonts w:ascii="Times New Roman" w:eastAsiaTheme="majorEastAsia" w:hAnsi="Times New Roman" w:cs="Times New Roman"/>
           <w:color w:val="2F5496" w:themeColor="accent1" w:themeShade="BF"/>
-          <w:sz w:val="26"/>
-          <w:szCs w:val="26"/>
-        </w:rPr>
-      </w:pPr>
-      <w:r>
+          <w:sz w:val="24"/>
+          <w:szCs w:val="24"/>
+        </w:rPr>
+      </w:pPr>
+      <w:r>
+        <w:rPr>
+          <w:rFonts w:ascii="Times New Roman" w:hAnsi="Times New Roman" w:cs="Times New Roman"/>
+          <w:sz w:val="24"/>
+          <w:szCs w:val="24"/>
+        </w:rPr>
         <w:br w:type="page"/>
       </w:r>
     </w:p>
@@ -6346,13 +7004,20 @@
       <w:pPr>
         <w:pStyle w:val="Heading2"/>
         <w:spacing w:line="480" w:lineRule="auto"/>
-      </w:pPr>
-      <w:r>
+        <w:rPr>
+          <w:rFonts w:cs="Times New Roman"/>
+          <w:sz w:val="24"/>
+          <w:szCs w:val="24"/>
+        </w:rPr>
+      </w:pPr>
+      <w:r>
+        <w:rPr>
+          <w:rFonts w:cs="Times New Roman"/>
+          <w:sz w:val="24"/>
+          <w:szCs w:val="24"/>
+        </w:rPr>
         <w:lastRenderedPageBreak/>
-        <w:t xml:space="preserve">Results: </w:t>
-      </w:r>
-      <w:r>
-        <w:t>Person Re-Identification</w:t>
+        <w:t>Results: Person Re-Identification</w:t>
       </w:r>
     </w:p>
     <w:p>
@@ -6398,12 +7063,14 @@
         <w:pStyle w:val="Heading2"/>
         <w:spacing w:line="480" w:lineRule="auto"/>
         <w:rPr>
-          <w:sz w:val="24"/>
-          <w:szCs w:val="24"/>
-        </w:rPr>
-      </w:pPr>
-      <w:r>
-        <w:rPr>
+          <w:rFonts w:cs="Times New Roman"/>
+          <w:sz w:val="24"/>
+          <w:szCs w:val="24"/>
+        </w:rPr>
+      </w:pPr>
+      <w:r>
+        <w:rPr>
+          <w:rFonts w:cs="Times New Roman"/>
           <w:noProof/>
           <w:sz w:val="24"/>
           <w:szCs w:val="24"/>
@@ -6426,7 +7093,7 @@
                     </pic:cNvPicPr>
                   </pic:nvPicPr>
                   <pic:blipFill>
-                    <a:blip r:embed="rId17">
+                    <a:blip r:embed="rId25">
                       <a:extLst>
                         <a:ext uri="{28A0092B-C50C-407E-A947-70E740481C1C}">
                           <a14:useLocalDpi xmlns:a14="http://schemas.microsoft.com/office/drawing/2010/main" val="0"/>
@@ -6539,12 +7206,14 @@
         <w:spacing w:line="480" w:lineRule="auto"/>
         <w:jc w:val="both"/>
         <w:rPr>
-          <w:sz w:val="24"/>
-          <w:szCs w:val="24"/>
-        </w:rPr>
-      </w:pPr>
-      <w:r>
-        <w:rPr>
+          <w:rFonts w:cs="Times New Roman"/>
+          <w:sz w:val="24"/>
+          <w:szCs w:val="24"/>
+        </w:rPr>
+      </w:pPr>
+      <w:r>
+        <w:rPr>
+          <w:rFonts w:cs="Times New Roman"/>
           <w:sz w:val="24"/>
           <w:szCs w:val="24"/>
         </w:rPr>
@@ -6553,6 +7222,7 @@
       </w:r>
       <w:r>
         <w:rPr>
+          <w:rFonts w:cs="Times New Roman"/>
           <w:sz w:val="24"/>
           <w:szCs w:val="24"/>
         </w:rPr>
@@ -6560,6 +7230,7 @@
       </w:r>
       <w:r>
         <w:rPr>
+          <w:rFonts w:cs="Times New Roman"/>
           <w:sz w:val="24"/>
           <w:szCs w:val="24"/>
         </w:rPr>
@@ -6572,12 +7243,14 @@
         <w:spacing w:line="480" w:lineRule="auto"/>
         <w:jc w:val="center"/>
         <w:rPr>
-          <w:sz w:val="24"/>
-          <w:szCs w:val="24"/>
-        </w:rPr>
-      </w:pPr>
-      <w:r>
-        <w:rPr>
+          <w:rFonts w:cs="Times New Roman"/>
+          <w:sz w:val="24"/>
+          <w:szCs w:val="24"/>
+        </w:rPr>
+      </w:pPr>
+      <w:r>
+        <w:rPr>
+          <w:rFonts w:cs="Times New Roman"/>
           <w:noProof/>
           <w:sz w:val="24"/>
           <w:szCs w:val="24"/>
@@ -6600,7 +7273,7 @@
                     </pic:cNvPicPr>
                   </pic:nvPicPr>
                   <pic:blipFill>
-                    <a:blip r:embed="rId18">
+                    <a:blip r:embed="rId26">
                       <a:extLst>
                         <a:ext uri="{28A0092B-C50C-407E-A947-70E740481C1C}">
                           <a14:useLocalDpi xmlns:a14="http://schemas.microsoft.com/office/drawing/2010/main" val="0"/>
@@ -6768,13 +7441,21 @@
       <w:pPr>
         <w:pStyle w:val="Heading2"/>
         <w:spacing w:line="480" w:lineRule="auto"/>
-      </w:pPr>
-      <w:r>
+        <w:rPr>
+          <w:rFonts w:cs="Times New Roman"/>
+          <w:sz w:val="24"/>
+          <w:szCs w:val="24"/>
+        </w:rPr>
+      </w:pPr>
+      <w:r>
+        <w:rPr>
+          <w:rFonts w:cs="Times New Roman"/>
+          <w:sz w:val="24"/>
+          <w:szCs w:val="24"/>
+        </w:rPr>
         <w:lastRenderedPageBreak/>
         <w:t>Results: Overall Summary</w:t>
       </w:r>
-      <w:bookmarkStart w:id="0" w:name="_GoBack"/>
-      <w:bookmarkEnd w:id="0"/>
     </w:p>
     <w:p>
       <w:pPr>
@@ -7004,7 +7685,25 @@
                 <w:sz w:val="24"/>
                 <w:szCs w:val="24"/>
               </w:rPr>
-              <w:t>99.25%</w:t>
+              <w:t>99.2</w:t>
+            </w:r>
+            <w:r>
+              <w:rPr>
+                <w:rFonts w:ascii="Times New Roman" w:hAnsi="Times New Roman" w:cs="Times New Roman"/>
+                <w:noProof/>
+                <w:sz w:val="24"/>
+                <w:szCs w:val="24"/>
+              </w:rPr>
+              <w:t>9</w:t>
+            </w:r>
+            <w:r>
+              <w:rPr>
+                <w:rFonts w:ascii="Times New Roman" w:hAnsi="Times New Roman" w:cs="Times New Roman"/>
+                <w:noProof/>
+                <w:sz w:val="24"/>
+                <w:szCs w:val="24"/>
+              </w:rPr>
+              <w:t>%</w:t>
             </w:r>
           </w:p>
         </w:tc>
@@ -7030,7 +7729,43 @@
                 <w:sz w:val="24"/>
                 <w:szCs w:val="24"/>
               </w:rPr>
-              <w:t>94.12%</w:t>
+              <w:t>9</w:t>
+            </w:r>
+            <w:r>
+              <w:rPr>
+                <w:rFonts w:ascii="Times New Roman" w:hAnsi="Times New Roman" w:cs="Times New Roman"/>
+                <w:noProof/>
+                <w:sz w:val="24"/>
+                <w:szCs w:val="24"/>
+              </w:rPr>
+              <w:t>3</w:t>
+            </w:r>
+            <w:r>
+              <w:rPr>
+                <w:rFonts w:ascii="Times New Roman" w:hAnsi="Times New Roman" w:cs="Times New Roman"/>
+                <w:noProof/>
+                <w:sz w:val="24"/>
+                <w:szCs w:val="24"/>
+              </w:rPr>
+              <w:t>.</w:t>
+            </w:r>
+            <w:r>
+              <w:rPr>
+                <w:rFonts w:ascii="Times New Roman" w:hAnsi="Times New Roman" w:cs="Times New Roman"/>
+                <w:noProof/>
+                <w:sz w:val="24"/>
+                <w:szCs w:val="24"/>
+              </w:rPr>
+              <w:t>71</w:t>
+            </w:r>
+            <w:r>
+              <w:rPr>
+                <w:rFonts w:ascii="Times New Roman" w:hAnsi="Times New Roman" w:cs="Times New Roman"/>
+                <w:noProof/>
+                <w:sz w:val="24"/>
+                <w:szCs w:val="24"/>
+              </w:rPr>
+              <w:t>%</w:t>
             </w:r>
           </w:p>
         </w:tc>
@@ -7502,8 +8237,14 @@
     <w:p>
       <w:pPr>
         <w:pStyle w:val="Heading1"/>
-      </w:pPr>
-      <w:r>
+        <w:rPr>
+          <w:sz w:val="24"/>
+        </w:rPr>
+      </w:pPr>
+      <w:r>
+        <w:rPr>
+          <w:sz w:val="24"/>
+        </w:rPr>
         <w:lastRenderedPageBreak/>
         <w:t xml:space="preserve">Conclusion </w:t>
       </w:r>
@@ -7567,7 +8308,7 @@
             <wp:cNvGraphicFramePr/>
             <a:graphic xmlns:a="http://schemas.openxmlformats.org/drawingml/2006/main">
               <a:graphicData uri="http://schemas.openxmlformats.org/drawingml/2006/diagram">
-                <dgm:relIds xmlns:dgm="http://schemas.openxmlformats.org/drawingml/2006/diagram" xmlns:r="http://schemas.openxmlformats.org/officeDocument/2006/relationships" r:dm="rId19" r:lo="rId20" r:qs="rId21" r:cs="rId22"/>
+                <dgm:relIds xmlns:dgm="http://schemas.openxmlformats.org/drawingml/2006/diagram" xmlns:r="http://schemas.openxmlformats.org/officeDocument/2006/relationships" r:dm="rId27" r:lo="rId28" r:qs="rId29" r:cs="rId30"/>
               </a:graphicData>
             </a:graphic>
           </wp:inline>
@@ -7725,6 +8466,118 @@
     </w:lvl>
   </w:abstractNum>
   <w:abstractNum w:abstractNumId="1" w15:restartNumberingAfterBreak="0">
+    <w:nsid w:val="1FBA5D91"/>
+    <w:multiLevelType w:val="hybridMultilevel"/>
+    <w:tmpl w:val="CF8CBFEA"/>
+    <w:lvl w:ilvl="0" w:tplc="21507F52">
+      <w:numFmt w:val="bullet"/>
+      <w:lvlText w:val="-"/>
+      <w:lvlJc w:val="left"/>
+      <w:pPr>
+        <w:ind w:left="720" w:hanging="360"/>
+      </w:pPr>
+      <w:rPr>
+        <w:rFonts w:ascii="Calibri" w:eastAsiaTheme="minorEastAsia" w:hAnsi="Calibri" w:cs="Calibri" w:hint="default"/>
+      </w:rPr>
+    </w:lvl>
+    <w:lvl w:ilvl="1" w:tplc="08090003">
+      <w:start w:val="1"/>
+      <w:numFmt w:val="bullet"/>
+      <w:lvlText w:val="o"/>
+      <w:lvlJc w:val="left"/>
+      <w:pPr>
+        <w:ind w:left="1440" w:hanging="360"/>
+      </w:pPr>
+      <w:rPr>
+        <w:rFonts w:ascii="Courier New" w:hAnsi="Courier New" w:cs="Courier New" w:hint="default"/>
+      </w:rPr>
+    </w:lvl>
+    <w:lvl w:ilvl="2" w:tplc="08090005">
+      <w:start w:val="1"/>
+      <w:numFmt w:val="bullet"/>
+      <w:lvlText w:val=""/>
+      <w:lvlJc w:val="left"/>
+      <w:pPr>
+        <w:ind w:left="2160" w:hanging="360"/>
+      </w:pPr>
+      <w:rPr>
+        <w:rFonts w:ascii="Wingdings" w:hAnsi="Wingdings" w:hint="default"/>
+      </w:rPr>
+    </w:lvl>
+    <w:lvl w:ilvl="3" w:tplc="08090001">
+      <w:start w:val="1"/>
+      <w:numFmt w:val="bullet"/>
+      <w:lvlText w:val=""/>
+      <w:lvlJc w:val="left"/>
+      <w:pPr>
+        <w:ind w:left="2880" w:hanging="360"/>
+      </w:pPr>
+      <w:rPr>
+        <w:rFonts w:ascii="Symbol" w:hAnsi="Symbol" w:hint="default"/>
+      </w:rPr>
+    </w:lvl>
+    <w:lvl w:ilvl="4" w:tplc="08090003">
+      <w:start w:val="1"/>
+      <w:numFmt w:val="bullet"/>
+      <w:lvlText w:val="o"/>
+      <w:lvlJc w:val="left"/>
+      <w:pPr>
+        <w:ind w:left="3600" w:hanging="360"/>
+      </w:pPr>
+      <w:rPr>
+        <w:rFonts w:ascii="Courier New" w:hAnsi="Courier New" w:cs="Courier New" w:hint="default"/>
+      </w:rPr>
+    </w:lvl>
+    <w:lvl w:ilvl="5" w:tplc="08090005">
+      <w:start w:val="1"/>
+      <w:numFmt w:val="bullet"/>
+      <w:lvlText w:val=""/>
+      <w:lvlJc w:val="left"/>
+      <w:pPr>
+        <w:ind w:left="4320" w:hanging="360"/>
+      </w:pPr>
+      <w:rPr>
+        <w:rFonts w:ascii="Wingdings" w:hAnsi="Wingdings" w:hint="default"/>
+      </w:rPr>
+    </w:lvl>
+    <w:lvl w:ilvl="6" w:tplc="08090001">
+      <w:start w:val="1"/>
+      <w:numFmt w:val="bullet"/>
+      <w:lvlText w:val=""/>
+      <w:lvlJc w:val="left"/>
+      <w:pPr>
+        <w:ind w:left="5040" w:hanging="360"/>
+      </w:pPr>
+      <w:rPr>
+        <w:rFonts w:ascii="Symbol" w:hAnsi="Symbol" w:hint="default"/>
+      </w:rPr>
+    </w:lvl>
+    <w:lvl w:ilvl="7" w:tplc="08090003">
+      <w:start w:val="1"/>
+      <w:numFmt w:val="bullet"/>
+      <w:lvlText w:val="o"/>
+      <w:lvlJc w:val="left"/>
+      <w:pPr>
+        <w:ind w:left="5760" w:hanging="360"/>
+      </w:pPr>
+      <w:rPr>
+        <w:rFonts w:ascii="Courier New" w:hAnsi="Courier New" w:cs="Courier New" w:hint="default"/>
+      </w:rPr>
+    </w:lvl>
+    <w:lvl w:ilvl="8" w:tplc="08090005">
+      <w:start w:val="1"/>
+      <w:numFmt w:val="bullet"/>
+      <w:lvlText w:val=""/>
+      <w:lvlJc w:val="left"/>
+      <w:pPr>
+        <w:ind w:left="6480" w:hanging="360"/>
+      </w:pPr>
+      <w:rPr>
+        <w:rFonts w:ascii="Wingdings" w:hAnsi="Wingdings" w:hint="default"/>
+      </w:rPr>
+    </w:lvl>
+  </w:abstractNum>
+  <w:abstractNum w:abstractNumId="2" w15:restartNumberingAfterBreak="0">
     <w:nsid w:val="289069AA"/>
     <w:multiLevelType w:val="hybridMultilevel"/>
     <w:tmpl w:val="F39E7862"/>
@@ -7813,7 +8666,7 @@
       </w:pPr>
     </w:lvl>
   </w:abstractNum>
-  <w:abstractNum w:abstractNumId="2" w15:restartNumberingAfterBreak="0">
+  <w:abstractNum w:abstractNumId="3" w15:restartNumberingAfterBreak="0">
     <w:nsid w:val="418F4717"/>
     <w:multiLevelType w:val="hybridMultilevel"/>
     <w:tmpl w:val="C0006B06"/>
@@ -7902,7 +8755,7 @@
       </w:pPr>
     </w:lvl>
   </w:abstractNum>
-  <w:abstractNum w:abstractNumId="3" w15:restartNumberingAfterBreak="0">
+  <w:abstractNum w:abstractNumId="4" w15:restartNumberingAfterBreak="0">
     <w:nsid w:val="47E31FC7"/>
     <w:multiLevelType w:val="hybridMultilevel"/>
     <w:tmpl w:val="732857DA"/>
@@ -7991,7 +8844,7 @@
       </w:pPr>
     </w:lvl>
   </w:abstractNum>
-  <w:abstractNum w:abstractNumId="4" w15:restartNumberingAfterBreak="0">
+  <w:abstractNum w:abstractNumId="5" w15:restartNumberingAfterBreak="0">
     <w:nsid w:val="4D557AF2"/>
     <w:multiLevelType w:val="hybridMultilevel"/>
     <w:tmpl w:val="F8465634"/>
@@ -8080,7 +8933,7 @@
       </w:pPr>
     </w:lvl>
   </w:abstractNum>
-  <w:abstractNum w:abstractNumId="5" w15:restartNumberingAfterBreak="0">
+  <w:abstractNum w:abstractNumId="6" w15:restartNumberingAfterBreak="0">
     <w:nsid w:val="5C9D4C7C"/>
     <w:multiLevelType w:val="hybridMultilevel"/>
     <w:tmpl w:val="BD0C2546"/>
@@ -8169,7 +9022,7 @@
       </w:pPr>
     </w:lvl>
   </w:abstractNum>
-  <w:abstractNum w:abstractNumId="6" w15:restartNumberingAfterBreak="0">
+  <w:abstractNum w:abstractNumId="7" w15:restartNumberingAfterBreak="0">
     <w:nsid w:val="6209445C"/>
     <w:multiLevelType w:val="hybridMultilevel"/>
     <w:tmpl w:val="E09C3E94"/>
@@ -8262,22 +9115,34 @@
     <w:abstractNumId w:val="0"/>
   </w:num>
   <w:num w:numId="2">
+    <w:abstractNumId w:val="6"/>
+  </w:num>
+  <w:num w:numId="3">
+    <w:abstractNumId w:val="2"/>
+  </w:num>
+  <w:num w:numId="4">
     <w:abstractNumId w:val="5"/>
   </w:num>
-  <w:num w:numId="3">
-    <w:abstractNumId w:val="1"/>
+  <w:num w:numId="5">
+    <w:abstractNumId w:val="7"/>
   </w:num>
-  <w:num w:numId="4">
+  <w:num w:numId="6">
+    <w:abstractNumId w:val="3"/>
+  </w:num>
+  <w:num w:numId="7">
     <w:abstractNumId w:val="4"/>
   </w:num>
-  <w:num w:numId="5">
-    <w:abstractNumId w:val="6"/>
-  </w:num>
-  <w:num w:numId="6">
-    <w:abstractNumId w:val="2"/>
-  </w:num>
-  <w:num w:numId="7">
-    <w:abstractNumId w:val="3"/>
+  <w:num w:numId="8">
+    <w:abstractNumId w:val="1"/>
+    <w:lvlOverride w:ilvl="0"/>
+    <w:lvlOverride w:ilvl="1"/>
+    <w:lvlOverride w:ilvl="2"/>
+    <w:lvlOverride w:ilvl="3"/>
+    <w:lvlOverride w:ilvl="4"/>
+    <w:lvlOverride w:ilvl="5"/>
+    <w:lvlOverride w:ilvl="6"/>
+    <w:lvlOverride w:ilvl="7"/>
+    <w:lvlOverride w:ilvl="8"/>
   </w:num>
 </w:numbering>
 </file>
@@ -8733,7 +9598,7 @@
     <w:uiPriority w:val="9"/>
     <w:unhideWhenUsed/>
     <w:qFormat/>
-    <w:rsid w:val="00886233"/>
+    <w:rsid w:val="008C78BD"/>
     <w:pPr>
       <w:outlineLvl w:val="2"/>
     </w:pPr>
@@ -8872,7 +9737,7 @@
     <w:basedOn w:val="DefaultParagraphFont"/>
     <w:link w:val="Heading3"/>
     <w:uiPriority w:val="9"/>
-    <w:rsid w:val="00886233"/>
+    <w:rsid w:val="008C78BD"/>
     <w:rPr>
       <w:rFonts w:ascii="Times New Roman" w:eastAsiaTheme="majorEastAsia" w:hAnsi="Times New Roman" w:cs="Times New Roman"/>
       <w:color w:val="2F5496" w:themeColor="accent1" w:themeShade="BF"/>
@@ -8935,6 +9800,23 @@
       <w:color w:val="2F5496" w:themeColor="accent1" w:themeShade="BF"/>
       <w:sz w:val="24"/>
       <w:szCs w:val="24"/>
+    </w:rPr>
+  </w:style>
+  <w:style w:type="paragraph" w:styleId="NormalWeb">
+    <w:name w:val="Normal (Web)"/>
+    <w:basedOn w:val="Normal"/>
+    <w:uiPriority w:val="99"/>
+    <w:semiHidden/>
+    <w:unhideWhenUsed/>
+    <w:rsid w:val="00A27907"/>
+    <w:pPr>
+      <w:spacing w:before="100" w:beforeAutospacing="1" w:after="100" w:afterAutospacing="1" w:line="240" w:lineRule="auto"/>
+    </w:pPr>
+    <w:rPr>
+      <w:rFonts w:ascii="Times New Roman" w:eastAsia="Times New Roman" w:hAnsi="Times New Roman" w:cs="Times New Roman"/>
+      <w:sz w:val="24"/>
+      <w:szCs w:val="24"/>
+      <w:lang w:val="en-GB"/>
     </w:rPr>
   </w:style>
 </w:styles>
@@ -10252,7 +11134,7 @@
   <dgm:whole/>
   <dgm:extLst>
     <a:ext uri="http://schemas.microsoft.com/office/drawing/2008/diagram">
-      <dsp:dataModelExt xmlns:dsp="http://schemas.microsoft.com/office/drawing/2008/diagram" relId="rId23" minVer="http://schemas.openxmlformats.org/drawingml/2006/diagram"/>
+      <dsp:dataModelExt xmlns:dsp="http://schemas.microsoft.com/office/drawing/2008/diagram" relId="rId31" minVer="http://schemas.openxmlformats.org/drawingml/2006/diagram"/>
     </a:ext>
   </dgm:extLst>
 </dgm:dataModel>

</xml_diff>

<commit_message>
Update 5: added re-id methodology, and intro added mobilenetv2
</commit_message>
<xml_diff>
--- a/_GroupReport/_GroupReport.docx
+++ b/_GroupReport/_GroupReport.docx
@@ -12,6 +12,14 @@
           <w:szCs w:val="24"/>
         </w:rPr>
       </w:pPr>
+      <w:r>
+        <w:rPr>
+          <w:rFonts w:ascii="Times New Roman" w:hAnsi="Times New Roman" w:cs="Times New Roman"/>
+          <w:sz w:val="24"/>
+          <w:szCs w:val="24"/>
+        </w:rPr>
+        <w:t xml:space="preserve"> </w:t>
+      </w:r>
       <w:r>
         <w:rPr>
           <w:rFonts w:ascii="Times New Roman" w:hAnsi="Times New Roman" w:cs="Times New Roman"/>
@@ -725,6 +733,9 @@
     <w:p>
       <w:pPr>
         <w:pStyle w:val="ListParagraph"/>
+        <w:tabs>
+          <w:tab w:val="left" w:pos="4072"/>
+        </w:tabs>
         <w:spacing w:line="480" w:lineRule="auto"/>
         <w:jc w:val="both"/>
         <w:rPr>
@@ -733,6 +744,14 @@
           <w:szCs w:val="24"/>
         </w:rPr>
       </w:pPr>
+      <w:r>
+        <w:rPr>
+          <w:rFonts w:ascii="Times New Roman" w:hAnsi="Times New Roman" w:cs="Times New Roman"/>
+          <w:sz w:val="24"/>
+          <w:szCs w:val="24"/>
+        </w:rPr>
+        <w:tab/>
+      </w:r>
     </w:p>
     <w:p>
       <w:pPr>
@@ -769,6 +788,16 @@
           <w:szCs w:val="24"/>
         </w:rPr>
       </w:pPr>
+      <w:r>
+        <w:rPr>
+          <w:rFonts w:ascii="Times New Roman" w:hAnsi="Times New Roman" w:cs="Times New Roman"/>
+          <w:sz w:val="24"/>
+          <w:szCs w:val="24"/>
+        </w:rPr>
+        <w:t>-</w:t>
+      </w:r>
+      <w:bookmarkStart w:id="0" w:name="_GoBack"/>
+      <w:bookmarkEnd w:id="0"/>
     </w:p>
     <w:p>
       <w:pPr>
@@ -828,19 +857,8 @@
     <w:p>
       <w:pPr>
         <w:pStyle w:val="Heading2"/>
-        <w:spacing w:line="480" w:lineRule="auto"/>
-        <w:rPr>
-          <w:rFonts w:cs="Times New Roman"/>
-          <w:sz w:val="24"/>
-          <w:szCs w:val="24"/>
-        </w:rPr>
-      </w:pPr>
-      <w:r>
-        <w:rPr>
-          <w:rFonts w:cs="Times New Roman"/>
-          <w:sz w:val="24"/>
-          <w:szCs w:val="24"/>
-        </w:rPr>
+      </w:pPr>
+      <w:r>
         <w:t>Facial Recognition</w:t>
       </w:r>
     </w:p>
@@ -1012,18 +1030,8 @@
     <w:p>
       <w:pPr>
         <w:pStyle w:val="Heading2"/>
-        <w:rPr>
-          <w:rFonts w:cs="Times New Roman"/>
-          <w:sz w:val="24"/>
-          <w:szCs w:val="24"/>
-        </w:rPr>
-      </w:pPr>
-      <w:r>
-        <w:rPr>
-          <w:rFonts w:cs="Times New Roman"/>
-          <w:sz w:val="24"/>
-          <w:szCs w:val="24"/>
-        </w:rPr>
+      </w:pPr>
+      <w:r>
         <w:lastRenderedPageBreak/>
         <w:t>Challenge</w:t>
       </w:r>
@@ -1079,17 +1087,7 @@
           <w:sz w:val="24"/>
           <w:szCs w:val="24"/>
         </w:rPr>
-        <w:t>Bledsoe, W. W. 1966a. Man-Machine Facial Recognition: Report on a Large-Scale Experiment, Technical Report PRI 22, Panoramic Research, Inc., Palo Alto, Californ</w:t>
-      </w:r>
-      <w:bookmarkStart w:id="0" w:name="_GoBack"/>
-      <w:bookmarkEnd w:id="0"/>
-      <w:r>
-        <w:rPr>
-          <w:rFonts w:ascii="Times New Roman" w:hAnsi="Times New Roman" w:cs="Times New Roman"/>
-          <w:sz w:val="24"/>
-          <w:szCs w:val="24"/>
-        </w:rPr>
-        <w:t>ia.</w:t>
+        <w:t>Bledsoe, W. W. 1966a. Man-Machine Facial Recognition: Report on a Large-Scale Experiment, Technical Report PRI 22, Panoramic Research, Inc., Palo Alto, California.</w:t>
       </w:r>
       <w:r>
         <w:rPr>
@@ -1104,34 +1102,14 @@
     <w:p>
       <w:pPr>
         <w:pStyle w:val="Heading2"/>
-        <w:rPr>
-          <w:rFonts w:cs="Times New Roman"/>
-          <w:sz w:val="24"/>
-          <w:szCs w:val="24"/>
-        </w:rPr>
-      </w:pPr>
-      <w:r>
-        <w:rPr>
-          <w:rFonts w:cs="Times New Roman"/>
-          <w:sz w:val="24"/>
-          <w:szCs w:val="24"/>
-        </w:rPr>
+      </w:pPr>
+      <w:r>
         <w:t xml:space="preserve">Traditional </w:t>
       </w:r>
       <w:r>
-        <w:rPr>
-          <w:rFonts w:cs="Times New Roman"/>
-          <w:sz w:val="24"/>
-          <w:szCs w:val="24"/>
-        </w:rPr>
         <w:t>Facial Recognition M</w:t>
       </w:r>
       <w:r>
-        <w:rPr>
-          <w:rFonts w:cs="Times New Roman"/>
-          <w:sz w:val="24"/>
-          <w:szCs w:val="24"/>
-        </w:rPr>
         <w:t>ethods</w:t>
       </w:r>
     </w:p>
@@ -1225,7 +1203,7 @@
           <w:sz w:val="24"/>
           <w:szCs w:val="24"/>
         </w:rPr>
-        <w:t xml:space="preserve">In holistic approach, individual features like eyes, nose and mouth are ignored, and a complete face is considered as a single feature for detection and recognition. Both LDA and PCA focus on the global Euclidean Structure while LRC focuses on the local manifold structure. However, all these linear subspace learning algorithms-based methods fail to adequately represent faces when variations like illumination and facial expressions are present. Non-linear methods like KPCA and kernel ICA which use kernel techniques are introduced to overcome the drawback of traditional linear methods. However, these methods do not produce a significant improvement compared with linear methods. LLE and LPP which are capable to handle complex data and </w:t>
+        <w:t xml:space="preserve">In holistic approach, individual features like eyes, nose and mouth are ignored, and a complete face is considered as a single feature for detection and recognition. Both LDA and PCA focus on the global Euclidean Structure while LRC focuses on the local manifold structure. However, all these linear subspace learning algorithms-based methods fail to adequately represent faces when variations like illumination and facial expressions are present. Non-linear methods like KPCA and kernel ICA which use kernel techniques are introduced to overcome the drawback of traditional linear methods. However, these methods do not produce a significant improvement </w:t>
       </w:r>
       <w:r>
         <w:rPr>
@@ -1234,7 +1212,7 @@
           <w:szCs w:val="24"/>
         </w:rPr>
         <w:lastRenderedPageBreak/>
-        <w:t>inherit the simplicity from linear approach have drawbacks too as they only projects for training data.</w:t>
+        <w:t>compared with linear methods. LLE and LPP which are capable to handle complex data and inherit the simplicity from linear approach have drawbacks too as they only projects for training data.</w:t>
       </w:r>
     </w:p>
     <w:p>
@@ -1277,50 +1255,20 @@
     <w:p>
       <w:pPr>
         <w:pStyle w:val="Heading2"/>
-        <w:rPr>
-          <w:rFonts w:cs="Times New Roman"/>
-          <w:sz w:val="24"/>
-          <w:szCs w:val="24"/>
-        </w:rPr>
-      </w:pPr>
-      <w:r>
-        <w:rPr>
-          <w:rFonts w:cs="Times New Roman"/>
-          <w:sz w:val="24"/>
-          <w:szCs w:val="24"/>
-        </w:rPr>
+      </w:pPr>
+      <w:r>
         <w:t>Neural Network</w:t>
       </w:r>
       <w:r>
-        <w:rPr>
-          <w:rFonts w:cs="Times New Roman"/>
-          <w:sz w:val="24"/>
-          <w:szCs w:val="24"/>
-        </w:rPr>
         <w:t>’s</w:t>
       </w:r>
       <w:r>
-        <w:rPr>
-          <w:rFonts w:cs="Times New Roman"/>
-          <w:sz w:val="24"/>
-          <w:szCs w:val="24"/>
-        </w:rPr>
         <w:t xml:space="preserve"> </w:t>
       </w:r>
       <w:r>
-        <w:rPr>
-          <w:rFonts w:cs="Times New Roman"/>
-          <w:sz w:val="24"/>
-          <w:szCs w:val="24"/>
-        </w:rPr>
         <w:t>A</w:t>
       </w:r>
       <w:r>
-        <w:rPr>
-          <w:rFonts w:cs="Times New Roman"/>
-          <w:sz w:val="24"/>
-          <w:szCs w:val="24"/>
-        </w:rPr>
         <w:t>dvantage</w:t>
       </w:r>
     </w:p>
@@ -1352,6 +1300,7 @@
     </w:p>
     <w:p>
       <w:pPr>
+        <w:spacing w:line="480" w:lineRule="auto"/>
         <w:rPr>
           <w:rFonts w:ascii="Times New Roman" w:hAnsi="Times New Roman" w:cs="Times New Roman"/>
           <w:sz w:val="24"/>
@@ -1412,15 +1361,7 @@
           <w:sz w:val="24"/>
           <w:szCs w:val="24"/>
         </w:rPr>
-        <w:t xml:space="preserve"> </w:t>
-      </w:r>
-      <w:r>
-        <w:rPr>
-          <w:rFonts w:ascii="Times New Roman" w:hAnsi="Times New Roman" w:cs="Times New Roman"/>
-          <w:sz w:val="24"/>
-          <w:szCs w:val="24"/>
-        </w:rPr>
-        <w:t>(</w:t>
+        <w:t xml:space="preserve"> (</w:t>
       </w:r>
       <w:hyperlink r:id="rId10" w:history="1">
         <w:r>
@@ -1445,8 +1386,10 @@
     <w:p>
       <w:pPr>
         <w:pStyle w:val="NormalWeb"/>
-      </w:pPr>
-      <w:r>
+        <w:spacing w:line="480" w:lineRule="auto"/>
+      </w:pPr>
+      <w:r>
+        <w:lastRenderedPageBreak/>
         <w:t>In convolutional neural network, a series of filters is applied to pixel data of an image to extract high-level features, which the model use for classification. CNN is comprised of three components:</w:t>
       </w:r>
     </w:p>
@@ -1457,7 +1400,7 @@
           <w:ilvl w:val="0"/>
           <w:numId w:val="8"/>
         </w:numPr>
-        <w:spacing w:line="256" w:lineRule="auto"/>
+        <w:spacing w:line="480" w:lineRule="auto"/>
         <w:rPr>
           <w:rFonts w:ascii="Times New Roman" w:hAnsi="Times New Roman" w:cs="Times New Roman"/>
           <w:sz w:val="24"/>
@@ -1471,7 +1414,6 @@
           <w:sz w:val="24"/>
           <w:szCs w:val="24"/>
         </w:rPr>
-        <w:lastRenderedPageBreak/>
         <w:t>Convolutional layers</w:t>
       </w:r>
       <w:r>
@@ -1508,7 +1450,7 @@
           <w:ilvl w:val="0"/>
           <w:numId w:val="8"/>
         </w:numPr>
-        <w:spacing w:line="256" w:lineRule="auto"/>
+        <w:spacing w:line="480" w:lineRule="auto"/>
         <w:rPr>
           <w:rFonts w:ascii="Times New Roman" w:hAnsi="Times New Roman" w:cs="Times New Roman"/>
           <w:sz w:val="24"/>
@@ -1558,7 +1500,7 @@
           <w:ilvl w:val="0"/>
           <w:numId w:val="8"/>
         </w:numPr>
-        <w:spacing w:line="256" w:lineRule="auto"/>
+        <w:spacing w:line="480" w:lineRule="auto"/>
         <w:rPr>
           <w:rFonts w:ascii="Times New Roman" w:hAnsi="Times New Roman" w:cs="Times New Roman"/>
           <w:sz w:val="24"/>
@@ -1585,6 +1527,7 @@
     </w:p>
     <w:p>
       <w:pPr>
+        <w:spacing w:line="480" w:lineRule="auto"/>
         <w:rPr>
           <w:rFonts w:ascii="Times New Roman" w:hAnsi="Times New Roman" w:cs="Times New Roman"/>
           <w:sz w:val="24"/>
@@ -1620,23 +1563,16 @@
     </w:p>
     <w:p>
       <w:pPr>
-        <w:rPr>
-          <w:rFonts w:ascii="Times New Roman" w:hAnsi="Times New Roman" w:cs="Times New Roman"/>
-          <w:sz w:val="24"/>
-          <w:szCs w:val="24"/>
-        </w:rPr>
-      </w:pPr>
-    </w:p>
-    <w:p>
-      <w:pPr>
         <w:pStyle w:val="Heading3"/>
       </w:pPr>
       <w:r>
+        <w:lastRenderedPageBreak/>
         <w:t>MobileNetV2</w:t>
       </w:r>
     </w:p>
     <w:p>
       <w:pPr>
+        <w:spacing w:line="480" w:lineRule="auto"/>
         <w:rPr>
           <w:rFonts w:ascii="Times New Roman" w:hAnsi="Times New Roman" w:cs="Times New Roman"/>
           <w:sz w:val="24"/>
@@ -1675,66 +1611,84 @@
         </w:rPr>
         <w:t xml:space="preserve">. </w:t>
       </w:r>
-    </w:p>
-    <w:p>
-      <w:pPr>
-        <w:rPr>
-          <w:rFonts w:ascii="Times New Roman" w:hAnsi="Times New Roman" w:cs="Times New Roman"/>
-          <w:sz w:val="24"/>
-          <w:szCs w:val="24"/>
-        </w:rPr>
-      </w:pPr>
-      <w:r>
-        <w:rPr>
-          <w:rFonts w:ascii="Times New Roman" w:hAnsi="Times New Roman" w:cs="Times New Roman"/>
-          <w:sz w:val="24"/>
-          <w:szCs w:val="24"/>
-        </w:rPr>
-        <w:t>(source!!! The tradeoffs paper)</w:t>
-      </w:r>
-    </w:p>
-    <w:p>
-      <w:pPr>
-        <w:rPr>
-          <w:rFonts w:ascii="Times New Roman" w:hAnsi="Times New Roman" w:cs="Times New Roman"/>
-          <w:sz w:val="24"/>
-          <w:szCs w:val="24"/>
-        </w:rPr>
-      </w:pPr>
-      <w:r>
-        <w:rPr>
-          <w:rFonts w:ascii="Times New Roman" w:hAnsi="Times New Roman" w:cs="Times New Roman"/>
-          <w:sz w:val="24"/>
-          <w:szCs w:val="24"/>
-        </w:rPr>
-        <w:t xml:space="preserve">For example, VGG16 has an accuracy of … but parameters …. The information per parameters (information density) is very low. In this project, we are using the MobileNetV2, which have a very good accuracy versus number of parameters tradeoffs (source). This project attempts to examine the performance of MobileNetV2 on doing facial recognition instead of general image recognition. The accuracy and amount of time spent on training will also be recorded as a form of benchmark. </w:t>
-      </w:r>
-    </w:p>
-    <w:p>
-      <w:pPr>
-        <w:rPr>
-          <w:rFonts w:ascii="Times New Roman" w:hAnsi="Times New Roman" w:cs="Times New Roman"/>
-          <w:sz w:val="24"/>
-          <w:szCs w:val="24"/>
-        </w:rPr>
-      </w:pPr>
-    </w:p>
-    <w:p>
-      <w:pPr>
-        <w:rPr>
-          <w:rFonts w:ascii="Times New Roman" w:hAnsi="Times New Roman" w:cs="Times New Roman"/>
-          <w:sz w:val="24"/>
-          <w:szCs w:val="24"/>
-        </w:rPr>
-      </w:pPr>
-      <w:r>
-        <w:rPr>
-          <w:rFonts w:ascii="Times New Roman" w:hAnsi="Times New Roman" w:cs="Times New Roman"/>
-          <w:sz w:val="24"/>
-          <w:szCs w:val="24"/>
-        </w:rPr>
-        <w:t>(Talk about bottleneck in mobilenetv2)</w:t>
-      </w:r>
+      <w:r>
+        <w:rPr>
+          <w:rFonts w:ascii="Times New Roman" w:hAnsi="Times New Roman" w:cs="Times New Roman"/>
+          <w:sz w:val="24"/>
+          <w:szCs w:val="24"/>
+        </w:rPr>
+        <w:t xml:space="preserve">Comparisons were made to gauge the </w:t>
+      </w:r>
+      <w:r>
+        <w:rPr>
+          <w:rFonts w:ascii="Times New Roman" w:hAnsi="Times New Roman" w:cs="Times New Roman"/>
+          <w:sz w:val="24"/>
+          <w:szCs w:val="24"/>
+        </w:rPr>
+        <w:t>efficiency and effectiveness of various CNN architectures. MobileNetV2 achieves very good Top-1 accuracy versus floating-point operations (FLOPs) required tradeoff and has a relatively high Top-1 accuracy density.</w:t>
+      </w:r>
+      <w:r>
+        <w:rPr>
+          <w:rFonts w:ascii="Times New Roman" w:hAnsi="Times New Roman" w:cs="Times New Roman"/>
+          <w:sz w:val="24"/>
+          <w:szCs w:val="24"/>
+        </w:rPr>
+        <w:t xml:space="preserve"> (</w:t>
+      </w:r>
+      <w:hyperlink r:id="rId11" w:history="1">
+        <w:r>
+          <w:rPr>
+            <w:rStyle w:val="Hyperlink"/>
+            <w:rFonts w:ascii="Times New Roman" w:hAnsi="Times New Roman" w:cs="Times New Roman"/>
+            <w:sz w:val="24"/>
+            <w:szCs w:val="24"/>
+          </w:rPr>
+          <w:t>https://arxiv.org/pdf/1810.00736.pdf</w:t>
+        </w:r>
+      </w:hyperlink>
+      <w:r>
+        <w:rPr>
+          <w:rFonts w:ascii="Times New Roman" w:hAnsi="Times New Roman" w:cs="Times New Roman"/>
+          <w:sz w:val="24"/>
+          <w:szCs w:val="24"/>
+        </w:rPr>
+        <w:t>)</w:t>
+      </w:r>
+    </w:p>
+    <w:p>
+      <w:pPr>
+        <w:spacing w:line="480" w:lineRule="auto"/>
+        <w:rPr>
+          <w:rFonts w:ascii="Times New Roman" w:hAnsi="Times New Roman" w:cs="Times New Roman"/>
+          <w:sz w:val="24"/>
+          <w:szCs w:val="24"/>
+        </w:rPr>
+      </w:pPr>
+      <w:r>
+        <w:rPr>
+          <w:rFonts w:ascii="Times New Roman" w:hAnsi="Times New Roman" w:cs="Times New Roman"/>
+          <w:sz w:val="24"/>
+          <w:szCs w:val="24"/>
+        </w:rPr>
+        <w:t>In this project, we want to examine the performance of using MobileNetV2 CNN architecture on doing facial recognition</w:t>
+      </w:r>
+      <w:r>
+        <w:rPr>
+          <w:rFonts w:ascii="Times New Roman" w:hAnsi="Times New Roman" w:cs="Times New Roman"/>
+          <w:sz w:val="24"/>
+          <w:szCs w:val="24"/>
+        </w:rPr>
+        <w:t>.</w:t>
+      </w:r>
+    </w:p>
+    <w:p>
+      <w:pPr>
+        <w:rPr>
+          <w:rFonts w:ascii="Times New Roman" w:hAnsi="Times New Roman" w:cs="Times New Roman"/>
+          <w:sz w:val="24"/>
+          <w:szCs w:val="24"/>
+        </w:rPr>
+      </w:pPr>
     </w:p>
     <w:p>
       <w:pPr>
@@ -1767,6 +1721,22 @@
           <w:szCs w:val="24"/>
         </w:rPr>
       </w:pPr>
+    </w:p>
+    <w:p>
+      <w:pPr>
+        <w:rPr>
+          <w:rFonts w:ascii="Times New Roman" w:eastAsiaTheme="majorEastAsia" w:hAnsi="Times New Roman" w:cs="Times New Roman"/>
+          <w:color w:val="1F3864" w:themeColor="accent1" w:themeShade="80"/>
+          <w:sz w:val="24"/>
+          <w:szCs w:val="24"/>
+        </w:rPr>
+      </w:pPr>
+      <w:r>
+        <w:rPr>
+          <w:sz w:val="24"/>
+        </w:rPr>
+        <w:br w:type="page"/>
+      </w:r>
     </w:p>
     <w:p>
       <w:pPr>
@@ -1839,7 +1809,23 @@
           <w:sz w:val="24"/>
           <w:szCs w:val="24"/>
         </w:rPr>
-        <w:t xml:space="preserve">of a person from a given digital image of the person using convolutional neural network (CNN) model. This can be achieved by training three separate </w:t>
+        <w:t>of a person from a given digital image of the person using convolutional neural network (CNN) model</w:t>
+      </w:r>
+      <w:r>
+        <w:rPr>
+          <w:rFonts w:ascii="Times New Roman" w:hAnsi="Times New Roman" w:cs="Times New Roman"/>
+          <w:sz w:val="24"/>
+          <w:szCs w:val="24"/>
+        </w:rPr>
+        <w:t xml:space="preserve">, specifically the MobileNetV2 architecture. </w:t>
+      </w:r>
+      <w:r>
+        <w:rPr>
+          <w:rFonts w:ascii="Times New Roman" w:hAnsi="Times New Roman" w:cs="Times New Roman"/>
+          <w:sz w:val="24"/>
+          <w:szCs w:val="24"/>
+        </w:rPr>
+        <w:t xml:space="preserve">This can be achieved by training three separate </w:t>
       </w:r>
       <w:r>
         <w:rPr>
@@ -2235,39 +2221,13 @@
     <w:p>
       <w:pPr>
         <w:pStyle w:val="Heading2"/>
-        <w:spacing w:line="480" w:lineRule="auto"/>
-        <w:rPr>
-          <w:rFonts w:cs="Times New Roman"/>
-          <w:sz w:val="24"/>
-          <w:szCs w:val="24"/>
-        </w:rPr>
-      </w:pPr>
-      <w:r>
-        <w:rPr>
-          <w:rFonts w:cs="Times New Roman"/>
-          <w:sz w:val="24"/>
-          <w:szCs w:val="24"/>
-        </w:rPr>
+      </w:pPr>
+      <w:r>
         <w:t xml:space="preserve">Software and Hardware </w:t>
       </w:r>
       <w:r>
-        <w:rPr>
-          <w:rFonts w:cs="Times New Roman"/>
-          <w:sz w:val="24"/>
-          <w:szCs w:val="24"/>
-        </w:rPr>
         <w:t>Dependencies</w:t>
       </w:r>
-    </w:p>
-    <w:p>
-      <w:pPr>
-        <w:spacing w:line="480" w:lineRule="auto"/>
-        <w:rPr>
-          <w:rFonts w:ascii="Times New Roman" w:hAnsi="Times New Roman" w:cs="Times New Roman"/>
-          <w:sz w:val="24"/>
-          <w:szCs w:val="24"/>
-        </w:rPr>
-      </w:pPr>
     </w:p>
     <w:p>
       <w:pPr>
@@ -2946,7 +2906,6 @@
           <w:sz w:val="24"/>
           <w:szCs w:val="24"/>
         </w:rPr>
-        <w:lastRenderedPageBreak/>
         <w:t xml:space="preserve">Processor: </w:t>
       </w:r>
       <w:r>
@@ -2979,6 +2938,7 @@
           <w:sz w:val="24"/>
           <w:szCs w:val="24"/>
         </w:rPr>
+        <w:lastRenderedPageBreak/>
         <w:t xml:space="preserve">GPU: </w:t>
       </w:r>
       <w:r>
@@ -3054,99 +3014,29 @@
     </w:p>
     <w:p>
       <w:pPr>
-        <w:spacing w:line="480" w:lineRule="auto"/>
-        <w:ind w:left="360"/>
+        <w:pStyle w:val="Heading2"/>
+      </w:pPr>
+      <w:r>
+        <w:t xml:space="preserve">1. </w:t>
+      </w:r>
+      <w:r>
+        <w:t xml:space="preserve">Identity Prediction </w:t>
+      </w:r>
+    </w:p>
+    <w:p>
+      <w:pPr>
+        <w:pStyle w:val="Heading3"/>
+      </w:pPr>
+      <w:r>
+        <w:t>Data Acquisition</w:t>
+      </w:r>
+    </w:p>
+    <w:p>
+      <w:pPr>
+        <w:spacing w:line="480" w:lineRule="auto"/>
         <w:jc w:val="both"/>
         <w:rPr>
           <w:rFonts w:ascii="Times New Roman" w:hAnsi="Times New Roman" w:cs="Times New Roman"/>
-          <w:sz w:val="24"/>
-          <w:szCs w:val="24"/>
-        </w:rPr>
-      </w:pPr>
-    </w:p>
-    <w:p>
-      <w:pPr>
-        <w:spacing w:line="480" w:lineRule="auto"/>
-        <w:jc w:val="both"/>
-        <w:rPr>
-          <w:rFonts w:ascii="Times New Roman" w:hAnsi="Times New Roman" w:cs="Times New Roman"/>
-          <w:sz w:val="24"/>
-          <w:szCs w:val="24"/>
-          <w:highlight w:val="yellow"/>
-        </w:rPr>
-      </w:pPr>
-      <w:r>
-        <w:rPr>
-          <w:rFonts w:ascii="Times New Roman" w:hAnsi="Times New Roman" w:cs="Times New Roman"/>
-          <w:sz w:val="24"/>
-          <w:szCs w:val="24"/>
-          <w:highlight w:val="yellow"/>
-        </w:rPr>
-        <w:t>mobilenetv2 (source: why use - efficient:)</w:t>
-      </w:r>
-    </w:p>
-    <w:p>
-      <w:pPr>
-        <w:spacing w:line="480" w:lineRule="auto"/>
-        <w:jc w:val="both"/>
-        <w:rPr>
-          <w:rFonts w:ascii="Times New Roman" w:eastAsiaTheme="majorEastAsia" w:hAnsi="Times New Roman" w:cs="Times New Roman"/>
-          <w:color w:val="2F5496" w:themeColor="accent1" w:themeShade="BF"/>
-          <w:sz w:val="24"/>
-          <w:szCs w:val="24"/>
-        </w:rPr>
-      </w:pPr>
-      <w:r>
-        <w:rPr>
-          <w:rFonts w:ascii="Times New Roman" w:hAnsi="Times New Roman" w:cs="Times New Roman"/>
-          <w:sz w:val="24"/>
-          <w:szCs w:val="24"/>
-        </w:rPr>
-        <w:br w:type="page"/>
-      </w:r>
-    </w:p>
-    <w:p>
-      <w:pPr>
-        <w:pStyle w:val="Heading2"/>
-        <w:spacing w:line="480" w:lineRule="auto"/>
-        <w:rPr>
-          <w:rFonts w:cs="Times New Roman"/>
-          <w:sz w:val="24"/>
-          <w:szCs w:val="24"/>
-        </w:rPr>
-      </w:pPr>
-      <w:r>
-        <w:rPr>
-          <w:rFonts w:cs="Times New Roman"/>
-          <w:sz w:val="24"/>
-          <w:szCs w:val="24"/>
-        </w:rPr>
-        <w:lastRenderedPageBreak/>
-        <w:t xml:space="preserve">1. </w:t>
-      </w:r>
-      <w:r>
-        <w:rPr>
-          <w:rFonts w:cs="Times New Roman"/>
-          <w:sz w:val="24"/>
-          <w:szCs w:val="24"/>
-        </w:rPr>
-        <w:t xml:space="preserve">Identity Prediction </w:t>
-      </w:r>
-    </w:p>
-    <w:p>
-      <w:pPr>
-        <w:pStyle w:val="Heading3"/>
-      </w:pPr>
-      <w:r>
-        <w:t>Data Acquisition</w:t>
-      </w:r>
-    </w:p>
-    <w:p>
-      <w:pPr>
-        <w:spacing w:line="480" w:lineRule="auto"/>
-        <w:jc w:val="both"/>
-        <w:rPr>
-          <w:rFonts w:ascii="Times New Roman" w:hAnsi="Times New Roman" w:cs="Times New Roman"/>
           <w:i/>
           <w:sz w:val="24"/>
           <w:szCs w:val="24"/>
@@ -3202,7 +3092,7 @@
         </w:rPr>
         <w:t xml:space="preserve">was downloaded at </w:t>
       </w:r>
-      <w:hyperlink r:id="rId11" w:history="1">
+      <w:hyperlink r:id="rId12" w:history="1">
         <w:r>
           <w:rPr>
             <w:rStyle w:val="Hyperlink"/>
@@ -3271,7 +3161,7 @@
         </w:rPr>
         <w:t xml:space="preserve">at </w:t>
       </w:r>
-      <w:hyperlink r:id="rId12" w:anchor="deepfunnel-anchor" w:history="1">
+      <w:hyperlink r:id="rId13" w:anchor="deepfunnel-anchor" w:history="1">
         <w:r>
           <w:rPr>
             <w:rStyle w:val="Hyperlink"/>
@@ -3765,71 +3655,6 @@
                 <pic:pic xmlns:pic="http://schemas.openxmlformats.org/drawingml/2006/picture">
                   <pic:nvPicPr>
                     <pic:cNvPr id="0" name="Picture 6"/>
-                    <pic:cNvPicPr>
-                      <a:picLocks noChangeAspect="1" noChangeArrowheads="1"/>
-                    </pic:cNvPicPr>
-                  </pic:nvPicPr>
-                  <pic:blipFill>
-                    <a:blip r:embed="rId13">
-                      <a:extLst>
-                        <a:ext uri="{28A0092B-C50C-407E-A947-70E740481C1C}">
-                          <a14:useLocalDpi xmlns:a14="http://schemas.microsoft.com/office/drawing/2010/main" val="0"/>
-                        </a:ext>
-                      </a:extLst>
-                    </a:blip>
-                    <a:srcRect/>
-                    <a:stretch>
-                      <a:fillRect/>
-                    </a:stretch>
-                  </pic:blipFill>
-                  <pic:spPr bwMode="auto">
-                    <a:xfrm>
-                      <a:off x="0" y="0"/>
-                      <a:ext cx="1428750" cy="1428750"/>
-                    </a:xfrm>
-                    <a:prstGeom prst="rect">
-                      <a:avLst/>
-                    </a:prstGeom>
-                    <a:noFill/>
-                    <a:ln>
-                      <a:noFill/>
-                    </a:ln>
-                  </pic:spPr>
-                </pic:pic>
-              </a:graphicData>
-            </a:graphic>
-          </wp:inline>
-        </w:drawing>
-      </w:r>
-      <w:r>
-        <w:rPr>
-          <w:rFonts w:ascii="Times New Roman" w:hAnsi="Times New Roman" w:cs="Times New Roman"/>
-          <w:noProof/>
-          <w:sz w:val="24"/>
-          <w:szCs w:val="24"/>
-        </w:rPr>
-        <w:t xml:space="preserve">  </w:t>
-      </w:r>
-      <w:r>
-        <w:rPr>
-          <w:rFonts w:ascii="Times New Roman" w:hAnsi="Times New Roman" w:cs="Times New Roman"/>
-          <w:noProof/>
-          <w:sz w:val="24"/>
-          <w:szCs w:val="24"/>
-        </w:rPr>
-        <w:drawing>
-          <wp:inline distT="0" distB="0" distL="0" distR="0" wp14:anchorId="4B5CCAD2" wp14:editId="52419064">
-            <wp:extent cx="1428750" cy="1428750"/>
-            <wp:effectExtent l="0" t="0" r="0" b="0"/>
-            <wp:docPr id="17" name="Picture 17"/>
-            <wp:cNvGraphicFramePr>
-              <a:graphicFrameLocks xmlns:a="http://schemas.openxmlformats.org/drawingml/2006/main" noChangeAspect="1"/>
-            </wp:cNvGraphicFramePr>
-            <a:graphic xmlns:a="http://schemas.openxmlformats.org/drawingml/2006/main">
-              <a:graphicData uri="http://schemas.openxmlformats.org/drawingml/2006/picture">
-                <pic:pic xmlns:pic="http://schemas.openxmlformats.org/drawingml/2006/picture">
-                  <pic:nvPicPr>
-                    <pic:cNvPr id="0" name="Picture 8"/>
                     <pic:cNvPicPr>
                       <a:picLocks noChangeAspect="1" noChangeArrowheads="1"/>
                     </pic:cNvPicPr>
@@ -3883,10 +3708,10 @@
           <w:szCs w:val="24"/>
         </w:rPr>
         <w:drawing>
-          <wp:inline distT="0" distB="0" distL="0" distR="0" wp14:anchorId="1D231350" wp14:editId="047D628E">
+          <wp:inline distT="0" distB="0" distL="0" distR="0" wp14:anchorId="4B5CCAD2" wp14:editId="52419064">
             <wp:extent cx="1428750" cy="1428750"/>
             <wp:effectExtent l="0" t="0" r="0" b="0"/>
-            <wp:docPr id="18" name="Picture 18"/>
+            <wp:docPr id="17" name="Picture 17"/>
             <wp:cNvGraphicFramePr>
               <a:graphicFrameLocks xmlns:a="http://schemas.openxmlformats.org/drawingml/2006/main" noChangeAspect="1"/>
             </wp:cNvGraphicFramePr>
@@ -3894,7 +3719,7 @@
               <a:graphicData uri="http://schemas.openxmlformats.org/drawingml/2006/picture">
                 <pic:pic xmlns:pic="http://schemas.openxmlformats.org/drawingml/2006/picture">
                   <pic:nvPicPr>
-                    <pic:cNvPr id="0" name="Picture 9"/>
+                    <pic:cNvPr id="0" name="Picture 8"/>
                     <pic:cNvPicPr>
                       <a:picLocks noChangeAspect="1" noChangeArrowheads="1"/>
                     </pic:cNvPicPr>
@@ -3948,10 +3773,10 @@
           <w:szCs w:val="24"/>
         </w:rPr>
         <w:drawing>
-          <wp:inline distT="0" distB="0" distL="0" distR="0" wp14:anchorId="1D6BB90F" wp14:editId="2DD61F28">
+          <wp:inline distT="0" distB="0" distL="0" distR="0" wp14:anchorId="1D231350" wp14:editId="047D628E">
             <wp:extent cx="1428750" cy="1428750"/>
             <wp:effectExtent l="0" t="0" r="0" b="0"/>
-            <wp:docPr id="19" name="Picture 19"/>
+            <wp:docPr id="18" name="Picture 18"/>
             <wp:cNvGraphicFramePr>
               <a:graphicFrameLocks xmlns:a="http://schemas.openxmlformats.org/drawingml/2006/main" noChangeAspect="1"/>
             </wp:cNvGraphicFramePr>
@@ -3959,7 +3784,7 @@
               <a:graphicData uri="http://schemas.openxmlformats.org/drawingml/2006/picture">
                 <pic:pic xmlns:pic="http://schemas.openxmlformats.org/drawingml/2006/picture">
                   <pic:nvPicPr>
-                    <pic:cNvPr id="0" name="Picture 10"/>
+                    <pic:cNvPr id="0" name="Picture 9"/>
                     <pic:cNvPicPr>
                       <a:picLocks noChangeAspect="1" noChangeArrowheads="1"/>
                     </pic:cNvPicPr>
@@ -3996,6 +3821,71 @@
           </wp:inline>
         </w:drawing>
       </w:r>
+      <w:r>
+        <w:rPr>
+          <w:rFonts w:ascii="Times New Roman" w:hAnsi="Times New Roman" w:cs="Times New Roman"/>
+          <w:noProof/>
+          <w:sz w:val="24"/>
+          <w:szCs w:val="24"/>
+        </w:rPr>
+        <w:t xml:space="preserve">  </w:t>
+      </w:r>
+      <w:r>
+        <w:rPr>
+          <w:rFonts w:ascii="Times New Roman" w:hAnsi="Times New Roman" w:cs="Times New Roman"/>
+          <w:noProof/>
+          <w:sz w:val="24"/>
+          <w:szCs w:val="24"/>
+        </w:rPr>
+        <w:drawing>
+          <wp:inline distT="0" distB="0" distL="0" distR="0" wp14:anchorId="1D6BB90F" wp14:editId="2DD61F28">
+            <wp:extent cx="1428750" cy="1428750"/>
+            <wp:effectExtent l="0" t="0" r="0" b="0"/>
+            <wp:docPr id="19" name="Picture 19"/>
+            <wp:cNvGraphicFramePr>
+              <a:graphicFrameLocks xmlns:a="http://schemas.openxmlformats.org/drawingml/2006/main" noChangeAspect="1"/>
+            </wp:cNvGraphicFramePr>
+            <a:graphic xmlns:a="http://schemas.openxmlformats.org/drawingml/2006/main">
+              <a:graphicData uri="http://schemas.openxmlformats.org/drawingml/2006/picture">
+                <pic:pic xmlns:pic="http://schemas.openxmlformats.org/drawingml/2006/picture">
+                  <pic:nvPicPr>
+                    <pic:cNvPr id="0" name="Picture 10"/>
+                    <pic:cNvPicPr>
+                      <a:picLocks noChangeAspect="1" noChangeArrowheads="1"/>
+                    </pic:cNvPicPr>
+                  </pic:nvPicPr>
+                  <pic:blipFill>
+                    <a:blip r:embed="rId17">
+                      <a:extLst>
+                        <a:ext uri="{28A0092B-C50C-407E-A947-70E740481C1C}">
+                          <a14:useLocalDpi xmlns:a14="http://schemas.microsoft.com/office/drawing/2010/main" val="0"/>
+                        </a:ext>
+                      </a:extLst>
+                    </a:blip>
+                    <a:srcRect/>
+                    <a:stretch>
+                      <a:fillRect/>
+                    </a:stretch>
+                  </pic:blipFill>
+                  <pic:spPr bwMode="auto">
+                    <a:xfrm>
+                      <a:off x="0" y="0"/>
+                      <a:ext cx="1428750" cy="1428750"/>
+                    </a:xfrm>
+                    <a:prstGeom prst="rect">
+                      <a:avLst/>
+                    </a:prstGeom>
+                    <a:noFill/>
+                    <a:ln>
+                      <a:noFill/>
+                    </a:ln>
+                  </pic:spPr>
+                </pic:pic>
+              </a:graphicData>
+            </a:graphic>
+          </wp:inline>
+        </w:drawing>
+      </w:r>
     </w:p>
     <w:p>
       <w:pPr>
@@ -4012,9 +3902,24 @@
           <w:rFonts w:ascii="Times New Roman" w:hAnsi="Times New Roman" w:cs="Times New Roman"/>
           <w:sz w:val="24"/>
           <w:szCs w:val="24"/>
-          <w:highlight w:val="yellow"/>
-        </w:rPr>
-        <w:t>Figure 2: Examples of image augmentation</w:t>
+        </w:rPr>
+        <w:t xml:space="preserve">Figure </w:t>
+      </w:r>
+      <w:r>
+        <w:rPr>
+          <w:rFonts w:ascii="Times New Roman" w:hAnsi="Times New Roman" w:cs="Times New Roman"/>
+          <w:sz w:val="24"/>
+          <w:szCs w:val="24"/>
+        </w:rPr>
+        <w:t>1</w:t>
+      </w:r>
+      <w:r>
+        <w:rPr>
+          <w:rFonts w:ascii="Times New Roman" w:hAnsi="Times New Roman" w:cs="Times New Roman"/>
+          <w:sz w:val="24"/>
+          <w:szCs w:val="24"/>
+        </w:rPr>
+        <w:t>: Examples of image augmentation</w:t>
       </w:r>
       <w:r>
         <w:rPr>
@@ -4102,17 +4007,6 @@
         </w:rPr>
         <w:t xml:space="preserve"> the channels of the image.</w:t>
       </w:r>
-    </w:p>
-    <w:p>
-      <w:pPr>
-        <w:spacing w:line="480" w:lineRule="auto"/>
-        <w:jc w:val="both"/>
-        <w:rPr>
-          <w:rFonts w:ascii="Times New Roman" w:hAnsi="Times New Roman" w:cs="Times New Roman"/>
-          <w:sz w:val="24"/>
-          <w:szCs w:val="24"/>
-        </w:rPr>
-      </w:pPr>
     </w:p>
     <w:p>
       <w:pPr>
@@ -4672,7 +4566,7 @@
                     <pic:cNvPicPr/>
                   </pic:nvPicPr>
                   <pic:blipFill>
-                    <a:blip r:embed="rId17"/>
+                    <a:blip r:embed="rId18"/>
                     <a:stretch>
                       <a:fillRect/>
                     </a:stretch>
@@ -5021,9 +4915,9 @@
           <w:szCs w:val="24"/>
         </w:rPr>
         <w:drawing>
-          <wp:inline distT="0" distB="0" distL="0" distR="0" wp14:anchorId="4D7358E3" wp14:editId="51B2A5CE">
-            <wp:extent cx="5577437" cy="5362575"/>
-            <wp:effectExtent l="0" t="0" r="4445" b="0"/>
+          <wp:inline distT="0" distB="0" distL="0" distR="0" wp14:anchorId="4D7358E3" wp14:editId="24AAFA56">
+            <wp:extent cx="5962650" cy="4902364"/>
+            <wp:effectExtent l="0" t="0" r="0" b="0"/>
             <wp:docPr id="21" name="Picture 21"/>
             <wp:cNvGraphicFramePr>
               <a:graphicFrameLocks xmlns:a="http://schemas.openxmlformats.org/drawingml/2006/main" noChangeAspect="1"/>
@@ -5038,7 +4932,7 @@
                     </pic:cNvPicPr>
                   </pic:nvPicPr>
                   <pic:blipFill>
-                    <a:blip r:embed="rId18">
+                    <a:blip r:embed="rId19">
                       <a:extLst>
                         <a:ext uri="{28A0092B-C50C-407E-A947-70E740481C1C}">
                           <a14:useLocalDpi xmlns:a14="http://schemas.microsoft.com/office/drawing/2010/main" val="0"/>
@@ -5053,7 +4947,7 @@
                   <pic:spPr bwMode="auto">
                     <a:xfrm>
                       <a:off x="0" y="0"/>
-                      <a:ext cx="5595980" cy="5380403"/>
+                      <a:ext cx="6031694" cy="4959131"/>
                     </a:xfrm>
                     <a:prstGeom prst="rect">
                       <a:avLst/>
@@ -5086,6 +4980,41 @@
           <w:sz w:val="24"/>
           <w:szCs w:val="24"/>
         </w:rPr>
+        <w:t xml:space="preserve">Figure </w:t>
+      </w:r>
+      <w:r>
+        <w:rPr>
+          <w:rFonts w:ascii="Times New Roman" w:hAnsi="Times New Roman" w:cs="Times New Roman"/>
+          <w:sz w:val="24"/>
+          <w:szCs w:val="24"/>
+        </w:rPr>
+        <w:t>2</w:t>
+      </w:r>
+      <w:r>
+        <w:rPr>
+          <w:rFonts w:ascii="Times New Roman" w:hAnsi="Times New Roman" w:cs="Times New Roman"/>
+          <w:sz w:val="24"/>
+          <w:szCs w:val="24"/>
+        </w:rPr>
+        <w:t xml:space="preserve">: Learning curves for identity prediction </w:t>
+      </w:r>
+    </w:p>
+    <w:p>
+      <w:pPr>
+        <w:spacing w:line="480" w:lineRule="auto"/>
+        <w:jc w:val="both"/>
+        <w:rPr>
+          <w:rFonts w:ascii="Times New Roman" w:hAnsi="Times New Roman" w:cs="Times New Roman"/>
+          <w:sz w:val="24"/>
+          <w:szCs w:val="24"/>
+        </w:rPr>
+      </w:pPr>
+      <w:r>
+        <w:rPr>
+          <w:rFonts w:ascii="Times New Roman" w:hAnsi="Times New Roman" w:cs="Times New Roman"/>
+          <w:sz w:val="24"/>
+          <w:szCs w:val="24"/>
+        </w:rPr>
         <w:t xml:space="preserve">In this case, the best model is at the </w:t>
       </w:r>
       <w:r>
@@ -5175,20 +5104,8 @@
     <w:p>
       <w:pPr>
         <w:pStyle w:val="Heading2"/>
-        <w:spacing w:line="480" w:lineRule="auto"/>
-        <w:jc w:val="both"/>
-        <w:rPr>
-          <w:rFonts w:cs="Times New Roman"/>
-          <w:sz w:val="24"/>
-          <w:szCs w:val="24"/>
-        </w:rPr>
-      </w:pPr>
-      <w:r>
-        <w:rPr>
-          <w:rFonts w:cs="Times New Roman"/>
-          <w:sz w:val="24"/>
-          <w:szCs w:val="24"/>
-        </w:rPr>
+      </w:pPr>
+      <w:r>
         <w:lastRenderedPageBreak/>
         <w:t xml:space="preserve">2. Gender Prediction </w:t>
       </w:r>
@@ -5238,7 +5155,7 @@
         </w:rPr>
         <w:t xml:space="preserve"> dataset used for gender prediction was used to do age group prediction. The dataset was downloaded at </w:t>
       </w:r>
-      <w:hyperlink r:id="rId19" w:history="1">
+      <w:hyperlink r:id="rId20" w:history="1">
         <w:r>
           <w:rPr>
             <w:rStyle w:val="Hyperlink"/>
@@ -5737,9 +5654,9 @@
           <w:highlight w:val="yellow"/>
         </w:rPr>
         <w:drawing>
-          <wp:inline distT="0" distB="0" distL="0" distR="0" wp14:anchorId="1C6B1D99" wp14:editId="266710E9">
-            <wp:extent cx="5657850" cy="4381500"/>
-            <wp:effectExtent l="0" t="0" r="0" b="0"/>
+          <wp:inline distT="0" distB="0" distL="0" distR="0" wp14:anchorId="1C6B1D99" wp14:editId="384DB84A">
+            <wp:extent cx="5162550" cy="3997933"/>
+            <wp:effectExtent l="0" t="0" r="0" b="3175"/>
             <wp:docPr id="6" name="Picture 6"/>
             <wp:cNvGraphicFramePr>
               <a:graphicFrameLocks xmlns:a="http://schemas.openxmlformats.org/drawingml/2006/main" noChangeAspect="1"/>
@@ -5754,7 +5671,7 @@
                     </pic:cNvPicPr>
                   </pic:nvPicPr>
                   <pic:blipFill rotWithShape="1">
-                    <a:blip r:embed="rId20">
+                    <a:blip r:embed="rId21">
                       <a:extLst>
                         <a:ext uri="{28A0092B-C50C-407E-A947-70E740481C1C}">
                           <a14:useLocalDpi xmlns:a14="http://schemas.microsoft.com/office/drawing/2010/main" val="0"/>
@@ -5767,7 +5684,7 @@
                   <pic:spPr bwMode="auto">
                     <a:xfrm>
                       <a:off x="0" y="0"/>
-                      <a:ext cx="5732230" cy="4439100"/>
+                      <a:ext cx="5251936" cy="4067155"/>
                     </a:xfrm>
                     <a:prstGeom prst="rect">
                       <a:avLst/>
@@ -5805,6 +5722,57 @@
           <w:sz w:val="24"/>
           <w:szCs w:val="24"/>
         </w:rPr>
+        <w:t xml:space="preserve">Figure </w:t>
+      </w:r>
+      <w:r>
+        <w:rPr>
+          <w:rFonts w:ascii="Times New Roman" w:hAnsi="Times New Roman" w:cs="Times New Roman"/>
+          <w:sz w:val="24"/>
+          <w:szCs w:val="24"/>
+        </w:rPr>
+        <w:t>3</w:t>
+      </w:r>
+      <w:r>
+        <w:rPr>
+          <w:rFonts w:ascii="Times New Roman" w:hAnsi="Times New Roman" w:cs="Times New Roman"/>
+          <w:sz w:val="24"/>
+          <w:szCs w:val="24"/>
+        </w:rPr>
+        <w:t xml:space="preserve">: Learning curves for </w:t>
+      </w:r>
+      <w:r>
+        <w:rPr>
+          <w:rFonts w:ascii="Times New Roman" w:hAnsi="Times New Roman" w:cs="Times New Roman"/>
+          <w:sz w:val="24"/>
+          <w:szCs w:val="24"/>
+        </w:rPr>
+        <w:t>gender</w:t>
+      </w:r>
+      <w:r>
+        <w:rPr>
+          <w:rFonts w:ascii="Times New Roman" w:hAnsi="Times New Roman" w:cs="Times New Roman"/>
+          <w:sz w:val="24"/>
+          <w:szCs w:val="24"/>
+        </w:rPr>
+        <w:t xml:space="preserve"> prediction </w:t>
+      </w:r>
+    </w:p>
+    <w:p>
+      <w:pPr>
+        <w:spacing w:line="480" w:lineRule="auto"/>
+        <w:jc w:val="both"/>
+        <w:rPr>
+          <w:rFonts w:ascii="Times New Roman" w:hAnsi="Times New Roman" w:cs="Times New Roman"/>
+          <w:sz w:val="24"/>
+          <w:szCs w:val="24"/>
+        </w:rPr>
+      </w:pPr>
+      <w:r>
+        <w:rPr>
+          <w:rFonts w:ascii="Times New Roman" w:hAnsi="Times New Roman" w:cs="Times New Roman"/>
+          <w:sz w:val="24"/>
+          <w:szCs w:val="24"/>
+        </w:rPr>
         <w:t>The best model is selected on the lowest validation loss. In this case, the model achieved the best performance at the</w:t>
       </w:r>
       <w:r>
@@ -5863,37 +5831,15 @@
     <w:p>
       <w:pPr>
         <w:pStyle w:val="Heading2"/>
-        <w:spacing w:line="480" w:lineRule="auto"/>
-        <w:jc w:val="both"/>
-        <w:rPr>
-          <w:rFonts w:cs="Times New Roman"/>
-          <w:sz w:val="24"/>
-          <w:szCs w:val="24"/>
-        </w:rPr>
-      </w:pPr>
-      <w:r>
-        <w:rPr>
-          <w:rFonts w:cs="Times New Roman"/>
-          <w:sz w:val="24"/>
-          <w:szCs w:val="24"/>
-        </w:rPr>
+      </w:pPr>
+      <w:r>
         <w:lastRenderedPageBreak/>
         <w:t xml:space="preserve">3. </w:t>
       </w:r>
       <w:r>
-        <w:rPr>
-          <w:rFonts w:cs="Times New Roman"/>
-          <w:sz w:val="24"/>
-          <w:szCs w:val="24"/>
-        </w:rPr>
         <w:t>Age Group</w:t>
       </w:r>
       <w:r>
-        <w:rPr>
-          <w:rFonts w:cs="Times New Roman"/>
-          <w:sz w:val="24"/>
-          <w:szCs w:val="24"/>
-        </w:rPr>
         <w:t xml:space="preserve"> Prediction </w:t>
       </w:r>
     </w:p>
@@ -5950,7 +5896,7 @@
         </w:rPr>
         <w:t xml:space="preserve"> </w:t>
       </w:r>
-      <w:hyperlink r:id="rId21" w:history="1">
+      <w:hyperlink r:id="rId22" w:history="1">
         <w:r>
           <w:rPr>
             <w:rStyle w:val="Hyperlink"/>
@@ -6274,7 +6220,6 @@
           <w:rFonts w:ascii="Times New Roman" w:hAnsi="Times New Roman" w:cs="Times New Roman"/>
           <w:sz w:val="24"/>
           <w:szCs w:val="24"/>
-          <w:highlight w:val="yellow"/>
         </w:rPr>
       </w:pPr>
       <w:r>
@@ -6315,7 +6260,15 @@
           <w:sz w:val="24"/>
           <w:szCs w:val="24"/>
         </w:rPr>
-        <w:t>, the loss in this case is set to categorical cross-entropy</w:t>
+        <w:t xml:space="preserve">, the loss in </w:t>
+      </w:r>
+      <w:r>
+        <w:rPr>
+          <w:rFonts w:ascii="Times New Roman" w:hAnsi="Times New Roman" w:cs="Times New Roman"/>
+          <w:sz w:val="24"/>
+          <w:szCs w:val="24"/>
+        </w:rPr>
+        <w:t>this case is set to categorical cross-entropy</w:t>
       </w:r>
       <w:r>
         <w:rPr>
@@ -6420,11 +6373,10 @@
           <w:noProof/>
           <w:sz w:val="24"/>
           <w:szCs w:val="24"/>
-          <w:highlight w:val="yellow"/>
         </w:rPr>
         <w:drawing>
-          <wp:inline distT="0" distB="0" distL="0" distR="0" wp14:anchorId="62619BE1" wp14:editId="0C1DBF28">
-            <wp:extent cx="4136844" cy="3876675"/>
+          <wp:inline distT="0" distB="0" distL="0" distR="0" wp14:anchorId="62619BE1" wp14:editId="16C02500">
+            <wp:extent cx="3924300" cy="3677498"/>
             <wp:effectExtent l="0" t="0" r="0" b="0"/>
             <wp:docPr id="4" name="Picture 4"/>
             <wp:cNvGraphicFramePr>
@@ -6440,7 +6392,7 @@
                     </pic:cNvPicPr>
                   </pic:nvPicPr>
                   <pic:blipFill rotWithShape="1">
-                    <a:blip r:embed="rId22">
+                    <a:blip r:embed="rId23">
                       <a:extLst>
                         <a:ext uri="{28A0092B-C50C-407E-A947-70E740481C1C}">
                           <a14:useLocalDpi xmlns:a14="http://schemas.microsoft.com/office/drawing/2010/main" val="0"/>
@@ -6453,7 +6405,7 @@
                   <pic:spPr bwMode="auto">
                     <a:xfrm>
                       <a:off x="0" y="0"/>
-                      <a:ext cx="4164334" cy="3902436"/>
+                      <a:ext cx="3962711" cy="3713493"/>
                     </a:xfrm>
                     <a:prstGeom prst="rect">
                       <a:avLst/>
@@ -6491,6 +6443,57 @@
           <w:sz w:val="24"/>
           <w:szCs w:val="24"/>
         </w:rPr>
+        <w:t xml:space="preserve">Figure </w:t>
+      </w:r>
+      <w:r>
+        <w:rPr>
+          <w:rFonts w:ascii="Times New Roman" w:hAnsi="Times New Roman" w:cs="Times New Roman"/>
+          <w:sz w:val="24"/>
+          <w:szCs w:val="24"/>
+        </w:rPr>
+        <w:t>4</w:t>
+      </w:r>
+      <w:r>
+        <w:rPr>
+          <w:rFonts w:ascii="Times New Roman" w:hAnsi="Times New Roman" w:cs="Times New Roman"/>
+          <w:sz w:val="24"/>
+          <w:szCs w:val="24"/>
+        </w:rPr>
+        <w:t xml:space="preserve">: Learning curves for </w:t>
+      </w:r>
+      <w:r>
+        <w:rPr>
+          <w:rFonts w:ascii="Times New Roman" w:hAnsi="Times New Roman" w:cs="Times New Roman"/>
+          <w:sz w:val="24"/>
+          <w:szCs w:val="24"/>
+        </w:rPr>
+        <w:t>age group</w:t>
+      </w:r>
+      <w:r>
+        <w:rPr>
+          <w:rFonts w:ascii="Times New Roman" w:hAnsi="Times New Roman" w:cs="Times New Roman"/>
+          <w:sz w:val="24"/>
+          <w:szCs w:val="24"/>
+        </w:rPr>
+        <w:t xml:space="preserve"> prediction </w:t>
+      </w:r>
+    </w:p>
+    <w:p>
+      <w:pPr>
+        <w:spacing w:line="480" w:lineRule="auto"/>
+        <w:jc w:val="both"/>
+        <w:rPr>
+          <w:rFonts w:ascii="Times New Roman" w:hAnsi="Times New Roman" w:cs="Times New Roman"/>
+          <w:sz w:val="24"/>
+          <w:szCs w:val="24"/>
+        </w:rPr>
+      </w:pPr>
+      <w:r>
+        <w:rPr>
+          <w:rFonts w:ascii="Times New Roman" w:hAnsi="Times New Roman" w:cs="Times New Roman"/>
+          <w:sz w:val="24"/>
+          <w:szCs w:val="24"/>
+        </w:rPr>
         <w:lastRenderedPageBreak/>
         <w:t xml:space="preserve">The best model is selected on the lowest validation loss. In this case, the model achieved the best performance at the </w:t>
       </w:r>
@@ -6551,36 +6554,1266 @@
     <w:p>
       <w:pPr>
         <w:pStyle w:val="Heading2"/>
-        <w:spacing w:line="480" w:lineRule="auto"/>
-        <w:jc w:val="both"/>
-        <w:rPr>
-          <w:rFonts w:cs="Times New Roman"/>
-          <w:sz w:val="24"/>
-          <w:szCs w:val="24"/>
-        </w:rPr>
-      </w:pPr>
-      <w:r>
-        <w:rPr>
-          <w:rFonts w:cs="Times New Roman"/>
-          <w:sz w:val="24"/>
-          <w:szCs w:val="24"/>
-        </w:rPr>
+      </w:pPr>
+      <w:r>
         <w:lastRenderedPageBreak/>
         <w:t xml:space="preserve">4. </w:t>
       </w:r>
       <w:r>
-        <w:rPr>
-          <w:rFonts w:cs="Times New Roman"/>
-          <w:sz w:val="24"/>
-          <w:szCs w:val="24"/>
-        </w:rPr>
         <w:t>Person Re-Identification using Pre-trained Model</w:t>
       </w:r>
     </w:p>
     <w:p>
       <w:pPr>
+        <w:pStyle w:val="Heading4"/>
+      </w:pPr>
+      <w:r>
+        <w:t>Data Acquisition</w:t>
+      </w:r>
+    </w:p>
+    <w:p>
+      <w:pPr>
+        <w:spacing w:line="480" w:lineRule="auto"/>
+        <w:rPr>
+          <w:rFonts w:ascii="Times New Roman" w:hAnsi="Times New Roman" w:cs="Times New Roman"/>
+          <w:sz w:val="24"/>
+          <w:szCs w:val="24"/>
+        </w:rPr>
+      </w:pPr>
+      <w:r>
+        <w:rPr>
+          <w:rFonts w:ascii="Times New Roman" w:hAnsi="Times New Roman" w:cs="Times New Roman"/>
+          <w:sz w:val="24"/>
+          <w:szCs w:val="24"/>
+        </w:rPr>
+        <w:t>We used the same LFW Dataset as mentioned in identity prediction for this section.</w:t>
+      </w:r>
+    </w:p>
+    <w:p>
+      <w:pPr>
+        <w:pStyle w:val="Heading3"/>
+      </w:pPr>
+      <w:r>
+        <w:t>Data Pre-processing</w:t>
+      </w:r>
+    </w:p>
+    <w:p>
+      <w:pPr>
         <w:spacing w:line="480" w:lineRule="auto"/>
         <w:jc w:val="both"/>
+        <w:rPr>
+          <w:rFonts w:ascii="Times New Roman" w:hAnsi="Times New Roman" w:cs="Times New Roman"/>
+          <w:sz w:val="24"/>
+          <w:szCs w:val="24"/>
+        </w:rPr>
+      </w:pPr>
+      <w:r>
+        <w:rPr>
+          <w:rFonts w:ascii="Times New Roman" w:hAnsi="Times New Roman" w:cs="Times New Roman"/>
+          <w:sz w:val="24"/>
+          <w:szCs w:val="24"/>
+        </w:rPr>
+        <w:t>Previously, t</w:t>
+      </w:r>
+      <w:r>
+        <w:rPr>
+          <w:rFonts w:ascii="Times New Roman" w:hAnsi="Times New Roman" w:cs="Times New Roman"/>
+          <w:sz w:val="24"/>
+          <w:szCs w:val="24"/>
+        </w:rPr>
+        <w:t>he LFW Dataset was filtered such that there are at least 15 images per class.</w:t>
+      </w:r>
+      <w:r>
+        <w:rPr>
+          <w:rFonts w:ascii="Times New Roman" w:hAnsi="Times New Roman" w:cs="Times New Roman"/>
+          <w:sz w:val="24"/>
+          <w:szCs w:val="24"/>
+        </w:rPr>
+        <w:t xml:space="preserve"> For this section, we filtered classes that have </w:t>
+      </w:r>
+      <w:r>
+        <w:rPr>
+          <w:rFonts w:ascii="Times New Roman" w:hAnsi="Times New Roman" w:cs="Times New Roman"/>
+          <w:sz w:val="24"/>
+          <w:szCs w:val="24"/>
+        </w:rPr>
+        <w:t>at least 12 images but less than 15 images. These images were totally unseen by the model trained for identity prediction. This dataset was divided into 80% train dataset and 20% test dataset.</w:t>
+      </w:r>
+    </w:p>
+    <w:p>
+      <w:pPr>
+        <w:spacing w:line="480" w:lineRule="auto"/>
+        <w:jc w:val="both"/>
+        <w:rPr>
+          <w:rFonts w:ascii="Times New Roman" w:hAnsi="Times New Roman" w:cs="Times New Roman"/>
+          <w:sz w:val="24"/>
+          <w:szCs w:val="24"/>
+        </w:rPr>
+      </w:pPr>
+      <w:r>
+        <w:rPr>
+          <w:rFonts w:ascii="Times New Roman" w:hAnsi="Times New Roman" w:cs="Times New Roman"/>
+          <w:sz w:val="24"/>
+          <w:szCs w:val="24"/>
+        </w:rPr>
+        <w:t>The unseen train dataset has 327 images and 31 classes; the unseen test dataset has 61 images and 31 classes.</w:t>
+      </w:r>
+    </w:p>
+    <w:p>
+      <w:pPr>
+        <w:spacing w:line="480" w:lineRule="auto"/>
+        <w:jc w:val="both"/>
+        <w:rPr>
+          <w:rFonts w:ascii="Times New Roman" w:hAnsi="Times New Roman" w:cs="Times New Roman"/>
+          <w:sz w:val="24"/>
+          <w:szCs w:val="24"/>
+        </w:rPr>
+      </w:pPr>
+      <w:r>
+        <w:rPr>
+          <w:rFonts w:ascii="Times New Roman" w:hAnsi="Times New Roman" w:cs="Times New Roman"/>
+          <w:sz w:val="24"/>
+          <w:szCs w:val="24"/>
+        </w:rPr>
+        <w:t xml:space="preserve">The train dataset used to train the identity model was </w:t>
+      </w:r>
+      <w:r>
+        <w:rPr>
+          <w:rFonts w:ascii="Times New Roman" w:hAnsi="Times New Roman" w:cs="Times New Roman"/>
+          <w:sz w:val="24"/>
+          <w:szCs w:val="24"/>
+        </w:rPr>
+        <w:t>used as well</w:t>
+      </w:r>
+      <w:r>
+        <w:rPr>
+          <w:rFonts w:ascii="Times New Roman" w:hAnsi="Times New Roman" w:cs="Times New Roman"/>
+          <w:sz w:val="24"/>
+          <w:szCs w:val="24"/>
+        </w:rPr>
+        <w:t>.</w:t>
+      </w:r>
+      <w:r>
+        <w:rPr>
+          <w:rFonts w:ascii="Times New Roman" w:hAnsi="Times New Roman" w:cs="Times New Roman"/>
+          <w:sz w:val="24"/>
+          <w:szCs w:val="24"/>
+        </w:rPr>
+        <w:t xml:space="preserve"> This train dataset has 9,935 images and 487 classes.</w:t>
+      </w:r>
+    </w:p>
+    <w:p>
+      <w:pPr>
+        <w:pStyle w:val="Heading3"/>
+      </w:pPr>
+      <w:r>
+        <w:t>Data Loading</w:t>
+      </w:r>
+    </w:p>
+    <w:p>
+      <w:pPr>
+        <w:spacing w:line="480" w:lineRule="auto"/>
+        <w:rPr>
+          <w:rFonts w:ascii="Times New Roman" w:hAnsi="Times New Roman" w:cs="Times New Roman"/>
+          <w:sz w:val="24"/>
+          <w:szCs w:val="24"/>
+        </w:rPr>
+      </w:pPr>
+      <w:r>
+        <w:rPr>
+          <w:rFonts w:ascii="Times New Roman" w:hAnsi="Times New Roman" w:cs="Times New Roman"/>
+          <w:sz w:val="24"/>
+          <w:szCs w:val="24"/>
+        </w:rPr>
+        <w:t>Three different datasets will be used to do the person re-identification. The following is a self-defined term for each dataset:</w:t>
+      </w:r>
+    </w:p>
+    <w:p>
+      <w:pPr>
+        <w:pStyle w:val="ListParagraph"/>
+        <w:numPr>
+          <w:ilvl w:val="0"/>
+          <w:numId w:val="9"/>
+        </w:numPr>
+        <w:spacing w:line="480" w:lineRule="auto"/>
+        <w:rPr>
+          <w:rFonts w:ascii="Times New Roman" w:hAnsi="Times New Roman" w:cs="Times New Roman"/>
+          <w:sz w:val="24"/>
+          <w:szCs w:val="24"/>
+        </w:rPr>
+      </w:pPr>
+      <w:r>
+        <w:rPr>
+          <w:rFonts w:ascii="Times New Roman" w:hAnsi="Times New Roman" w:cs="Times New Roman"/>
+          <w:sz w:val="24"/>
+          <w:szCs w:val="24"/>
+        </w:rPr>
+        <w:t>Train dataset is the dataset used to train the identity model. It contains 9,935 images and 487 classes.</w:t>
+      </w:r>
+    </w:p>
+    <w:p>
+      <w:pPr>
+        <w:pStyle w:val="ListParagraph"/>
+        <w:numPr>
+          <w:ilvl w:val="0"/>
+          <w:numId w:val="9"/>
+        </w:numPr>
+        <w:spacing w:line="480" w:lineRule="auto"/>
+        <w:rPr>
+          <w:rFonts w:ascii="Times New Roman" w:hAnsi="Times New Roman" w:cs="Times New Roman"/>
+          <w:sz w:val="24"/>
+          <w:szCs w:val="24"/>
+        </w:rPr>
+      </w:pPr>
+      <w:r>
+        <w:rPr>
+          <w:rFonts w:ascii="Times New Roman" w:hAnsi="Times New Roman" w:cs="Times New Roman"/>
+          <w:sz w:val="24"/>
+          <w:szCs w:val="24"/>
+        </w:rPr>
+        <w:t xml:space="preserve">Unseen train dataset is the 80% training dataset </w:t>
+      </w:r>
+      <w:r>
+        <w:rPr>
+          <w:rFonts w:ascii="Times New Roman" w:hAnsi="Times New Roman" w:cs="Times New Roman"/>
+          <w:sz w:val="24"/>
+          <w:szCs w:val="24"/>
+        </w:rPr>
+        <w:t>extracted from the unseen dataset</w:t>
+      </w:r>
+      <w:r>
+        <w:rPr>
+          <w:rFonts w:ascii="Times New Roman" w:hAnsi="Times New Roman" w:cs="Times New Roman"/>
+          <w:sz w:val="24"/>
+          <w:szCs w:val="24"/>
+        </w:rPr>
+        <w:t>. It is used to generate feature clusters for person re-identification on the unseen test images. This dataset contains 327 images and 31 classes, which the classes do not exist under the train dataset.</w:t>
+      </w:r>
+    </w:p>
+    <w:p>
+      <w:pPr>
+        <w:pStyle w:val="ListParagraph"/>
+        <w:numPr>
+          <w:ilvl w:val="0"/>
+          <w:numId w:val="9"/>
+        </w:numPr>
+        <w:spacing w:line="480" w:lineRule="auto"/>
+        <w:rPr>
+          <w:rFonts w:ascii="Times New Roman" w:hAnsi="Times New Roman" w:cs="Times New Roman"/>
+          <w:sz w:val="24"/>
+          <w:szCs w:val="24"/>
+        </w:rPr>
+      </w:pPr>
+      <w:r>
+        <w:rPr>
+          <w:rFonts w:ascii="Times New Roman" w:hAnsi="Times New Roman" w:cs="Times New Roman"/>
+          <w:sz w:val="24"/>
+          <w:szCs w:val="24"/>
+        </w:rPr>
+        <w:lastRenderedPageBreak/>
+        <w:t>Unseen test dataset is the 20% testing dataset extracted from the unseen dataset. It is used to evaluate the accuracy of this person re-identification technique. It contains 61 images and 31 classes.</w:t>
+      </w:r>
+    </w:p>
+    <w:p>
+      <w:pPr>
+        <w:spacing w:line="480" w:lineRule="auto"/>
+        <w:rPr>
+          <w:rFonts w:ascii="Times New Roman" w:hAnsi="Times New Roman" w:cs="Times New Roman"/>
+          <w:sz w:val="24"/>
+          <w:szCs w:val="24"/>
+        </w:rPr>
+      </w:pPr>
+      <w:r>
+        <w:rPr>
+          <w:rFonts w:ascii="Times New Roman" w:hAnsi="Times New Roman" w:cs="Times New Roman"/>
+          <w:sz w:val="24"/>
+          <w:szCs w:val="24"/>
+        </w:rPr>
+        <w:t>No data augmentation is performed, these datasets will be passed to the pre-trained identity model to extract the features in each image.</w:t>
+      </w:r>
+    </w:p>
+    <w:p/>
+    <w:p>
+      <w:pPr>
+        <w:pStyle w:val="Heading3"/>
+      </w:pPr>
+      <w:r>
+        <w:t>Features Extraction using Pre-trained Identity Model</w:t>
+      </w:r>
+    </w:p>
+    <w:p>
+      <w:pPr>
+        <w:spacing w:line="480" w:lineRule="auto"/>
+        <w:rPr>
+          <w:rFonts w:ascii="Times New Roman" w:hAnsi="Times New Roman" w:cs="Times New Roman"/>
+          <w:sz w:val="24"/>
+          <w:szCs w:val="24"/>
+        </w:rPr>
+      </w:pPr>
+      <w:r>
+        <w:rPr>
+          <w:rFonts w:ascii="Times New Roman" w:hAnsi="Times New Roman" w:cs="Times New Roman"/>
+          <w:sz w:val="24"/>
+          <w:szCs w:val="24"/>
+        </w:rPr>
+        <w:t xml:space="preserve">The previously trained identity model is loaded. </w:t>
+      </w:r>
+      <w:r>
+        <w:rPr>
+          <w:rFonts w:ascii="Times New Roman" w:hAnsi="Times New Roman" w:cs="Times New Roman"/>
+          <w:sz w:val="24"/>
+          <w:szCs w:val="24"/>
+        </w:rPr>
+        <w:t>In this section, we want to extract the important features of a face image. Therefore, the features output we needed is the output at the 157</w:t>
+      </w:r>
+      <w:r>
+        <w:rPr>
+          <w:rFonts w:ascii="Times New Roman" w:hAnsi="Times New Roman" w:cs="Times New Roman"/>
+          <w:sz w:val="24"/>
+          <w:szCs w:val="24"/>
+          <w:vertAlign w:val="superscript"/>
+        </w:rPr>
+        <w:t>th</w:t>
+      </w:r>
+      <w:r>
+        <w:rPr>
+          <w:rFonts w:ascii="Times New Roman" w:hAnsi="Times New Roman" w:cs="Times New Roman"/>
+          <w:sz w:val="24"/>
+          <w:szCs w:val="24"/>
+        </w:rPr>
+        <w:t xml:space="preserve"> layer of the CNN models we used earlier.</w:t>
+      </w:r>
+    </w:p>
+    <w:p>
+      <w:pPr>
+        <w:spacing w:line="480" w:lineRule="auto"/>
+        <w:rPr>
+          <w:rFonts w:ascii="Times New Roman" w:hAnsi="Times New Roman" w:cs="Times New Roman"/>
+          <w:sz w:val="24"/>
+          <w:szCs w:val="24"/>
+        </w:rPr>
+      </w:pPr>
+      <w:r>
+        <w:rPr>
+          <w:rFonts w:ascii="Times New Roman" w:hAnsi="Times New Roman" w:cs="Times New Roman"/>
+          <w:noProof/>
+          <w:sz w:val="24"/>
+          <w:szCs w:val="24"/>
+        </w:rPr>
+        <mc:AlternateContent>
+          <mc:Choice Requires="wpg">
+            <w:drawing>
+              <wp:anchor distT="0" distB="0" distL="114300" distR="114300" simplePos="0" relativeHeight="251669504" behindDoc="0" locked="0" layoutInCell="1" allowOverlap="1" wp14:anchorId="1535D20D" wp14:editId="2A72782B">
+                <wp:simplePos x="0" y="0"/>
+                <wp:positionH relativeFrom="column">
+                  <wp:posOffset>-9525</wp:posOffset>
+                </wp:positionH>
+                <wp:positionV relativeFrom="paragraph">
+                  <wp:posOffset>148590</wp:posOffset>
+                </wp:positionV>
+                <wp:extent cx="5667375" cy="1781175"/>
+                <wp:effectExtent l="0" t="0" r="28575" b="142875"/>
+                <wp:wrapNone/>
+                <wp:docPr id="23" name="Group 23"/>
+                <wp:cNvGraphicFramePr/>
+                <a:graphic xmlns:a="http://schemas.openxmlformats.org/drawingml/2006/main">
+                  <a:graphicData uri="http://schemas.microsoft.com/office/word/2010/wordprocessingGroup">
+                    <wpg:wgp>
+                      <wpg:cNvGrpSpPr/>
+                      <wpg:grpSpPr>
+                        <a:xfrm>
+                          <a:off x="0" y="0"/>
+                          <a:ext cx="5667375" cy="1781175"/>
+                          <a:chOff x="0" y="0"/>
+                          <a:chExt cx="5667375" cy="1781175"/>
+                        </a:xfrm>
+                      </wpg:grpSpPr>
+                      <wpg:grpSp>
+                        <wpg:cNvPr id="16" name="Group 16"/>
+                        <wpg:cNvGrpSpPr/>
+                        <wpg:grpSpPr>
+                          <a:xfrm>
+                            <a:off x="1238250" y="0"/>
+                            <a:ext cx="4381500" cy="1543050"/>
+                            <a:chOff x="0" y="0"/>
+                            <a:chExt cx="4848225" cy="1543050"/>
+                          </a:xfrm>
+                        </wpg:grpSpPr>
+                        <wps:wsp>
+                          <wps:cNvPr id="9" name="Rectangle 9"/>
+                          <wps:cNvSpPr/>
+                          <wps:spPr>
+                            <a:xfrm>
+                              <a:off x="0" y="285750"/>
+                              <a:ext cx="1000125" cy="923925"/>
+                            </a:xfrm>
+                            <a:prstGeom prst="rect">
+                              <a:avLst/>
+                            </a:prstGeom>
+                          </wps:spPr>
+                          <wps:style>
+                            <a:lnRef idx="2">
+                              <a:schemeClr val="accent5">
+                                <a:shade val="50000"/>
+                              </a:schemeClr>
+                            </a:lnRef>
+                            <a:fillRef idx="1">
+                              <a:schemeClr val="accent5"/>
+                            </a:fillRef>
+                            <a:effectRef idx="0">
+                              <a:schemeClr val="accent5"/>
+                            </a:effectRef>
+                            <a:fontRef idx="minor">
+                              <a:schemeClr val="lt1"/>
+                            </a:fontRef>
+                          </wps:style>
+                          <wps:txbx>
+                            <w:txbxContent>
+                              <w:p>
+                                <w:pPr>
+                                  <w:jc w:val="center"/>
+                                </w:pPr>
+                                <w:r>
+                                  <w:t>MobileNetV2 with last layer removed</w:t>
+                                </w:r>
+                              </w:p>
+                            </w:txbxContent>
+                          </wps:txbx>
+                          <wps:bodyPr rot="0" spcFirstLastPara="0" vertOverflow="overflow" horzOverflow="overflow" vert="horz" wrap="square" lIns="91440" tIns="45720" rIns="91440" bIns="45720" numCol="1" spcCol="0" rtlCol="0" fromWordArt="0" anchor="ctr" anchorCtr="0" forceAA="0" compatLnSpc="1">
+                            <a:prstTxWarp prst="textNoShape">
+                              <a:avLst/>
+                            </a:prstTxWarp>
+                            <a:noAutofit/>
+                          </wps:bodyPr>
+                        </wps:wsp>
+                        <wps:wsp>
+                          <wps:cNvPr id="11" name="Rectangle 11"/>
+                          <wps:cNvSpPr/>
+                          <wps:spPr>
+                            <a:xfrm>
+                              <a:off x="1127740" y="0"/>
+                              <a:ext cx="790470" cy="1543050"/>
+                            </a:xfrm>
+                            <a:prstGeom prst="rect">
+                              <a:avLst/>
+                            </a:prstGeom>
+                          </wps:spPr>
+                          <wps:style>
+                            <a:lnRef idx="2">
+                              <a:schemeClr val="accent1">
+                                <a:shade val="50000"/>
+                              </a:schemeClr>
+                            </a:lnRef>
+                            <a:fillRef idx="1">
+                              <a:schemeClr val="accent1"/>
+                            </a:fillRef>
+                            <a:effectRef idx="0">
+                              <a:schemeClr val="accent1"/>
+                            </a:effectRef>
+                            <a:fontRef idx="minor">
+                              <a:schemeClr val="lt1"/>
+                            </a:fontRef>
+                          </wps:style>
+                          <wps:txbx>
+                            <w:txbxContent>
+                              <w:p>
+                                <w:pPr>
+                                  <w:jc w:val="center"/>
+                                </w:pPr>
+                                <w:r>
+                                  <w:rPr>
+                                    <w:rFonts w:ascii="Times New Roman" w:hAnsi="Times New Roman" w:cs="Times New Roman"/>
+                                    <w:sz w:val="24"/>
+                                    <w:szCs w:val="24"/>
+                                  </w:rPr>
+                                  <w:t>2D global average pooling layer</w:t>
+                                </w:r>
+                              </w:p>
+                            </w:txbxContent>
+                          </wps:txbx>
+                          <wps:bodyPr rot="0" spcFirstLastPara="0" vertOverflow="overflow" horzOverflow="overflow" vert="horz" wrap="square" lIns="91440" tIns="45720" rIns="91440" bIns="45720" numCol="1" spcCol="0" rtlCol="0" fromWordArt="0" anchor="ctr" anchorCtr="0" forceAA="0" compatLnSpc="1">
+                            <a:prstTxWarp prst="textNoShape">
+                              <a:avLst/>
+                            </a:prstTxWarp>
+                            <a:noAutofit/>
+                          </wps:bodyPr>
+                        </wps:wsp>
+                        <wps:wsp>
+                          <wps:cNvPr id="12" name="Rectangle 12"/>
+                          <wps:cNvSpPr/>
+                          <wps:spPr>
+                            <a:xfrm>
+                              <a:off x="2066925" y="0"/>
+                              <a:ext cx="762000" cy="1543050"/>
+                            </a:xfrm>
+                            <a:prstGeom prst="rect">
+                              <a:avLst/>
+                            </a:prstGeom>
+                          </wps:spPr>
+                          <wps:style>
+                            <a:lnRef idx="2">
+                              <a:schemeClr val="accent1">
+                                <a:shade val="50000"/>
+                              </a:schemeClr>
+                            </a:lnRef>
+                            <a:fillRef idx="1">
+                              <a:schemeClr val="accent1"/>
+                            </a:fillRef>
+                            <a:effectRef idx="0">
+                              <a:schemeClr val="accent1"/>
+                            </a:effectRef>
+                            <a:fontRef idx="minor">
+                              <a:schemeClr val="lt1"/>
+                            </a:fontRef>
+                          </wps:style>
+                          <wps:txbx>
+                            <w:txbxContent>
+                              <w:p>
+                                <w:pPr>
+                                  <w:jc w:val="center"/>
+                                </w:pPr>
+                                <w:r>
+                                  <w:rPr>
+                                    <w:rFonts w:ascii="Times New Roman" w:hAnsi="Times New Roman" w:cs="Times New Roman"/>
+                                    <w:sz w:val="24"/>
+                                    <w:szCs w:val="24"/>
+                                  </w:rPr>
+                                  <w:t>256 neurons dense layer</w:t>
+                                </w:r>
+                              </w:p>
+                            </w:txbxContent>
+                          </wps:txbx>
+                          <wps:bodyPr rot="0" spcFirstLastPara="0" vertOverflow="overflow" horzOverflow="overflow" vert="horz" wrap="square" lIns="91440" tIns="45720" rIns="91440" bIns="45720" numCol="1" spcCol="0" rtlCol="0" fromWordArt="0" anchor="ctr" anchorCtr="0" forceAA="0" compatLnSpc="1">
+                            <a:prstTxWarp prst="textNoShape">
+                              <a:avLst/>
+                            </a:prstTxWarp>
+                            <a:noAutofit/>
+                          </wps:bodyPr>
+                        </wps:wsp>
+                        <wps:wsp>
+                          <wps:cNvPr id="13" name="Rectangle 13"/>
+                          <wps:cNvSpPr/>
+                          <wps:spPr>
+                            <a:xfrm>
+                              <a:off x="3048000" y="0"/>
+                              <a:ext cx="857250" cy="1543050"/>
+                            </a:xfrm>
+                            <a:prstGeom prst="rect">
+                              <a:avLst/>
+                            </a:prstGeom>
+                            <a:solidFill>
+                              <a:srgbClr val="00B0F0"/>
+                            </a:solidFill>
+                            <a:ln>
+                              <a:solidFill>
+                                <a:schemeClr val="accent5">
+                                  <a:lumMod val="40000"/>
+                                  <a:lumOff val="60000"/>
+                                </a:schemeClr>
+                              </a:solidFill>
+                            </a:ln>
+                          </wps:spPr>
+                          <wps:style>
+                            <a:lnRef idx="2">
+                              <a:schemeClr val="accent1">
+                                <a:shade val="50000"/>
+                              </a:schemeClr>
+                            </a:lnRef>
+                            <a:fillRef idx="1">
+                              <a:schemeClr val="accent1"/>
+                            </a:fillRef>
+                            <a:effectRef idx="0">
+                              <a:schemeClr val="accent1"/>
+                            </a:effectRef>
+                            <a:fontRef idx="minor">
+                              <a:schemeClr val="lt1"/>
+                            </a:fontRef>
+                          </wps:style>
+                          <wps:txbx>
+                            <w:txbxContent>
+                              <w:p>
+                                <w:pPr>
+                                  <w:jc w:val="center"/>
+                                  <w:rPr>
+                                    <w:rFonts w:ascii="Times New Roman" w:hAnsi="Times New Roman" w:cs="Times New Roman"/>
+                                    <w:sz w:val="24"/>
+                                    <w:szCs w:val="24"/>
+                                  </w:rPr>
+                                </w:pPr>
+                                <w:r>
+                                  <w:rPr>
+                                    <w:rFonts w:ascii="Times New Roman" w:hAnsi="Times New Roman" w:cs="Times New Roman"/>
+                                    <w:sz w:val="24"/>
+                                    <w:szCs w:val="24"/>
+                                  </w:rPr>
+                                  <w:t>128</w:t>
+                                </w:r>
+                                <w:r>
+                                  <w:rPr>
+                                    <w:rFonts w:ascii="Times New Roman" w:hAnsi="Times New Roman" w:cs="Times New Roman"/>
+                                    <w:sz w:val="24"/>
+                                    <w:szCs w:val="24"/>
+                                  </w:rPr>
+                                  <w:t xml:space="preserve"> neurons dense layer</w:t>
+                                </w:r>
+                              </w:p>
+                              <w:p>
+                                <w:pPr>
+                                  <w:jc w:val="center"/>
+                                </w:pPr>
+                                <w:r>
+                                  <w:t>(Feature Extraction Layer)</w:t>
+                                </w:r>
+                              </w:p>
+                            </w:txbxContent>
+                          </wps:txbx>
+                          <wps:bodyPr rot="0" spcFirstLastPara="0" vertOverflow="overflow" horzOverflow="overflow" vert="horz" wrap="square" lIns="91440" tIns="45720" rIns="91440" bIns="45720" numCol="1" spcCol="0" rtlCol="0" fromWordArt="0" anchor="ctr" anchorCtr="0" forceAA="0" compatLnSpc="1">
+                            <a:prstTxWarp prst="textNoShape">
+                              <a:avLst/>
+                            </a:prstTxWarp>
+                            <a:noAutofit/>
+                          </wps:bodyPr>
+                        </wps:wsp>
+                        <wps:wsp>
+                          <wps:cNvPr id="14" name="Rectangle 14"/>
+                          <wps:cNvSpPr/>
+                          <wps:spPr>
+                            <a:xfrm>
+                              <a:off x="4086225" y="0"/>
+                              <a:ext cx="762000" cy="1543050"/>
+                            </a:xfrm>
+                            <a:prstGeom prst="rect">
+                              <a:avLst/>
+                            </a:prstGeom>
+                          </wps:spPr>
+                          <wps:style>
+                            <a:lnRef idx="2">
+                              <a:schemeClr val="accent1">
+                                <a:shade val="50000"/>
+                              </a:schemeClr>
+                            </a:lnRef>
+                            <a:fillRef idx="1">
+                              <a:schemeClr val="accent1"/>
+                            </a:fillRef>
+                            <a:effectRef idx="0">
+                              <a:schemeClr val="accent1"/>
+                            </a:effectRef>
+                            <a:fontRef idx="minor">
+                              <a:schemeClr val="lt1"/>
+                            </a:fontRef>
+                          </wps:style>
+                          <wps:txbx>
+                            <w:txbxContent>
+                              <w:p>
+                                <w:pPr>
+                                  <w:jc w:val="center"/>
+                                </w:pPr>
+                                <w:r>
+                                  <w:rPr>
+                                    <w:rFonts w:ascii="Times New Roman" w:hAnsi="Times New Roman" w:cs="Times New Roman"/>
+                                    <w:sz w:val="24"/>
+                                    <w:szCs w:val="24"/>
+                                  </w:rPr>
+                                  <w:t xml:space="preserve">487 neurons </w:t>
+                                </w:r>
+                                <w:proofErr w:type="spellStart"/>
+                                <w:r>
+                                  <w:rPr>
+                                    <w:rFonts w:ascii="Times New Roman" w:hAnsi="Times New Roman" w:cs="Times New Roman"/>
+                                    <w:sz w:val="24"/>
+                                    <w:szCs w:val="24"/>
+                                  </w:rPr>
+                                  <w:t>softmax</w:t>
+                                </w:r>
+                                <w:proofErr w:type="spellEnd"/>
+                                <w:r>
+                                  <w:rPr>
+                                    <w:rFonts w:ascii="Times New Roman" w:hAnsi="Times New Roman" w:cs="Times New Roman"/>
+                                    <w:sz w:val="24"/>
+                                    <w:szCs w:val="24"/>
+                                  </w:rPr>
+                                  <w:t xml:space="preserve"> output layer</w:t>
+                                </w:r>
+                              </w:p>
+                            </w:txbxContent>
+                          </wps:txbx>
+                          <wps:bodyPr rot="0" spcFirstLastPara="0" vertOverflow="overflow" horzOverflow="overflow" vert="horz" wrap="square" lIns="91440" tIns="45720" rIns="91440" bIns="45720" numCol="1" spcCol="0" rtlCol="0" fromWordArt="0" anchor="ctr" anchorCtr="0" forceAA="0" compatLnSpc="1">
+                            <a:prstTxWarp prst="textNoShape">
+                              <a:avLst/>
+                            </a:prstTxWarp>
+                            <a:noAutofit/>
+                          </wps:bodyPr>
+                        </wps:wsp>
+                      </wpg:grpSp>
+                      <wps:wsp>
+                        <wps:cNvPr id="20" name="Rectangle 20"/>
+                        <wps:cNvSpPr/>
+                        <wps:spPr>
+                          <a:xfrm>
+                            <a:off x="9525" y="295275"/>
+                            <a:ext cx="1000125" cy="923925"/>
+                          </a:xfrm>
+                          <a:prstGeom prst="rect">
+                            <a:avLst/>
+                          </a:prstGeom>
+                          <a:solidFill>
+                            <a:schemeClr val="accent6"/>
+                          </a:solidFill>
+                          <a:ln>
+                            <a:solidFill>
+                              <a:schemeClr val="accent6">
+                                <a:lumMod val="40000"/>
+                                <a:lumOff val="60000"/>
+                              </a:schemeClr>
+                            </a:solidFill>
+                          </a:ln>
+                        </wps:spPr>
+                        <wps:style>
+                          <a:lnRef idx="2">
+                            <a:schemeClr val="accent5">
+                              <a:shade val="50000"/>
+                            </a:schemeClr>
+                          </a:lnRef>
+                          <a:fillRef idx="1">
+                            <a:schemeClr val="accent5"/>
+                          </a:fillRef>
+                          <a:effectRef idx="0">
+                            <a:schemeClr val="accent5"/>
+                          </a:effectRef>
+                          <a:fontRef idx="minor">
+                            <a:schemeClr val="lt1"/>
+                          </a:fontRef>
+                        </wps:style>
+                        <wps:txbx>
+                          <w:txbxContent>
+                            <w:p>
+                              <w:pPr>
+                                <w:jc w:val="center"/>
+                              </w:pPr>
+                              <w:r>
+                                <w:t xml:space="preserve">Image </w:t>
+                              </w:r>
+                            </w:p>
+                            <w:p>
+                              <w:pPr>
+                                <w:jc w:val="center"/>
+                              </w:pPr>
+                              <w:r>
+                                <w:t>(150, 150, 3)</w:t>
+                              </w:r>
+                            </w:p>
+                          </w:txbxContent>
+                        </wps:txbx>
+                        <wps:bodyPr rot="0" spcFirstLastPara="0" vertOverflow="overflow" horzOverflow="overflow" vert="horz" wrap="square" lIns="91440" tIns="45720" rIns="91440" bIns="45720" numCol="1" spcCol="0" rtlCol="0" fromWordArt="0" anchor="ctr" anchorCtr="0" forceAA="0" compatLnSpc="1">
+                          <a:prstTxWarp prst="textNoShape">
+                            <a:avLst/>
+                          </a:prstTxWarp>
+                          <a:noAutofit/>
+                        </wps:bodyPr>
+                      </wps:wsp>
+                      <wps:wsp>
+                        <wps:cNvPr id="22" name="Straight Arrow Connector 22"/>
+                        <wps:cNvCnPr/>
+                        <wps:spPr>
+                          <a:xfrm>
+                            <a:off x="0" y="1771650"/>
+                            <a:ext cx="5667375" cy="9525"/>
+                          </a:xfrm>
+                          <a:prstGeom prst="straightConnector1">
+                            <a:avLst/>
+                          </a:prstGeom>
+                          <a:ln w="57150">
+                            <a:tailEnd type="triangle"/>
+                          </a:ln>
+                        </wps:spPr>
+                        <wps:style>
+                          <a:lnRef idx="1">
+                            <a:schemeClr val="accent1"/>
+                          </a:lnRef>
+                          <a:fillRef idx="0">
+                            <a:schemeClr val="accent1"/>
+                          </a:fillRef>
+                          <a:effectRef idx="0">
+                            <a:schemeClr val="accent1"/>
+                          </a:effectRef>
+                          <a:fontRef idx="minor">
+                            <a:schemeClr val="tx1"/>
+                          </a:fontRef>
+                        </wps:style>
+                        <wps:bodyPr/>
+                      </wps:wsp>
+                    </wpg:wgp>
+                  </a:graphicData>
+                </a:graphic>
+              </wp:anchor>
+            </w:drawing>
+          </mc:Choice>
+          <mc:Fallback>
+            <w:pict>
+              <v:group w14:anchorId="1535D20D" id="Group 23" o:spid="_x0000_s1026" style="position:absolute;margin-left:-.75pt;margin-top:11.7pt;width:446.25pt;height:140.25pt;z-index:251669504" coordsize="56673,17811" o:gfxdata="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">
+                <v:group id="Group 16" o:spid="_x0000_s1027" style="position:absolute;left:12382;width:43815;height:15430" coordsize="48482,15430" o:gfxdata="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">
+                  <v:rect id="Rectangle 9" o:spid="_x0000_s1028" style="position:absolute;top:2857;width:10001;height:9239;visibility:visible;mso-wrap-style:square;v-text-anchor:middle" o:gfxdata="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" fillcolor="#5b9bd5 [3208]" strokecolor="#1f4d78 [1608]" strokeweight="1pt">
+                    <v:textbox>
+                      <w:txbxContent>
+                        <w:p>
+                          <w:pPr>
+                            <w:jc w:val="center"/>
+                          </w:pPr>
+                          <w:r>
+                            <w:t>MobileNetV2 with last layer removed</w:t>
+                          </w:r>
+                        </w:p>
+                      </w:txbxContent>
+                    </v:textbox>
+                  </v:rect>
+                  <v:rect id="Rectangle 11" o:spid="_x0000_s1029" style="position:absolute;left:11277;width:7905;height:15430;visibility:visible;mso-wrap-style:square;v-text-anchor:middle" o:gfxdata="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" fillcolor="#4472c4 [3204]" strokecolor="#1f3763 [1604]" strokeweight="1pt">
+                    <v:textbox>
+                      <w:txbxContent>
+                        <w:p>
+                          <w:pPr>
+                            <w:jc w:val="center"/>
+                          </w:pPr>
+                          <w:r>
+                            <w:rPr>
+                              <w:rFonts w:ascii="Times New Roman" w:hAnsi="Times New Roman" w:cs="Times New Roman"/>
+                              <w:sz w:val="24"/>
+                              <w:szCs w:val="24"/>
+                            </w:rPr>
+                            <w:t>2D global average pooling layer</w:t>
+                          </w:r>
+                        </w:p>
+                      </w:txbxContent>
+                    </v:textbox>
+                  </v:rect>
+                  <v:rect id="Rectangle 12" o:spid="_x0000_s1030" style="position:absolute;left:20669;width:7620;height:15430;visibility:visible;mso-wrap-style:square;v-text-anchor:middle" o:gfxdata="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" fillcolor="#4472c4 [3204]" strokecolor="#1f3763 [1604]" strokeweight="1pt">
+                    <v:textbox>
+                      <w:txbxContent>
+                        <w:p>
+                          <w:pPr>
+                            <w:jc w:val="center"/>
+                          </w:pPr>
+                          <w:r>
+                            <w:rPr>
+                              <w:rFonts w:ascii="Times New Roman" w:hAnsi="Times New Roman" w:cs="Times New Roman"/>
+                              <w:sz w:val="24"/>
+                              <w:szCs w:val="24"/>
+                            </w:rPr>
+                            <w:t>256 neurons dense layer</w:t>
+                          </w:r>
+                        </w:p>
+                      </w:txbxContent>
+                    </v:textbox>
+                  </v:rect>
+                  <v:rect id="Rectangle 13" o:spid="_x0000_s1031" style="position:absolute;left:30480;width:8572;height:15430;visibility:visible;mso-wrap-style:square;v-text-anchor:middle" o:gfxdata="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" fillcolor="#00b0f0" strokecolor="#bdd6ee [1304]" strokeweight="1pt">
+                    <v:textbox>
+                      <w:txbxContent>
+                        <w:p>
+                          <w:pPr>
+                            <w:jc w:val="center"/>
+                            <w:rPr>
+                              <w:rFonts w:ascii="Times New Roman" w:hAnsi="Times New Roman" w:cs="Times New Roman"/>
+                              <w:sz w:val="24"/>
+                              <w:szCs w:val="24"/>
+                            </w:rPr>
+                          </w:pPr>
+                          <w:r>
+                            <w:rPr>
+                              <w:rFonts w:ascii="Times New Roman" w:hAnsi="Times New Roman" w:cs="Times New Roman"/>
+                              <w:sz w:val="24"/>
+                              <w:szCs w:val="24"/>
+                            </w:rPr>
+                            <w:t>128</w:t>
+                          </w:r>
+                          <w:r>
+                            <w:rPr>
+                              <w:rFonts w:ascii="Times New Roman" w:hAnsi="Times New Roman" w:cs="Times New Roman"/>
+                              <w:sz w:val="24"/>
+                              <w:szCs w:val="24"/>
+                            </w:rPr>
+                            <w:t xml:space="preserve"> neurons dense layer</w:t>
+                          </w:r>
+                        </w:p>
+                        <w:p>
+                          <w:pPr>
+                            <w:jc w:val="center"/>
+                          </w:pPr>
+                          <w:r>
+                            <w:t>(Feature Extraction Layer)</w:t>
+                          </w:r>
+                        </w:p>
+                      </w:txbxContent>
+                    </v:textbox>
+                  </v:rect>
+                  <v:rect id="Rectangle 14" o:spid="_x0000_s1032" style="position:absolute;left:40862;width:7620;height:15430;visibility:visible;mso-wrap-style:square;v-text-anchor:middle" o:gfxdata="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" fillcolor="#4472c4 [3204]" strokecolor="#1f3763 [1604]" strokeweight="1pt">
+                    <v:textbox>
+                      <w:txbxContent>
+                        <w:p>
+                          <w:pPr>
+                            <w:jc w:val="center"/>
+                          </w:pPr>
+                          <w:r>
+                            <w:rPr>
+                              <w:rFonts w:ascii="Times New Roman" w:hAnsi="Times New Roman" w:cs="Times New Roman"/>
+                              <w:sz w:val="24"/>
+                              <w:szCs w:val="24"/>
+                            </w:rPr>
+                            <w:t xml:space="preserve">487 neurons </w:t>
+                          </w:r>
+                          <w:proofErr w:type="spellStart"/>
+                          <w:r>
+                            <w:rPr>
+                              <w:rFonts w:ascii="Times New Roman" w:hAnsi="Times New Roman" w:cs="Times New Roman"/>
+                              <w:sz w:val="24"/>
+                              <w:szCs w:val="24"/>
+                            </w:rPr>
+                            <w:t>softmax</w:t>
+                          </w:r>
+                          <w:proofErr w:type="spellEnd"/>
+                          <w:r>
+                            <w:rPr>
+                              <w:rFonts w:ascii="Times New Roman" w:hAnsi="Times New Roman" w:cs="Times New Roman"/>
+                              <w:sz w:val="24"/>
+                              <w:szCs w:val="24"/>
+                            </w:rPr>
+                            <w:t xml:space="preserve"> output layer</w:t>
+                          </w:r>
+                        </w:p>
+                      </w:txbxContent>
+                    </v:textbox>
+                  </v:rect>
+                </v:group>
+                <v:rect id="Rectangle 20" o:spid="_x0000_s1033" style="position:absolute;left:95;top:2952;width:10001;height:9240;visibility:visible;mso-wrap-style:square;v-text-anchor:middle" o:gfxdata="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" fillcolor="#70ad47 [3209]" strokecolor="#c5e0b3 [1305]" strokeweight="1pt">
+                  <v:textbox>
+                    <w:txbxContent>
+                      <w:p>
+                        <w:pPr>
+                          <w:jc w:val="center"/>
+                        </w:pPr>
+                        <w:r>
+                          <w:t xml:space="preserve">Image </w:t>
+                        </w:r>
+                      </w:p>
+                      <w:p>
+                        <w:pPr>
+                          <w:jc w:val="center"/>
+                        </w:pPr>
+                        <w:r>
+                          <w:t>(150, 150, 3)</w:t>
+                        </w:r>
+                      </w:p>
+                    </w:txbxContent>
+                  </v:textbox>
+                </v:rect>
+                <v:shapetype id="_x0000_t32" coordsize="21600,21600" o:spt="32" o:oned="t" path="m,l21600,21600e" filled="f">
+                  <v:path arrowok="t" fillok="f" o:connecttype="none"/>
+                  <o:lock v:ext="edit" shapetype="t"/>
+                </v:shapetype>
+                <v:shape id="Straight Arrow Connector 22" o:spid="_x0000_s1034" type="#_x0000_t32" style="position:absolute;top:17716;width:56673;height:95;visibility:visible;mso-wrap-style:square" o:connectortype="straight" o:gfxdata="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" strokecolor="#4472c4 [3204]" strokeweight="4.5pt">
+                  <v:stroke endarrow="block" joinstyle="miter"/>
+                </v:shape>
+              </v:group>
+            </w:pict>
+          </mc:Fallback>
+        </mc:AlternateContent>
+      </w:r>
+    </w:p>
+    <w:p>
+      <w:pPr>
+        <w:spacing w:line="480" w:lineRule="auto"/>
+        <w:rPr>
+          <w:rFonts w:ascii="Times New Roman" w:hAnsi="Times New Roman" w:cs="Times New Roman"/>
+          <w:sz w:val="24"/>
+          <w:szCs w:val="24"/>
+        </w:rPr>
+      </w:pPr>
+    </w:p>
+    <w:p>
+      <w:pPr>
+        <w:spacing w:line="480" w:lineRule="auto"/>
+        <w:rPr>
+          <w:rFonts w:ascii="Times New Roman" w:hAnsi="Times New Roman" w:cs="Times New Roman"/>
+          <w:sz w:val="24"/>
+          <w:szCs w:val="24"/>
+        </w:rPr>
+      </w:pPr>
+      <w:r>
+        <w:rPr>
+          <w:rFonts w:ascii="Times New Roman" w:hAnsi="Times New Roman" w:cs="Times New Roman"/>
+          <w:sz w:val="24"/>
+          <w:szCs w:val="24"/>
+        </w:rPr>
+        <w:tab/>
+      </w:r>
+      <w:r>
+        <w:rPr>
+          <w:rFonts w:ascii="Times New Roman" w:hAnsi="Times New Roman" w:cs="Times New Roman"/>
+          <w:sz w:val="24"/>
+          <w:szCs w:val="24"/>
+        </w:rPr>
+        <w:tab/>
+      </w:r>
+    </w:p>
+    <w:p>
+      <w:pPr>
+        <w:spacing w:line="480" w:lineRule="auto"/>
+        <w:rPr>
+          <w:rFonts w:ascii="Times New Roman" w:hAnsi="Times New Roman" w:cs="Times New Roman"/>
+          <w:sz w:val="24"/>
+          <w:szCs w:val="24"/>
+        </w:rPr>
+      </w:pPr>
+    </w:p>
+    <w:p>
+      <w:pPr>
+        <w:spacing w:line="480" w:lineRule="auto"/>
+        <w:rPr>
+          <w:rFonts w:ascii="Times New Roman" w:hAnsi="Times New Roman" w:cs="Times New Roman"/>
+          <w:sz w:val="24"/>
+          <w:szCs w:val="24"/>
+        </w:rPr>
+      </w:pPr>
+    </w:p>
+    <w:p>
+      <w:pPr>
+        <w:spacing w:line="480" w:lineRule="auto"/>
+        <w:rPr>
+          <w:rFonts w:ascii="Times New Roman" w:hAnsi="Times New Roman" w:cs="Times New Roman"/>
+          <w:sz w:val="24"/>
+          <w:szCs w:val="24"/>
+        </w:rPr>
+      </w:pPr>
+      <w:r>
+        <w:rPr>
+          <w:rFonts w:ascii="Times New Roman" w:hAnsi="Times New Roman" w:cs="Times New Roman"/>
+          <w:sz w:val="24"/>
+          <w:szCs w:val="24"/>
+        </w:rPr>
+        <w:t xml:space="preserve">Figure </w:t>
+      </w:r>
+      <w:r>
+        <w:rPr>
+          <w:rFonts w:ascii="Times New Roman" w:hAnsi="Times New Roman" w:cs="Times New Roman"/>
+          <w:sz w:val="24"/>
+          <w:szCs w:val="24"/>
+        </w:rPr>
+        <w:t>5:</w:t>
+      </w:r>
+      <w:r>
+        <w:rPr>
+          <w:rFonts w:ascii="Times New Roman" w:hAnsi="Times New Roman" w:cs="Times New Roman"/>
+          <w:sz w:val="24"/>
+          <w:szCs w:val="24"/>
+        </w:rPr>
+        <w:t xml:space="preserve"> Flow of image through the identity CNN model and the 128 neurons feature extraction layer</w:t>
+      </w:r>
+    </w:p>
+    <w:p>
+      <w:pPr>
+        <w:spacing w:line="480" w:lineRule="auto"/>
+        <w:rPr>
+          <w:rFonts w:ascii="Times New Roman" w:hAnsi="Times New Roman" w:cs="Times New Roman"/>
+          <w:sz w:val="24"/>
+          <w:szCs w:val="24"/>
+        </w:rPr>
+      </w:pPr>
+      <w:r>
+        <w:rPr>
+          <w:rFonts w:ascii="Times New Roman" w:hAnsi="Times New Roman" w:cs="Times New Roman"/>
+          <w:sz w:val="24"/>
+          <w:szCs w:val="24"/>
+        </w:rPr>
+        <w:t xml:space="preserve">The features extracted is </w:t>
+      </w:r>
+      <w:r>
+        <w:rPr>
+          <w:rFonts w:ascii="Times New Roman" w:hAnsi="Times New Roman" w:cs="Times New Roman"/>
+          <w:sz w:val="24"/>
+          <w:szCs w:val="24"/>
+        </w:rPr>
+        <w:t xml:space="preserve">a </w:t>
+      </w:r>
+      <w:r>
+        <w:rPr>
+          <w:rFonts w:ascii="Times New Roman" w:hAnsi="Times New Roman" w:cs="Times New Roman"/>
+          <w:sz w:val="24"/>
+          <w:szCs w:val="24"/>
+        </w:rPr>
+        <w:t>128-length</w:t>
+      </w:r>
+      <w:r>
+        <w:rPr>
+          <w:rFonts w:ascii="Times New Roman" w:hAnsi="Times New Roman" w:cs="Times New Roman"/>
+          <w:sz w:val="24"/>
+          <w:szCs w:val="24"/>
+        </w:rPr>
+        <w:t xml:space="preserve"> vector per image.</w:t>
+      </w:r>
+    </w:p>
+    <w:p>
+      <w:pPr>
+        <w:spacing w:line="480" w:lineRule="auto"/>
+        <w:rPr>
+          <w:rFonts w:ascii="Times New Roman" w:hAnsi="Times New Roman" w:cs="Times New Roman"/>
+          <w:sz w:val="24"/>
+          <w:szCs w:val="24"/>
+        </w:rPr>
+      </w:pPr>
+      <w:r>
+        <w:rPr>
+          <w:rFonts w:ascii="Times New Roman" w:hAnsi="Times New Roman" w:cs="Times New Roman"/>
+          <w:sz w:val="24"/>
+          <w:szCs w:val="24"/>
+        </w:rPr>
+        <w:t xml:space="preserve">We performed the features extraction on both the train dataset and unseen train dataset. Then, using K-nearest neighbor, we predicted the classes on the unseen test dataset based on the </w:t>
+      </w:r>
+      <w:r>
+        <w:rPr>
+          <w:rFonts w:ascii="Times New Roman" w:hAnsi="Times New Roman" w:cs="Times New Roman"/>
+          <w:sz w:val="24"/>
+          <w:szCs w:val="24"/>
+        </w:rPr>
+        <w:lastRenderedPageBreak/>
+        <w:t>closeness</w:t>
+      </w:r>
+      <w:r>
+        <w:rPr>
+          <w:rFonts w:ascii="Times New Roman" w:hAnsi="Times New Roman" w:cs="Times New Roman"/>
+          <w:sz w:val="24"/>
+          <w:szCs w:val="24"/>
+        </w:rPr>
+        <w:t xml:space="preserve"> of unseen test dataset extracted features and the features extracted from the train and unseen train dataset.</w:t>
+      </w:r>
+    </w:p>
+    <w:p>
+      <w:pPr>
+        <w:spacing w:line="480" w:lineRule="auto"/>
+        <w:rPr>
+          <w:rFonts w:ascii="Times New Roman" w:hAnsi="Times New Roman" w:cs="Times New Roman"/>
+          <w:sz w:val="24"/>
+          <w:szCs w:val="24"/>
+        </w:rPr>
+      </w:pPr>
+      <w:r>
+        <w:rPr>
+          <w:rFonts w:ascii="Times New Roman" w:hAnsi="Times New Roman" w:cs="Times New Roman"/>
+          <w:sz w:val="24"/>
+          <w:szCs w:val="24"/>
+        </w:rPr>
+        <w:t xml:space="preserve">K was set to 7. Based on the majority system, the final predicted class is taken as the mode of the nearest 7 classes based on the features extracted. </w:t>
+      </w:r>
+    </w:p>
+    <w:p>
+      <w:pPr>
+        <w:spacing w:line="480" w:lineRule="auto"/>
+        <w:rPr>
+          <w:rFonts w:ascii="Times New Roman" w:hAnsi="Times New Roman" w:cs="Times New Roman"/>
+          <w:sz w:val="24"/>
+          <w:szCs w:val="24"/>
+        </w:rPr>
+      </w:pPr>
+      <w:r>
+        <w:rPr>
+          <w:rFonts w:ascii="Times New Roman" w:hAnsi="Times New Roman" w:cs="Times New Roman"/>
+          <w:sz w:val="24"/>
+          <w:szCs w:val="24"/>
+        </w:rPr>
+        <w:t xml:space="preserve">The features extracted were then visualized on a 2-dimensional scatterplot by plotting the 2D features extracted using t-distributed stochastic neighbor embedding (t-SNE) algorithm. </w:t>
+      </w:r>
+    </w:p>
+    <w:p>
+      <w:pPr>
+        <w:rPr>
+          <w:rFonts w:ascii="Times New Roman" w:eastAsiaTheme="majorEastAsia" w:hAnsi="Times New Roman" w:cs="Times New Roman"/>
+          <w:color w:val="1F3864" w:themeColor="accent1" w:themeShade="80"/>
+          <w:sz w:val="24"/>
+          <w:szCs w:val="24"/>
+        </w:rPr>
+      </w:pPr>
+      <w:r>
+        <w:rPr>
+          <w:sz w:val="24"/>
+        </w:rPr>
+        <w:br w:type="page"/>
+      </w:r>
+    </w:p>
+    <w:p>
+      <w:pPr>
+        <w:pStyle w:val="Heading1"/>
+      </w:pPr>
+      <w:r>
+        <w:lastRenderedPageBreak/>
+        <w:t>Results</w:t>
+      </w:r>
+    </w:p>
+    <w:p>
+      <w:pPr>
+        <w:pStyle w:val="Heading2"/>
+      </w:pPr>
+      <w:r>
+        <w:t>Results: Identity Prediction</w:t>
+      </w:r>
+    </w:p>
+    <w:p>
+      <w:pPr>
+        <w:spacing w:line="480" w:lineRule="auto"/>
+        <w:rPr>
+          <w:rFonts w:ascii="Times New Roman" w:hAnsi="Times New Roman" w:cs="Times New Roman"/>
+          <w:sz w:val="24"/>
+          <w:szCs w:val="24"/>
+        </w:rPr>
+      </w:pPr>
+      <w:r>
+        <w:rPr>
+          <w:rFonts w:ascii="Times New Roman" w:hAnsi="Times New Roman" w:cs="Times New Roman"/>
+          <w:sz w:val="24"/>
+          <w:szCs w:val="24"/>
+        </w:rPr>
+        <w:t xml:space="preserve">The model achieved a training, validation and testing accuracy of 99.29%, 93.71% and 94.14% respectively. </w:t>
+      </w:r>
+      <w:r>
+        <w:rPr>
+          <w:rFonts w:ascii="Times New Roman" w:hAnsi="Times New Roman" w:cs="Times New Roman"/>
+          <w:sz w:val="24"/>
+          <w:szCs w:val="24"/>
+        </w:rPr>
+        <w:t>This is an acceptable accuracy consider</w:t>
+      </w:r>
+      <w:r>
+        <w:rPr>
+          <w:rFonts w:ascii="Times New Roman" w:hAnsi="Times New Roman" w:cs="Times New Roman"/>
+          <w:sz w:val="24"/>
+          <w:szCs w:val="24"/>
+        </w:rPr>
+        <w:t>ing</w:t>
+      </w:r>
+      <w:r>
+        <w:rPr>
+          <w:rFonts w:ascii="Times New Roman" w:hAnsi="Times New Roman" w:cs="Times New Roman"/>
+          <w:sz w:val="24"/>
+          <w:szCs w:val="24"/>
+        </w:rPr>
+        <w:t xml:space="preserve"> that we trained the model on a consumer grade GPU in less than 2 hour</w:t>
+      </w:r>
+      <w:r>
+        <w:rPr>
+          <w:rFonts w:ascii="Times New Roman" w:hAnsi="Times New Roman" w:cs="Times New Roman"/>
+          <w:sz w:val="24"/>
+          <w:szCs w:val="24"/>
+        </w:rPr>
+        <w:t>s</w:t>
+      </w:r>
+      <w:r>
+        <w:rPr>
+          <w:rFonts w:ascii="Times New Roman" w:hAnsi="Times New Roman" w:cs="Times New Roman"/>
+          <w:sz w:val="24"/>
+          <w:szCs w:val="24"/>
+        </w:rPr>
+        <w:t>.</w:t>
+      </w:r>
+    </w:p>
+    <w:p>
+      <w:pPr>
+        <w:spacing w:line="480" w:lineRule="auto"/>
         <w:rPr>
           <w:rFonts w:ascii="Times New Roman" w:eastAsiaTheme="majorEastAsia" w:hAnsi="Times New Roman" w:cs="Times New Roman"/>
           <w:color w:val="2F5496" w:themeColor="accent1" w:themeShade="BF"/>
@@ -6588,121 +7821,25 @@
           <w:szCs w:val="24"/>
         </w:rPr>
       </w:pPr>
-      <w:r>
-        <w:rPr>
-          <w:rFonts w:ascii="Times New Roman" w:hAnsi="Times New Roman" w:cs="Times New Roman"/>
-          <w:sz w:val="24"/>
-          <w:szCs w:val="24"/>
-        </w:rPr>
-        <w:br w:type="page"/>
-      </w:r>
-    </w:p>
-    <w:p>
-      <w:pPr>
-        <w:pStyle w:val="Heading1"/>
-        <w:rPr>
-          <w:sz w:val="24"/>
-        </w:rPr>
-      </w:pPr>
-      <w:r>
-        <w:rPr>
-          <w:sz w:val="24"/>
-        </w:rPr>
-        <w:lastRenderedPageBreak/>
-        <w:t>Results</w:t>
-      </w:r>
     </w:p>
     <w:p>
       <w:pPr>
         <w:pStyle w:val="Heading2"/>
-        <w:spacing w:line="480" w:lineRule="auto"/>
-        <w:rPr>
-          <w:rFonts w:cs="Times New Roman"/>
-          <w:noProof/>
-          <w:sz w:val="24"/>
-          <w:szCs w:val="24"/>
-        </w:rPr>
-      </w:pPr>
-      <w:r>
-        <w:rPr>
-          <w:rFonts w:cs="Times New Roman"/>
-          <w:noProof/>
-          <w:sz w:val="24"/>
-          <w:szCs w:val="24"/>
-        </w:rPr>
-        <w:t>Results: Identity Prediction</w:t>
-      </w:r>
-    </w:p>
-    <w:p>
-      <w:pPr>
-        <w:spacing w:line="480" w:lineRule="auto"/>
-        <w:rPr>
-          <w:rFonts w:ascii="Times New Roman" w:eastAsiaTheme="majorEastAsia" w:hAnsi="Times New Roman" w:cs="Times New Roman"/>
-          <w:color w:val="2F5496" w:themeColor="accent1" w:themeShade="BF"/>
-          <w:sz w:val="24"/>
-          <w:szCs w:val="24"/>
-        </w:rPr>
-      </w:pPr>
-      <w:r>
-        <w:rPr>
-          <w:rFonts w:ascii="Times New Roman" w:hAnsi="Times New Roman" w:cs="Times New Roman"/>
-          <w:sz w:val="24"/>
-          <w:szCs w:val="24"/>
-        </w:rPr>
-        <w:t>Accuracy:</w:t>
-      </w:r>
-    </w:p>
-    <w:p>
-      <w:pPr>
-        <w:pStyle w:val="Heading2"/>
-        <w:spacing w:line="480" w:lineRule="auto"/>
-        <w:rPr>
-          <w:rFonts w:cs="Times New Roman"/>
-          <w:sz w:val="24"/>
-          <w:szCs w:val="24"/>
-        </w:rPr>
-      </w:pPr>
-    </w:p>
-    <w:p>
-      <w:pPr>
-        <w:pStyle w:val="Heading2"/>
-        <w:spacing w:line="480" w:lineRule="auto"/>
-        <w:rPr>
-          <w:rFonts w:cs="Times New Roman"/>
-          <w:sz w:val="24"/>
-          <w:szCs w:val="24"/>
-        </w:rPr>
-      </w:pPr>
-      <w:r>
-        <w:rPr>
-          <w:rFonts w:cs="Times New Roman"/>
-          <w:sz w:val="24"/>
-          <w:szCs w:val="24"/>
-        </w:rPr>
+      </w:pPr>
+      <w:r>
         <w:t>Results: Gender Prediction</w:t>
       </w:r>
     </w:p>
     <w:p>
-      <w:pPr>
-        <w:pStyle w:val="Heading3"/>
-      </w:pPr>
-      <w:r>
-        <w:t>Confusion Matrix</w:t>
-      </w:r>
-      <w:r>
-        <w:t xml:space="preserve">: Gender </w:t>
-      </w:r>
-    </w:p>
-    <w:p>
-      <w:pPr>
-        <w:spacing w:line="480" w:lineRule="auto"/>
-        <w:jc w:val="both"/>
-        <w:rPr>
-          <w:rFonts w:ascii="Times New Roman" w:hAnsi="Times New Roman" w:cs="Times New Roman"/>
-          <w:sz w:val="24"/>
-          <w:szCs w:val="24"/>
-        </w:rPr>
-      </w:pPr>
+      <w:r>
+        <w:t>The model achieved an overall training, validation and testing accuracy of 93.04%, 82.47% and 89.79%</w:t>
+      </w:r>
+      <w:r>
+        <w:t xml:space="preserve"> on gender prediction</w:t>
+      </w:r>
+      <w:r>
+        <w:t>. Gender seems to be a harder target to predict compared to identity because of the great variability of facial features for a gender. Besides, there may be overlapping features for both gender that further increase the difficulty to distinguish correctly the gender of a person.</w:t>
+      </w:r>
     </w:p>
     <w:p>
       <w:pPr>
@@ -6740,7 +7877,7 @@
                     </pic:cNvPicPr>
                   </pic:nvPicPr>
                   <pic:blipFill rotWithShape="1">
-                    <a:blip r:embed="rId23">
+                    <a:blip r:embed="rId24">
                       <a:extLst>
                         <a:ext uri="{28A0092B-C50C-407E-A947-70E740481C1C}">
                           <a14:useLocalDpi xmlns:a14="http://schemas.microsoft.com/office/drawing/2010/main" val="0"/>
@@ -6781,6 +7918,45 @@
         <w:jc w:val="both"/>
         <w:rPr>
           <w:rFonts w:ascii="Times New Roman" w:hAnsi="Times New Roman" w:cs="Times New Roman"/>
+          <w:noProof/>
+          <w:sz w:val="24"/>
+          <w:szCs w:val="24"/>
+        </w:rPr>
+      </w:pPr>
+      <w:r>
+        <w:rPr>
+          <w:rFonts w:ascii="Times New Roman" w:hAnsi="Times New Roman" w:cs="Times New Roman"/>
+          <w:noProof/>
+          <w:sz w:val="24"/>
+          <w:szCs w:val="24"/>
+        </w:rPr>
+        <w:t xml:space="preserve">Figure </w:t>
+      </w:r>
+      <w:r>
+        <w:rPr>
+          <w:rFonts w:ascii="Times New Roman" w:hAnsi="Times New Roman" w:cs="Times New Roman"/>
+          <w:noProof/>
+          <w:sz w:val="24"/>
+          <w:szCs w:val="24"/>
+        </w:rPr>
+        <w:t>6</w:t>
+      </w:r>
+      <w:r>
+        <w:rPr>
+          <w:rFonts w:ascii="Times New Roman" w:hAnsi="Times New Roman" w:cs="Times New Roman"/>
+          <w:noProof/>
+          <w:sz w:val="24"/>
+          <w:szCs w:val="24"/>
+        </w:rPr>
+        <w:t>: Confusion matrix for gender prediction (in percentage)</w:t>
+      </w:r>
+    </w:p>
+    <w:p>
+      <w:pPr>
+        <w:spacing w:line="480" w:lineRule="auto"/>
+        <w:jc w:val="both"/>
+        <w:rPr>
+          <w:rFonts w:ascii="Times New Roman" w:hAnsi="Times New Roman" w:cs="Times New Roman"/>
           <w:sz w:val="24"/>
           <w:szCs w:val="24"/>
         </w:rPr>
@@ -6832,33 +8008,33 @@
     <w:p>
       <w:pPr>
         <w:pStyle w:val="Heading2"/>
-        <w:spacing w:line="480" w:lineRule="auto"/>
-        <w:rPr>
-          <w:rFonts w:cs="Times New Roman"/>
-          <w:sz w:val="24"/>
-          <w:szCs w:val="24"/>
-        </w:rPr>
-      </w:pPr>
-      <w:r>
-        <w:rPr>
-          <w:rFonts w:cs="Times New Roman"/>
-          <w:sz w:val="24"/>
-          <w:szCs w:val="24"/>
-        </w:rPr>
+      </w:pPr>
+      <w:r>
         <w:lastRenderedPageBreak/>
         <w:t>Results: Age Group Prediction</w:t>
       </w:r>
     </w:p>
     <w:p>
-      <w:pPr>
-        <w:pStyle w:val="Heading3"/>
-      </w:pPr>
-      <w:r>
-        <w:t>Confusion Matrix</w:t>
-      </w:r>
-      <w:r>
-        <w:t xml:space="preserve">: Age Group </w:t>
-      </w:r>
+      <w:r>
+        <w:t>The model achieved an overall training, validation and testing accuracy of 93.04%, 82.47% and 89.79%</w:t>
+      </w:r>
+      <w:r>
+        <w:t xml:space="preserve"> on age group prediction</w:t>
+      </w:r>
+      <w:r>
+        <w:t>.</w:t>
+      </w:r>
+    </w:p>
+    <w:p>
+      <w:pPr>
+        <w:spacing w:line="480" w:lineRule="auto"/>
+        <w:jc w:val="both"/>
+        <w:rPr>
+          <w:rFonts w:ascii="Times New Roman" w:hAnsi="Times New Roman" w:cs="Times New Roman"/>
+          <w:sz w:val="24"/>
+          <w:szCs w:val="24"/>
+        </w:rPr>
+      </w:pPr>
     </w:p>
     <w:p>
       <w:pPr>
@@ -6893,7 +8069,7 @@
                     <pic:cNvPicPr/>
                   </pic:nvPicPr>
                   <pic:blipFill>
-                    <a:blip r:embed="rId24"/>
+                    <a:blip r:embed="rId25"/>
                     <a:stretch>
                       <a:fillRect/>
                     </a:stretch>
@@ -6920,6 +8096,63 @@
         <w:jc w:val="both"/>
         <w:rPr>
           <w:rFonts w:ascii="Times New Roman" w:hAnsi="Times New Roman" w:cs="Times New Roman"/>
+          <w:noProof/>
+          <w:sz w:val="24"/>
+          <w:szCs w:val="24"/>
+        </w:rPr>
+      </w:pPr>
+      <w:r>
+        <w:rPr>
+          <w:rFonts w:ascii="Times New Roman" w:hAnsi="Times New Roman" w:cs="Times New Roman"/>
+          <w:noProof/>
+          <w:sz w:val="24"/>
+          <w:szCs w:val="24"/>
+        </w:rPr>
+        <w:t xml:space="preserve">Figure </w:t>
+      </w:r>
+      <w:r>
+        <w:rPr>
+          <w:rFonts w:ascii="Times New Roman" w:hAnsi="Times New Roman" w:cs="Times New Roman"/>
+          <w:noProof/>
+          <w:sz w:val="24"/>
+          <w:szCs w:val="24"/>
+        </w:rPr>
+        <w:t>7</w:t>
+      </w:r>
+      <w:r>
+        <w:rPr>
+          <w:rFonts w:ascii="Times New Roman" w:hAnsi="Times New Roman" w:cs="Times New Roman"/>
+          <w:noProof/>
+          <w:sz w:val="24"/>
+          <w:szCs w:val="24"/>
+        </w:rPr>
+        <w:t xml:space="preserve">: Confusion matrix for </w:t>
+      </w:r>
+      <w:r>
+        <w:rPr>
+          <w:rFonts w:ascii="Times New Roman" w:hAnsi="Times New Roman" w:cs="Times New Roman"/>
+          <w:noProof/>
+          <w:sz w:val="24"/>
+          <w:szCs w:val="24"/>
+        </w:rPr>
+        <w:t>age group</w:t>
+      </w:r>
+      <w:r>
+        <w:rPr>
+          <w:rFonts w:ascii="Times New Roman" w:hAnsi="Times New Roman" w:cs="Times New Roman"/>
+          <w:noProof/>
+          <w:sz w:val="24"/>
+          <w:szCs w:val="24"/>
+        </w:rPr>
+        <w:t xml:space="preserve"> prediction (in percentage)</w:t>
+      </w:r>
+    </w:p>
+    <w:p>
+      <w:pPr>
+        <w:spacing w:line="480" w:lineRule="auto"/>
+        <w:jc w:val="both"/>
+        <w:rPr>
+          <w:rFonts w:ascii="Times New Roman" w:hAnsi="Times New Roman" w:cs="Times New Roman"/>
           <w:sz w:val="24"/>
           <w:szCs w:val="24"/>
         </w:rPr>
@@ -7003,33 +8236,14 @@
     <w:p>
       <w:pPr>
         <w:pStyle w:val="Heading2"/>
-        <w:spacing w:line="480" w:lineRule="auto"/>
-        <w:rPr>
-          <w:rFonts w:cs="Times New Roman"/>
-          <w:sz w:val="24"/>
-          <w:szCs w:val="24"/>
-        </w:rPr>
-      </w:pPr>
-      <w:r>
-        <w:rPr>
-          <w:rFonts w:cs="Times New Roman"/>
-          <w:sz w:val="24"/>
-          <w:szCs w:val="24"/>
-        </w:rPr>
+      </w:pPr>
+      <w:r>
         <w:lastRenderedPageBreak/>
         <w:t>Results: Person Re-Identification</w:t>
       </w:r>
     </w:p>
     <w:p>
       <w:pPr>
-        <w:pStyle w:val="Heading3"/>
-      </w:pPr>
-      <w:r>
-        <w:t>Accuracy: Person Re-Identification on Unseen Test Data</w:t>
-      </w:r>
-    </w:p>
-    <w:p>
-      <w:pPr>
         <w:spacing w:line="480" w:lineRule="auto"/>
         <w:jc w:val="both"/>
         <w:rPr>
@@ -7044,36 +8258,64 @@
           <w:sz w:val="24"/>
           <w:szCs w:val="24"/>
         </w:rPr>
-        <w:t xml:space="preserve">The accuracy on unseen test data is 47.54%. </w:t>
-      </w:r>
-    </w:p>
-    <w:p>
-      <w:pPr>
-        <w:pStyle w:val="Heading3"/>
-      </w:pPr>
-      <w:r>
-        <w:t>Features Visualization</w:t>
-      </w:r>
-      <w:r>
-        <w:t>: Train Data (sample of 7 classes)</w:t>
+        <w:t xml:space="preserve">The accuracy on unseen test data is </w:t>
+      </w:r>
+      <w:r>
+        <w:rPr>
+          <w:rFonts w:ascii="Times New Roman" w:hAnsi="Times New Roman" w:cs="Times New Roman"/>
+          <w:sz w:val="24"/>
+          <w:szCs w:val="24"/>
+        </w:rPr>
+        <w:t>50.82</w:t>
+      </w:r>
+      <w:r>
+        <w:rPr>
+          <w:rFonts w:ascii="Times New Roman" w:hAnsi="Times New Roman" w:cs="Times New Roman"/>
+          <w:sz w:val="24"/>
+          <w:szCs w:val="24"/>
+        </w:rPr>
+        <w:t xml:space="preserve">%. </w:t>
+      </w:r>
+      <w:r>
+        <w:rPr>
+          <w:rFonts w:ascii="Times New Roman" w:hAnsi="Times New Roman" w:cs="Times New Roman"/>
+          <w:sz w:val="24"/>
+          <w:szCs w:val="24"/>
+        </w:rPr>
+        <w:t xml:space="preserve">It shows that the model </w:t>
+      </w:r>
+      <w:r>
+        <w:rPr>
+          <w:rFonts w:ascii="Times New Roman" w:hAnsi="Times New Roman" w:cs="Times New Roman"/>
+          <w:sz w:val="24"/>
+          <w:szCs w:val="24"/>
+        </w:rPr>
+        <w:t xml:space="preserve">is unable to extract enough important facial features from limited amount of unseen test images to correctly identify the unseen test classes. However, the accuracy shows that the model is not completely random, and there are still room for improvements using state-of-the-art technique such as Discriminatively Learned CNN Embedding (source: </w:t>
+      </w:r>
+      <w:r>
+        <w:rPr>
+          <w:rFonts w:ascii="Times New Roman" w:hAnsi="Times New Roman" w:cs="Times New Roman"/>
+          <w:sz w:val="24"/>
+          <w:szCs w:val="24"/>
+        </w:rPr>
+        <w:t>https://arxiv.org/abs/1611.05666</w:t>
+      </w:r>
+      <w:r>
+        <w:rPr>
+          <w:rFonts w:ascii="Times New Roman" w:hAnsi="Times New Roman" w:cs="Times New Roman"/>
+          <w:sz w:val="24"/>
+          <w:szCs w:val="24"/>
+        </w:rPr>
+        <w:t>).</w:t>
       </w:r>
     </w:p>
     <w:p>
       <w:pPr>
         <w:pStyle w:val="Heading2"/>
-        <w:spacing w:line="480" w:lineRule="auto"/>
-        <w:rPr>
-          <w:rFonts w:cs="Times New Roman"/>
-          <w:sz w:val="24"/>
-          <w:szCs w:val="24"/>
-        </w:rPr>
-      </w:pPr>
-      <w:r>
-        <w:rPr>
-          <w:rFonts w:cs="Times New Roman"/>
+      </w:pPr>
+      <w:r>
+        <w:rPr>
           <w:noProof/>
-          <w:sz w:val="24"/>
-          <w:szCs w:val="24"/>
         </w:rPr>
         <w:drawing>
           <wp:inline distT="0" distB="0" distL="0" distR="0" wp14:anchorId="231EF98A" wp14:editId="4F37A3A8">
@@ -7093,7 +8335,7 @@
                     </pic:cNvPicPr>
                   </pic:nvPicPr>
                   <pic:blipFill>
-                    <a:blip r:embed="rId25">
+                    <a:blip r:embed="rId26">
                       <a:extLst>
                         <a:ext uri="{28A0092B-C50C-407E-A947-70E740481C1C}">
                           <a14:useLocalDpi xmlns:a14="http://schemas.microsoft.com/office/drawing/2010/main" val="0"/>
@@ -7126,6 +8368,26 @@
       </w:r>
     </w:p>
     <w:p>
+      <w:r>
+        <w:t xml:space="preserve">Figure </w:t>
+      </w:r>
+      <w:r>
+        <w:t>8</w:t>
+      </w:r>
+      <w:r>
+        <w:t xml:space="preserve">: </w:t>
+      </w:r>
+      <w:r>
+        <w:t>Features Visualization</w:t>
+      </w:r>
+      <w:r>
+        <w:t xml:space="preserve"> on</w:t>
+      </w:r>
+      <w:r>
+        <w:t xml:space="preserve"> Train Data (sample of 7 classes)</w:t>
+      </w:r>
+    </w:p>
+    <w:p>
       <w:pPr>
         <w:spacing w:line="480" w:lineRule="auto"/>
         <w:jc w:val="both"/>
@@ -7141,6 +8403,7 @@
           <w:sz w:val="24"/>
           <w:szCs w:val="24"/>
         </w:rPr>
+        <w:lastRenderedPageBreak/>
         <w:t>From the figure above, we can observe that the feature clusters formed are highly distinguishable by their respective class labels.</w:t>
       </w:r>
       <w:r>
@@ -7203,57 +8466,10 @@
     <w:p>
       <w:pPr>
         <w:pStyle w:val="Heading2"/>
-        <w:spacing w:line="480" w:lineRule="auto"/>
-        <w:jc w:val="both"/>
-        <w:rPr>
-          <w:rFonts w:cs="Times New Roman"/>
-          <w:sz w:val="24"/>
-          <w:szCs w:val="24"/>
-        </w:rPr>
-      </w:pPr>
-      <w:r>
-        <w:rPr>
-          <w:rFonts w:cs="Times New Roman"/>
-          <w:sz w:val="24"/>
-          <w:szCs w:val="24"/>
-        </w:rPr>
-        <w:lastRenderedPageBreak/>
-        <w:t xml:space="preserve">Features Visualization: </w:t>
-      </w:r>
-      <w:r>
-        <w:rPr>
-          <w:rFonts w:cs="Times New Roman"/>
-          <w:sz w:val="24"/>
-          <w:szCs w:val="24"/>
-        </w:rPr>
-        <w:t>Unseen Test</w:t>
-      </w:r>
-      <w:r>
-        <w:rPr>
-          <w:rFonts w:cs="Times New Roman"/>
-          <w:sz w:val="24"/>
-          <w:szCs w:val="24"/>
-        </w:rPr>
-        <w:t xml:space="preserve"> Data (sample of 7 classes)</w:t>
-      </w:r>
-    </w:p>
-    <w:p>
-      <w:pPr>
-        <w:pStyle w:val="Heading2"/>
-        <w:spacing w:line="480" w:lineRule="auto"/>
-        <w:jc w:val="center"/>
-        <w:rPr>
-          <w:rFonts w:cs="Times New Roman"/>
-          <w:sz w:val="24"/>
-          <w:szCs w:val="24"/>
-        </w:rPr>
-      </w:pPr>
-      <w:r>
-        <w:rPr>
-          <w:rFonts w:cs="Times New Roman"/>
+      </w:pPr>
+      <w:r>
+        <w:rPr>
           <w:noProof/>
-          <w:sz w:val="24"/>
-          <w:szCs w:val="24"/>
         </w:rPr>
         <w:drawing>
           <wp:inline distT="0" distB="0" distL="0" distR="0" wp14:anchorId="370F6827" wp14:editId="7BAD3D29">
@@ -7273,7 +8489,7 @@
                     </pic:cNvPicPr>
                   </pic:nvPicPr>
                   <pic:blipFill>
-                    <a:blip r:embed="rId26">
+                    <a:blip r:embed="rId27">
                       <a:extLst>
                         <a:ext uri="{28A0092B-C50C-407E-A947-70E740481C1C}">
                           <a14:useLocalDpi xmlns:a14="http://schemas.microsoft.com/office/drawing/2010/main" val="0"/>
@@ -7306,6 +8522,27 @@
       </w:r>
     </w:p>
     <w:p>
+      <w:r>
+        <w:t xml:space="preserve">Figure </w:t>
+      </w:r>
+      <w:r>
+        <w:t>9</w:t>
+      </w:r>
+      <w:r>
+        <w:t xml:space="preserve">: </w:t>
+      </w:r>
+      <w:r>
+        <w:t>Features Visualization</w:t>
+      </w:r>
+      <w:r>
+        <w:t xml:space="preserve"> on </w:t>
+      </w:r>
+      <w:r>
+        <w:t>Unseen Test Data (sample of 7 classes)</w:t>
+      </w:r>
+    </w:p>
+    <w:p/>
+    <w:p>
       <w:pPr>
         <w:spacing w:line="480" w:lineRule="auto"/>
         <w:jc w:val="both"/>
@@ -7423,46 +8660,19 @@
           <w:sz w:val="24"/>
           <w:szCs w:val="24"/>
         </w:rPr>
+        <w:lastRenderedPageBreak/>
         <w:t>Unseen data - prediction on image (show image and show actual and prediction)</w:t>
       </w:r>
     </w:p>
     <w:p>
       <w:pPr>
-        <w:spacing w:line="480" w:lineRule="auto"/>
-        <w:jc w:val="both"/>
-        <w:rPr>
-          <w:rFonts w:ascii="Times New Roman" w:hAnsi="Times New Roman" w:cs="Times New Roman"/>
-          <w:sz w:val="24"/>
-          <w:szCs w:val="24"/>
-        </w:rPr>
-      </w:pPr>
-    </w:p>
-    <w:p>
-      <w:pPr>
         <w:pStyle w:val="Heading2"/>
-        <w:spacing w:line="480" w:lineRule="auto"/>
-        <w:rPr>
-          <w:rFonts w:cs="Times New Roman"/>
-          <w:sz w:val="24"/>
-          <w:szCs w:val="24"/>
-        </w:rPr>
-      </w:pPr>
-      <w:r>
-        <w:rPr>
-          <w:rFonts w:cs="Times New Roman"/>
-          <w:sz w:val="24"/>
-          <w:szCs w:val="24"/>
-        </w:rPr>
-        <w:lastRenderedPageBreak/>
-        <w:t>Results: Overall Summary</w:t>
-      </w:r>
-    </w:p>
-    <w:p>
-      <w:pPr>
-        <w:pStyle w:val="Heading3"/>
-      </w:pPr>
-      <w:r>
-        <w:t>Accuracy: Identity, Gender and Age Group</w:t>
+      </w:pPr>
+      <w:r>
+        <w:t xml:space="preserve">Results: </w:t>
+      </w:r>
+      <w:r>
+        <w:t>Accuracies Summary</w:t>
       </w:r>
     </w:p>
     <w:tbl>
@@ -8186,7 +9396,31 @@
                 <w:sz w:val="24"/>
                 <w:szCs w:val="24"/>
               </w:rPr>
-              <w:t>47.54%</w:t>
+              <w:t>50</w:t>
+            </w:r>
+            <w:r>
+              <w:rPr>
+                <w:rFonts w:ascii="Times New Roman" w:hAnsi="Times New Roman" w:cs="Times New Roman"/>
+                <w:sz w:val="24"/>
+                <w:szCs w:val="24"/>
+              </w:rPr>
+              <w:t>.</w:t>
+            </w:r>
+            <w:r>
+              <w:rPr>
+                <w:rFonts w:ascii="Times New Roman" w:hAnsi="Times New Roman" w:cs="Times New Roman"/>
+                <w:sz w:val="24"/>
+                <w:szCs w:val="24"/>
+              </w:rPr>
+              <w:t>82</w:t>
+            </w:r>
+            <w:r>
+              <w:rPr>
+                <w:rFonts w:ascii="Times New Roman" w:hAnsi="Times New Roman" w:cs="Times New Roman"/>
+                <w:sz w:val="24"/>
+                <w:szCs w:val="24"/>
+              </w:rPr>
+              <w:t>%</w:t>
             </w:r>
           </w:p>
         </w:tc>
@@ -8203,6 +9437,27 @@
           <w:szCs w:val="24"/>
         </w:rPr>
       </w:pPr>
+      <w:r>
+        <w:rPr>
+          <w:rFonts w:ascii="Times New Roman" w:hAnsi="Times New Roman" w:cs="Times New Roman"/>
+          <w:noProof/>
+          <w:sz w:val="24"/>
+          <w:szCs w:val="24"/>
+        </w:rPr>
+        <w:t>Table 1: Accuracies for each prediction task</w:t>
+      </w:r>
+    </w:p>
+    <w:p>
+      <w:pPr>
+        <w:spacing w:line="480" w:lineRule="auto"/>
+        <w:jc w:val="both"/>
+        <w:rPr>
+          <w:rFonts w:ascii="Times New Roman" w:hAnsi="Times New Roman" w:cs="Times New Roman"/>
+          <w:noProof/>
+          <w:sz w:val="24"/>
+          <w:szCs w:val="24"/>
+        </w:rPr>
+      </w:pPr>
     </w:p>
     <w:p>
       <w:pPr>
@@ -8237,14 +9492,8 @@
     <w:p>
       <w:pPr>
         <w:pStyle w:val="Heading1"/>
-        <w:rPr>
-          <w:sz w:val="24"/>
-        </w:rPr>
-      </w:pPr>
-      <w:r>
-        <w:rPr>
-          <w:sz w:val="24"/>
-        </w:rPr>
+      </w:pPr>
+      <w:r>
         <w:lastRenderedPageBreak/>
         <w:t xml:space="preserve">Conclusion </w:t>
       </w:r>
@@ -8278,21 +9527,12 @@
       <w:r>
         <w:rPr>
           <w:rFonts w:ascii="Times New Roman" w:hAnsi="Times New Roman" w:cs="Times New Roman"/>
+          <w:noProof/>
           <w:sz w:val="24"/>
           <w:szCs w:val="24"/>
         </w:rPr>
         <w:t xml:space="preserve"> </w:t>
       </w:r>
-      <w:proofErr w:type="spellStart"/>
-      <w:r>
-        <w:rPr>
-          <w:rFonts w:ascii="Times New Roman" w:hAnsi="Times New Roman" w:cs="Times New Roman"/>
-          <w:sz w:val="24"/>
-          <w:szCs w:val="24"/>
-        </w:rPr>
-        <w:t>map</w:t>
-      </w:r>
-      <w:proofErr w:type="spellEnd"/>
       <w:r>
         <w:rPr>
           <w:rFonts w:ascii="Times New Roman" w:hAnsi="Times New Roman" w:cs="Times New Roman"/>
@@ -8308,7 +9548,7 @@
             <wp:cNvGraphicFramePr/>
             <a:graphic xmlns:a="http://schemas.openxmlformats.org/drawingml/2006/main">
               <a:graphicData uri="http://schemas.openxmlformats.org/drawingml/2006/diagram">
-                <dgm:relIds xmlns:dgm="http://schemas.openxmlformats.org/drawingml/2006/diagram" xmlns:r="http://schemas.openxmlformats.org/officeDocument/2006/relationships" r:dm="rId27" r:lo="rId28" r:qs="rId29" r:cs="rId30"/>
+                <dgm:relIds xmlns:dgm="http://schemas.openxmlformats.org/drawingml/2006/diagram" xmlns:r="http://schemas.openxmlformats.org/officeDocument/2006/relationships" r:dm="rId28" r:lo="rId29" r:qs="rId30" r:cs="rId31"/>
               </a:graphicData>
             </a:graphic>
           </wp:inline>
@@ -8667,9 +9907,9 @@
     </w:lvl>
   </w:abstractNum>
   <w:abstractNum w:abstractNumId="3" w15:restartNumberingAfterBreak="0">
-    <w:nsid w:val="418F4717"/>
+    <w:nsid w:val="2DD90B3F"/>
     <w:multiLevelType w:val="hybridMultilevel"/>
-    <w:tmpl w:val="C0006B06"/>
+    <w:tmpl w:val="C65E836C"/>
     <w:lvl w:ilvl="0" w:tplc="04090011">
       <w:start w:val="1"/>
       <w:numFmt w:val="decimal"/>
@@ -8756,9 +9996,9 @@
     </w:lvl>
   </w:abstractNum>
   <w:abstractNum w:abstractNumId="4" w15:restartNumberingAfterBreak="0">
-    <w:nsid w:val="47E31FC7"/>
+    <w:nsid w:val="418F4717"/>
     <w:multiLevelType w:val="hybridMultilevel"/>
-    <w:tmpl w:val="732857DA"/>
+    <w:tmpl w:val="C0006B06"/>
     <w:lvl w:ilvl="0" w:tplc="04090011">
       <w:start w:val="1"/>
       <w:numFmt w:val="decimal"/>
@@ -8845,16 +10085,16 @@
     </w:lvl>
   </w:abstractNum>
   <w:abstractNum w:abstractNumId="5" w15:restartNumberingAfterBreak="0">
-    <w:nsid w:val="4D557AF2"/>
+    <w:nsid w:val="47E31FC7"/>
     <w:multiLevelType w:val="hybridMultilevel"/>
-    <w:tmpl w:val="F8465634"/>
-    <w:lvl w:ilvl="0" w:tplc="A1F228C2">
+    <w:tmpl w:val="732857DA"/>
+    <w:lvl w:ilvl="0" w:tplc="04090011">
       <w:start w:val="1"/>
-      <w:numFmt w:val="lowerRoman"/>
+      <w:numFmt w:val="decimal"/>
       <w:lvlText w:val="%1)"/>
       <w:lvlJc w:val="left"/>
       <w:pPr>
-        <w:ind w:left="1440" w:hanging="720"/>
+        <w:ind w:left="720" w:hanging="360"/>
       </w:pPr>
       <w:rPr>
         <w:rFonts w:hint="default"/>
@@ -8866,7 +10106,7 @@
       <w:lvlText w:val="%2."/>
       <w:lvlJc w:val="left"/>
       <w:pPr>
-        <w:ind w:left="1800" w:hanging="360"/>
+        <w:ind w:left="1440" w:hanging="360"/>
       </w:pPr>
     </w:lvl>
     <w:lvl w:ilvl="2" w:tplc="0409001B" w:tentative="1">
@@ -8875,7 +10115,7 @@
       <w:lvlText w:val="%3."/>
       <w:lvlJc w:val="right"/>
       <w:pPr>
-        <w:ind w:left="2520" w:hanging="180"/>
+        <w:ind w:left="2160" w:hanging="180"/>
       </w:pPr>
     </w:lvl>
     <w:lvl w:ilvl="3" w:tplc="0409000F" w:tentative="1">
@@ -8884,7 +10124,7 @@
       <w:lvlText w:val="%4."/>
       <w:lvlJc w:val="left"/>
       <w:pPr>
-        <w:ind w:left="3240" w:hanging="360"/>
+        <w:ind w:left="2880" w:hanging="360"/>
       </w:pPr>
     </w:lvl>
     <w:lvl w:ilvl="4" w:tplc="04090019" w:tentative="1">
@@ -8893,7 +10133,7 @@
       <w:lvlText w:val="%5."/>
       <w:lvlJc w:val="left"/>
       <w:pPr>
-        <w:ind w:left="3960" w:hanging="360"/>
+        <w:ind w:left="3600" w:hanging="360"/>
       </w:pPr>
     </w:lvl>
     <w:lvl w:ilvl="5" w:tplc="0409001B" w:tentative="1">
@@ -8902,7 +10142,7 @@
       <w:lvlText w:val="%6."/>
       <w:lvlJc w:val="right"/>
       <w:pPr>
-        <w:ind w:left="4680" w:hanging="180"/>
+        <w:ind w:left="4320" w:hanging="180"/>
       </w:pPr>
     </w:lvl>
     <w:lvl w:ilvl="6" w:tplc="0409000F" w:tentative="1">
@@ -8911,7 +10151,7 @@
       <w:lvlText w:val="%7."/>
       <w:lvlJc w:val="left"/>
       <w:pPr>
-        <w:ind w:left="5400" w:hanging="360"/>
+        <w:ind w:left="5040" w:hanging="360"/>
       </w:pPr>
     </w:lvl>
     <w:lvl w:ilvl="7" w:tplc="04090019" w:tentative="1">
@@ -8920,7 +10160,7 @@
       <w:lvlText w:val="%8."/>
       <w:lvlJc w:val="left"/>
       <w:pPr>
-        <w:ind w:left="6120" w:hanging="360"/>
+        <w:ind w:left="5760" w:hanging="360"/>
       </w:pPr>
     </w:lvl>
     <w:lvl w:ilvl="8" w:tplc="0409001B" w:tentative="1">
@@ -8929,21 +10169,21 @@
       <w:lvlText w:val="%9."/>
       <w:lvlJc w:val="right"/>
       <w:pPr>
-        <w:ind w:left="6840" w:hanging="180"/>
+        <w:ind w:left="6480" w:hanging="180"/>
       </w:pPr>
     </w:lvl>
   </w:abstractNum>
   <w:abstractNum w:abstractNumId="6" w15:restartNumberingAfterBreak="0">
-    <w:nsid w:val="5C9D4C7C"/>
+    <w:nsid w:val="4D557AF2"/>
     <w:multiLevelType w:val="hybridMultilevel"/>
-    <w:tmpl w:val="BD0C2546"/>
-    <w:lvl w:ilvl="0" w:tplc="04090011">
+    <w:tmpl w:val="F8465634"/>
+    <w:lvl w:ilvl="0" w:tplc="A1F228C2">
       <w:start w:val="1"/>
-      <w:numFmt w:val="decimal"/>
+      <w:numFmt w:val="lowerRoman"/>
       <w:lvlText w:val="%1)"/>
       <w:lvlJc w:val="left"/>
       <w:pPr>
-        <w:ind w:left="1080" w:hanging="360"/>
+        <w:ind w:left="1440" w:hanging="720"/>
       </w:pPr>
       <w:rPr>
         <w:rFonts w:hint="default"/>
@@ -9023,12 +10263,12 @@
     </w:lvl>
   </w:abstractNum>
   <w:abstractNum w:abstractNumId="7" w15:restartNumberingAfterBreak="0">
-    <w:nsid w:val="6209445C"/>
+    <w:nsid w:val="5C9D4C7C"/>
     <w:multiLevelType w:val="hybridMultilevel"/>
-    <w:tmpl w:val="E09C3E94"/>
-    <w:lvl w:ilvl="0" w:tplc="459844F6">
+    <w:tmpl w:val="BD0C2546"/>
+    <w:lvl w:ilvl="0" w:tplc="04090011">
       <w:start w:val="1"/>
-      <w:numFmt w:val="lowerLetter"/>
+      <w:numFmt w:val="decimal"/>
       <w:lvlText w:val="%1)"/>
       <w:lvlJc w:val="left"/>
       <w:pPr>
@@ -9111,38 +10351,121 @@
       </w:pPr>
     </w:lvl>
   </w:abstractNum>
+  <w:abstractNum w:abstractNumId="8" w15:restartNumberingAfterBreak="0">
+    <w:nsid w:val="6209445C"/>
+    <w:multiLevelType w:val="hybridMultilevel"/>
+    <w:tmpl w:val="E09C3E94"/>
+    <w:lvl w:ilvl="0" w:tplc="459844F6">
+      <w:start w:val="1"/>
+      <w:numFmt w:val="lowerLetter"/>
+      <w:lvlText w:val="%1)"/>
+      <w:lvlJc w:val="left"/>
+      <w:pPr>
+        <w:ind w:left="1080" w:hanging="360"/>
+      </w:pPr>
+      <w:rPr>
+        <w:rFonts w:hint="default"/>
+      </w:rPr>
+    </w:lvl>
+    <w:lvl w:ilvl="1" w:tplc="04090019" w:tentative="1">
+      <w:start w:val="1"/>
+      <w:numFmt w:val="lowerLetter"/>
+      <w:lvlText w:val="%2."/>
+      <w:lvlJc w:val="left"/>
+      <w:pPr>
+        <w:ind w:left="1800" w:hanging="360"/>
+      </w:pPr>
+    </w:lvl>
+    <w:lvl w:ilvl="2" w:tplc="0409001B" w:tentative="1">
+      <w:start w:val="1"/>
+      <w:numFmt w:val="lowerRoman"/>
+      <w:lvlText w:val="%3."/>
+      <w:lvlJc w:val="right"/>
+      <w:pPr>
+        <w:ind w:left="2520" w:hanging="180"/>
+      </w:pPr>
+    </w:lvl>
+    <w:lvl w:ilvl="3" w:tplc="0409000F" w:tentative="1">
+      <w:start w:val="1"/>
+      <w:numFmt w:val="decimal"/>
+      <w:lvlText w:val="%4."/>
+      <w:lvlJc w:val="left"/>
+      <w:pPr>
+        <w:ind w:left="3240" w:hanging="360"/>
+      </w:pPr>
+    </w:lvl>
+    <w:lvl w:ilvl="4" w:tplc="04090019" w:tentative="1">
+      <w:start w:val="1"/>
+      <w:numFmt w:val="lowerLetter"/>
+      <w:lvlText w:val="%5."/>
+      <w:lvlJc w:val="left"/>
+      <w:pPr>
+        <w:ind w:left="3960" w:hanging="360"/>
+      </w:pPr>
+    </w:lvl>
+    <w:lvl w:ilvl="5" w:tplc="0409001B" w:tentative="1">
+      <w:start w:val="1"/>
+      <w:numFmt w:val="lowerRoman"/>
+      <w:lvlText w:val="%6."/>
+      <w:lvlJc w:val="right"/>
+      <w:pPr>
+        <w:ind w:left="4680" w:hanging="180"/>
+      </w:pPr>
+    </w:lvl>
+    <w:lvl w:ilvl="6" w:tplc="0409000F" w:tentative="1">
+      <w:start w:val="1"/>
+      <w:numFmt w:val="decimal"/>
+      <w:lvlText w:val="%7."/>
+      <w:lvlJc w:val="left"/>
+      <w:pPr>
+        <w:ind w:left="5400" w:hanging="360"/>
+      </w:pPr>
+    </w:lvl>
+    <w:lvl w:ilvl="7" w:tplc="04090019" w:tentative="1">
+      <w:start w:val="1"/>
+      <w:numFmt w:val="lowerLetter"/>
+      <w:lvlText w:val="%8."/>
+      <w:lvlJc w:val="left"/>
+      <w:pPr>
+        <w:ind w:left="6120" w:hanging="360"/>
+      </w:pPr>
+    </w:lvl>
+    <w:lvl w:ilvl="8" w:tplc="0409001B" w:tentative="1">
+      <w:start w:val="1"/>
+      <w:numFmt w:val="lowerRoman"/>
+      <w:lvlText w:val="%9."/>
+      <w:lvlJc w:val="right"/>
+      <w:pPr>
+        <w:ind w:left="6840" w:hanging="180"/>
+      </w:pPr>
+    </w:lvl>
+  </w:abstractNum>
   <w:num w:numId="1">
     <w:abstractNumId w:val="0"/>
   </w:num>
   <w:num w:numId="2">
-    <w:abstractNumId w:val="6"/>
+    <w:abstractNumId w:val="7"/>
   </w:num>
   <w:num w:numId="3">
     <w:abstractNumId w:val="2"/>
   </w:num>
   <w:num w:numId="4">
-    <w:abstractNumId w:val="5"/>
+    <w:abstractNumId w:val="6"/>
   </w:num>
   <w:num w:numId="5">
-    <w:abstractNumId w:val="7"/>
+    <w:abstractNumId w:val="8"/>
   </w:num>
   <w:num w:numId="6">
-    <w:abstractNumId w:val="3"/>
+    <w:abstractNumId w:val="4"/>
   </w:num>
   <w:num w:numId="7">
-    <w:abstractNumId w:val="4"/>
+    <w:abstractNumId w:val="5"/>
   </w:num>
   <w:num w:numId="8">
     <w:abstractNumId w:val="1"/>
-    <w:lvlOverride w:ilvl="0"/>
-    <w:lvlOverride w:ilvl="1"/>
-    <w:lvlOverride w:ilvl="2"/>
-    <w:lvlOverride w:ilvl="3"/>
-    <w:lvlOverride w:ilvl="4"/>
-    <w:lvlOverride w:ilvl="5"/>
-    <w:lvlOverride w:ilvl="6"/>
-    <w:lvlOverride w:ilvl="7"/>
-    <w:lvlOverride w:ilvl="8"/>
+  </w:num>
+  <w:num w:numId="9">
+    <w:abstractNumId w:val="3"/>
   </w:num>
 </w:numbering>
 </file>
@@ -9576,54 +10899,46 @@
     <w:uiPriority w:val="9"/>
     <w:unhideWhenUsed/>
     <w:qFormat/>
-    <w:rsid w:val="006864E5"/>
+    <w:rsid w:val="00371E5D"/>
     <w:pPr>
       <w:keepNext/>
       <w:keepLines/>
-      <w:spacing w:before="40" w:after="0"/>
+      <w:spacing w:before="40" w:after="0" w:line="480" w:lineRule="auto"/>
+      <w:jc w:val="both"/>
       <w:outlineLvl w:val="1"/>
     </w:pPr>
     <w:rPr>
-      <w:rFonts w:ascii="Times New Roman" w:eastAsiaTheme="majorEastAsia" w:hAnsi="Times New Roman" w:cstheme="majorBidi"/>
+      <w:rFonts w:ascii="Times New Roman" w:eastAsiaTheme="majorEastAsia" w:hAnsi="Times New Roman" w:cs="Times New Roman"/>
       <w:color w:val="2F5496" w:themeColor="accent1" w:themeShade="BF"/>
-      <w:sz w:val="30"/>
-      <w:szCs w:val="26"/>
+      <w:sz w:val="24"/>
+      <w:szCs w:val="24"/>
     </w:rPr>
   </w:style>
   <w:style w:type="paragraph" w:styleId="Heading3">
     <w:name w:val="heading 3"/>
-    <w:basedOn w:val="Heading5"/>
+    <w:basedOn w:val="Heading2"/>
     <w:next w:val="Normal"/>
     <w:link w:val="Heading3Char"/>
     <w:uiPriority w:val="9"/>
     <w:unhideWhenUsed/>
     <w:qFormat/>
-    <w:rsid w:val="008C78BD"/>
+    <w:rsid w:val="00371E5D"/>
     <w:pPr>
       <w:outlineLvl w:val="2"/>
     </w:pPr>
   </w:style>
   <w:style w:type="paragraph" w:styleId="Heading4">
     <w:name w:val="heading 4"/>
-    <w:basedOn w:val="Normal"/>
+    <w:basedOn w:val="Heading3"/>
     <w:next w:val="Normal"/>
     <w:link w:val="Heading4Char"/>
     <w:uiPriority w:val="9"/>
     <w:unhideWhenUsed/>
     <w:qFormat/>
-    <w:rsid w:val="00C300E6"/>
+    <w:rsid w:val="00371E5D"/>
     <w:pPr>
-      <w:keepNext/>
-      <w:keepLines/>
-      <w:spacing w:before="40" w:after="0"/>
       <w:outlineLvl w:val="3"/>
     </w:pPr>
-    <w:rPr>
-      <w:rFonts w:asciiTheme="majorHAnsi" w:eastAsiaTheme="majorEastAsia" w:hAnsiTheme="majorHAnsi" w:cstheme="majorBidi"/>
-      <w:i/>
-      <w:iCs/>
-      <w:color w:val="2F5496" w:themeColor="accent1" w:themeShade="BF"/>
-    </w:rPr>
   </w:style>
   <w:style w:type="paragraph" w:styleId="Heading5">
     <w:name w:val="heading 5"/>
@@ -9635,15 +10950,8 @@
     <w:qFormat/>
     <w:rsid w:val="00886233"/>
     <w:pPr>
-      <w:spacing w:line="480" w:lineRule="auto"/>
-      <w:jc w:val="both"/>
       <w:outlineLvl w:val="4"/>
     </w:pPr>
-    <w:rPr>
-      <w:rFonts w:cs="Times New Roman"/>
-      <w:sz w:val="24"/>
-      <w:szCs w:val="24"/>
-    </w:rPr>
   </w:style>
   <w:style w:type="character" w:default="1" w:styleId="DefaultParagraphFont">
     <w:name w:val="Default Paragraph Font"/>
@@ -9701,12 +11009,12 @@
     <w:basedOn w:val="DefaultParagraphFont"/>
     <w:link w:val="Heading2"/>
     <w:uiPriority w:val="9"/>
-    <w:rsid w:val="006864E5"/>
+    <w:rsid w:val="00371E5D"/>
     <w:rPr>
-      <w:rFonts w:ascii="Times New Roman" w:eastAsiaTheme="majorEastAsia" w:hAnsi="Times New Roman" w:cstheme="majorBidi"/>
+      <w:rFonts w:ascii="Times New Roman" w:eastAsiaTheme="majorEastAsia" w:hAnsi="Times New Roman" w:cs="Times New Roman"/>
       <w:color w:val="2F5496" w:themeColor="accent1" w:themeShade="BF"/>
-      <w:sz w:val="30"/>
-      <w:szCs w:val="26"/>
+      <w:sz w:val="24"/>
+      <w:szCs w:val="24"/>
     </w:rPr>
   </w:style>
   <w:style w:type="character" w:styleId="Hyperlink">
@@ -9737,7 +11045,7 @@
     <w:basedOn w:val="DefaultParagraphFont"/>
     <w:link w:val="Heading3"/>
     <w:uiPriority w:val="9"/>
-    <w:rsid w:val="008C78BD"/>
+    <w:rsid w:val="00371E5D"/>
     <w:rPr>
       <w:rFonts w:ascii="Times New Roman" w:eastAsiaTheme="majorEastAsia" w:hAnsi="Times New Roman" w:cs="Times New Roman"/>
       <w:color w:val="2F5496" w:themeColor="accent1" w:themeShade="BF"/>
@@ -9769,12 +11077,12 @@
     <w:basedOn w:val="DefaultParagraphFont"/>
     <w:link w:val="Heading4"/>
     <w:uiPriority w:val="9"/>
-    <w:rsid w:val="00C300E6"/>
+    <w:rsid w:val="00371E5D"/>
     <w:rPr>
-      <w:rFonts w:asciiTheme="majorHAnsi" w:eastAsiaTheme="majorEastAsia" w:hAnsiTheme="majorHAnsi" w:cstheme="majorBidi"/>
-      <w:i/>
-      <w:iCs/>
+      <w:rFonts w:ascii="Times New Roman" w:eastAsiaTheme="majorEastAsia" w:hAnsi="Times New Roman" w:cs="Times New Roman"/>
       <w:color w:val="2F5496" w:themeColor="accent1" w:themeShade="BF"/>
+      <w:sz w:val="24"/>
+      <w:szCs w:val="24"/>
     </w:rPr>
   </w:style>
   <w:style w:type="character" w:styleId="FollowedHyperlink">
@@ -11134,7 +12442,7 @@
   <dgm:whole/>
   <dgm:extLst>
     <a:ext uri="http://schemas.microsoft.com/office/drawing/2008/diagram">
-      <dsp:dataModelExt xmlns:dsp="http://schemas.microsoft.com/office/drawing/2008/diagram" relId="rId31" minVer="http://schemas.openxmlformats.org/drawingml/2006/diagram"/>
+      <dsp:dataModelExt xmlns:dsp="http://schemas.microsoft.com/office/drawing/2008/diagram" relId="rId32" minVer="http://schemas.openxmlformats.org/drawingml/2006/diagram"/>
     </a:ext>
   </dgm:extLst>
 </dgm:dataModel>

</xml_diff>

<commit_message>
Update 6: added some references
</commit_message>
<xml_diff>
--- a/_GroupReport/_GroupReport.docx
+++ b/_GroupReport/_GroupReport.docx
@@ -796,62 +796,392 @@
         </w:rPr>
         <w:t>-</w:t>
       </w:r>
+    </w:p>
+    <w:p>
+      <w:pPr>
+        <w:pStyle w:val="ListParagraph"/>
+        <w:spacing w:line="480" w:lineRule="auto"/>
+        <w:jc w:val="both"/>
+        <w:rPr>
+          <w:rFonts w:ascii="Times New Roman" w:hAnsi="Times New Roman" w:cs="Times New Roman"/>
+          <w:sz w:val="24"/>
+          <w:szCs w:val="24"/>
+        </w:rPr>
+      </w:pPr>
+    </w:p>
+    <w:p>
+      <w:pPr>
+        <w:pStyle w:val="ListParagraph"/>
+        <w:spacing w:line="480" w:lineRule="auto"/>
+        <w:jc w:val="both"/>
+        <w:rPr>
+          <w:rFonts w:ascii="Times New Roman" w:hAnsi="Times New Roman" w:cs="Times New Roman"/>
+          <w:sz w:val="24"/>
+          <w:szCs w:val="24"/>
+        </w:rPr>
+      </w:pPr>
+    </w:p>
+    <w:p>
+      <w:pPr>
+        <w:spacing w:line="480" w:lineRule="auto"/>
+        <w:rPr>
+          <w:rFonts w:ascii="Times New Roman" w:eastAsiaTheme="majorEastAsia" w:hAnsi="Times New Roman" w:cs="Times New Roman"/>
+          <w:color w:val="1F3864" w:themeColor="accent1" w:themeShade="80"/>
+          <w:sz w:val="24"/>
+          <w:szCs w:val="24"/>
+        </w:rPr>
+      </w:pPr>
+      <w:r>
+        <w:rPr>
+          <w:rFonts w:ascii="Times New Roman" w:hAnsi="Times New Roman" w:cs="Times New Roman"/>
+          <w:sz w:val="24"/>
+          <w:szCs w:val="24"/>
+        </w:rPr>
+        <w:br w:type="page"/>
+      </w:r>
+    </w:p>
+    <w:p>
+      <w:pPr>
+        <w:pStyle w:val="Heading1"/>
+        <w:rPr>
+          <w:sz w:val="24"/>
+        </w:rPr>
+      </w:pPr>
+      <w:r>
+        <w:rPr>
+          <w:sz w:val="24"/>
+        </w:rPr>
+        <w:lastRenderedPageBreak/>
+        <w:t>Introduction</w:t>
+      </w:r>
+    </w:p>
+    <w:p>
+      <w:pPr>
+        <w:pStyle w:val="Heading2"/>
+      </w:pPr>
+      <w:r>
+        <w:t>Facial Recognition</w:t>
+      </w:r>
+    </w:p>
+    <w:p>
+      <w:pPr>
+        <w:pStyle w:val="Heading2"/>
+        <w:rPr>
+          <w:rFonts w:eastAsiaTheme="minorEastAsia"/>
+          <w:color w:val="auto"/>
+        </w:rPr>
+      </w:pPr>
+      <w:r>
+        <w:rPr>
+          <w:rFonts w:eastAsiaTheme="minorEastAsia"/>
+          <w:color w:val="auto"/>
+        </w:rPr>
+        <w:t>Facial recognition system is a technology used to identify or verify a person from a digital image of the person. The application of facial recognition system is immense. It has been used in various systems such as access control in security systems, commercial identification and marketing tool, video surveillance, indexing of images, and various social media platforms related functionalities.</w:t>
+      </w:r>
+    </w:p>
+    <w:p>
+      <w:pPr>
+        <w:pStyle w:val="Heading2"/>
+        <w:rPr>
+          <w:rFonts w:eastAsiaTheme="minorEastAsia"/>
+          <w:color w:val="auto"/>
+        </w:rPr>
+      </w:pPr>
+      <w:r>
+        <w:rPr>
+          <w:rFonts w:eastAsiaTheme="minorEastAsia"/>
+          <w:color w:val="auto"/>
+        </w:rPr>
+        <w:t>On November 2017, Apple Inc. released iPhone X with a facial recognition system called Face ID installed. Face ID allows user to unlock the phone by looking at the front camera of the phone (</w:t>
+      </w:r>
+      <w:proofErr w:type="spellStart"/>
+      <w:r>
+        <w:rPr>
+          <w:rFonts w:eastAsiaTheme="minorEastAsia"/>
+          <w:color w:val="auto"/>
+        </w:rPr>
+        <w:t>Savov</w:t>
+      </w:r>
+      <w:proofErr w:type="spellEnd"/>
+      <w:r>
+        <w:rPr>
+          <w:rFonts w:eastAsiaTheme="minorEastAsia"/>
+          <w:color w:val="auto"/>
+        </w:rPr>
+        <w:t xml:space="preserve">, 2017). </w:t>
+      </w:r>
+    </w:p>
+    <w:p>
+      <w:pPr>
+        <w:pStyle w:val="Heading2"/>
+        <w:rPr>
+          <w:rFonts w:eastAsiaTheme="minorEastAsia"/>
+          <w:color w:val="auto"/>
+        </w:rPr>
+      </w:pPr>
+      <w:r>
+        <w:rPr>
+          <w:rFonts w:eastAsiaTheme="minorEastAsia"/>
+          <w:color w:val="auto"/>
+        </w:rPr>
+        <w:t>On December 2016, Amazon launched a chain of convenience store named Amazon Go in the United States. The store concept uses facial recognition and various technologies to automate the purchase, checkout and payment steps associated with a retail transaction. Customers can purchase products without checking out at a cashier or self-checkout station (</w:t>
+      </w:r>
+      <w:proofErr w:type="spellStart"/>
+      <w:r>
+        <w:rPr>
+          <w:rFonts w:eastAsiaTheme="minorEastAsia"/>
+          <w:color w:val="auto"/>
+        </w:rPr>
+        <w:t>Garun</w:t>
+      </w:r>
+      <w:proofErr w:type="spellEnd"/>
+      <w:r>
+        <w:rPr>
+          <w:rFonts w:eastAsiaTheme="minorEastAsia"/>
+          <w:color w:val="auto"/>
+        </w:rPr>
+        <w:t xml:space="preserve">, 2016). </w:t>
+      </w:r>
+    </w:p>
+    <w:p>
+      <w:pPr>
+        <w:pStyle w:val="Heading2"/>
+        <w:rPr>
+          <w:rFonts w:eastAsiaTheme="minorEastAsia"/>
+          <w:color w:val="auto"/>
+        </w:rPr>
+      </w:pPr>
+      <w:r>
+        <w:rPr>
+          <w:rFonts w:eastAsiaTheme="minorEastAsia"/>
+          <w:color w:val="auto"/>
+        </w:rPr>
+        <w:t>Add 1 more application on security</w:t>
+      </w:r>
+    </w:p>
+    <w:p>
+      <w:pPr>
+        <w:pStyle w:val="Heading2"/>
+        <w:rPr>
+          <w:rFonts w:eastAsiaTheme="minorEastAsia"/>
+          <w:color w:val="auto"/>
+        </w:rPr>
+      </w:pPr>
+      <w:r>
+        <w:rPr>
+          <w:rFonts w:eastAsiaTheme="minorEastAsia"/>
+          <w:color w:val="auto"/>
+        </w:rPr>
+        <w:t xml:space="preserve">On January 2019, the state of Penang launched a facial recognition system capable of detecting the faces of criminals. It uses Intelligent Video Analytics (IVA) to identify and track the location of the criminals. The camera will trigger alarm once the latest movement of the criminal is captured (Burt, 2019). </w:t>
+      </w:r>
+    </w:p>
+    <w:p>
+      <w:pPr>
+        <w:pStyle w:val="Heading2"/>
+        <w:rPr>
+          <w:rFonts w:eastAsiaTheme="minorEastAsia"/>
+          <w:color w:val="auto"/>
+        </w:rPr>
+      </w:pPr>
+      <w:r>
+        <w:rPr>
+          <w:rFonts w:eastAsiaTheme="minorEastAsia"/>
+          <w:color w:val="auto"/>
+        </w:rPr>
+        <w:t>There are many more applications of facial recognition on improving business product, consumer experience and even advancing a nation’s interest.</w:t>
+      </w:r>
+    </w:p>
+    <w:p>
+      <w:pPr>
+        <w:pStyle w:val="Heading2"/>
+      </w:pPr>
+      <w:r>
+        <w:t>Challenge</w:t>
+      </w:r>
+    </w:p>
+    <w:p>
+      <w:pPr>
+        <w:spacing w:line="480" w:lineRule="auto"/>
+        <w:rPr>
+          <w:rFonts w:ascii="Times New Roman" w:hAnsi="Times New Roman" w:cs="Times New Roman"/>
+          <w:b/>
+          <w:sz w:val="24"/>
+          <w:szCs w:val="24"/>
+        </w:rPr>
+      </w:pPr>
+      <w:r>
+        <w:rPr>
+          <w:rFonts w:ascii="Times New Roman" w:hAnsi="Times New Roman" w:cs="Times New Roman"/>
+          <w:sz w:val="24"/>
+          <w:szCs w:val="24"/>
+        </w:rPr>
+        <w:t xml:space="preserve">The challenge of doing facial recognition on digital image is the difficulty of extracting facial features from pixels value. The recognition problem is made difficult by the variability of a face </w:t>
+      </w:r>
+      <w:r>
+        <w:rPr>
+          <w:rFonts w:ascii="Times New Roman" w:hAnsi="Times New Roman" w:cs="Times New Roman"/>
+          <w:sz w:val="24"/>
+          <w:szCs w:val="24"/>
+        </w:rPr>
+        <w:lastRenderedPageBreak/>
+        <w:t>in the image. This includes variability in head rotation and tilt, light intensity and angle, facial expression, aging and other factors</w:t>
+      </w:r>
+      <w:r>
+        <w:rPr>
+          <w:rFonts w:ascii="Times New Roman" w:hAnsi="Times New Roman" w:cs="Times New Roman"/>
+          <w:b/>
+          <w:sz w:val="24"/>
+          <w:szCs w:val="24"/>
+        </w:rPr>
+        <w:t>. (Woody Bledsoe, 1966</w:t>
+      </w:r>
+      <w:r>
+        <w:rPr>
+          <w:rFonts w:ascii="Times New Roman" w:hAnsi="Times New Roman" w:cs="Times New Roman"/>
+          <w:b/>
+          <w:sz w:val="24"/>
+          <w:szCs w:val="24"/>
+        </w:rPr>
+        <w:t>a</w:t>
+      </w:r>
+      <w:r>
+        <w:rPr>
+          <w:rFonts w:ascii="Times New Roman" w:hAnsi="Times New Roman" w:cs="Times New Roman"/>
+          <w:b/>
+          <w:sz w:val="24"/>
+          <w:szCs w:val="24"/>
+        </w:rPr>
+        <w:t xml:space="preserve">; </w:t>
+      </w:r>
+      <w:r>
+        <w:rPr>
+          <w:rFonts w:ascii="Times New Roman" w:hAnsi="Times New Roman" w:cs="Times New Roman"/>
+          <w:sz w:val="24"/>
+          <w:szCs w:val="24"/>
+        </w:rPr>
+        <w:t>Bledsoe, W. W. 1966a. Man-Machine Facial Recognition: Report on a Large-Scale Experiment, Technical Report PRI 22, Panoramic Research, Inc., Palo Alto, California.</w:t>
+      </w:r>
+      <w:r>
+        <w:rPr>
+          <w:rFonts w:ascii="Times New Roman" w:hAnsi="Times New Roman" w:cs="Times New Roman"/>
+          <w:b/>
+          <w:sz w:val="24"/>
+          <w:szCs w:val="24"/>
+        </w:rPr>
+        <w:t>)</w:t>
+      </w:r>
+    </w:p>
+    <w:p>
+      <w:pPr>
+        <w:pStyle w:val="Heading2"/>
+      </w:pPr>
+      <w:r>
+        <w:t xml:space="preserve">Traditional </w:t>
+      </w:r>
+      <w:r>
+        <w:t>Facial Recognition M</w:t>
+      </w:r>
+      <w:r>
+        <w:t>ethods</w:t>
+      </w:r>
+    </w:p>
+    <w:p>
+      <w:pPr>
+        <w:spacing w:line="480" w:lineRule="auto"/>
+        <w:rPr>
+          <w:rFonts w:ascii="Times New Roman" w:hAnsi="Times New Roman" w:cs="Times New Roman"/>
+          <w:sz w:val="24"/>
+          <w:szCs w:val="24"/>
+        </w:rPr>
+      </w:pPr>
+      <w:r>
+        <w:rPr>
+          <w:rFonts w:ascii="Times New Roman" w:hAnsi="Times New Roman" w:cs="Times New Roman"/>
+          <w:sz w:val="24"/>
+          <w:szCs w:val="24"/>
+        </w:rPr>
+        <w:t xml:space="preserve">The traditional face recognition algorithms can be categorized into holistic features and local appearance features like LBP. Holistic approach can be further categorized into linear projection approaches like linear discriminate analysis (LDA), principal component analysis (PCA), independent component analysis (ICA), linear regression classifier (LRC) and 2DPCA , and non-linear projection such as kernel PCA (KPCA), locally linear embedding (LLE), locality preserving projection (LPP) and </w:t>
+      </w:r>
+      <w:r>
+        <w:rPr>
+          <w:rFonts w:ascii="Times New Roman" w:hAnsi="Times New Roman" w:cs="Times New Roman"/>
+          <w:sz w:val="24"/>
+          <w:szCs w:val="24"/>
+        </w:rPr>
+        <w:t>self-organizing</w:t>
+      </w:r>
       <w:bookmarkStart w:id="0" w:name="_GoBack"/>
       <w:bookmarkEnd w:id="0"/>
-    </w:p>
-    <w:p>
-      <w:pPr>
-        <w:pStyle w:val="ListParagraph"/>
-        <w:spacing w:line="480" w:lineRule="auto"/>
-        <w:jc w:val="both"/>
-        <w:rPr>
-          <w:rFonts w:ascii="Times New Roman" w:hAnsi="Times New Roman" w:cs="Times New Roman"/>
-          <w:sz w:val="24"/>
-          <w:szCs w:val="24"/>
-        </w:rPr>
-      </w:pPr>
-    </w:p>
-    <w:p>
-      <w:pPr>
-        <w:pStyle w:val="ListParagraph"/>
-        <w:spacing w:line="480" w:lineRule="auto"/>
-        <w:jc w:val="both"/>
-        <w:rPr>
-          <w:rFonts w:ascii="Times New Roman" w:hAnsi="Times New Roman" w:cs="Times New Roman"/>
-          <w:sz w:val="24"/>
-          <w:szCs w:val="24"/>
-        </w:rPr>
-      </w:pPr>
-    </w:p>
-    <w:p>
-      <w:pPr>
-        <w:rPr>
-          <w:rFonts w:ascii="Times New Roman" w:eastAsiaTheme="majorEastAsia" w:hAnsi="Times New Roman" w:cs="Times New Roman"/>
-          <w:color w:val="1F3864" w:themeColor="accent1" w:themeShade="80"/>
-          <w:sz w:val="24"/>
-          <w:szCs w:val="24"/>
-        </w:rPr>
-      </w:pPr>
-      <w:r>
-        <w:rPr>
-          <w:sz w:val="24"/>
-        </w:rPr>
-        <w:br w:type="page"/>
-      </w:r>
-    </w:p>
-    <w:p>
-      <w:pPr>
-        <w:pStyle w:val="Heading1"/>
-        <w:rPr>
-          <w:sz w:val="24"/>
-        </w:rPr>
-      </w:pPr>
-      <w:r>
-        <w:rPr>
-          <w:sz w:val="24"/>
+      <w:r>
+        <w:rPr>
+          <w:rFonts w:ascii="Times New Roman" w:hAnsi="Times New Roman" w:cs="Times New Roman"/>
+          <w:sz w:val="24"/>
+          <w:szCs w:val="24"/>
+        </w:rPr>
+        <w:t xml:space="preserve"> map (SOM). </w:t>
+      </w:r>
+    </w:p>
+    <w:p>
+      <w:pPr>
+        <w:spacing w:line="480" w:lineRule="auto"/>
+        <w:rPr>
+          <w:rFonts w:ascii="Times New Roman" w:hAnsi="Times New Roman" w:cs="Times New Roman"/>
+          <w:sz w:val="24"/>
+          <w:szCs w:val="24"/>
+        </w:rPr>
+      </w:pPr>
+      <w:r>
+        <w:rPr>
+          <w:rFonts w:ascii="Times New Roman" w:hAnsi="Times New Roman" w:cs="Times New Roman"/>
+          <w:sz w:val="24"/>
+          <w:szCs w:val="24"/>
+        </w:rPr>
+        <w:t>In holistic approach, individual features like eyes, nose and mouth are ignored, and a complete face is considered as a single feature for detection and recognition. Both LDA and PCA focus on the global Euclidean Structure while LRC focuses on the local manifold structure. However, all these linear subspace learning algorithms-based methods fail to adequately represent faces when variations like illumination and facial expressions are present. Non-linear methods like KPCA and kernel ICA which use kernel techniques are introduced to overcome the drawback of traditional linear methods. However, these methods do not produce a significant improvement compared with linear methods. LLE and LPP which are capable to handle complex data and inherit the simplicity from linear approach have drawbacks too as they only projects for training data.</w:t>
+      </w:r>
+    </w:p>
+    <w:p>
+      <w:pPr>
+        <w:spacing w:line="480" w:lineRule="auto"/>
+        <w:rPr>
+          <w:rFonts w:ascii="Times New Roman" w:hAnsi="Times New Roman" w:cs="Times New Roman"/>
+          <w:sz w:val="24"/>
+          <w:szCs w:val="24"/>
+        </w:rPr>
+      </w:pPr>
+      <w:r>
+        <w:rPr>
+          <w:rFonts w:ascii="Times New Roman" w:hAnsi="Times New Roman" w:cs="Times New Roman"/>
+          <w:sz w:val="24"/>
+          <w:szCs w:val="24"/>
+        </w:rPr>
+        <w:t>Local appearance approach has advantages over holistic approach. The approach is more stable to local changes like occlusion, misalignment and expression (</w:t>
+      </w:r>
+      <w:proofErr w:type="spellStart"/>
+      <w:r>
+        <w:rPr>
+          <w:rFonts w:ascii="Times New Roman" w:hAnsi="Times New Roman" w:cs="Times New Roman"/>
+          <w:sz w:val="24"/>
+          <w:szCs w:val="24"/>
+        </w:rPr>
+        <w:t>Hassaballah</w:t>
+      </w:r>
+      <w:proofErr w:type="spellEnd"/>
+      <w:r>
+        <w:rPr>
+          <w:rFonts w:ascii="Times New Roman" w:hAnsi="Times New Roman" w:cs="Times New Roman"/>
+          <w:sz w:val="24"/>
+          <w:szCs w:val="24"/>
+        </w:rPr>
+        <w:t xml:space="preserve"> &amp; Aly, 2015). In </w:t>
+      </w:r>
+      <w:r>
+        <w:rPr>
+          <w:rFonts w:ascii="Times New Roman" w:hAnsi="Times New Roman" w:cs="Times New Roman"/>
+          <w:sz w:val="24"/>
+          <w:szCs w:val="24"/>
         </w:rPr>
         <w:lastRenderedPageBreak/>
-        <w:t>Introduction</w:t>
+        <w:t>facial recognition using local binary patterns (LBP), the face area is divided into smaller parts. Histograms are then extracted and integrated into a single feature vector. The representation of the face is formed using feature vector and similarities between images can be measured (Rahim, Hossain, Wahid &amp; Azam, 2013). However, the recognition speed might be slowed down due to long histogram produced and the binary data produced are sensitive to noise (Fu &amp; Wei, 2008).</w:t>
       </w:r>
     </w:p>
     <w:p>
@@ -859,511 +1189,113 @@
         <w:pStyle w:val="Heading2"/>
       </w:pPr>
       <w:r>
-        <w:t>Facial Recognition</w:t>
-      </w:r>
-    </w:p>
-    <w:p>
-      <w:pPr>
-        <w:spacing w:line="480" w:lineRule="auto"/>
-        <w:jc w:val="both"/>
-        <w:rPr>
-          <w:rFonts w:ascii="Times New Roman" w:hAnsi="Times New Roman" w:cs="Times New Roman"/>
-          <w:sz w:val="24"/>
-          <w:szCs w:val="24"/>
-        </w:rPr>
-      </w:pPr>
-      <w:r>
-        <w:rPr>
-          <w:rFonts w:ascii="Times New Roman" w:hAnsi="Times New Roman" w:cs="Times New Roman"/>
-          <w:sz w:val="24"/>
-          <w:szCs w:val="24"/>
-        </w:rPr>
-        <w:t>Facial recognition system is a technology used to identify or verify a person from a digi</w:t>
-      </w:r>
-      <w:r>
-        <w:rPr>
-          <w:rFonts w:ascii="Times New Roman" w:hAnsi="Times New Roman" w:cs="Times New Roman"/>
-          <w:sz w:val="24"/>
-          <w:szCs w:val="24"/>
-        </w:rPr>
-        <w:t>tal image of the person. The application of facial recognition system is immense. It has been used in various systems such as access control in security systems, commercial identification and marketing tool, video surveillance, indexing of images, and various social media platforms related functionalities.</w:t>
-      </w:r>
-    </w:p>
-    <w:p>
-      <w:pPr>
-        <w:spacing w:line="480" w:lineRule="auto"/>
-        <w:jc w:val="both"/>
-        <w:rPr>
-          <w:rFonts w:ascii="Times New Roman" w:hAnsi="Times New Roman" w:cs="Times New Roman"/>
-          <w:sz w:val="24"/>
-          <w:szCs w:val="24"/>
-        </w:rPr>
-      </w:pPr>
-      <w:r>
-        <w:rPr>
-          <w:rFonts w:ascii="Times New Roman" w:hAnsi="Times New Roman" w:cs="Times New Roman"/>
-          <w:sz w:val="24"/>
-          <w:szCs w:val="24"/>
-        </w:rPr>
-        <w:t>O</w:t>
-      </w:r>
-      <w:r>
-        <w:rPr>
-          <w:rFonts w:ascii="Times New Roman" w:hAnsi="Times New Roman" w:cs="Times New Roman"/>
-          <w:sz w:val="24"/>
-          <w:szCs w:val="24"/>
-        </w:rPr>
-        <w:t xml:space="preserve">n November 2017, Apple Inc. </w:t>
-      </w:r>
-      <w:r>
-        <w:rPr>
-          <w:rFonts w:ascii="Times New Roman" w:hAnsi="Times New Roman" w:cs="Times New Roman"/>
-          <w:sz w:val="24"/>
-          <w:szCs w:val="24"/>
-        </w:rPr>
-        <w:t>released iPhone X with a facial recognition system called Face ID installed. Face ID allows user to unlock the phone by looking at the front camera of the phone. (</w:t>
+        <w:t>Neural Network</w:t>
+      </w:r>
+      <w:r>
+        <w:t>’s</w:t>
+      </w:r>
+      <w:r>
+        <w:t xml:space="preserve"> </w:t>
+      </w:r>
+      <w:r>
+        <w:t>A</w:t>
+      </w:r>
+      <w:r>
+        <w:t>dvantage</w:t>
+      </w:r>
+    </w:p>
+    <w:p>
+      <w:pPr>
+        <w:spacing w:line="480" w:lineRule="auto"/>
+        <w:rPr>
+          <w:rFonts w:ascii="Times New Roman" w:hAnsi="Times New Roman" w:cs="Times New Roman"/>
+          <w:sz w:val="24"/>
+          <w:szCs w:val="24"/>
+        </w:rPr>
+      </w:pPr>
+      <w:r>
+        <w:rPr>
+          <w:rFonts w:ascii="Times New Roman" w:hAnsi="Times New Roman" w:cs="Times New Roman"/>
+          <w:sz w:val="24"/>
+          <w:szCs w:val="24"/>
+        </w:rPr>
+        <w:t>Clearly, traditional face recognition methods are not the best approaches for image processing. Neural network which is capable of learning and modelling non-linear and complex relationships is introduced to overcome the drawback of traditional face recognition methods. Neural network is powered by massive amounts of data to learn a face representation that can cope with variations in the training data.</w:t>
+      </w:r>
+    </w:p>
+    <w:p>
+      <w:pPr>
+        <w:pStyle w:val="Heading3"/>
+      </w:pPr>
+      <w:r>
+        <w:t>Convolutional Neural Network (CNN)</w:t>
+      </w:r>
+    </w:p>
+    <w:p>
+      <w:pPr>
+        <w:spacing w:line="480" w:lineRule="auto"/>
+        <w:rPr>
+          <w:rFonts w:ascii="Times New Roman" w:hAnsi="Times New Roman" w:cs="Times New Roman"/>
+          <w:sz w:val="24"/>
+          <w:szCs w:val="24"/>
+        </w:rPr>
+      </w:pPr>
+      <w:r>
+        <w:rPr>
+          <w:rFonts w:ascii="Times New Roman" w:hAnsi="Times New Roman" w:cs="Times New Roman"/>
+          <w:sz w:val="24"/>
+          <w:szCs w:val="24"/>
+        </w:rPr>
+        <w:t>C</w:t>
+      </w:r>
+      <w:r>
+        <w:rPr>
+          <w:rFonts w:ascii="Times New Roman" w:hAnsi="Times New Roman" w:cs="Times New Roman"/>
+          <w:sz w:val="24"/>
+          <w:szCs w:val="24"/>
+        </w:rPr>
+        <w:t xml:space="preserve">onvolutional neural network </w:t>
+      </w:r>
+      <w:r>
+        <w:rPr>
+          <w:rFonts w:ascii="Times New Roman" w:hAnsi="Times New Roman" w:cs="Times New Roman"/>
+          <w:sz w:val="24"/>
+          <w:szCs w:val="24"/>
+        </w:rPr>
+        <w:t>has</w:t>
+      </w:r>
+      <w:r>
+        <w:rPr>
+          <w:rFonts w:ascii="Times New Roman" w:hAnsi="Times New Roman" w:cs="Times New Roman"/>
+          <w:sz w:val="24"/>
+          <w:szCs w:val="24"/>
+        </w:rPr>
+        <w:t xml:space="preserve"> been the state-of-the-art models for image recognition</w:t>
+      </w:r>
+      <w:r>
+        <w:rPr>
+          <w:rFonts w:ascii="Times New Roman" w:hAnsi="Times New Roman" w:cs="Times New Roman"/>
+          <w:sz w:val="24"/>
+          <w:szCs w:val="24"/>
+        </w:rPr>
+        <w:t>. Using a trained large and deep convolutional neural network, the model achieved a top-1 and top-5 error rates of 37.5% and 17.0% on the ImageNet LSVRC-2010 contest, which is significantly better than the previous state-of-the-art models.</w:t>
+      </w:r>
+      <w:r>
+        <w:rPr>
+          <w:rFonts w:ascii="Times New Roman" w:hAnsi="Times New Roman" w:cs="Times New Roman"/>
+          <w:sz w:val="24"/>
+          <w:szCs w:val="24"/>
+        </w:rPr>
+        <w:t xml:space="preserve"> </w:t>
+      </w:r>
+      <w:r>
+        <w:rPr>
+          <w:rFonts w:ascii="Times New Roman" w:hAnsi="Times New Roman" w:cs="Times New Roman"/>
+          <w:sz w:val="24"/>
+          <w:szCs w:val="24"/>
+        </w:rPr>
+        <w:t xml:space="preserve"> (</w:t>
       </w:r>
       <w:hyperlink r:id="rId6" w:history="1">
-        <w:r>
-          <w:rPr>
-            <w:rStyle w:val="Hyperlink"/>
-            <w:rFonts w:ascii="Times New Roman" w:hAnsi="Times New Roman" w:cs="Times New Roman"/>
-            <w:sz w:val="24"/>
-            <w:szCs w:val="24"/>
-          </w:rPr>
-          <w:t>https://www.theverge.com/2017/9/12/16288806/apple-iphone-x-price-release-date-features-announced</w:t>
-        </w:r>
-      </w:hyperlink>
-      <w:r>
-        <w:rPr>
-          <w:rFonts w:ascii="Times New Roman" w:hAnsi="Times New Roman" w:cs="Times New Roman"/>
-          <w:sz w:val="24"/>
-          <w:szCs w:val="24"/>
-        </w:rPr>
-        <w:t>)</w:t>
-      </w:r>
-    </w:p>
-    <w:p>
-      <w:pPr>
-        <w:spacing w:line="480" w:lineRule="auto"/>
-        <w:jc w:val="both"/>
-        <w:rPr>
-          <w:rFonts w:ascii="Times New Roman" w:hAnsi="Times New Roman" w:cs="Times New Roman"/>
-          <w:sz w:val="24"/>
-          <w:szCs w:val="24"/>
-        </w:rPr>
-      </w:pPr>
-      <w:r>
-        <w:rPr>
-          <w:rFonts w:ascii="Times New Roman" w:hAnsi="Times New Roman" w:cs="Times New Roman"/>
-          <w:sz w:val="24"/>
-          <w:szCs w:val="24"/>
-        </w:rPr>
-        <w:t>On December 2016, Amazon launched a chain of convenience store named Amazon Go in the United States. The store concept uses facial recognition and various technologies to automate the purchase, checkout and payment steps associated with a retail transaction. Customers can purchase products without checking out at a cashier or self-checkout station. (</w:t>
-      </w:r>
-      <w:hyperlink r:id="rId7" w:history="1">
-        <w:r>
-          <w:rPr>
-            <w:rStyle w:val="Hyperlink"/>
-            <w:rFonts w:ascii="Times New Roman" w:hAnsi="Times New Roman" w:cs="Times New Roman"/>
-            <w:sz w:val="24"/>
-            <w:szCs w:val="24"/>
-          </w:rPr>
-          <w:t>https://www.theverge.com/2016/12/5/13842592/amazon-go-new-cashier-less-convenience-store</w:t>
-        </w:r>
-      </w:hyperlink>
-      <w:r>
-        <w:rPr>
-          <w:rFonts w:ascii="Times New Roman" w:hAnsi="Times New Roman" w:cs="Times New Roman"/>
-          <w:sz w:val="24"/>
-          <w:szCs w:val="24"/>
-        </w:rPr>
-        <w:t>)</w:t>
-      </w:r>
-    </w:p>
-    <w:p>
-      <w:pPr>
-        <w:spacing w:line="480" w:lineRule="auto"/>
-        <w:jc w:val="both"/>
-        <w:rPr>
-          <w:rFonts w:ascii="Times New Roman" w:hAnsi="Times New Roman" w:cs="Times New Roman"/>
-          <w:sz w:val="24"/>
-          <w:szCs w:val="24"/>
-        </w:rPr>
-      </w:pPr>
-      <w:r>
-        <w:rPr>
-          <w:rFonts w:ascii="Times New Roman" w:hAnsi="Times New Roman" w:cs="Times New Roman"/>
-          <w:sz w:val="24"/>
-          <w:szCs w:val="24"/>
-        </w:rPr>
-        <w:t>On January 2019, the state of Penang launched a facial recognition system capable of detecting the faces of criminals. It uses Intelligent Video Analytics (IVA) to identify and track the location of the criminals. The camera will trigger alarm once the latest movement of the criminal is captured. (https://www.biometricupdate.com/201901/malaysian-state-launches-facial-recognition-to-cctv-</w:t>
-      </w:r>
-      <w:r>
-        <w:rPr>
-          <w:rFonts w:ascii="Times New Roman" w:hAnsi="Times New Roman" w:cs="Times New Roman"/>
-          <w:sz w:val="24"/>
-          <w:szCs w:val="24"/>
-          <w:highlight w:val="yellow"/>
-        </w:rPr>
-        <w:t>network)</w:t>
-      </w:r>
-    </w:p>
-    <w:p>
-      <w:pPr>
-        <w:spacing w:line="480" w:lineRule="auto"/>
-        <w:rPr>
-          <w:rFonts w:ascii="Times New Roman" w:hAnsi="Times New Roman" w:cs="Times New Roman"/>
-          <w:sz w:val="24"/>
-          <w:szCs w:val="24"/>
-        </w:rPr>
-      </w:pPr>
-      <w:r>
-        <w:rPr>
-          <w:rFonts w:ascii="Times New Roman" w:hAnsi="Times New Roman" w:cs="Times New Roman"/>
-          <w:sz w:val="24"/>
-          <w:szCs w:val="24"/>
-        </w:rPr>
-        <w:t>There are many more applications of facial recognition on improving business product, consumer experience and even advancing a nation’s interest.</w:t>
-      </w:r>
-    </w:p>
-    <w:p>
-      <w:pPr>
-        <w:pStyle w:val="Heading2"/>
-      </w:pPr>
-      <w:r>
-        <w:lastRenderedPageBreak/>
-        <w:t>Challenge</w:t>
-      </w:r>
-    </w:p>
-    <w:p>
-      <w:pPr>
-        <w:spacing w:line="480" w:lineRule="auto"/>
-        <w:rPr>
-          <w:rFonts w:ascii="Times New Roman" w:hAnsi="Times New Roman" w:cs="Times New Roman"/>
-          <w:b/>
-          <w:sz w:val="24"/>
-          <w:szCs w:val="24"/>
-        </w:rPr>
-      </w:pPr>
-      <w:r>
-        <w:rPr>
-          <w:rFonts w:ascii="Times New Roman" w:hAnsi="Times New Roman" w:cs="Times New Roman"/>
-          <w:sz w:val="24"/>
-          <w:szCs w:val="24"/>
-        </w:rPr>
-        <w:t>The challenge of doing facial recognition on digital image is the difficulty of extracting facial features from pixels value. The recognition problem is made difficult by the variability of a face in the image. This includes variability in head rotation and tilt, light intensity and angle, facial expression, aging and other factors</w:t>
-      </w:r>
-      <w:r>
-        <w:rPr>
-          <w:rFonts w:ascii="Times New Roman" w:hAnsi="Times New Roman" w:cs="Times New Roman"/>
-          <w:b/>
-          <w:sz w:val="24"/>
-          <w:szCs w:val="24"/>
-        </w:rPr>
-        <w:t>. (Woody Bledsoe, 1966</w:t>
-      </w:r>
-      <w:r>
-        <w:rPr>
-          <w:rFonts w:ascii="Times New Roman" w:hAnsi="Times New Roman" w:cs="Times New Roman"/>
-          <w:b/>
-          <w:sz w:val="24"/>
-          <w:szCs w:val="24"/>
-        </w:rPr>
-        <w:t>a</w:t>
-      </w:r>
-      <w:r>
-        <w:rPr>
-          <w:rFonts w:ascii="Times New Roman" w:hAnsi="Times New Roman" w:cs="Times New Roman"/>
-          <w:b/>
-          <w:sz w:val="24"/>
-          <w:szCs w:val="24"/>
-        </w:rPr>
-        <w:t xml:space="preserve">; </w:t>
-      </w:r>
-      <w:r>
-        <w:rPr>
-          <w:rFonts w:ascii="Times New Roman" w:hAnsi="Times New Roman" w:cs="Times New Roman"/>
-          <w:sz w:val="24"/>
-          <w:szCs w:val="24"/>
-        </w:rPr>
-        <w:t>Bledsoe, W. W. 1966a. Man-Machine Facial Recognition: Report on a Large-Scale Experiment, Technical Report PRI 22, Panoramic Research, Inc., Palo Alto, California.</w:t>
-      </w:r>
-      <w:r>
-        <w:rPr>
-          <w:rFonts w:ascii="Times New Roman" w:hAnsi="Times New Roman" w:cs="Times New Roman"/>
-          <w:b/>
-          <w:sz w:val="24"/>
-          <w:szCs w:val="24"/>
-        </w:rPr>
-        <w:t>)</w:t>
-      </w:r>
-    </w:p>
-    <w:p>
-      <w:pPr>
-        <w:pStyle w:val="Heading2"/>
-      </w:pPr>
-      <w:r>
-        <w:t xml:space="preserve">Traditional </w:t>
-      </w:r>
-      <w:r>
-        <w:t>Facial Recognition M</w:t>
-      </w:r>
-      <w:r>
-        <w:t>ethods</w:t>
-      </w:r>
-    </w:p>
-    <w:p>
-      <w:pPr>
-        <w:spacing w:line="480" w:lineRule="auto"/>
-        <w:rPr>
-          <w:rFonts w:ascii="Times New Roman" w:hAnsi="Times New Roman" w:cs="Times New Roman"/>
-          <w:sz w:val="24"/>
-          <w:szCs w:val="24"/>
-        </w:rPr>
-      </w:pPr>
-      <w:hyperlink r:id="rId8" w:history="1">
-        <w:r>
-          <w:rPr>
-            <w:rStyle w:val="Hyperlink"/>
-            <w:rFonts w:ascii="Times New Roman" w:hAnsi="Times New Roman" w:cs="Times New Roman"/>
-            <w:sz w:val="24"/>
-            <w:szCs w:val="24"/>
-          </w:rPr>
-          <w:t>https://www.researchgate.net/publication/271584966_Face_Recognition_Challenges_Achievements_and_Future_Directions</w:t>
-        </w:r>
-      </w:hyperlink>
-    </w:p>
-    <w:p>
-      <w:pPr>
-        <w:spacing w:line="480" w:lineRule="auto"/>
-        <w:rPr>
-          <w:rFonts w:ascii="Times New Roman" w:hAnsi="Times New Roman" w:cs="Times New Roman"/>
-          <w:sz w:val="24"/>
-          <w:szCs w:val="24"/>
-        </w:rPr>
-      </w:pPr>
-      <w:r>
-        <w:rPr>
-          <w:rFonts w:ascii="Times New Roman" w:hAnsi="Times New Roman" w:cs="Times New Roman"/>
-          <w:sz w:val="24"/>
-          <w:szCs w:val="24"/>
-        </w:rPr>
-        <w:t>The traditional face recognition algorithms can be categorized into holistic features and local appearance features like LBP. Holistic approach can be further categorized into linear projection approaches like linear discriminate analysis (LDA), principal component analysis (PCA), independent component analysis (ICA), linear regression classifier (LRC) and 2</w:t>
-      </w:r>
-      <w:proofErr w:type="gramStart"/>
-      <w:r>
-        <w:rPr>
-          <w:rFonts w:ascii="Times New Roman" w:hAnsi="Times New Roman" w:cs="Times New Roman"/>
-          <w:sz w:val="24"/>
-          <w:szCs w:val="24"/>
-        </w:rPr>
-        <w:t>DPCA ,</w:t>
-      </w:r>
-      <w:proofErr w:type="gramEnd"/>
-      <w:r>
-        <w:rPr>
-          <w:rFonts w:ascii="Times New Roman" w:hAnsi="Times New Roman" w:cs="Times New Roman"/>
-          <w:sz w:val="24"/>
-          <w:szCs w:val="24"/>
-        </w:rPr>
-        <w:t xml:space="preserve"> and non-linear projection such as kernel PCA (KPCA), locally linear embedding (LLE), locality preserving projection (LPP) and </w:t>
-      </w:r>
-      <w:proofErr w:type="spellStart"/>
-      <w:r>
-        <w:rPr>
-          <w:rFonts w:ascii="Times New Roman" w:hAnsi="Times New Roman" w:cs="Times New Roman"/>
-          <w:sz w:val="24"/>
-          <w:szCs w:val="24"/>
-        </w:rPr>
-        <w:t>self organizing</w:t>
-      </w:r>
-      <w:proofErr w:type="spellEnd"/>
-      <w:r>
-        <w:rPr>
-          <w:rFonts w:ascii="Times New Roman" w:hAnsi="Times New Roman" w:cs="Times New Roman"/>
-          <w:sz w:val="24"/>
-          <w:szCs w:val="24"/>
-        </w:rPr>
-        <w:t xml:space="preserve"> map (SOM). </w:t>
-      </w:r>
-    </w:p>
-    <w:p>
-      <w:pPr>
-        <w:spacing w:line="480" w:lineRule="auto"/>
-        <w:rPr>
-          <w:rFonts w:ascii="Times New Roman" w:hAnsi="Times New Roman" w:cs="Times New Roman"/>
-          <w:sz w:val="24"/>
-          <w:szCs w:val="24"/>
-        </w:rPr>
-      </w:pPr>
-      <w:r>
-        <w:rPr>
-          <w:rFonts w:ascii="Times New Roman" w:hAnsi="Times New Roman" w:cs="Times New Roman"/>
-          <w:sz w:val="24"/>
-          <w:szCs w:val="24"/>
-        </w:rPr>
-        <w:t xml:space="preserve">In holistic approach, individual features like eyes, nose and mouth are ignored, and a complete face is considered as a single feature for detection and recognition. Both LDA and PCA focus on the global Euclidean Structure while LRC focuses on the local manifold structure. However, all these linear subspace learning algorithms-based methods fail to adequately represent faces when variations like illumination and facial expressions are present. Non-linear methods like KPCA and kernel ICA which use kernel techniques are introduced to overcome the drawback of traditional linear methods. However, these methods do not produce a significant improvement </w:t>
-      </w:r>
-      <w:r>
-        <w:rPr>
-          <w:rFonts w:ascii="Times New Roman" w:hAnsi="Times New Roman" w:cs="Times New Roman"/>
-          <w:sz w:val="24"/>
-          <w:szCs w:val="24"/>
-        </w:rPr>
-        <w:lastRenderedPageBreak/>
-        <w:t>compared with linear methods. LLE and LPP which are capable to handle complex data and inherit the simplicity from linear approach have drawbacks too as they only projects for training data.</w:t>
-      </w:r>
-    </w:p>
-    <w:p>
-      <w:pPr>
-        <w:spacing w:line="480" w:lineRule="auto"/>
-        <w:rPr>
-          <w:rFonts w:ascii="Times New Roman" w:hAnsi="Times New Roman" w:cs="Times New Roman"/>
-          <w:sz w:val="24"/>
-          <w:szCs w:val="24"/>
-        </w:rPr>
-      </w:pPr>
-      <w:r>
-        <w:rPr>
-          <w:rFonts w:ascii="Times New Roman" w:hAnsi="Times New Roman" w:cs="Times New Roman"/>
-          <w:sz w:val="24"/>
-          <w:szCs w:val="24"/>
-        </w:rPr>
-        <w:t>Local appearance approach has advantages over holistic approach. The approach is more stable to local changes like occlusion, misalignment and expression. In facial recognition using local binary patterns (LBP), the face area is divided into smaller parts. Histograms are then extracted and integrated into a single feature vector. The representation of the face is formed using feature vector and similarities between images can be measured. (</w:t>
-      </w:r>
-      <w:hyperlink r:id="rId9" w:history="1">
-        <w:r>
-          <w:rPr>
-            <w:rStyle w:val="Hyperlink"/>
-            <w:rFonts w:ascii="Times New Roman" w:hAnsi="Times New Roman" w:cs="Times New Roman"/>
-            <w:sz w:val="24"/>
-            <w:szCs w:val="24"/>
-          </w:rPr>
-          <w:t>https://globaljournals.org/GJCST_Volume13/1-Face-Recognition-using-Local.pdf</w:t>
-        </w:r>
-      </w:hyperlink>
-      <w:r>
-        <w:rPr>
-          <w:rFonts w:ascii="Times New Roman" w:hAnsi="Times New Roman" w:cs="Times New Roman"/>
-          <w:sz w:val="24"/>
-          <w:szCs w:val="24"/>
-        </w:rPr>
-        <w:t xml:space="preserve">) However, the recognition speed might be slowed down due to long histogram produced and the binary data produced are sensitive to noise. (https://dl.acm.org/citation.cfm?id=1473751) </w:t>
-      </w:r>
-    </w:p>
-    <w:p>
-      <w:pPr>
-        <w:pStyle w:val="Heading2"/>
-      </w:pPr>
-      <w:r>
-        <w:t>Neural Network</w:t>
-      </w:r>
-      <w:r>
-        <w:t>’s</w:t>
-      </w:r>
-      <w:r>
-        <w:t xml:space="preserve"> </w:t>
-      </w:r>
-      <w:r>
-        <w:t>A</w:t>
-      </w:r>
-      <w:r>
-        <w:t>dvantage</w:t>
-      </w:r>
-    </w:p>
-    <w:p>
-      <w:pPr>
-        <w:spacing w:line="480" w:lineRule="auto"/>
-        <w:rPr>
-          <w:rFonts w:ascii="Times New Roman" w:hAnsi="Times New Roman" w:cs="Times New Roman"/>
-          <w:sz w:val="24"/>
-          <w:szCs w:val="24"/>
-        </w:rPr>
-      </w:pPr>
-      <w:r>
-        <w:rPr>
-          <w:rFonts w:ascii="Times New Roman" w:hAnsi="Times New Roman" w:cs="Times New Roman"/>
-          <w:sz w:val="24"/>
-          <w:szCs w:val="24"/>
-        </w:rPr>
-        <w:t>Clearly, traditional face recognition methods are not the best approaches for image processing. Neural network which is capable of learning and modelling non-linear and complex relationships is introduced to overcome the drawback of traditional face recognition methods. Neural network is powered by massive amounts of data to learn a face representation that can cope with variations in the training data.</w:t>
-      </w:r>
-    </w:p>
-    <w:p>
-      <w:pPr>
-        <w:pStyle w:val="Heading3"/>
-      </w:pPr>
-      <w:r>
-        <w:t>Convolutional Neural Network (CNN)</w:t>
-      </w:r>
-    </w:p>
-    <w:p>
-      <w:pPr>
-        <w:spacing w:line="480" w:lineRule="auto"/>
-        <w:rPr>
-          <w:rFonts w:ascii="Times New Roman" w:hAnsi="Times New Roman" w:cs="Times New Roman"/>
-          <w:sz w:val="24"/>
-          <w:szCs w:val="24"/>
-        </w:rPr>
-      </w:pPr>
-      <w:r>
-        <w:rPr>
-          <w:rFonts w:ascii="Times New Roman" w:hAnsi="Times New Roman" w:cs="Times New Roman"/>
-          <w:sz w:val="24"/>
-          <w:szCs w:val="24"/>
-        </w:rPr>
-        <w:t>C</w:t>
-      </w:r>
-      <w:r>
-        <w:rPr>
-          <w:rFonts w:ascii="Times New Roman" w:hAnsi="Times New Roman" w:cs="Times New Roman"/>
-          <w:sz w:val="24"/>
-          <w:szCs w:val="24"/>
-        </w:rPr>
-        <w:t xml:space="preserve">onvolutional neural network </w:t>
-      </w:r>
-      <w:r>
-        <w:rPr>
-          <w:rFonts w:ascii="Times New Roman" w:hAnsi="Times New Roman" w:cs="Times New Roman"/>
-          <w:sz w:val="24"/>
-          <w:szCs w:val="24"/>
-        </w:rPr>
-        <w:t>has</w:t>
-      </w:r>
-      <w:r>
-        <w:rPr>
-          <w:rFonts w:ascii="Times New Roman" w:hAnsi="Times New Roman" w:cs="Times New Roman"/>
-          <w:sz w:val="24"/>
-          <w:szCs w:val="24"/>
-        </w:rPr>
-        <w:t xml:space="preserve"> been the state-of-the-art models for image recognition</w:t>
-      </w:r>
-      <w:r>
-        <w:rPr>
-          <w:rFonts w:ascii="Times New Roman" w:hAnsi="Times New Roman" w:cs="Times New Roman"/>
-          <w:sz w:val="24"/>
-          <w:szCs w:val="24"/>
-        </w:rPr>
-        <w:t>. Using a trained large and deep convolutional neural network, the model achieved a top-1 and top-5 error rates of 37.5% and 17.0% on the ImageNet LSVRC-2010 contest, which is significantly better than the previous state-of-the-art models.</w:t>
-      </w:r>
-      <w:r>
-        <w:rPr>
-          <w:rFonts w:ascii="Times New Roman" w:hAnsi="Times New Roman" w:cs="Times New Roman"/>
-          <w:sz w:val="24"/>
-          <w:szCs w:val="24"/>
-        </w:rPr>
-        <w:t xml:space="preserve"> </w:t>
-      </w:r>
-      <w:r>
-        <w:rPr>
-          <w:rFonts w:ascii="Times New Roman" w:hAnsi="Times New Roman" w:cs="Times New Roman"/>
-          <w:sz w:val="24"/>
-          <w:szCs w:val="24"/>
-        </w:rPr>
-        <w:t xml:space="preserve"> (</w:t>
-      </w:r>
-      <w:hyperlink r:id="rId10" w:history="1">
         <w:r>
           <w:rPr>
             <w:rStyle w:val="Hyperlink"/>
@@ -1389,7 +1321,6 @@
         <w:spacing w:line="480" w:lineRule="auto"/>
       </w:pPr>
       <w:r>
-        <w:lastRenderedPageBreak/>
         <w:t>In convolutional neural network, a series of filters is applied to pixel data of an image to extract high-level features, which the model use for classification. CNN is comprised of three components:</w:t>
       </w:r>
     </w:p>
@@ -1422,25 +1353,16 @@
           <w:sz w:val="24"/>
           <w:szCs w:val="24"/>
         </w:rPr>
-        <w:t xml:space="preserve">, which apply convolutional filters to the image. For each </w:t>
-      </w:r>
-      <w:proofErr w:type="gramStart"/>
-      <w:r>
-        <w:rPr>
-          <w:rFonts w:ascii="Times New Roman" w:hAnsi="Times New Roman" w:cs="Times New Roman"/>
-          <w:sz w:val="24"/>
-          <w:szCs w:val="24"/>
-        </w:rPr>
-        <w:t>subregions</w:t>
-      </w:r>
-      <w:proofErr w:type="gramEnd"/>
-      <w:r>
-        <w:rPr>
-          <w:rFonts w:ascii="Times New Roman" w:hAnsi="Times New Roman" w:cs="Times New Roman"/>
-          <w:sz w:val="24"/>
-          <w:szCs w:val="24"/>
-        </w:rPr>
-        <w:t>, convolution performs mathematical operations and produce a single value in the feature map as output. The layers then apply activation function on every value of feature map to introduce non-linearities.</w:t>
+        <w:t xml:space="preserve">, which apply convolutional filters to the image. For each subregion, convolution performs mathematical operations and produce a single value in </w:t>
+      </w:r>
+      <w:r>
+        <w:rPr>
+          <w:rFonts w:ascii="Times New Roman" w:hAnsi="Times New Roman" w:cs="Times New Roman"/>
+          <w:sz w:val="24"/>
+          <w:szCs w:val="24"/>
+        </w:rPr>
+        <w:lastRenderedPageBreak/>
+        <w:t>the feature map as output. The layers then apply activation function on every value of feature map to introduce non-linearities.</w:t>
       </w:r>
     </w:p>
     <w:p>
@@ -1490,7 +1412,25 @@
           <w:sz w:val="24"/>
           <w:szCs w:val="24"/>
         </w:rPr>
-        <w:t xml:space="preserve"> reduce the dimensionality of the feature map to decrease the processing time. There are two types of pooling, which are max pooling and average pooling. Max pooling removes the noisy activations together with the dimensionality reduction while average pooling performs dimensionality reduction as noise suppressant. (https://towardsdatascience.com/a-comprehensive-guide-to-convolutional-neural-networks-the-eli5-way-3bd2b1164a53)</w:t>
+        <w:t xml:space="preserve"> reduce the dimensionality of the feature map to decrease the processing time. There are two types of pooling, which are max pooling and average pooling. Max pooling removes the noisy activations together with the dimensionality reduction while average pooling performs dimensionality reduction as noise suppressant (</w:t>
+      </w:r>
+      <w:proofErr w:type="spellStart"/>
+      <w:r>
+        <w:rPr>
+          <w:rFonts w:ascii="Times New Roman" w:hAnsi="Times New Roman" w:cs="Times New Roman"/>
+          <w:sz w:val="24"/>
+          <w:szCs w:val="24"/>
+        </w:rPr>
+        <w:t>Saha</w:t>
+      </w:r>
+      <w:proofErr w:type="spellEnd"/>
+      <w:r>
+        <w:rPr>
+          <w:rFonts w:ascii="Times New Roman" w:hAnsi="Times New Roman" w:cs="Times New Roman"/>
+          <w:sz w:val="24"/>
+          <w:szCs w:val="24"/>
+        </w:rPr>
+        <w:t xml:space="preserve">, 2018). </w:t>
       </w:r>
     </w:p>
     <w:p>
@@ -1522,43 +1462,25 @@
           <w:sz w:val="24"/>
           <w:szCs w:val="24"/>
         </w:rPr>
-        <w:t>, which perform classification on the final feature maps. (https://www.tensorflow.org/tutorials/estimators/cnn)</w:t>
-      </w:r>
-    </w:p>
-    <w:p>
-      <w:pPr>
-        <w:spacing w:line="480" w:lineRule="auto"/>
-        <w:rPr>
-          <w:rFonts w:ascii="Times New Roman" w:hAnsi="Times New Roman" w:cs="Times New Roman"/>
-          <w:sz w:val="24"/>
-          <w:szCs w:val="24"/>
-        </w:rPr>
-      </w:pPr>
-      <w:r>
-        <w:rPr>
-          <w:rFonts w:ascii="Times New Roman" w:hAnsi="Times New Roman" w:cs="Times New Roman"/>
-          <w:sz w:val="24"/>
-          <w:szCs w:val="24"/>
-        </w:rPr>
-        <w:t xml:space="preserve">Each CNN layer learns filter of increasing complexity. In the first layers, filters that detect basic features such as the edges of the image is learned. In the middle layers, filters that detect parts of objects is learned. For facial recognition, the layers learn to respond to face features like nose and eyes. In the last layers, the layers learn to </w:t>
-      </w:r>
-      <w:proofErr w:type="spellStart"/>
-      <w:r>
-        <w:rPr>
-          <w:rFonts w:ascii="Times New Roman" w:hAnsi="Times New Roman" w:cs="Times New Roman"/>
-          <w:sz w:val="24"/>
-          <w:szCs w:val="24"/>
-        </w:rPr>
-        <w:t>recognise</w:t>
-      </w:r>
-      <w:proofErr w:type="spellEnd"/>
-      <w:r>
-        <w:rPr>
-          <w:rFonts w:ascii="Times New Roman" w:hAnsi="Times New Roman" w:cs="Times New Roman"/>
-          <w:sz w:val="24"/>
-          <w:szCs w:val="24"/>
-        </w:rPr>
-        <w:t xml:space="preserve"> the full objects in various positions and shapes. (https://towardsdatascience.com/simple-introduction-to-convolutional-neural-networks-cdf8d3077bac)</w:t>
+        <w:t>, which perform classification on the final feature maps (TensorFlow, n.d.).</w:t>
+      </w:r>
+    </w:p>
+    <w:p>
+      <w:pPr>
+        <w:spacing w:line="480" w:lineRule="auto"/>
+        <w:rPr>
+          <w:rFonts w:ascii="Times New Roman" w:hAnsi="Times New Roman" w:cs="Times New Roman"/>
+          <w:sz w:val="24"/>
+          <w:szCs w:val="24"/>
+        </w:rPr>
+      </w:pPr>
+      <w:r>
+        <w:rPr>
+          <w:rFonts w:ascii="Times New Roman" w:hAnsi="Times New Roman" w:cs="Times New Roman"/>
+          <w:sz w:val="24"/>
+          <w:szCs w:val="24"/>
+        </w:rPr>
+        <w:t xml:space="preserve">Each CNN layer learns filter of increasing complexity. In the first layers, filters that detect basic features such as the edges of the image is learned. In the middle layers, filters that detect parts of objects is learned. For facial recognition, the layers learn to respond to face features like nose and eyes. In the last layers, the layers learn to recognize the full objects in various positions and shapes (Stewart, 2019). </w:t>
       </w:r>
     </w:p>
     <w:p>
@@ -1566,7 +1488,6 @@
         <w:pStyle w:val="Heading3"/>
       </w:pPr>
       <w:r>
-        <w:lastRenderedPageBreak/>
         <w:t>MobileNetV2</w:t>
       </w:r>
     </w:p>
@@ -1635,7 +1556,7 @@
         </w:rPr>
         <w:t xml:space="preserve"> (</w:t>
       </w:r>
-      <w:hyperlink r:id="rId11" w:history="1">
+      <w:hyperlink r:id="rId7" w:history="1">
         <w:r>
           <w:rPr>
             <w:rStyle w:val="Hyperlink"/>
@@ -1683,6 +1604,54 @@
     </w:p>
     <w:p>
       <w:pPr>
+        <w:spacing w:line="480" w:lineRule="auto"/>
+        <w:rPr>
+          <w:rFonts w:ascii="Times New Roman" w:hAnsi="Times New Roman" w:cs="Times New Roman"/>
+          <w:sz w:val="24"/>
+          <w:szCs w:val="24"/>
+        </w:rPr>
+      </w:pPr>
+      <w:r>
+        <w:rPr>
+          <w:rFonts w:ascii="Times New Roman" w:hAnsi="Times New Roman" w:cs="Times New Roman"/>
+          <w:sz w:val="24"/>
+          <w:szCs w:val="24"/>
+        </w:rPr>
+        <w:lastRenderedPageBreak/>
+        <w:t xml:space="preserve">MobileNetV2 is a new neural network architecture that is specifically tailored for mobile and resource constrained environments. It significantly reduces the memory required and number of operations while maintaining the same accuracy. It introduces a novel layer module which is an inverted residual with linear bottleneck. The module takes a low-dimensional compressed representation input which is first expanded to high dimension and filtered with a lightweight depth wise convolution. The features are then projected back to a low-dimensional representation with a linear convolution (Sandler, Howard, Zhu, </w:t>
+      </w:r>
+      <w:proofErr w:type="spellStart"/>
+      <w:r>
+        <w:rPr>
+          <w:rFonts w:ascii="Times New Roman" w:hAnsi="Times New Roman" w:cs="Times New Roman"/>
+          <w:sz w:val="24"/>
+          <w:szCs w:val="24"/>
+        </w:rPr>
+        <w:t>Zhmoginov</w:t>
+      </w:r>
+      <w:proofErr w:type="spellEnd"/>
+      <w:r>
+        <w:rPr>
+          <w:rFonts w:ascii="Times New Roman" w:hAnsi="Times New Roman" w:cs="Times New Roman"/>
+          <w:sz w:val="24"/>
+          <w:szCs w:val="24"/>
+        </w:rPr>
+        <w:t xml:space="preserve"> &amp; Chen, 2019). </w:t>
+      </w:r>
+    </w:p>
+    <w:p>
+      <w:pPr>
+        <w:spacing w:line="480" w:lineRule="auto"/>
+        <w:rPr>
+          <w:rFonts w:ascii="Times New Roman" w:hAnsi="Times New Roman" w:cs="Times New Roman"/>
+          <w:sz w:val="24"/>
+          <w:szCs w:val="24"/>
+        </w:rPr>
+      </w:pPr>
+    </w:p>
+    <w:p>
+      <w:pPr>
+        <w:spacing w:line="480" w:lineRule="auto"/>
         <w:rPr>
           <w:rFonts w:ascii="Times New Roman" w:hAnsi="Times New Roman" w:cs="Times New Roman"/>
           <w:sz w:val="24"/>
@@ -1724,6 +1693,7 @@
     </w:p>
     <w:p>
       <w:pPr>
+        <w:spacing w:line="480" w:lineRule="auto"/>
         <w:rPr>
           <w:rFonts w:ascii="Times New Roman" w:eastAsiaTheme="majorEastAsia" w:hAnsi="Times New Roman" w:cs="Times New Roman"/>
           <w:color w:val="1F3864" w:themeColor="accent1" w:themeShade="80"/>
@@ -1733,7 +1703,9 @@
       </w:pPr>
       <w:r>
         <w:rPr>
-          <w:sz w:val="24"/>
+          <w:rFonts w:ascii="Times New Roman" w:hAnsi="Times New Roman" w:cs="Times New Roman"/>
+          <w:sz w:val="24"/>
+          <w:szCs w:val="24"/>
         </w:rPr>
         <w:br w:type="page"/>
       </w:r>
@@ -3092,7 +3064,7 @@
         </w:rPr>
         <w:t xml:space="preserve">was downloaded at </w:t>
       </w:r>
-      <w:hyperlink r:id="rId12" w:history="1">
+      <w:hyperlink r:id="rId8" w:history="1">
         <w:r>
           <w:rPr>
             <w:rStyle w:val="Hyperlink"/>
@@ -3161,7 +3133,7 @@
         </w:rPr>
         <w:t xml:space="preserve">at </w:t>
       </w:r>
-      <w:hyperlink r:id="rId13" w:anchor="deepfunnel-anchor" w:history="1">
+      <w:hyperlink r:id="rId9" w:anchor="deepfunnel-anchor" w:history="1">
         <w:r>
           <w:rPr>
             <w:rStyle w:val="Hyperlink"/>
@@ -3660,7 +3632,7 @@
                     </pic:cNvPicPr>
                   </pic:nvPicPr>
                   <pic:blipFill>
-                    <a:blip r:embed="rId14">
+                    <a:blip r:embed="rId10">
                       <a:extLst>
                         <a:ext uri="{28A0092B-C50C-407E-A947-70E740481C1C}">
                           <a14:useLocalDpi xmlns:a14="http://schemas.microsoft.com/office/drawing/2010/main" val="0"/>
@@ -3725,7 +3697,7 @@
                     </pic:cNvPicPr>
                   </pic:nvPicPr>
                   <pic:blipFill>
-                    <a:blip r:embed="rId15">
+                    <a:blip r:embed="rId11">
                       <a:extLst>
                         <a:ext uri="{28A0092B-C50C-407E-A947-70E740481C1C}">
                           <a14:useLocalDpi xmlns:a14="http://schemas.microsoft.com/office/drawing/2010/main" val="0"/>
@@ -3790,7 +3762,7 @@
                     </pic:cNvPicPr>
                   </pic:nvPicPr>
                   <pic:blipFill>
-                    <a:blip r:embed="rId16">
+                    <a:blip r:embed="rId12">
                       <a:extLst>
                         <a:ext uri="{28A0092B-C50C-407E-A947-70E740481C1C}">
                           <a14:useLocalDpi xmlns:a14="http://schemas.microsoft.com/office/drawing/2010/main" val="0"/>
@@ -3855,7 +3827,7 @@
                     </pic:cNvPicPr>
                   </pic:nvPicPr>
                   <pic:blipFill>
-                    <a:blip r:embed="rId17">
+                    <a:blip r:embed="rId13">
                       <a:extLst>
                         <a:ext uri="{28A0092B-C50C-407E-A947-70E740481C1C}">
                           <a14:useLocalDpi xmlns:a14="http://schemas.microsoft.com/office/drawing/2010/main" val="0"/>
@@ -4566,7 +4538,7 @@
                     <pic:cNvPicPr/>
                   </pic:nvPicPr>
                   <pic:blipFill>
-                    <a:blip r:embed="rId18"/>
+                    <a:blip r:embed="rId14"/>
                     <a:stretch>
                       <a:fillRect/>
                     </a:stretch>
@@ -4932,7 +4904,7 @@
                     </pic:cNvPicPr>
                   </pic:nvPicPr>
                   <pic:blipFill>
-                    <a:blip r:embed="rId19">
+                    <a:blip r:embed="rId15">
                       <a:extLst>
                         <a:ext uri="{28A0092B-C50C-407E-A947-70E740481C1C}">
                           <a14:useLocalDpi xmlns:a14="http://schemas.microsoft.com/office/drawing/2010/main" val="0"/>
@@ -5085,6 +5057,7 @@
     </w:p>
     <w:p>
       <w:pPr>
+        <w:spacing w:line="480" w:lineRule="auto"/>
         <w:rPr>
           <w:rFonts w:ascii="Times New Roman" w:eastAsiaTheme="majorEastAsia" w:hAnsi="Times New Roman" w:cs="Times New Roman"/>
           <w:color w:val="2F5496" w:themeColor="accent1" w:themeShade="BF"/>
@@ -5155,7 +5128,7 @@
         </w:rPr>
         <w:t xml:space="preserve"> dataset used for gender prediction was used to do age group prediction. The dataset was downloaded at </w:t>
       </w:r>
-      <w:hyperlink r:id="rId20" w:history="1">
+      <w:hyperlink r:id="rId16" w:history="1">
         <w:r>
           <w:rPr>
             <w:rStyle w:val="Hyperlink"/>
@@ -5671,7 +5644,7 @@
                     </pic:cNvPicPr>
                   </pic:nvPicPr>
                   <pic:blipFill rotWithShape="1">
-                    <a:blip r:embed="rId21">
+                    <a:blip r:embed="rId17">
                       <a:extLst>
                         <a:ext uri="{28A0092B-C50C-407E-A947-70E740481C1C}">
                           <a14:useLocalDpi xmlns:a14="http://schemas.microsoft.com/office/drawing/2010/main" val="0"/>
@@ -5738,23 +5711,7 @@
           <w:sz w:val="24"/>
           <w:szCs w:val="24"/>
         </w:rPr>
-        <w:t xml:space="preserve">: Learning curves for </w:t>
-      </w:r>
-      <w:r>
-        <w:rPr>
-          <w:rFonts w:ascii="Times New Roman" w:hAnsi="Times New Roman" w:cs="Times New Roman"/>
-          <w:sz w:val="24"/>
-          <w:szCs w:val="24"/>
-        </w:rPr>
-        <w:t>gender</w:t>
-      </w:r>
-      <w:r>
-        <w:rPr>
-          <w:rFonts w:ascii="Times New Roman" w:hAnsi="Times New Roman" w:cs="Times New Roman"/>
-          <w:sz w:val="24"/>
-          <w:szCs w:val="24"/>
-        </w:rPr>
-        <w:t xml:space="preserve"> prediction </w:t>
+        <w:t xml:space="preserve">: Learning curves for gender prediction </w:t>
       </w:r>
     </w:p>
     <w:p>
@@ -5896,7 +5853,7 @@
         </w:rPr>
         <w:t xml:space="preserve"> </w:t>
       </w:r>
-      <w:hyperlink r:id="rId22" w:history="1">
+      <w:hyperlink r:id="rId18" w:history="1">
         <w:r>
           <w:rPr>
             <w:rStyle w:val="Hyperlink"/>
@@ -6260,15 +6217,7 @@
           <w:sz w:val="24"/>
           <w:szCs w:val="24"/>
         </w:rPr>
-        <w:t xml:space="preserve">, the loss in </w:t>
-      </w:r>
-      <w:r>
-        <w:rPr>
-          <w:rFonts w:ascii="Times New Roman" w:hAnsi="Times New Roman" w:cs="Times New Roman"/>
-          <w:sz w:val="24"/>
-          <w:szCs w:val="24"/>
-        </w:rPr>
-        <w:t>this case is set to categorical cross-entropy</w:t>
+        <w:t>, the loss in this case is set to categorical cross-entropy</w:t>
       </w:r>
       <w:r>
         <w:rPr>
@@ -6392,7 +6341,7 @@
                     </pic:cNvPicPr>
                   </pic:nvPicPr>
                   <pic:blipFill rotWithShape="1">
-                    <a:blip r:embed="rId23">
+                    <a:blip r:embed="rId19">
                       <a:extLst>
                         <a:ext uri="{28A0092B-C50C-407E-A947-70E740481C1C}">
                           <a14:useLocalDpi xmlns:a14="http://schemas.microsoft.com/office/drawing/2010/main" val="0"/>
@@ -6459,23 +6408,7 @@
           <w:sz w:val="24"/>
           <w:szCs w:val="24"/>
         </w:rPr>
-        <w:t xml:space="preserve">: Learning curves for </w:t>
-      </w:r>
-      <w:r>
-        <w:rPr>
-          <w:rFonts w:ascii="Times New Roman" w:hAnsi="Times New Roman" w:cs="Times New Roman"/>
-          <w:sz w:val="24"/>
-          <w:szCs w:val="24"/>
-        </w:rPr>
-        <w:t>age group</w:t>
-      </w:r>
-      <w:r>
-        <w:rPr>
-          <w:rFonts w:ascii="Times New Roman" w:hAnsi="Times New Roman" w:cs="Times New Roman"/>
-          <w:sz w:val="24"/>
-          <w:szCs w:val="24"/>
-        </w:rPr>
-        <w:t xml:space="preserve"> prediction </w:t>
+        <w:t xml:space="preserve">: Learning curves for age group prediction </w:t>
       </w:r>
     </w:p>
     <w:p>
@@ -6613,23 +6546,7 @@
           <w:sz w:val="24"/>
           <w:szCs w:val="24"/>
         </w:rPr>
-        <w:t>Previously, t</w:t>
-      </w:r>
-      <w:r>
-        <w:rPr>
-          <w:rFonts w:ascii="Times New Roman" w:hAnsi="Times New Roman" w:cs="Times New Roman"/>
-          <w:sz w:val="24"/>
-          <w:szCs w:val="24"/>
-        </w:rPr>
-        <w:t>he LFW Dataset was filtered such that there are at least 15 images per class.</w:t>
-      </w:r>
-      <w:r>
-        <w:rPr>
-          <w:rFonts w:ascii="Times New Roman" w:hAnsi="Times New Roman" w:cs="Times New Roman"/>
-          <w:sz w:val="24"/>
-          <w:szCs w:val="24"/>
-        </w:rPr>
-        <w:t xml:space="preserve"> For this section, we filtered classes that have </w:t>
+        <w:t xml:space="preserve">Previously, the LFW Dataset was filtered such that there are at least 15 images per class. For this section, we filtered classes that have </w:t>
       </w:r>
       <w:r>
         <w:rPr>
@@ -6675,31 +6592,7 @@
           <w:sz w:val="24"/>
           <w:szCs w:val="24"/>
         </w:rPr>
-        <w:t xml:space="preserve">The train dataset used to train the identity model was </w:t>
-      </w:r>
-      <w:r>
-        <w:rPr>
-          <w:rFonts w:ascii="Times New Roman" w:hAnsi="Times New Roman" w:cs="Times New Roman"/>
-          <w:sz w:val="24"/>
-          <w:szCs w:val="24"/>
-        </w:rPr>
-        <w:t>used as well</w:t>
-      </w:r>
-      <w:r>
-        <w:rPr>
-          <w:rFonts w:ascii="Times New Roman" w:hAnsi="Times New Roman" w:cs="Times New Roman"/>
-          <w:sz w:val="24"/>
-          <w:szCs w:val="24"/>
-        </w:rPr>
-        <w:t>.</w:t>
-      </w:r>
-      <w:r>
-        <w:rPr>
-          <w:rFonts w:ascii="Times New Roman" w:hAnsi="Times New Roman" w:cs="Times New Roman"/>
-          <w:sz w:val="24"/>
-          <w:szCs w:val="24"/>
-        </w:rPr>
-        <w:t xml:space="preserve"> This train dataset has 9,935 images and 487 classes.</w:t>
+        <w:t>The train dataset used to train the identity model was used as well. This train dataset has 9,935 images and 487 classes.</w:t>
       </w:r>
     </w:p>
     <w:p>
@@ -6771,23 +6664,7 @@
           <w:sz w:val="24"/>
           <w:szCs w:val="24"/>
         </w:rPr>
-        <w:t xml:space="preserve">Unseen train dataset is the 80% training dataset </w:t>
-      </w:r>
-      <w:r>
-        <w:rPr>
-          <w:rFonts w:ascii="Times New Roman" w:hAnsi="Times New Roman" w:cs="Times New Roman"/>
-          <w:sz w:val="24"/>
-          <w:szCs w:val="24"/>
-        </w:rPr>
-        <w:t>extracted from the unseen dataset</w:t>
-      </w:r>
-      <w:r>
-        <w:rPr>
-          <w:rFonts w:ascii="Times New Roman" w:hAnsi="Times New Roman" w:cs="Times New Roman"/>
-          <w:sz w:val="24"/>
-          <w:szCs w:val="24"/>
-        </w:rPr>
-        <w:t>. It is used to generate feature clusters for person re-identification on the unseen test images. This dataset contains 327 images and 31 classes, which the classes do not exist under the train dataset.</w:t>
+        <w:t>Unseen train dataset is the 80% training dataset extracted from the unseen dataset. It is used to generate feature clusters for person re-identification on the unseen test images. This dataset contains 327 images and 31 classes, which the classes do not exist under the train dataset.</w:t>
       </w:r>
     </w:p>
     <w:p>
@@ -6832,7 +6709,16 @@
         <w:t>No data augmentation is performed, these datasets will be passed to the pre-trained identity model to extract the features in each image.</w:t>
       </w:r>
     </w:p>
-    <w:p/>
+    <w:p>
+      <w:pPr>
+        <w:spacing w:line="480" w:lineRule="auto"/>
+        <w:rPr>
+          <w:rFonts w:ascii="Times New Roman" w:hAnsi="Times New Roman" w:cs="Times New Roman"/>
+          <w:sz w:val="24"/>
+          <w:szCs w:val="24"/>
+        </w:rPr>
+      </w:pPr>
+    </w:p>
     <w:p>
       <w:pPr>
         <w:pStyle w:val="Heading3"/>
@@ -7146,15 +7032,7 @@
                                     <w:sz w:val="24"/>
                                     <w:szCs w:val="24"/>
                                   </w:rPr>
-                                  <w:t>128</w:t>
-                                </w:r>
-                                <w:r>
-                                  <w:rPr>
-                                    <w:rFonts w:ascii="Times New Roman" w:hAnsi="Times New Roman" w:cs="Times New Roman"/>
-                                    <w:sz w:val="24"/>
-                                    <w:szCs w:val="24"/>
-                                  </w:rPr>
-                                  <w:t xml:space="preserve"> neurons dense layer</w:t>
+                                  <w:t>128 neurons dense layer</w:t>
                                 </w:r>
                               </w:p>
                               <w:p>
@@ -7216,23 +7094,13 @@
                                   </w:rPr>
                                   <w:t xml:space="preserve">487 neurons </w:t>
                                 </w:r>
-                                <w:proofErr w:type="spellStart"/>
                                 <w:r>
                                   <w:rPr>
                                     <w:rFonts w:ascii="Times New Roman" w:hAnsi="Times New Roman" w:cs="Times New Roman"/>
                                     <w:sz w:val="24"/>
                                     <w:szCs w:val="24"/>
                                   </w:rPr>
-                                  <w:t>softmax</w:t>
-                                </w:r>
-                                <w:proofErr w:type="spellEnd"/>
-                                <w:r>
-                                  <w:rPr>
-                                    <w:rFonts w:ascii="Times New Roman" w:hAnsi="Times New Roman" w:cs="Times New Roman"/>
-                                    <w:sz w:val="24"/>
-                                    <w:szCs w:val="24"/>
-                                  </w:rPr>
-                                  <w:t xml:space="preserve"> output layer</w:t>
+                                  <w:t>softmax output layer</w:t>
                                 </w:r>
                               </w:p>
                             </w:txbxContent>
@@ -7422,15 +7290,7 @@
                               <w:sz w:val="24"/>
                               <w:szCs w:val="24"/>
                             </w:rPr>
-                            <w:t>128</w:t>
-                          </w:r>
-                          <w:r>
-                            <w:rPr>
-                              <w:rFonts w:ascii="Times New Roman" w:hAnsi="Times New Roman" w:cs="Times New Roman"/>
-                              <w:sz w:val="24"/>
-                              <w:szCs w:val="24"/>
-                            </w:rPr>
-                            <w:t xml:space="preserve"> neurons dense layer</w:t>
+                            <w:t>128 neurons dense layer</w:t>
                           </w:r>
                         </w:p>
                         <w:p>
@@ -7459,23 +7319,13 @@
                             </w:rPr>
                             <w:t xml:space="preserve">487 neurons </w:t>
                           </w:r>
-                          <w:proofErr w:type="spellStart"/>
                           <w:r>
                             <w:rPr>
                               <w:rFonts w:ascii="Times New Roman" w:hAnsi="Times New Roman" w:cs="Times New Roman"/>
                               <w:sz w:val="24"/>
                               <w:szCs w:val="24"/>
                             </w:rPr>
-                            <w:t>softmax</w:t>
-                          </w:r>
-                          <w:proofErr w:type="spellEnd"/>
-                          <w:r>
-                            <w:rPr>
-                              <w:rFonts w:ascii="Times New Roman" w:hAnsi="Times New Roman" w:cs="Times New Roman"/>
-                              <w:sz w:val="24"/>
-                              <w:szCs w:val="24"/>
-                            </w:rPr>
-                            <w:t xml:space="preserve"> output layer</w:t>
+                            <w:t>softmax output layer</w:t>
                           </w:r>
                         </w:p>
                       </w:txbxContent>
@@ -7722,6 +7572,7 @@
     </w:p>
     <w:p>
       <w:pPr>
+        <w:spacing w:line="480" w:lineRule="auto"/>
         <w:rPr>
           <w:rFonts w:ascii="Times New Roman" w:eastAsiaTheme="majorEastAsia" w:hAnsi="Times New Roman" w:cs="Times New Roman"/>
           <w:color w:val="1F3864" w:themeColor="accent1" w:themeShade="80"/>
@@ -7731,7 +7582,9 @@
       </w:pPr>
       <w:r>
         <w:rPr>
-          <w:sz w:val="24"/>
+          <w:rFonts w:ascii="Times New Roman" w:hAnsi="Times New Roman" w:cs="Times New Roman"/>
+          <w:sz w:val="24"/>
+          <w:szCs w:val="24"/>
         </w:rPr>
         <w:br w:type="page"/>
       </w:r>
@@ -7739,8 +7592,14 @@
     <w:p>
       <w:pPr>
         <w:pStyle w:val="Heading1"/>
-      </w:pPr>
-      <w:r>
+        <w:rPr>
+          <w:sz w:val="24"/>
+        </w:rPr>
+      </w:pPr>
+      <w:r>
+        <w:rPr>
+          <w:sz w:val="24"/>
+        </w:rPr>
         <w:lastRenderedPageBreak/>
         <w:t>Results</w:t>
       </w:r>
@@ -7831,13 +7690,36 @@
       </w:r>
     </w:p>
     <w:p>
-      <w:r>
+      <w:pPr>
+        <w:spacing w:line="480" w:lineRule="auto"/>
+        <w:rPr>
+          <w:rFonts w:ascii="Times New Roman" w:hAnsi="Times New Roman" w:cs="Times New Roman"/>
+          <w:sz w:val="24"/>
+          <w:szCs w:val="24"/>
+        </w:rPr>
+      </w:pPr>
+      <w:r>
+        <w:rPr>
+          <w:rFonts w:ascii="Times New Roman" w:hAnsi="Times New Roman" w:cs="Times New Roman"/>
+          <w:sz w:val="24"/>
+          <w:szCs w:val="24"/>
+        </w:rPr>
         <w:t>The model achieved an overall training, validation and testing accuracy of 93.04%, 82.47% and 89.79%</w:t>
       </w:r>
       <w:r>
+        <w:rPr>
+          <w:rFonts w:ascii="Times New Roman" w:hAnsi="Times New Roman" w:cs="Times New Roman"/>
+          <w:sz w:val="24"/>
+          <w:szCs w:val="24"/>
+        </w:rPr>
         <w:t xml:space="preserve"> on gender prediction</w:t>
       </w:r>
       <w:r>
+        <w:rPr>
+          <w:rFonts w:ascii="Times New Roman" w:hAnsi="Times New Roman" w:cs="Times New Roman"/>
+          <w:sz w:val="24"/>
+          <w:szCs w:val="24"/>
+        </w:rPr>
         <w:t>. Gender seems to be a harder target to predict compared to identity because of the great variability of facial features for a gender. Besides, there may be overlapping features for both gender that further increase the difficulty to distinguish correctly the gender of a person.</w:t>
       </w:r>
     </w:p>
@@ -7877,7 +7759,7 @@
                     </pic:cNvPicPr>
                   </pic:nvPicPr>
                   <pic:blipFill rotWithShape="1">
-                    <a:blip r:embed="rId24">
+                    <a:blip r:embed="rId20">
                       <a:extLst>
                         <a:ext uri="{28A0092B-C50C-407E-A947-70E740481C1C}">
                           <a14:useLocalDpi xmlns:a14="http://schemas.microsoft.com/office/drawing/2010/main" val="0"/>
@@ -8015,13 +7897,36 @@
       </w:r>
     </w:p>
     <w:p>
-      <w:r>
+      <w:pPr>
+        <w:spacing w:line="480" w:lineRule="auto"/>
+        <w:rPr>
+          <w:rFonts w:ascii="Times New Roman" w:hAnsi="Times New Roman" w:cs="Times New Roman"/>
+          <w:sz w:val="24"/>
+          <w:szCs w:val="24"/>
+        </w:rPr>
+      </w:pPr>
+      <w:r>
+        <w:rPr>
+          <w:rFonts w:ascii="Times New Roman" w:hAnsi="Times New Roman" w:cs="Times New Roman"/>
+          <w:sz w:val="24"/>
+          <w:szCs w:val="24"/>
+        </w:rPr>
         <w:t>The model achieved an overall training, validation and testing accuracy of 93.04%, 82.47% and 89.79%</w:t>
       </w:r>
       <w:r>
+        <w:rPr>
+          <w:rFonts w:ascii="Times New Roman" w:hAnsi="Times New Roman" w:cs="Times New Roman"/>
+          <w:sz w:val="24"/>
+          <w:szCs w:val="24"/>
+        </w:rPr>
         <w:t xml:space="preserve"> on age group prediction</w:t>
       </w:r>
       <w:r>
+        <w:rPr>
+          <w:rFonts w:ascii="Times New Roman" w:hAnsi="Times New Roman" w:cs="Times New Roman"/>
+          <w:sz w:val="24"/>
+          <w:szCs w:val="24"/>
+        </w:rPr>
         <w:t>.</w:t>
       </w:r>
     </w:p>
@@ -8069,7 +7974,7 @@
                     <pic:cNvPicPr/>
                   </pic:nvPicPr>
                   <pic:blipFill>
-                    <a:blip r:embed="rId25"/>
+                    <a:blip r:embed="rId21"/>
                     <a:stretch>
                       <a:fillRect/>
                     </a:stretch>
@@ -8126,25 +8031,7 @@
           <w:sz w:val="24"/>
           <w:szCs w:val="24"/>
         </w:rPr>
-        <w:t xml:space="preserve">: Confusion matrix for </w:t>
-      </w:r>
-      <w:r>
-        <w:rPr>
-          <w:rFonts w:ascii="Times New Roman" w:hAnsi="Times New Roman" w:cs="Times New Roman"/>
-          <w:noProof/>
-          <w:sz w:val="24"/>
-          <w:szCs w:val="24"/>
-        </w:rPr>
-        <w:t>age group</w:t>
-      </w:r>
-      <w:r>
-        <w:rPr>
-          <w:rFonts w:ascii="Times New Roman" w:hAnsi="Times New Roman" w:cs="Times New Roman"/>
-          <w:noProof/>
-          <w:sz w:val="24"/>
-          <w:szCs w:val="24"/>
-        </w:rPr>
-        <w:t xml:space="preserve"> prediction (in percentage)</w:t>
+        <w:t>: Confusion matrix for age group prediction (in percentage)</w:t>
       </w:r>
     </w:p>
     <w:p>
@@ -8290,23 +8177,7 @@
           <w:sz w:val="24"/>
           <w:szCs w:val="24"/>
         </w:rPr>
-        <w:t xml:space="preserve">is unable to extract enough important facial features from limited amount of unseen test images to correctly identify the unseen test classes. However, the accuracy shows that the model is not completely random, and there are still room for improvements using state-of-the-art technique such as Discriminatively Learned CNN Embedding (source: </w:t>
-      </w:r>
-      <w:r>
-        <w:rPr>
-          <w:rFonts w:ascii="Times New Roman" w:hAnsi="Times New Roman" w:cs="Times New Roman"/>
-          <w:sz w:val="24"/>
-          <w:szCs w:val="24"/>
-        </w:rPr>
-        <w:t>https://arxiv.org/abs/1611.05666</w:t>
-      </w:r>
-      <w:r>
-        <w:rPr>
-          <w:rFonts w:ascii="Times New Roman" w:hAnsi="Times New Roman" w:cs="Times New Roman"/>
-          <w:sz w:val="24"/>
-          <w:szCs w:val="24"/>
-        </w:rPr>
-        <w:t>).</w:t>
+        <w:t>is unable to extract enough important facial features from limited amount of unseen test images to correctly identify the unseen test classes. However, the accuracy shows that the model is not completely random, and there are still room for improvements using state-of-the-art technique such as Discriminatively Learned CNN Embedding (source: https://arxiv.org/abs/1611.05666).</w:t>
       </w:r>
     </w:p>
     <w:p>
@@ -8335,7 +8206,7 @@
                     </pic:cNvPicPr>
                   </pic:nvPicPr>
                   <pic:blipFill>
-                    <a:blip r:embed="rId26">
+                    <a:blip r:embed="rId22">
                       <a:extLst>
                         <a:ext uri="{28A0092B-C50C-407E-A947-70E740481C1C}">
                           <a14:useLocalDpi xmlns:a14="http://schemas.microsoft.com/office/drawing/2010/main" val="0"/>
@@ -8368,23 +8239,37 @@
       </w:r>
     </w:p>
     <w:p>
-      <w:r>
+      <w:pPr>
+        <w:spacing w:line="480" w:lineRule="auto"/>
+        <w:rPr>
+          <w:rFonts w:ascii="Times New Roman" w:hAnsi="Times New Roman" w:cs="Times New Roman"/>
+          <w:sz w:val="24"/>
+          <w:szCs w:val="24"/>
+        </w:rPr>
+      </w:pPr>
+      <w:r>
+        <w:rPr>
+          <w:rFonts w:ascii="Times New Roman" w:hAnsi="Times New Roman" w:cs="Times New Roman"/>
+          <w:sz w:val="24"/>
+          <w:szCs w:val="24"/>
+        </w:rPr>
         <w:t xml:space="preserve">Figure </w:t>
       </w:r>
       <w:r>
+        <w:rPr>
+          <w:rFonts w:ascii="Times New Roman" w:hAnsi="Times New Roman" w:cs="Times New Roman"/>
+          <w:sz w:val="24"/>
+          <w:szCs w:val="24"/>
+        </w:rPr>
         <w:t>8</w:t>
       </w:r>
       <w:r>
-        <w:t xml:space="preserve">: </w:t>
-      </w:r>
-      <w:r>
-        <w:t>Features Visualization</w:t>
-      </w:r>
-      <w:r>
-        <w:t xml:space="preserve"> on</w:t>
-      </w:r>
-      <w:r>
-        <w:t xml:space="preserve"> Train Data (sample of 7 classes)</w:t>
+        <w:rPr>
+          <w:rFonts w:ascii="Times New Roman" w:hAnsi="Times New Roman" w:cs="Times New Roman"/>
+          <w:sz w:val="24"/>
+          <w:szCs w:val="24"/>
+        </w:rPr>
+        <w:t>: Features Visualization on Train Data (sample of 7 classes)</w:t>
       </w:r>
     </w:p>
     <w:p>
@@ -8489,7 +8374,7 @@
                     </pic:cNvPicPr>
                   </pic:nvPicPr>
                   <pic:blipFill>
-                    <a:blip r:embed="rId27">
+                    <a:blip r:embed="rId23">
                       <a:extLst>
                         <a:ext uri="{28A0092B-C50C-407E-A947-70E740481C1C}">
                           <a14:useLocalDpi xmlns:a14="http://schemas.microsoft.com/office/drawing/2010/main" val="0"/>
@@ -8522,26 +8407,49 @@
       </w:r>
     </w:p>
     <w:p>
-      <w:r>
+      <w:pPr>
+        <w:spacing w:line="480" w:lineRule="auto"/>
+        <w:rPr>
+          <w:rFonts w:ascii="Times New Roman" w:hAnsi="Times New Roman" w:cs="Times New Roman"/>
+          <w:sz w:val="24"/>
+          <w:szCs w:val="24"/>
+        </w:rPr>
+      </w:pPr>
+      <w:r>
+        <w:rPr>
+          <w:rFonts w:ascii="Times New Roman" w:hAnsi="Times New Roman" w:cs="Times New Roman"/>
+          <w:sz w:val="24"/>
+          <w:szCs w:val="24"/>
+        </w:rPr>
         <w:t xml:space="preserve">Figure </w:t>
       </w:r>
       <w:r>
+        <w:rPr>
+          <w:rFonts w:ascii="Times New Roman" w:hAnsi="Times New Roman" w:cs="Times New Roman"/>
+          <w:sz w:val="24"/>
+          <w:szCs w:val="24"/>
+        </w:rPr>
         <w:t>9</w:t>
       </w:r>
       <w:r>
-        <w:t xml:space="preserve">: </w:t>
-      </w:r>
-      <w:r>
-        <w:t>Features Visualization</w:t>
-      </w:r>
-      <w:r>
-        <w:t xml:space="preserve"> on </w:t>
-      </w:r>
-      <w:r>
-        <w:t>Unseen Test Data (sample of 7 classes)</w:t>
-      </w:r>
-    </w:p>
-    <w:p/>
+        <w:rPr>
+          <w:rFonts w:ascii="Times New Roman" w:hAnsi="Times New Roman" w:cs="Times New Roman"/>
+          <w:sz w:val="24"/>
+          <w:szCs w:val="24"/>
+        </w:rPr>
+        <w:t>: Features Visualization on Unseen Test Data (sample of 7 classes)</w:t>
+      </w:r>
+    </w:p>
+    <w:p>
+      <w:pPr>
+        <w:spacing w:line="480" w:lineRule="auto"/>
+        <w:rPr>
+          <w:rFonts w:ascii="Times New Roman" w:hAnsi="Times New Roman" w:cs="Times New Roman"/>
+          <w:sz w:val="24"/>
+          <w:szCs w:val="24"/>
+        </w:rPr>
+      </w:pPr>
+    </w:p>
     <w:p>
       <w:pPr>
         <w:spacing w:line="480" w:lineRule="auto"/>
@@ -8660,7 +8568,6 @@
           <w:sz w:val="24"/>
           <w:szCs w:val="24"/>
         </w:rPr>
-        <w:lastRenderedPageBreak/>
         <w:t>Unseen data - prediction on image (show image and show actual and prediction)</w:t>
       </w:r>
     </w:p>
@@ -9492,8 +9399,14 @@
     <w:p>
       <w:pPr>
         <w:pStyle w:val="Heading1"/>
-      </w:pPr>
-      <w:r>
+        <w:rPr>
+          <w:sz w:val="24"/>
+        </w:rPr>
+      </w:pPr>
+      <w:r>
+        <w:rPr>
+          <w:sz w:val="24"/>
+        </w:rPr>
         <w:lastRenderedPageBreak/>
         <w:t xml:space="preserve">Conclusion </w:t>
       </w:r>
@@ -9548,7 +9461,7 @@
             <wp:cNvGraphicFramePr/>
             <a:graphic xmlns:a="http://schemas.openxmlformats.org/drawingml/2006/main">
               <a:graphicData uri="http://schemas.openxmlformats.org/drawingml/2006/diagram">
-                <dgm:relIds xmlns:dgm="http://schemas.openxmlformats.org/drawingml/2006/diagram" xmlns:r="http://schemas.openxmlformats.org/officeDocument/2006/relationships" r:dm="rId28" r:lo="rId29" r:qs="rId30" r:cs="rId31"/>
+                <dgm:relIds xmlns:dgm="http://schemas.openxmlformats.org/drawingml/2006/diagram" xmlns:r="http://schemas.openxmlformats.org/officeDocument/2006/relationships" r:dm="rId24" r:lo="rId25" r:qs="rId26" r:cs="rId27"/>
               </a:graphicData>
             </a:graphic>
           </wp:inline>
@@ -9603,6 +9516,612 @@
         </w:rPr>
         <w:t>Could be improved with re-id training (source: https://arxiv.org/abs/1611.05666)</w:t>
       </w:r>
+    </w:p>
+    <w:p>
+      <w:pPr>
+        <w:spacing w:line="480" w:lineRule="auto"/>
+        <w:rPr>
+          <w:rFonts w:ascii="Times New Roman" w:hAnsi="Times New Roman" w:cs="Times New Roman"/>
+          <w:sz w:val="24"/>
+          <w:szCs w:val="24"/>
+        </w:rPr>
+      </w:pPr>
+      <w:r>
+        <w:rPr>
+          <w:rFonts w:ascii="Times New Roman" w:hAnsi="Times New Roman" w:cs="Times New Roman"/>
+          <w:sz w:val="24"/>
+          <w:szCs w:val="24"/>
+        </w:rPr>
+        <w:br w:type="page"/>
+      </w:r>
+    </w:p>
+    <w:p>
+      <w:pPr>
+        <w:spacing w:line="480" w:lineRule="auto"/>
+        <w:rPr>
+          <w:rFonts w:ascii="Times New Roman" w:hAnsi="Times New Roman" w:cs="Times New Roman"/>
+          <w:sz w:val="24"/>
+          <w:szCs w:val="24"/>
+        </w:rPr>
+      </w:pPr>
+      <w:r>
+        <w:rPr>
+          <w:rFonts w:ascii="Times New Roman" w:hAnsi="Times New Roman" w:cs="Times New Roman"/>
+          <w:sz w:val="24"/>
+          <w:szCs w:val="24"/>
+        </w:rPr>
+        <w:lastRenderedPageBreak/>
+        <w:t>References</w:t>
+      </w:r>
+    </w:p>
+    <w:p>
+      <w:pPr>
+        <w:spacing w:line="480" w:lineRule="auto"/>
+        <w:ind w:firstLine="720"/>
+        <w:rPr>
+          <w:rFonts w:ascii="Times New Roman" w:hAnsi="Times New Roman" w:cs="Times New Roman"/>
+          <w:sz w:val="24"/>
+          <w:szCs w:val="24"/>
+        </w:rPr>
+      </w:pPr>
+      <w:r>
+        <w:rPr>
+          <w:rFonts w:ascii="Times New Roman" w:hAnsi="Times New Roman" w:cs="Times New Roman"/>
+          <w:sz w:val="24"/>
+          <w:szCs w:val="24"/>
+        </w:rPr>
+        <w:t xml:space="preserve">Burt, C. (2019). Malaysian state launched facial recognition to CCTV network. Retrieved from </w:t>
+      </w:r>
+      <w:hyperlink r:id="rId29" w:history="1">
+        <w:r>
+          <w:rPr>
+            <w:rStyle w:val="Hyperlink"/>
+            <w:rFonts w:ascii="Times New Roman" w:hAnsi="Times New Roman" w:cs="Times New Roman"/>
+            <w:color w:val="auto"/>
+            <w:sz w:val="24"/>
+            <w:szCs w:val="24"/>
+            <w:u w:val="none"/>
+          </w:rPr>
+          <w:t>https://www.biometricupdate.com/201901/malaysian-state-launches-facial-recognition-to-cctv-network</w:t>
+        </w:r>
+      </w:hyperlink>
+    </w:p>
+    <w:p>
+      <w:pPr>
+        <w:spacing w:line="480" w:lineRule="auto"/>
+        <w:ind w:firstLine="720"/>
+        <w:rPr>
+          <w:rFonts w:ascii="Times New Roman" w:hAnsi="Times New Roman" w:cs="Times New Roman"/>
+          <w:sz w:val="24"/>
+          <w:szCs w:val="24"/>
+        </w:rPr>
+      </w:pPr>
+      <w:r>
+        <w:rPr>
+          <w:rFonts w:ascii="Times New Roman" w:hAnsi="Times New Roman" w:cs="Times New Roman"/>
+          <w:sz w:val="24"/>
+          <w:szCs w:val="24"/>
+        </w:rPr>
+        <w:t>Fu, X. &amp; Wei, W. (2008). Centralized Binary Patterns Embedded with Image Euclidean Distance for Facial Expression Recognition</w:t>
+      </w:r>
+      <w:r>
+        <w:rPr>
+          <w:rFonts w:ascii="Times New Roman" w:hAnsi="Times New Roman" w:cs="Times New Roman"/>
+          <w:i/>
+          <w:sz w:val="24"/>
+          <w:szCs w:val="24"/>
+        </w:rPr>
+        <w:t>. ICNC '08 Proceedings of the 2008 Fourth International Conference on Natural Computation</w:t>
+      </w:r>
+      <w:r>
+        <w:rPr>
+          <w:rFonts w:ascii="Times New Roman" w:hAnsi="Times New Roman" w:cs="Times New Roman"/>
+          <w:sz w:val="24"/>
+          <w:szCs w:val="24"/>
+        </w:rPr>
+        <w:t xml:space="preserve">, 4(0), 115-119. Retrieved from </w:t>
+      </w:r>
+      <w:hyperlink r:id="rId30" w:history="1">
+        <w:r>
+          <w:rPr>
+            <w:rStyle w:val="Hyperlink"/>
+            <w:rFonts w:ascii="Times New Roman" w:hAnsi="Times New Roman" w:cs="Times New Roman"/>
+            <w:color w:val="auto"/>
+            <w:sz w:val="24"/>
+            <w:szCs w:val="24"/>
+            <w:u w:val="none"/>
+          </w:rPr>
+          <w:t>https://dl.acm.org/citation.cfm?id=1473751</w:t>
+        </w:r>
+      </w:hyperlink>
+    </w:p>
+    <w:p>
+      <w:pPr>
+        <w:spacing w:line="480" w:lineRule="auto"/>
+        <w:ind w:firstLine="720"/>
+        <w:rPr>
+          <w:rFonts w:ascii="Times New Roman" w:hAnsi="Times New Roman" w:cs="Times New Roman"/>
+          <w:sz w:val="24"/>
+          <w:szCs w:val="24"/>
+        </w:rPr>
+      </w:pPr>
+      <w:proofErr w:type="spellStart"/>
+      <w:r>
+        <w:rPr>
+          <w:rFonts w:ascii="Times New Roman" w:hAnsi="Times New Roman" w:cs="Times New Roman"/>
+          <w:sz w:val="24"/>
+          <w:szCs w:val="24"/>
+        </w:rPr>
+        <w:t>Garun</w:t>
+      </w:r>
+      <w:proofErr w:type="spellEnd"/>
+      <w:r>
+        <w:rPr>
+          <w:rFonts w:ascii="Times New Roman" w:hAnsi="Times New Roman" w:cs="Times New Roman"/>
+          <w:sz w:val="24"/>
+          <w:szCs w:val="24"/>
+        </w:rPr>
+        <w:t xml:space="preserve">, N. (2016). Amazon just launched a cashier-free convenience store. Retrieved from </w:t>
+      </w:r>
+      <w:hyperlink r:id="rId31" w:history="1">
+        <w:r>
+          <w:rPr>
+            <w:rStyle w:val="Hyperlink"/>
+            <w:rFonts w:ascii="Times New Roman" w:hAnsi="Times New Roman" w:cs="Times New Roman"/>
+            <w:color w:val="auto"/>
+            <w:sz w:val="24"/>
+            <w:szCs w:val="24"/>
+            <w:u w:val="none"/>
+          </w:rPr>
+          <w:t>https://www.theverge.com/2016/12/5/13842592/amazon-go-new-cashier-less-convenience-store</w:t>
+        </w:r>
+      </w:hyperlink>
+    </w:p>
+    <w:p>
+      <w:pPr>
+        <w:spacing w:line="480" w:lineRule="auto"/>
+        <w:ind w:firstLine="720"/>
+        <w:rPr>
+          <w:rFonts w:ascii="Times New Roman" w:hAnsi="Times New Roman" w:cs="Times New Roman"/>
+          <w:sz w:val="24"/>
+          <w:szCs w:val="24"/>
+        </w:rPr>
+      </w:pPr>
+      <w:proofErr w:type="spellStart"/>
+      <w:r>
+        <w:rPr>
+          <w:rFonts w:ascii="Times New Roman" w:hAnsi="Times New Roman" w:cs="Times New Roman"/>
+          <w:sz w:val="24"/>
+          <w:szCs w:val="24"/>
+        </w:rPr>
+        <w:t>Hassaballah</w:t>
+      </w:r>
+      <w:proofErr w:type="spellEnd"/>
+      <w:r>
+        <w:rPr>
+          <w:rFonts w:ascii="Times New Roman" w:hAnsi="Times New Roman" w:cs="Times New Roman"/>
+          <w:sz w:val="24"/>
+          <w:szCs w:val="24"/>
+        </w:rPr>
+        <w:t xml:space="preserve">, M. &amp; Aly, S. (2015). Face Recognition: Challenges, Achievements, and Future Directions. IET </w:t>
+      </w:r>
+      <w:proofErr w:type="spellStart"/>
+      <w:r>
+        <w:rPr>
+          <w:rFonts w:ascii="Times New Roman" w:hAnsi="Times New Roman" w:cs="Times New Roman"/>
+          <w:sz w:val="24"/>
+          <w:szCs w:val="24"/>
+        </w:rPr>
+        <w:t>Comput</w:t>
+      </w:r>
+      <w:proofErr w:type="spellEnd"/>
+      <w:r>
+        <w:rPr>
+          <w:rFonts w:ascii="Times New Roman" w:hAnsi="Times New Roman" w:cs="Times New Roman"/>
+          <w:sz w:val="24"/>
+          <w:szCs w:val="24"/>
+        </w:rPr>
+        <w:t xml:space="preserve">. Vis., 9(4), 614-626. Retrieved from </w:t>
+      </w:r>
+      <w:hyperlink r:id="rId32" w:history="1">
+        <w:r>
+          <w:rPr>
+            <w:rStyle w:val="Hyperlink"/>
+            <w:rFonts w:ascii="Times New Roman" w:hAnsi="Times New Roman" w:cs="Times New Roman"/>
+            <w:color w:val="auto"/>
+            <w:sz w:val="24"/>
+            <w:szCs w:val="24"/>
+            <w:u w:val="none"/>
+          </w:rPr>
+          <w:t>https://www.researchgate.net/publication/271584966_Face_Recognition_Challenges_Achievements_and_Future_Directions</w:t>
+        </w:r>
+      </w:hyperlink>
+    </w:p>
+    <w:p>
+      <w:pPr>
+        <w:spacing w:line="480" w:lineRule="auto"/>
+        <w:ind w:firstLine="720"/>
+        <w:rPr>
+          <w:rFonts w:ascii="Times New Roman" w:hAnsi="Times New Roman" w:cs="Times New Roman"/>
+          <w:sz w:val="24"/>
+          <w:szCs w:val="24"/>
+        </w:rPr>
+      </w:pPr>
+      <w:r>
+        <w:rPr>
+          <w:rFonts w:ascii="Times New Roman" w:hAnsi="Times New Roman" w:cs="Times New Roman"/>
+          <w:sz w:val="24"/>
+          <w:szCs w:val="24"/>
+        </w:rPr>
+        <w:t xml:space="preserve">Md. </w:t>
+      </w:r>
+      <w:proofErr w:type="spellStart"/>
+      <w:r>
+        <w:rPr>
+          <w:rFonts w:ascii="Times New Roman" w:hAnsi="Times New Roman" w:cs="Times New Roman"/>
+          <w:sz w:val="24"/>
+          <w:szCs w:val="24"/>
+        </w:rPr>
+        <w:t>Abdur</w:t>
+      </w:r>
+      <w:proofErr w:type="spellEnd"/>
+      <w:r>
+        <w:rPr>
+          <w:rFonts w:ascii="Times New Roman" w:hAnsi="Times New Roman" w:cs="Times New Roman"/>
+          <w:sz w:val="24"/>
+          <w:szCs w:val="24"/>
+        </w:rPr>
+        <w:t xml:space="preserve"> Rahim, Md. </w:t>
+      </w:r>
+      <w:proofErr w:type="spellStart"/>
+      <w:r>
+        <w:rPr>
+          <w:rFonts w:ascii="Times New Roman" w:hAnsi="Times New Roman" w:cs="Times New Roman"/>
+          <w:sz w:val="24"/>
+          <w:szCs w:val="24"/>
+        </w:rPr>
+        <w:t>Najmul</w:t>
+      </w:r>
+      <w:proofErr w:type="spellEnd"/>
+      <w:r>
+        <w:rPr>
+          <w:rFonts w:ascii="Times New Roman" w:hAnsi="Times New Roman" w:cs="Times New Roman"/>
+          <w:sz w:val="24"/>
+          <w:szCs w:val="24"/>
+        </w:rPr>
+        <w:t xml:space="preserve"> Hossain, Wahid, T. &amp; Md. </w:t>
+      </w:r>
+      <w:proofErr w:type="spellStart"/>
+      <w:r>
+        <w:rPr>
+          <w:rFonts w:ascii="Times New Roman" w:hAnsi="Times New Roman" w:cs="Times New Roman"/>
+          <w:sz w:val="24"/>
+          <w:szCs w:val="24"/>
+        </w:rPr>
+        <w:t>Shafiul</w:t>
+      </w:r>
+      <w:proofErr w:type="spellEnd"/>
+      <w:r>
+        <w:rPr>
+          <w:rFonts w:ascii="Times New Roman" w:hAnsi="Times New Roman" w:cs="Times New Roman"/>
+          <w:sz w:val="24"/>
+          <w:szCs w:val="24"/>
+        </w:rPr>
+        <w:t xml:space="preserve"> Azam. (2013). Face Recognition using Local Binary Patterns (LBP). </w:t>
+      </w:r>
+      <w:r>
+        <w:rPr>
+          <w:rFonts w:ascii="Times New Roman" w:hAnsi="Times New Roman" w:cs="Times New Roman"/>
+          <w:i/>
+          <w:sz w:val="24"/>
+          <w:szCs w:val="24"/>
+        </w:rPr>
+        <w:t xml:space="preserve">Global Journal </w:t>
+      </w:r>
+      <w:proofErr w:type="gramStart"/>
+      <w:r>
+        <w:rPr>
+          <w:rFonts w:ascii="Times New Roman" w:hAnsi="Times New Roman" w:cs="Times New Roman"/>
+          <w:i/>
+          <w:sz w:val="24"/>
+          <w:szCs w:val="24"/>
+        </w:rPr>
+        <w:t>Of</w:t>
+      </w:r>
+      <w:proofErr w:type="gramEnd"/>
+      <w:r>
+        <w:rPr>
+          <w:rFonts w:ascii="Times New Roman" w:hAnsi="Times New Roman" w:cs="Times New Roman"/>
+          <w:i/>
+          <w:sz w:val="24"/>
+          <w:szCs w:val="24"/>
+        </w:rPr>
+        <w:t xml:space="preserve"> Computer Science And Technology Graphics &amp; Vision</w:t>
+      </w:r>
+      <w:r>
+        <w:rPr>
+          <w:rFonts w:ascii="Times New Roman" w:hAnsi="Times New Roman" w:cs="Times New Roman"/>
+          <w:sz w:val="24"/>
+          <w:szCs w:val="24"/>
+        </w:rPr>
+        <w:t xml:space="preserve">, 13(4). Retrieved from </w:t>
+      </w:r>
+      <w:hyperlink r:id="rId33" w:history="1">
+        <w:r>
+          <w:rPr>
+            <w:rStyle w:val="Hyperlink"/>
+            <w:rFonts w:ascii="Times New Roman" w:hAnsi="Times New Roman" w:cs="Times New Roman"/>
+            <w:color w:val="auto"/>
+            <w:sz w:val="24"/>
+            <w:szCs w:val="24"/>
+            <w:u w:val="none"/>
+          </w:rPr>
+          <w:t>https://globaljournals.org/GJCST_Volume13/1-Face-Recognition-using-Local.pdf</w:t>
+        </w:r>
+      </w:hyperlink>
+    </w:p>
+    <w:p>
+      <w:pPr>
+        <w:spacing w:line="480" w:lineRule="auto"/>
+        <w:ind w:firstLine="720"/>
+        <w:rPr>
+          <w:rFonts w:ascii="Times New Roman" w:hAnsi="Times New Roman" w:cs="Times New Roman"/>
+          <w:sz w:val="24"/>
+          <w:szCs w:val="24"/>
+        </w:rPr>
+      </w:pPr>
+      <w:proofErr w:type="spellStart"/>
+      <w:r>
+        <w:rPr>
+          <w:rFonts w:ascii="Times New Roman" w:hAnsi="Times New Roman" w:cs="Times New Roman"/>
+          <w:sz w:val="24"/>
+          <w:szCs w:val="24"/>
+        </w:rPr>
+        <w:t>Saha</w:t>
+      </w:r>
+      <w:proofErr w:type="spellEnd"/>
+      <w:r>
+        <w:rPr>
+          <w:rFonts w:ascii="Times New Roman" w:hAnsi="Times New Roman" w:cs="Times New Roman"/>
+          <w:sz w:val="24"/>
+          <w:szCs w:val="24"/>
+        </w:rPr>
+        <w:t xml:space="preserve">, S. (2018). A Comprehensive Guide to Convolutional Neural Networks – the ELI5 way. Retrieved from  </w:t>
+      </w:r>
+      <w:hyperlink r:id="rId34" w:history="1">
+        <w:r>
+          <w:rPr>
+            <w:rStyle w:val="Hyperlink"/>
+            <w:rFonts w:ascii="Times New Roman" w:hAnsi="Times New Roman" w:cs="Times New Roman"/>
+            <w:color w:val="auto"/>
+            <w:sz w:val="24"/>
+            <w:szCs w:val="24"/>
+            <w:u w:val="none"/>
+          </w:rPr>
+          <w:t>https://towardsdatascience.com/a-comprehensive-guide-to-convolutional-neural-networks-the-eli5-way-3bd2b1164a53</w:t>
+        </w:r>
+      </w:hyperlink>
+    </w:p>
+    <w:p>
+      <w:pPr>
+        <w:spacing w:line="480" w:lineRule="auto"/>
+        <w:ind w:firstLine="720"/>
+        <w:rPr>
+          <w:rFonts w:ascii="Times New Roman" w:hAnsi="Times New Roman" w:cs="Times New Roman"/>
+          <w:sz w:val="24"/>
+          <w:szCs w:val="24"/>
+        </w:rPr>
+      </w:pPr>
+      <w:r>
+        <w:rPr>
+          <w:rFonts w:ascii="Times New Roman" w:hAnsi="Times New Roman" w:cs="Times New Roman"/>
+          <w:sz w:val="24"/>
+          <w:szCs w:val="24"/>
+        </w:rPr>
+        <w:lastRenderedPageBreak/>
+        <w:t xml:space="preserve">Sandler, M., Howard, A., Zhu, M., </w:t>
+      </w:r>
+      <w:proofErr w:type="spellStart"/>
+      <w:r>
+        <w:rPr>
+          <w:rFonts w:ascii="Times New Roman" w:hAnsi="Times New Roman" w:cs="Times New Roman"/>
+          <w:sz w:val="24"/>
+          <w:szCs w:val="24"/>
+        </w:rPr>
+        <w:t>Zhmoginov</w:t>
+      </w:r>
+      <w:proofErr w:type="spellEnd"/>
+      <w:r>
+        <w:rPr>
+          <w:rFonts w:ascii="Times New Roman" w:hAnsi="Times New Roman" w:cs="Times New Roman"/>
+          <w:sz w:val="24"/>
+          <w:szCs w:val="24"/>
+        </w:rPr>
+        <w:t xml:space="preserve">, A. &amp; Chen, L. (2019). </w:t>
+      </w:r>
+      <w:r>
+        <w:rPr>
+          <w:rFonts w:ascii="Times New Roman" w:hAnsi="Times New Roman" w:cs="Times New Roman"/>
+          <w:i/>
+          <w:sz w:val="24"/>
+          <w:szCs w:val="24"/>
+        </w:rPr>
+        <w:t>MobileNetV2: Inverted Residuals and Linear Bottlenecks</w:t>
+      </w:r>
+      <w:r>
+        <w:rPr>
+          <w:rFonts w:ascii="Times New Roman" w:hAnsi="Times New Roman" w:cs="Times New Roman"/>
+          <w:sz w:val="24"/>
+          <w:szCs w:val="24"/>
+        </w:rPr>
+        <w:t>. Retrieved from https://arxiv.org/pdf/1801.04381.pdf</w:t>
+      </w:r>
+    </w:p>
+    <w:p>
+      <w:pPr>
+        <w:spacing w:line="480" w:lineRule="auto"/>
+        <w:ind w:firstLine="720"/>
+        <w:rPr>
+          <w:rFonts w:ascii="Times New Roman" w:hAnsi="Times New Roman" w:cs="Times New Roman"/>
+          <w:sz w:val="24"/>
+          <w:szCs w:val="24"/>
+        </w:rPr>
+      </w:pPr>
+    </w:p>
+    <w:p>
+      <w:pPr>
+        <w:spacing w:line="480" w:lineRule="auto"/>
+        <w:ind w:firstLine="720"/>
+        <w:rPr>
+          <w:rFonts w:ascii="Times New Roman" w:hAnsi="Times New Roman" w:cs="Times New Roman"/>
+          <w:sz w:val="24"/>
+          <w:szCs w:val="24"/>
+        </w:rPr>
+      </w:pPr>
+      <w:proofErr w:type="spellStart"/>
+      <w:r>
+        <w:rPr>
+          <w:rFonts w:ascii="Times New Roman" w:hAnsi="Times New Roman" w:cs="Times New Roman"/>
+          <w:sz w:val="24"/>
+          <w:szCs w:val="24"/>
+        </w:rPr>
+        <w:t>Savov</w:t>
+      </w:r>
+      <w:proofErr w:type="spellEnd"/>
+      <w:r>
+        <w:rPr>
+          <w:rFonts w:ascii="Times New Roman" w:hAnsi="Times New Roman" w:cs="Times New Roman"/>
+          <w:sz w:val="24"/>
+          <w:szCs w:val="24"/>
+        </w:rPr>
+        <w:t xml:space="preserve">, V. (2017). iPhone X announced with edge-to-edge screen, Face ID, and no home button. Retrieved from </w:t>
+      </w:r>
+      <w:hyperlink r:id="rId35" w:history="1">
+        <w:r>
+          <w:rPr>
+            <w:rStyle w:val="Hyperlink"/>
+            <w:rFonts w:ascii="Times New Roman" w:hAnsi="Times New Roman" w:cs="Times New Roman"/>
+            <w:color w:val="auto"/>
+            <w:sz w:val="24"/>
+            <w:szCs w:val="24"/>
+            <w:u w:val="none"/>
+          </w:rPr>
+          <w:t>https://www.theverge.com/2017/9/12/16288806/apple-iphone-x-price-release-date-features-announced</w:t>
+        </w:r>
+      </w:hyperlink>
+      <w:r>
+        <w:rPr>
+          <w:rFonts w:ascii="Times New Roman" w:hAnsi="Times New Roman" w:cs="Times New Roman"/>
+          <w:sz w:val="24"/>
+          <w:szCs w:val="24"/>
+        </w:rPr>
+        <w:t xml:space="preserve">  </w:t>
+      </w:r>
+    </w:p>
+    <w:p>
+      <w:pPr>
+        <w:spacing w:line="480" w:lineRule="auto"/>
+        <w:ind w:firstLine="720"/>
+        <w:rPr>
+          <w:rFonts w:ascii="Times New Roman" w:hAnsi="Times New Roman" w:cs="Times New Roman"/>
+          <w:sz w:val="24"/>
+          <w:szCs w:val="24"/>
+        </w:rPr>
+      </w:pPr>
+      <w:r>
+        <w:rPr>
+          <w:rFonts w:ascii="Times New Roman" w:hAnsi="Times New Roman" w:cs="Times New Roman"/>
+          <w:sz w:val="24"/>
+          <w:szCs w:val="24"/>
+        </w:rPr>
+        <w:t xml:space="preserve">Stewart, M. (2019). Simple Introduction to Convolutional Neural Networks. Retrieved from </w:t>
+      </w:r>
+      <w:hyperlink r:id="rId36" w:history="1">
+        <w:r>
+          <w:rPr>
+            <w:rStyle w:val="Hyperlink"/>
+            <w:rFonts w:ascii="Times New Roman" w:hAnsi="Times New Roman" w:cs="Times New Roman"/>
+            <w:color w:val="auto"/>
+            <w:sz w:val="24"/>
+            <w:szCs w:val="24"/>
+            <w:u w:val="none"/>
+          </w:rPr>
+          <w:t>https://towardsdatascience.com/simple-introduction-to-convolutional-neural-networks-cdf8d3077bac</w:t>
+        </w:r>
+      </w:hyperlink>
+    </w:p>
+    <w:p>
+      <w:pPr>
+        <w:spacing w:line="480" w:lineRule="auto"/>
+        <w:ind w:firstLine="720"/>
+        <w:rPr>
+          <w:rFonts w:ascii="Times New Roman" w:hAnsi="Times New Roman" w:cs="Times New Roman"/>
+          <w:sz w:val="24"/>
+          <w:szCs w:val="24"/>
+        </w:rPr>
+      </w:pPr>
+      <w:r>
+        <w:rPr>
+          <w:rFonts w:ascii="Times New Roman" w:hAnsi="Times New Roman" w:cs="Times New Roman"/>
+          <w:sz w:val="24"/>
+          <w:szCs w:val="24"/>
+        </w:rPr>
+        <w:t xml:space="preserve">TensorFlow. (n.d.). Build a Convolutional Neural Network using Estimators. Retrieved from </w:t>
+      </w:r>
+      <w:hyperlink r:id="rId37" w:history="1">
+        <w:r>
+          <w:rPr>
+            <w:rStyle w:val="Hyperlink"/>
+            <w:rFonts w:ascii="Times New Roman" w:hAnsi="Times New Roman" w:cs="Times New Roman"/>
+            <w:color w:val="auto"/>
+            <w:sz w:val="24"/>
+            <w:szCs w:val="24"/>
+            <w:u w:val="none"/>
+          </w:rPr>
+          <w:t>https://www.tensorflow.org/tutorials/estimators/cnn</w:t>
+        </w:r>
+      </w:hyperlink>
+    </w:p>
+    <w:p>
+      <w:pPr>
+        <w:spacing w:line="480" w:lineRule="auto"/>
+        <w:rPr>
+          <w:rFonts w:ascii="Times New Roman" w:hAnsi="Times New Roman" w:cs="Times New Roman"/>
+          <w:sz w:val="24"/>
+          <w:szCs w:val="24"/>
+        </w:rPr>
+      </w:pPr>
+    </w:p>
+    <w:p>
+      <w:pPr>
+        <w:spacing w:line="480" w:lineRule="auto"/>
+        <w:rPr>
+          <w:rFonts w:ascii="Times New Roman" w:hAnsi="Times New Roman" w:cs="Times New Roman"/>
+          <w:sz w:val="24"/>
+          <w:szCs w:val="24"/>
+        </w:rPr>
+      </w:pPr>
+    </w:p>
+    <w:p>
+      <w:pPr>
+        <w:spacing w:line="480" w:lineRule="auto"/>
+        <w:rPr>
+          <w:rFonts w:ascii="Times New Roman" w:hAnsi="Times New Roman" w:cs="Times New Roman"/>
+          <w:sz w:val="24"/>
+          <w:szCs w:val="24"/>
+        </w:rPr>
+      </w:pPr>
+    </w:p>
+    <w:p>
+      <w:pPr>
+        <w:spacing w:line="480" w:lineRule="auto"/>
+        <w:jc w:val="both"/>
+        <w:rPr>
+          <w:rFonts w:ascii="Times New Roman" w:hAnsi="Times New Roman" w:cs="Times New Roman"/>
+          <w:sz w:val="24"/>
+          <w:szCs w:val="24"/>
+        </w:rPr>
+      </w:pPr>
     </w:p>
     <w:sectPr>
       <w:pgSz w:w="12240" w:h="15840"/>
@@ -11114,7 +11633,6 @@
     <w:name w:val="Normal (Web)"/>
     <w:basedOn w:val="Normal"/>
     <w:uiPriority w:val="99"/>
-    <w:semiHidden/>
     <w:unhideWhenUsed/>
     <w:rsid w:val="00A27907"/>
     <w:pPr>
@@ -12442,7 +12960,7 @@
   <dgm:whole/>
   <dgm:extLst>
     <a:ext uri="http://schemas.microsoft.com/office/drawing/2008/diagram">
-      <dsp:dataModelExt xmlns:dsp="http://schemas.microsoft.com/office/drawing/2008/diagram" relId="rId32" minVer="http://schemas.openxmlformats.org/drawingml/2006/diagram"/>
+      <dsp:dataModelExt xmlns:dsp="http://schemas.microsoft.com/office/drawing/2008/diagram" relId="rId28" minVer="http://schemas.openxmlformats.org/drawingml/2006/diagram"/>
     </a:ext>
   </dgm:extLst>
 </dgm:dataModel>

</xml_diff>

<commit_message>
Update 7: Group Report Done
</commit_message>
<xml_diff>
--- a/_GroupReport/_GroupReport.docx
+++ b/_GroupReport/_GroupReport.docx
@@ -1110,8 +1110,6 @@
         </w:rPr>
         <w:t>self-organizing</w:t>
       </w:r>
-      <w:bookmarkStart w:id="0" w:name="_GoBack"/>
-      <w:bookmarkEnd w:id="0"/>
       <w:r>
         <w:rPr>
           <w:rFonts w:ascii="Times New Roman" w:hAnsi="Times New Roman" w:cs="Times New Roman"/>
@@ -5283,6 +5281,14 @@
     </w:p>
     <w:p>
       <w:pPr>
+        <w:pStyle w:val="Heading3"/>
+      </w:pPr>
+      <w:r>
+        <w:t>Model Training</w:t>
+      </w:r>
+    </w:p>
+    <w:p>
+      <w:pPr>
         <w:spacing w:line="480" w:lineRule="auto"/>
         <w:jc w:val="both"/>
         <w:rPr>
@@ -5316,6 +5322,7 @@
           <w:sz w:val="24"/>
           <w:szCs w:val="24"/>
         </w:rPr>
+        <w:lastRenderedPageBreak/>
         <w:t xml:space="preserve">The final layer of the MobileNetV2 CNN model is removed and replaced with 2 layers, </w:t>
       </w:r>
       <w:r>
@@ -5418,7 +5425,6 @@
           <w:sz w:val="24"/>
           <w:szCs w:val="24"/>
         </w:rPr>
-        <w:lastRenderedPageBreak/>
         <w:t xml:space="preserve">Since, this is a classification problem with </w:t>
       </w:r>
       <w:r>
@@ -5790,7 +5796,6 @@
         <w:pStyle w:val="Heading2"/>
       </w:pPr>
       <w:r>
-        <w:lastRenderedPageBreak/>
         <w:t xml:space="preserve">3. </w:t>
       </w:r>
       <w:r>
@@ -6080,16 +6085,8 @@
           <w:sz w:val="24"/>
           <w:szCs w:val="24"/>
         </w:rPr>
-        <w:t xml:space="preserve">The dataset is split into training and validation dataset, where the proportion is 80% and 20% respectively. The augmented images in the form of (128, 128, 3) vectors were passed to the CNN </w:t>
-      </w:r>
-      <w:r>
-        <w:rPr>
-          <w:rFonts w:ascii="Times New Roman" w:hAnsi="Times New Roman" w:cs="Times New Roman"/>
-          <w:sz w:val="24"/>
-          <w:szCs w:val="24"/>
-        </w:rPr>
         <w:lastRenderedPageBreak/>
-        <w:t>model in batches of 32. The weights or parameters of the CNN models were randomly initialized by default. The input passed through the CNN layers.</w:t>
+        <w:t>The dataset is split into training and validation dataset, where the proportion is 80% and 20% respectively. The augmented images in the form of (128, 128, 3) vectors were passed to the CNN model in batches of 32. The weights or parameters of the CNN models were randomly initialized by default. The input passed through the CNN layers.</w:t>
       </w:r>
     </w:p>
     <w:p>
@@ -6302,6 +6299,7 @@
         <w:pStyle w:val="Heading3"/>
       </w:pPr>
       <w:r>
+        <w:lastRenderedPageBreak/>
         <w:t>Model Selection</w:t>
       </w:r>
     </w:p>
@@ -6427,7 +6425,6 @@
           <w:sz w:val="24"/>
           <w:szCs w:val="24"/>
         </w:rPr>
-        <w:lastRenderedPageBreak/>
         <w:t xml:space="preserve">The best model is selected on the lowest validation loss. In this case, the model achieved the best performance at the </w:t>
       </w:r>
       <w:r>
@@ -7092,15 +7089,7 @@
                                     <w:sz w:val="24"/>
                                     <w:szCs w:val="24"/>
                                   </w:rPr>
-                                  <w:t xml:space="preserve">487 neurons </w:t>
-                                </w:r>
-                                <w:r>
-                                  <w:rPr>
-                                    <w:rFonts w:ascii="Times New Roman" w:hAnsi="Times New Roman" w:cs="Times New Roman"/>
-                                    <w:sz w:val="24"/>
-                                    <w:szCs w:val="24"/>
-                                  </w:rPr>
-                                  <w:t>softmax output layer</w:t>
+                                  <w:t>487 neurons softmax output layer</w:t>
                                 </w:r>
                               </w:p>
                             </w:txbxContent>
@@ -7317,15 +7306,7 @@
                               <w:sz w:val="24"/>
                               <w:szCs w:val="24"/>
                             </w:rPr>
-                            <w:t xml:space="preserve">487 neurons </w:t>
-                          </w:r>
-                          <w:r>
-                            <w:rPr>
-                              <w:rFonts w:ascii="Times New Roman" w:hAnsi="Times New Roman" w:cs="Times New Roman"/>
-                              <w:sz w:val="24"/>
-                              <w:szCs w:val="24"/>
-                            </w:rPr>
-                            <w:t>softmax output layer</w:t>
+                            <w:t>487 neurons softmax output layer</w:t>
                           </w:r>
                         </w:p>
                       </w:txbxContent>
@@ -9427,105 +9408,161 @@
           <w:sz w:val="24"/>
           <w:szCs w:val="24"/>
         </w:rPr>
-        <w:t>Road</w:t>
-      </w:r>
-      <w:r>
-        <w:rPr>
-          <w:rFonts w:ascii="Times New Roman" w:hAnsi="Times New Roman" w:cs="Times New Roman"/>
-          <w:sz w:val="24"/>
-          <w:szCs w:val="24"/>
-        </w:rPr>
-        <w:t xml:space="preserve"> map</w:t>
-      </w:r>
-      <w:r>
-        <w:rPr>
-          <w:rFonts w:ascii="Times New Roman" w:hAnsi="Times New Roman" w:cs="Times New Roman"/>
-          <w:noProof/>
-          <w:sz w:val="24"/>
-          <w:szCs w:val="24"/>
-        </w:rPr>
-        <w:t xml:space="preserve"> </w:t>
-      </w:r>
-      <w:r>
-        <w:rPr>
-          <w:rFonts w:ascii="Times New Roman" w:hAnsi="Times New Roman" w:cs="Times New Roman"/>
-          <w:noProof/>
-          <w:sz w:val="24"/>
-          <w:szCs w:val="24"/>
-        </w:rPr>
-        <w:drawing>
-          <wp:inline distT="0" distB="0" distL="0" distR="0" wp14:anchorId="63D67BFD" wp14:editId="09F53C91">
-            <wp:extent cx="5486400" cy="3200400"/>
-            <wp:effectExtent l="38100" t="19050" r="95250" b="38100"/>
-            <wp:docPr id="3" name="Diagram 3"/>
-            <wp:cNvGraphicFramePr/>
-            <a:graphic xmlns:a="http://schemas.openxmlformats.org/drawingml/2006/main">
-              <a:graphicData uri="http://schemas.openxmlformats.org/drawingml/2006/diagram">
-                <dgm:relIds xmlns:dgm="http://schemas.openxmlformats.org/drawingml/2006/diagram" xmlns:r="http://schemas.openxmlformats.org/officeDocument/2006/relationships" r:dm="rId24" r:lo="rId25" r:qs="rId26" r:cs="rId27"/>
-              </a:graphicData>
-            </a:graphic>
-          </wp:inline>
-        </w:drawing>
-      </w:r>
-    </w:p>
-    <w:p>
-      <w:pPr>
-        <w:spacing w:line="480" w:lineRule="auto"/>
-        <w:jc w:val="both"/>
-        <w:rPr>
-          <w:rFonts w:ascii="Times New Roman" w:hAnsi="Times New Roman" w:cs="Times New Roman"/>
-          <w:sz w:val="24"/>
-          <w:szCs w:val="24"/>
-        </w:rPr>
-      </w:pPr>
-    </w:p>
-    <w:p>
-      <w:pPr>
-        <w:spacing w:line="480" w:lineRule="auto"/>
-        <w:jc w:val="both"/>
-        <w:rPr>
-          <w:rFonts w:ascii="Times New Roman" w:hAnsi="Times New Roman" w:cs="Times New Roman"/>
-          <w:sz w:val="24"/>
-          <w:szCs w:val="24"/>
-        </w:rPr>
-      </w:pPr>
-      <w:r>
-        <w:rPr>
-          <w:rFonts w:ascii="Times New Roman" w:hAnsi="Times New Roman" w:cs="Times New Roman"/>
-          <w:sz w:val="24"/>
-          <w:szCs w:val="24"/>
-        </w:rPr>
-        <w:t>accuracy might be low for identity, but could be improved by having more images of the unseen individual</w:t>
-      </w:r>
-    </w:p>
-    <w:p>
-      <w:pPr>
-        <w:spacing w:line="480" w:lineRule="auto"/>
-        <w:jc w:val="both"/>
-        <w:rPr>
-          <w:rFonts w:ascii="Times New Roman" w:hAnsi="Times New Roman" w:cs="Times New Roman"/>
-          <w:sz w:val="24"/>
-          <w:szCs w:val="24"/>
-        </w:rPr>
-      </w:pPr>
-      <w:r>
-        <w:rPr>
-          <w:rFonts w:ascii="Times New Roman" w:hAnsi="Times New Roman" w:cs="Times New Roman"/>
-          <w:sz w:val="24"/>
-          <w:szCs w:val="24"/>
-        </w:rPr>
-        <w:t>Could be improved with re-id training (source: https://arxiv.org/abs/1611.05666)</w:t>
-      </w:r>
-    </w:p>
-    <w:p>
-      <w:pPr>
-        <w:spacing w:line="480" w:lineRule="auto"/>
-        <w:rPr>
-          <w:rFonts w:ascii="Times New Roman" w:hAnsi="Times New Roman" w:cs="Times New Roman"/>
-          <w:sz w:val="24"/>
-          <w:szCs w:val="24"/>
-        </w:rPr>
-      </w:pPr>
+        <w:t>This project achieved the aim to perform facial recognition using convolutional neural network (CNN), specifically MobileNetV2 architecture, trained on various large dataset of face images. Three separate models were trained to perform predictions on identity, gender and age group of a person given the image of the face of the person.</w:t>
+      </w:r>
+    </w:p>
+    <w:p>
+      <w:pPr>
+        <w:spacing w:line="480" w:lineRule="auto"/>
+        <w:jc w:val="both"/>
+        <w:rPr>
+          <w:rFonts w:ascii="Times New Roman" w:hAnsi="Times New Roman" w:cs="Times New Roman"/>
+          <w:sz w:val="24"/>
+          <w:szCs w:val="24"/>
+        </w:rPr>
+      </w:pPr>
+      <w:r>
+        <w:rPr>
+          <w:rFonts w:ascii="Times New Roman" w:hAnsi="Times New Roman" w:cs="Times New Roman"/>
+          <w:sz w:val="24"/>
+          <w:szCs w:val="24"/>
+        </w:rPr>
+        <w:t>The steps in training these three models involved data acquisition, data pre-processing, data loading and image augmentation, model training and model selection.</w:t>
+      </w:r>
+    </w:p>
+    <w:p>
+      <w:pPr>
+        <w:spacing w:line="480" w:lineRule="auto"/>
+        <w:jc w:val="both"/>
+        <w:rPr>
+          <w:rFonts w:ascii="Times New Roman" w:hAnsi="Times New Roman" w:cs="Times New Roman"/>
+          <w:sz w:val="24"/>
+          <w:szCs w:val="24"/>
+        </w:rPr>
+      </w:pPr>
+      <w:r>
+        <w:rPr>
+          <w:rFonts w:ascii="Times New Roman" w:hAnsi="Times New Roman" w:cs="Times New Roman"/>
+          <w:sz w:val="24"/>
+          <w:szCs w:val="24"/>
+        </w:rPr>
+        <w:t xml:space="preserve">An attempt to do person re-identification using pre-trained identity model is also performed. Facial features were extracted at the intermediate layers of the CNN models for each image. These facial features were treated as basis to form features cluster at a high-dimensional space. K-nearest neighbor algorithm is used to classify unseen test dataset </w:t>
+      </w:r>
+      <w:r>
+        <w:rPr>
+          <w:rFonts w:ascii="Times New Roman" w:hAnsi="Times New Roman" w:cs="Times New Roman"/>
+          <w:sz w:val="24"/>
+          <w:szCs w:val="24"/>
+        </w:rPr>
+        <w:t xml:space="preserve">by measure of closeness between the extracted features of the </w:t>
+      </w:r>
+      <w:r>
+        <w:rPr>
+          <w:rFonts w:ascii="Times New Roman" w:hAnsi="Times New Roman" w:cs="Times New Roman"/>
+          <w:sz w:val="24"/>
+          <w:szCs w:val="24"/>
+        </w:rPr>
+        <w:t xml:space="preserve">unseen test dataset </w:t>
+      </w:r>
+      <w:r>
+        <w:rPr>
+          <w:rFonts w:ascii="Times New Roman" w:hAnsi="Times New Roman" w:cs="Times New Roman"/>
+          <w:sz w:val="24"/>
+          <w:szCs w:val="24"/>
+        </w:rPr>
+        <w:t xml:space="preserve">and </w:t>
+      </w:r>
+      <w:r>
+        <w:rPr>
+          <w:rFonts w:ascii="Times New Roman" w:hAnsi="Times New Roman" w:cs="Times New Roman"/>
+          <w:sz w:val="24"/>
+          <w:szCs w:val="24"/>
+        </w:rPr>
+        <w:t>the features cluster of the train dataset and unseen train dataset.</w:t>
+      </w:r>
+    </w:p>
+    <w:p>
+      <w:pPr>
+        <w:spacing w:line="480" w:lineRule="auto"/>
+        <w:jc w:val="both"/>
+        <w:rPr>
+          <w:rFonts w:ascii="Times New Roman" w:hAnsi="Times New Roman" w:cs="Times New Roman"/>
+          <w:sz w:val="24"/>
+          <w:szCs w:val="24"/>
+        </w:rPr>
+      </w:pPr>
+      <w:r>
+        <w:rPr>
+          <w:rFonts w:ascii="Times New Roman" w:hAnsi="Times New Roman" w:cs="Times New Roman"/>
+          <w:sz w:val="24"/>
+          <w:szCs w:val="24"/>
+        </w:rPr>
+        <w:t>Using a consumer grade GPU, the models achieved satisfactory accuracies on predicting the identity, gender and age group as detailed in Table 1.</w:t>
+      </w:r>
+      <w:r>
+        <w:rPr>
+          <w:rFonts w:ascii="Times New Roman" w:hAnsi="Times New Roman" w:cs="Times New Roman"/>
+          <w:sz w:val="24"/>
+          <w:szCs w:val="24"/>
+        </w:rPr>
+        <w:t xml:space="preserve"> There are room for improvements on performing person re-identification.</w:t>
+      </w:r>
+    </w:p>
+    <w:p>
+      <w:pPr>
+        <w:spacing w:line="480" w:lineRule="auto"/>
+        <w:jc w:val="both"/>
+        <w:rPr>
+          <w:rFonts w:ascii="Times New Roman" w:hAnsi="Times New Roman" w:cs="Times New Roman"/>
+          <w:sz w:val="24"/>
+          <w:szCs w:val="24"/>
+        </w:rPr>
+      </w:pPr>
+    </w:p>
+    <w:p>
+      <w:pPr>
+        <w:spacing w:line="480" w:lineRule="auto"/>
+        <w:jc w:val="both"/>
+        <w:rPr>
+          <w:rFonts w:ascii="Times New Roman" w:hAnsi="Times New Roman" w:cs="Times New Roman"/>
+          <w:sz w:val="24"/>
+          <w:szCs w:val="24"/>
+        </w:rPr>
+      </w:pPr>
+    </w:p>
+    <w:p>
+      <w:pPr>
+        <w:spacing w:line="480" w:lineRule="auto"/>
+        <w:jc w:val="both"/>
+        <w:rPr>
+          <w:rFonts w:ascii="Times New Roman" w:hAnsi="Times New Roman" w:cs="Times New Roman"/>
+          <w:sz w:val="24"/>
+          <w:szCs w:val="24"/>
+        </w:rPr>
+      </w:pPr>
+    </w:p>
+    <w:p>
+      <w:pPr>
+        <w:spacing w:line="480" w:lineRule="auto"/>
+        <w:jc w:val="both"/>
+        <w:rPr>
+          <w:rFonts w:ascii="Times New Roman" w:hAnsi="Times New Roman" w:cs="Times New Roman"/>
+          <w:sz w:val="24"/>
+          <w:szCs w:val="24"/>
+        </w:rPr>
+      </w:pPr>
+    </w:p>
+    <w:p>
+      <w:pPr>
+        <w:spacing w:line="480" w:lineRule="auto"/>
+        <w:rPr>
+          <w:rFonts w:ascii="Times New Roman" w:hAnsi="Times New Roman" w:cs="Times New Roman"/>
+          <w:sz w:val="24"/>
+          <w:szCs w:val="24"/>
+        </w:rPr>
+      </w:pPr>
+      <w:bookmarkStart w:id="0" w:name="_GoBack"/>
+      <w:bookmarkEnd w:id="0"/>
       <w:r>
         <w:rPr>
           <w:rFonts w:ascii="Times New Roman" w:hAnsi="Times New Roman" w:cs="Times New Roman"/>
@@ -9572,7 +9609,7 @@
         </w:rPr>
         <w:t xml:space="preserve">Burt, C. (2019). Malaysian state launched facial recognition to CCTV network. Retrieved from </w:t>
       </w:r>
-      <w:hyperlink r:id="rId29" w:history="1">
+      <w:hyperlink r:id="rId24" w:history="1">
         <w:r>
           <w:rPr>
             <w:rStyle w:val="Hyperlink"/>
@@ -9621,7 +9658,7 @@
         </w:rPr>
         <w:t xml:space="preserve">, 4(0), 115-119. Retrieved from </w:t>
       </w:r>
-      <w:hyperlink r:id="rId30" w:history="1">
+      <w:hyperlink r:id="rId25" w:history="1">
         <w:r>
           <w:rPr>
             <w:rStyle w:val="Hyperlink"/>
@@ -9663,7 +9700,7 @@
         </w:rPr>
         <w:t xml:space="preserve">, N. (2016). Amazon just launched a cashier-free convenience store. Retrieved from </w:t>
       </w:r>
-      <w:hyperlink r:id="rId31" w:history="1">
+      <w:hyperlink r:id="rId26" w:history="1">
         <w:r>
           <w:rPr>
             <w:rStyle w:val="Hyperlink"/>
@@ -9723,7 +9760,7 @@
         </w:rPr>
         <w:t xml:space="preserve">. Vis., 9(4), 614-626. Retrieved from </w:t>
       </w:r>
-      <w:hyperlink r:id="rId32" w:history="1">
+      <w:hyperlink r:id="rId27" w:history="1">
         <w:r>
           <w:rPr>
             <w:rStyle w:val="Hyperlink"/>
@@ -9846,7 +9883,7 @@
         </w:rPr>
         <w:t xml:space="preserve">, 13(4). Retrieved from </w:t>
       </w:r>
-      <w:hyperlink r:id="rId33" w:history="1">
+      <w:hyperlink r:id="rId28" w:history="1">
         <w:r>
           <w:rPr>
             <w:rStyle w:val="Hyperlink"/>
@@ -9888,7 +9925,7 @@
         </w:rPr>
         <w:t xml:space="preserve">, S. (2018). A Comprehensive Guide to Convolutional Neural Networks – the ELI5 way. Retrieved from  </w:t>
       </w:r>
-      <w:hyperlink r:id="rId34" w:history="1">
+      <w:hyperlink r:id="rId29" w:history="1">
         <w:r>
           <w:rPr>
             <w:rStyle w:val="Hyperlink"/>
@@ -9996,7 +10033,7 @@
         </w:rPr>
         <w:t xml:space="preserve">, V. (2017). iPhone X announced with edge-to-edge screen, Face ID, and no home button. Retrieved from </w:t>
       </w:r>
-      <w:hyperlink r:id="rId35" w:history="1">
+      <w:hyperlink r:id="rId30" w:history="1">
         <w:r>
           <w:rPr>
             <w:rStyle w:val="Hyperlink"/>
@@ -10036,7 +10073,7 @@
         </w:rPr>
         <w:t xml:space="preserve">Stewart, M. (2019). Simple Introduction to Convolutional Neural Networks. Retrieved from </w:t>
       </w:r>
-      <w:hyperlink r:id="rId36" w:history="1">
+      <w:hyperlink r:id="rId31" w:history="1">
         <w:r>
           <w:rPr>
             <w:rStyle w:val="Hyperlink"/>
@@ -10068,7 +10105,7 @@
         </w:rPr>
         <w:t xml:space="preserve">TensorFlow. (n.d.). Build a Convolutional Neural Network using Estimators. Retrieved from </w:t>
       </w:r>
-      <w:hyperlink r:id="rId37" w:history="1">
+      <w:hyperlink r:id="rId32" w:history="1">
         <w:r>
           <w:rPr>
             <w:rStyle w:val="Hyperlink"/>
@@ -10604,9 +10641,9 @@
     </w:lvl>
   </w:abstractNum>
   <w:abstractNum w:abstractNumId="5" w15:restartNumberingAfterBreak="0">
-    <w:nsid w:val="47E31FC7"/>
+    <w:nsid w:val="44B33E1B"/>
     <w:multiLevelType w:val="hybridMultilevel"/>
-    <w:tmpl w:val="732857DA"/>
+    <w:tmpl w:val="762AB5C0"/>
     <w:lvl w:ilvl="0" w:tplc="04090011">
       <w:start w:val="1"/>
       <w:numFmt w:val="decimal"/>
@@ -10693,16 +10730,16 @@
     </w:lvl>
   </w:abstractNum>
   <w:abstractNum w:abstractNumId="6" w15:restartNumberingAfterBreak="0">
-    <w:nsid w:val="4D557AF2"/>
+    <w:nsid w:val="47E31FC7"/>
     <w:multiLevelType w:val="hybridMultilevel"/>
-    <w:tmpl w:val="F8465634"/>
-    <w:lvl w:ilvl="0" w:tplc="A1F228C2">
+    <w:tmpl w:val="732857DA"/>
+    <w:lvl w:ilvl="0" w:tplc="04090011">
       <w:start w:val="1"/>
-      <w:numFmt w:val="lowerRoman"/>
+      <w:numFmt w:val="decimal"/>
       <w:lvlText w:val="%1)"/>
       <w:lvlJc w:val="left"/>
       <w:pPr>
-        <w:ind w:left="1440" w:hanging="720"/>
+        <w:ind w:left="720" w:hanging="360"/>
       </w:pPr>
       <w:rPr>
         <w:rFonts w:hint="default"/>
@@ -10714,7 +10751,7 @@
       <w:lvlText w:val="%2."/>
       <w:lvlJc w:val="left"/>
       <w:pPr>
-        <w:ind w:left="1800" w:hanging="360"/>
+        <w:ind w:left="1440" w:hanging="360"/>
       </w:pPr>
     </w:lvl>
     <w:lvl w:ilvl="2" w:tplc="0409001B" w:tentative="1">
@@ -10723,7 +10760,7 @@
       <w:lvlText w:val="%3."/>
       <w:lvlJc w:val="right"/>
       <w:pPr>
-        <w:ind w:left="2520" w:hanging="180"/>
+        <w:ind w:left="2160" w:hanging="180"/>
       </w:pPr>
     </w:lvl>
     <w:lvl w:ilvl="3" w:tplc="0409000F" w:tentative="1">
@@ -10732,7 +10769,7 @@
       <w:lvlText w:val="%4."/>
       <w:lvlJc w:val="left"/>
       <w:pPr>
-        <w:ind w:left="3240" w:hanging="360"/>
+        <w:ind w:left="2880" w:hanging="360"/>
       </w:pPr>
     </w:lvl>
     <w:lvl w:ilvl="4" w:tplc="04090019" w:tentative="1">
@@ -10741,7 +10778,7 @@
       <w:lvlText w:val="%5."/>
       <w:lvlJc w:val="left"/>
       <w:pPr>
-        <w:ind w:left="3960" w:hanging="360"/>
+        <w:ind w:left="3600" w:hanging="360"/>
       </w:pPr>
     </w:lvl>
     <w:lvl w:ilvl="5" w:tplc="0409001B" w:tentative="1">
@@ -10750,7 +10787,7 @@
       <w:lvlText w:val="%6."/>
       <w:lvlJc w:val="right"/>
       <w:pPr>
-        <w:ind w:left="4680" w:hanging="180"/>
+        <w:ind w:left="4320" w:hanging="180"/>
       </w:pPr>
     </w:lvl>
     <w:lvl w:ilvl="6" w:tplc="0409000F" w:tentative="1">
@@ -10759,7 +10796,7 @@
       <w:lvlText w:val="%7."/>
       <w:lvlJc w:val="left"/>
       <w:pPr>
-        <w:ind w:left="5400" w:hanging="360"/>
+        <w:ind w:left="5040" w:hanging="360"/>
       </w:pPr>
     </w:lvl>
     <w:lvl w:ilvl="7" w:tplc="04090019" w:tentative="1">
@@ -10768,7 +10805,7 @@
       <w:lvlText w:val="%8."/>
       <w:lvlJc w:val="left"/>
       <w:pPr>
-        <w:ind w:left="6120" w:hanging="360"/>
+        <w:ind w:left="5760" w:hanging="360"/>
       </w:pPr>
     </w:lvl>
     <w:lvl w:ilvl="8" w:tplc="0409001B" w:tentative="1">
@@ -10777,21 +10814,21 @@
       <w:lvlText w:val="%9."/>
       <w:lvlJc w:val="right"/>
       <w:pPr>
-        <w:ind w:left="6840" w:hanging="180"/>
+        <w:ind w:left="6480" w:hanging="180"/>
       </w:pPr>
     </w:lvl>
   </w:abstractNum>
   <w:abstractNum w:abstractNumId="7" w15:restartNumberingAfterBreak="0">
-    <w:nsid w:val="5C9D4C7C"/>
+    <w:nsid w:val="4D557AF2"/>
     <w:multiLevelType w:val="hybridMultilevel"/>
-    <w:tmpl w:val="BD0C2546"/>
-    <w:lvl w:ilvl="0" w:tplc="04090011">
+    <w:tmpl w:val="F8465634"/>
+    <w:lvl w:ilvl="0" w:tplc="A1F228C2">
       <w:start w:val="1"/>
-      <w:numFmt w:val="decimal"/>
+      <w:numFmt w:val="lowerRoman"/>
       <w:lvlText w:val="%1)"/>
       <w:lvlJc w:val="left"/>
       <w:pPr>
-        <w:ind w:left="1080" w:hanging="360"/>
+        <w:ind w:left="1440" w:hanging="720"/>
       </w:pPr>
       <w:rPr>
         <w:rFonts w:hint="default"/>
@@ -10871,12 +10908,12 @@
     </w:lvl>
   </w:abstractNum>
   <w:abstractNum w:abstractNumId="8" w15:restartNumberingAfterBreak="0">
-    <w:nsid w:val="6209445C"/>
+    <w:nsid w:val="5C9D4C7C"/>
     <w:multiLevelType w:val="hybridMultilevel"/>
-    <w:tmpl w:val="E09C3E94"/>
-    <w:lvl w:ilvl="0" w:tplc="459844F6">
+    <w:tmpl w:val="BD0C2546"/>
+    <w:lvl w:ilvl="0" w:tplc="04090011">
       <w:start w:val="1"/>
-      <w:numFmt w:val="lowerLetter"/>
+      <w:numFmt w:val="decimal"/>
       <w:lvlText w:val="%1)"/>
       <w:lvlJc w:val="left"/>
       <w:pPr>
@@ -10959,32 +10996,124 @@
       </w:pPr>
     </w:lvl>
   </w:abstractNum>
+  <w:abstractNum w:abstractNumId="9" w15:restartNumberingAfterBreak="0">
+    <w:nsid w:val="6209445C"/>
+    <w:multiLevelType w:val="hybridMultilevel"/>
+    <w:tmpl w:val="E09C3E94"/>
+    <w:lvl w:ilvl="0" w:tplc="459844F6">
+      <w:start w:val="1"/>
+      <w:numFmt w:val="lowerLetter"/>
+      <w:lvlText w:val="%1)"/>
+      <w:lvlJc w:val="left"/>
+      <w:pPr>
+        <w:ind w:left="1080" w:hanging="360"/>
+      </w:pPr>
+      <w:rPr>
+        <w:rFonts w:hint="default"/>
+      </w:rPr>
+    </w:lvl>
+    <w:lvl w:ilvl="1" w:tplc="04090019" w:tentative="1">
+      <w:start w:val="1"/>
+      <w:numFmt w:val="lowerLetter"/>
+      <w:lvlText w:val="%2."/>
+      <w:lvlJc w:val="left"/>
+      <w:pPr>
+        <w:ind w:left="1800" w:hanging="360"/>
+      </w:pPr>
+    </w:lvl>
+    <w:lvl w:ilvl="2" w:tplc="0409001B" w:tentative="1">
+      <w:start w:val="1"/>
+      <w:numFmt w:val="lowerRoman"/>
+      <w:lvlText w:val="%3."/>
+      <w:lvlJc w:val="right"/>
+      <w:pPr>
+        <w:ind w:left="2520" w:hanging="180"/>
+      </w:pPr>
+    </w:lvl>
+    <w:lvl w:ilvl="3" w:tplc="0409000F" w:tentative="1">
+      <w:start w:val="1"/>
+      <w:numFmt w:val="decimal"/>
+      <w:lvlText w:val="%4."/>
+      <w:lvlJc w:val="left"/>
+      <w:pPr>
+        <w:ind w:left="3240" w:hanging="360"/>
+      </w:pPr>
+    </w:lvl>
+    <w:lvl w:ilvl="4" w:tplc="04090019" w:tentative="1">
+      <w:start w:val="1"/>
+      <w:numFmt w:val="lowerLetter"/>
+      <w:lvlText w:val="%5."/>
+      <w:lvlJc w:val="left"/>
+      <w:pPr>
+        <w:ind w:left="3960" w:hanging="360"/>
+      </w:pPr>
+    </w:lvl>
+    <w:lvl w:ilvl="5" w:tplc="0409001B" w:tentative="1">
+      <w:start w:val="1"/>
+      <w:numFmt w:val="lowerRoman"/>
+      <w:lvlText w:val="%6."/>
+      <w:lvlJc w:val="right"/>
+      <w:pPr>
+        <w:ind w:left="4680" w:hanging="180"/>
+      </w:pPr>
+    </w:lvl>
+    <w:lvl w:ilvl="6" w:tplc="0409000F" w:tentative="1">
+      <w:start w:val="1"/>
+      <w:numFmt w:val="decimal"/>
+      <w:lvlText w:val="%7."/>
+      <w:lvlJc w:val="left"/>
+      <w:pPr>
+        <w:ind w:left="5400" w:hanging="360"/>
+      </w:pPr>
+    </w:lvl>
+    <w:lvl w:ilvl="7" w:tplc="04090019" w:tentative="1">
+      <w:start w:val="1"/>
+      <w:numFmt w:val="lowerLetter"/>
+      <w:lvlText w:val="%8."/>
+      <w:lvlJc w:val="left"/>
+      <w:pPr>
+        <w:ind w:left="6120" w:hanging="360"/>
+      </w:pPr>
+    </w:lvl>
+    <w:lvl w:ilvl="8" w:tplc="0409001B" w:tentative="1">
+      <w:start w:val="1"/>
+      <w:numFmt w:val="lowerRoman"/>
+      <w:lvlText w:val="%9."/>
+      <w:lvlJc w:val="right"/>
+      <w:pPr>
+        <w:ind w:left="6840" w:hanging="180"/>
+      </w:pPr>
+    </w:lvl>
+  </w:abstractNum>
   <w:num w:numId="1">
     <w:abstractNumId w:val="0"/>
   </w:num>
   <w:num w:numId="2">
-    <w:abstractNumId w:val="7"/>
+    <w:abstractNumId w:val="8"/>
   </w:num>
   <w:num w:numId="3">
     <w:abstractNumId w:val="2"/>
   </w:num>
   <w:num w:numId="4">
-    <w:abstractNumId w:val="6"/>
+    <w:abstractNumId w:val="7"/>
   </w:num>
   <w:num w:numId="5">
-    <w:abstractNumId w:val="8"/>
+    <w:abstractNumId w:val="9"/>
   </w:num>
   <w:num w:numId="6">
     <w:abstractNumId w:val="4"/>
   </w:num>
   <w:num w:numId="7">
-    <w:abstractNumId w:val="5"/>
+    <w:abstractNumId w:val="6"/>
   </w:num>
   <w:num w:numId="8">
     <w:abstractNumId w:val="1"/>
   </w:num>
   <w:num w:numId="9">
     <w:abstractNumId w:val="3"/>
+  </w:num>
+  <w:num w:numId="10">
+    <w:abstractNumId w:val="5"/>
   </w:num>
 </w:numbering>
 </file>
@@ -11648,3631 +11777,6 @@
 </w:styles>
 </file>
 
-<file path=word/diagrams/colors1.xml><?xml version="1.0" encoding="utf-8"?>
-<dgm:colorsDef xmlns:dgm="http://schemas.openxmlformats.org/drawingml/2006/diagram" xmlns:a="http://schemas.openxmlformats.org/drawingml/2006/main" uniqueId="urn:microsoft.com/office/officeart/2005/8/colors/accent1_2">
-  <dgm:title val=""/>
-  <dgm:desc val=""/>
-  <dgm:catLst>
-    <dgm:cat type="accent1" pri="11200"/>
-  </dgm:catLst>
-  <dgm:styleLbl name="node0">
-    <dgm:fillClrLst meth="repeat">
-      <a:schemeClr val="accent1"/>
-    </dgm:fillClrLst>
-    <dgm:linClrLst meth="repeat">
-      <a:schemeClr val="lt1"/>
-    </dgm:linClrLst>
-    <dgm:effectClrLst/>
-    <dgm:txLinClrLst/>
-    <dgm:txFillClrLst/>
-    <dgm:txEffectClrLst/>
-  </dgm:styleLbl>
-  <dgm:styleLbl name="alignNode1">
-    <dgm:fillClrLst meth="repeat">
-      <a:schemeClr val="accent1"/>
-    </dgm:fillClrLst>
-    <dgm:linClrLst meth="repeat">
-      <a:schemeClr val="accent1"/>
-    </dgm:linClrLst>
-    <dgm:effectClrLst/>
-    <dgm:txLinClrLst/>
-    <dgm:txFillClrLst/>
-    <dgm:txEffectClrLst/>
-  </dgm:styleLbl>
-  <dgm:styleLbl name="node1">
-    <dgm:fillClrLst meth="repeat">
-      <a:schemeClr val="accent1"/>
-    </dgm:fillClrLst>
-    <dgm:linClrLst meth="repeat">
-      <a:schemeClr val="lt1"/>
-    </dgm:linClrLst>
-    <dgm:effectClrLst/>
-    <dgm:txLinClrLst/>
-    <dgm:txFillClrLst/>
-    <dgm:txEffectClrLst/>
-  </dgm:styleLbl>
-  <dgm:styleLbl name="lnNode1">
-    <dgm:fillClrLst meth="repeat">
-      <a:schemeClr val="accent1"/>
-    </dgm:fillClrLst>
-    <dgm:linClrLst meth="repeat">
-      <a:schemeClr val="lt1"/>
-    </dgm:linClrLst>
-    <dgm:effectClrLst/>
-    <dgm:txLinClrLst/>
-    <dgm:txFillClrLst/>
-    <dgm:txEffectClrLst/>
-  </dgm:styleLbl>
-  <dgm:styleLbl name="vennNode1">
-    <dgm:fillClrLst meth="repeat">
-      <a:schemeClr val="accent1">
-        <a:alpha val="50000"/>
-      </a:schemeClr>
-    </dgm:fillClrLst>
-    <dgm:linClrLst meth="repeat">
-      <a:schemeClr val="lt1"/>
-    </dgm:linClrLst>
-    <dgm:effectClrLst/>
-    <dgm:txLinClrLst/>
-    <dgm:txFillClrLst/>
-    <dgm:txEffectClrLst/>
-  </dgm:styleLbl>
-  <dgm:styleLbl name="node2">
-    <dgm:fillClrLst meth="repeat">
-      <a:schemeClr val="accent1"/>
-    </dgm:fillClrLst>
-    <dgm:linClrLst meth="repeat">
-      <a:schemeClr val="lt1"/>
-    </dgm:linClrLst>
-    <dgm:effectClrLst/>
-    <dgm:txLinClrLst/>
-    <dgm:txFillClrLst/>
-    <dgm:txEffectClrLst/>
-  </dgm:styleLbl>
-  <dgm:styleLbl name="node3">
-    <dgm:fillClrLst meth="repeat">
-      <a:schemeClr val="accent1"/>
-    </dgm:fillClrLst>
-    <dgm:linClrLst meth="repeat">
-      <a:schemeClr val="lt1"/>
-    </dgm:linClrLst>
-    <dgm:effectClrLst/>
-    <dgm:txLinClrLst/>
-    <dgm:txFillClrLst/>
-    <dgm:txEffectClrLst/>
-  </dgm:styleLbl>
-  <dgm:styleLbl name="node4">
-    <dgm:fillClrLst meth="repeat">
-      <a:schemeClr val="accent1"/>
-    </dgm:fillClrLst>
-    <dgm:linClrLst meth="repeat">
-      <a:schemeClr val="lt1"/>
-    </dgm:linClrLst>
-    <dgm:effectClrLst/>
-    <dgm:txLinClrLst/>
-    <dgm:txFillClrLst/>
-    <dgm:txEffectClrLst/>
-  </dgm:styleLbl>
-  <dgm:styleLbl name="fgImgPlace1">
-    <dgm:fillClrLst meth="repeat">
-      <a:schemeClr val="accent1">
-        <a:tint val="50000"/>
-      </a:schemeClr>
-    </dgm:fillClrLst>
-    <dgm:linClrLst meth="repeat">
-      <a:schemeClr val="lt1"/>
-    </dgm:linClrLst>
-    <dgm:effectClrLst/>
-    <dgm:txLinClrLst/>
-    <dgm:txFillClrLst meth="repeat">
-      <a:schemeClr val="lt1"/>
-    </dgm:txFillClrLst>
-    <dgm:txEffectClrLst/>
-  </dgm:styleLbl>
-  <dgm:styleLbl name="alignImgPlace1">
-    <dgm:fillClrLst meth="repeat">
-      <a:schemeClr val="accent1">
-        <a:tint val="50000"/>
-      </a:schemeClr>
-    </dgm:fillClrLst>
-    <dgm:linClrLst meth="repeat">
-      <a:schemeClr val="lt1"/>
-    </dgm:linClrLst>
-    <dgm:effectClrLst/>
-    <dgm:txLinClrLst/>
-    <dgm:txFillClrLst meth="repeat">
-      <a:schemeClr val="lt1"/>
-    </dgm:txFillClrLst>
-    <dgm:txEffectClrLst/>
-  </dgm:styleLbl>
-  <dgm:styleLbl name="bgImgPlace1">
-    <dgm:fillClrLst meth="repeat">
-      <a:schemeClr val="accent1">
-        <a:tint val="50000"/>
-      </a:schemeClr>
-    </dgm:fillClrLst>
-    <dgm:linClrLst meth="repeat">
-      <a:schemeClr val="lt1"/>
-    </dgm:linClrLst>
-    <dgm:effectClrLst/>
-    <dgm:txLinClrLst/>
-    <dgm:txFillClrLst meth="repeat">
-      <a:schemeClr val="lt1"/>
-    </dgm:txFillClrLst>
-    <dgm:txEffectClrLst/>
-  </dgm:styleLbl>
-  <dgm:styleLbl name="sibTrans2D1">
-    <dgm:fillClrLst meth="repeat">
-      <a:schemeClr val="accent1">
-        <a:tint val="60000"/>
-      </a:schemeClr>
-    </dgm:fillClrLst>
-    <dgm:linClrLst meth="repeat">
-      <a:schemeClr val="accent1">
-        <a:tint val="60000"/>
-      </a:schemeClr>
-    </dgm:linClrLst>
-    <dgm:effectClrLst/>
-    <dgm:txLinClrLst/>
-    <dgm:txFillClrLst/>
-    <dgm:txEffectClrLst/>
-  </dgm:styleLbl>
-  <dgm:styleLbl name="fgSibTrans2D1">
-    <dgm:fillClrLst meth="repeat">
-      <a:schemeClr val="accent1">
-        <a:tint val="60000"/>
-      </a:schemeClr>
-    </dgm:fillClrLst>
-    <dgm:linClrLst meth="repeat">
-      <a:schemeClr val="accent1">
-        <a:tint val="60000"/>
-      </a:schemeClr>
-    </dgm:linClrLst>
-    <dgm:effectClrLst/>
-    <dgm:txLinClrLst/>
-    <dgm:txFillClrLst/>
-    <dgm:txEffectClrLst/>
-  </dgm:styleLbl>
-  <dgm:styleLbl name="bgSibTrans2D1">
-    <dgm:fillClrLst meth="repeat">
-      <a:schemeClr val="accent1">
-        <a:tint val="60000"/>
-      </a:schemeClr>
-    </dgm:fillClrLst>
-    <dgm:linClrLst meth="repeat">
-      <a:schemeClr val="accent1">
-        <a:tint val="60000"/>
-      </a:schemeClr>
-    </dgm:linClrLst>
-    <dgm:effectClrLst/>
-    <dgm:txLinClrLst/>
-    <dgm:txFillClrLst/>
-    <dgm:txEffectClrLst/>
-  </dgm:styleLbl>
-  <dgm:styleLbl name="sibTrans1D1">
-    <dgm:fillClrLst meth="repeat">
-      <a:schemeClr val="accent1"/>
-    </dgm:fillClrLst>
-    <dgm:linClrLst meth="repeat">
-      <a:schemeClr val="accent1"/>
-    </dgm:linClrLst>
-    <dgm:effectClrLst/>
-    <dgm:txLinClrLst/>
-    <dgm:txFillClrLst meth="repeat">
-      <a:schemeClr val="tx1"/>
-    </dgm:txFillClrLst>
-    <dgm:txEffectClrLst/>
-  </dgm:styleLbl>
-  <dgm:styleLbl name="callout">
-    <dgm:fillClrLst meth="repeat">
-      <a:schemeClr val="accent1"/>
-    </dgm:fillClrLst>
-    <dgm:linClrLst meth="repeat">
-      <a:schemeClr val="accent1">
-        <a:tint val="50000"/>
-      </a:schemeClr>
-    </dgm:linClrLst>
-    <dgm:effectClrLst/>
-    <dgm:txLinClrLst/>
-    <dgm:txFillClrLst meth="repeat">
-      <a:schemeClr val="tx1"/>
-    </dgm:txFillClrLst>
-    <dgm:txEffectClrLst/>
-  </dgm:styleLbl>
-  <dgm:styleLbl name="asst0">
-    <dgm:fillClrLst meth="repeat">
-      <a:schemeClr val="accent1"/>
-    </dgm:fillClrLst>
-    <dgm:linClrLst meth="repeat">
-      <a:schemeClr val="lt1"/>
-    </dgm:linClrLst>
-    <dgm:effectClrLst/>
-    <dgm:txLinClrLst/>
-    <dgm:txFillClrLst/>
-    <dgm:txEffectClrLst/>
-  </dgm:styleLbl>
-  <dgm:styleLbl name="asst1">
-    <dgm:fillClrLst meth="repeat">
-      <a:schemeClr val="accent1"/>
-    </dgm:fillClrLst>
-    <dgm:linClrLst meth="repeat">
-      <a:schemeClr val="lt1"/>
-    </dgm:linClrLst>
-    <dgm:effectClrLst/>
-    <dgm:txLinClrLst/>
-    <dgm:txFillClrLst/>
-    <dgm:txEffectClrLst/>
-  </dgm:styleLbl>
-  <dgm:styleLbl name="asst2">
-    <dgm:fillClrLst meth="repeat">
-      <a:schemeClr val="accent1"/>
-    </dgm:fillClrLst>
-    <dgm:linClrLst meth="repeat">
-      <a:schemeClr val="lt1"/>
-    </dgm:linClrLst>
-    <dgm:effectClrLst/>
-    <dgm:txLinClrLst/>
-    <dgm:txFillClrLst/>
-    <dgm:txEffectClrLst/>
-  </dgm:styleLbl>
-  <dgm:styleLbl name="asst3">
-    <dgm:fillClrLst meth="repeat">
-      <a:schemeClr val="accent1"/>
-    </dgm:fillClrLst>
-    <dgm:linClrLst meth="repeat">
-      <a:schemeClr val="lt1"/>
-    </dgm:linClrLst>
-    <dgm:effectClrLst/>
-    <dgm:txLinClrLst/>
-    <dgm:txFillClrLst/>
-    <dgm:txEffectClrLst/>
-  </dgm:styleLbl>
-  <dgm:styleLbl name="asst4">
-    <dgm:fillClrLst meth="repeat">
-      <a:schemeClr val="accent1"/>
-    </dgm:fillClrLst>
-    <dgm:linClrLst meth="repeat">
-      <a:schemeClr val="lt1"/>
-    </dgm:linClrLst>
-    <dgm:effectClrLst/>
-    <dgm:txLinClrLst/>
-    <dgm:txFillClrLst/>
-    <dgm:txEffectClrLst/>
-  </dgm:styleLbl>
-  <dgm:styleLbl name="parChTrans2D1">
-    <dgm:fillClrLst meth="repeat">
-      <a:schemeClr val="accent1">
-        <a:tint val="60000"/>
-      </a:schemeClr>
-    </dgm:fillClrLst>
-    <dgm:linClrLst meth="repeat">
-      <a:schemeClr val="accent1">
-        <a:tint val="60000"/>
-      </a:schemeClr>
-    </dgm:linClrLst>
-    <dgm:effectClrLst/>
-    <dgm:txLinClrLst/>
-    <dgm:txFillClrLst meth="repeat">
-      <a:schemeClr val="lt1"/>
-    </dgm:txFillClrLst>
-    <dgm:txEffectClrLst/>
-  </dgm:styleLbl>
-  <dgm:styleLbl name="parChTrans2D2">
-    <dgm:fillClrLst meth="repeat">
-      <a:schemeClr val="accent1"/>
-    </dgm:fillClrLst>
-    <dgm:linClrLst meth="repeat">
-      <a:schemeClr val="accent1"/>
-    </dgm:linClrLst>
-    <dgm:effectClrLst/>
-    <dgm:txLinClrLst/>
-    <dgm:txFillClrLst meth="repeat">
-      <a:schemeClr val="lt1"/>
-    </dgm:txFillClrLst>
-    <dgm:txEffectClrLst/>
-  </dgm:styleLbl>
-  <dgm:styleLbl name="parChTrans2D3">
-    <dgm:fillClrLst meth="repeat">
-      <a:schemeClr val="accent1"/>
-    </dgm:fillClrLst>
-    <dgm:linClrLst meth="repeat">
-      <a:schemeClr val="accent1"/>
-    </dgm:linClrLst>
-    <dgm:effectClrLst/>
-    <dgm:txLinClrLst/>
-    <dgm:txFillClrLst meth="repeat">
-      <a:schemeClr val="lt1"/>
-    </dgm:txFillClrLst>
-    <dgm:txEffectClrLst/>
-  </dgm:styleLbl>
-  <dgm:styleLbl name="parChTrans2D4">
-    <dgm:fillClrLst meth="repeat">
-      <a:schemeClr val="accent1"/>
-    </dgm:fillClrLst>
-    <dgm:linClrLst meth="repeat">
-      <a:schemeClr val="accent1"/>
-    </dgm:linClrLst>
-    <dgm:effectClrLst/>
-    <dgm:txLinClrLst/>
-    <dgm:txFillClrLst meth="repeat">
-      <a:schemeClr val="lt1"/>
-    </dgm:txFillClrLst>
-    <dgm:txEffectClrLst/>
-  </dgm:styleLbl>
-  <dgm:styleLbl name="parChTrans1D1">
-    <dgm:fillClrLst meth="repeat">
-      <a:schemeClr val="accent1"/>
-    </dgm:fillClrLst>
-    <dgm:linClrLst meth="repeat">
-      <a:schemeClr val="accent1">
-        <a:shade val="60000"/>
-      </a:schemeClr>
-    </dgm:linClrLst>
-    <dgm:effectClrLst/>
-    <dgm:txLinClrLst/>
-    <dgm:txFillClrLst meth="repeat">
-      <a:schemeClr val="tx1"/>
-    </dgm:txFillClrLst>
-    <dgm:txEffectClrLst/>
-  </dgm:styleLbl>
-  <dgm:styleLbl name="parChTrans1D2">
-    <dgm:fillClrLst meth="repeat">
-      <a:schemeClr val="accent1"/>
-    </dgm:fillClrLst>
-    <dgm:linClrLst meth="repeat">
-      <a:schemeClr val="accent1">
-        <a:shade val="60000"/>
-      </a:schemeClr>
-    </dgm:linClrLst>
-    <dgm:effectClrLst/>
-    <dgm:txLinClrLst/>
-    <dgm:txFillClrLst meth="repeat">
-      <a:schemeClr val="tx1"/>
-    </dgm:txFillClrLst>
-    <dgm:txEffectClrLst/>
-  </dgm:styleLbl>
-  <dgm:styleLbl name="parChTrans1D3">
-    <dgm:fillClrLst meth="repeat">
-      <a:schemeClr val="accent1"/>
-    </dgm:fillClrLst>
-    <dgm:linClrLst meth="repeat">
-      <a:schemeClr val="accent1">
-        <a:shade val="80000"/>
-      </a:schemeClr>
-    </dgm:linClrLst>
-    <dgm:effectClrLst/>
-    <dgm:txLinClrLst/>
-    <dgm:txFillClrLst meth="repeat">
-      <a:schemeClr val="tx1"/>
-    </dgm:txFillClrLst>
-    <dgm:txEffectClrLst/>
-  </dgm:styleLbl>
-  <dgm:styleLbl name="parChTrans1D4">
-    <dgm:fillClrLst meth="repeat">
-      <a:schemeClr val="accent1"/>
-    </dgm:fillClrLst>
-    <dgm:linClrLst meth="repeat">
-      <a:schemeClr val="accent1">
-        <a:shade val="80000"/>
-      </a:schemeClr>
-    </dgm:linClrLst>
-    <dgm:effectClrLst/>
-    <dgm:txLinClrLst/>
-    <dgm:txFillClrLst meth="repeat">
-      <a:schemeClr val="tx1"/>
-    </dgm:txFillClrLst>
-    <dgm:txEffectClrLst/>
-  </dgm:styleLbl>
-  <dgm:styleLbl name="fgAcc1">
-    <dgm:fillClrLst meth="repeat">
-      <a:schemeClr val="lt1">
-        <a:alpha val="90000"/>
-      </a:schemeClr>
-    </dgm:fillClrLst>
-    <dgm:linClrLst meth="repeat">
-      <a:schemeClr val="accent1"/>
-    </dgm:linClrLst>
-    <dgm:effectClrLst/>
-    <dgm:txLinClrLst/>
-    <dgm:txFillClrLst meth="repeat">
-      <a:schemeClr val="dk1"/>
-    </dgm:txFillClrLst>
-    <dgm:txEffectClrLst/>
-  </dgm:styleLbl>
-  <dgm:styleLbl name="conFgAcc1">
-    <dgm:fillClrLst meth="repeat">
-      <a:schemeClr val="lt1">
-        <a:alpha val="90000"/>
-      </a:schemeClr>
-    </dgm:fillClrLst>
-    <dgm:linClrLst meth="repeat">
-      <a:schemeClr val="accent1"/>
-    </dgm:linClrLst>
-    <dgm:effectClrLst/>
-    <dgm:txLinClrLst/>
-    <dgm:txFillClrLst meth="repeat">
-      <a:schemeClr val="dk1"/>
-    </dgm:txFillClrLst>
-    <dgm:txEffectClrLst/>
-  </dgm:styleLbl>
-  <dgm:styleLbl name="alignAcc1">
-    <dgm:fillClrLst meth="repeat">
-      <a:schemeClr val="lt1">
-        <a:alpha val="90000"/>
-      </a:schemeClr>
-    </dgm:fillClrLst>
-    <dgm:linClrLst meth="repeat">
-      <a:schemeClr val="accent1"/>
-    </dgm:linClrLst>
-    <dgm:effectClrLst/>
-    <dgm:txLinClrLst/>
-    <dgm:txFillClrLst meth="repeat">
-      <a:schemeClr val="dk1"/>
-    </dgm:txFillClrLst>
-    <dgm:txEffectClrLst/>
-  </dgm:styleLbl>
-  <dgm:styleLbl name="trAlignAcc1">
-    <dgm:fillClrLst meth="repeat">
-      <a:schemeClr val="lt1">
-        <a:alpha val="40000"/>
-      </a:schemeClr>
-    </dgm:fillClrLst>
-    <dgm:linClrLst meth="repeat">
-      <a:schemeClr val="accent1"/>
-    </dgm:linClrLst>
-    <dgm:effectClrLst/>
-    <dgm:txLinClrLst/>
-    <dgm:txFillClrLst meth="repeat">
-      <a:schemeClr val="dk1"/>
-    </dgm:txFillClrLst>
-    <dgm:txEffectClrLst/>
-  </dgm:styleLbl>
-  <dgm:styleLbl name="bgAcc1">
-    <dgm:fillClrLst meth="repeat">
-      <a:schemeClr val="lt1">
-        <a:alpha val="90000"/>
-      </a:schemeClr>
-    </dgm:fillClrLst>
-    <dgm:linClrLst meth="repeat">
-      <a:schemeClr val="accent1"/>
-    </dgm:linClrLst>
-    <dgm:effectClrLst/>
-    <dgm:txLinClrLst/>
-    <dgm:txFillClrLst meth="repeat">
-      <a:schemeClr val="dk1"/>
-    </dgm:txFillClrLst>
-    <dgm:txEffectClrLst/>
-  </dgm:styleLbl>
-  <dgm:styleLbl name="solidFgAcc1">
-    <dgm:fillClrLst meth="repeat">
-      <a:schemeClr val="lt1"/>
-    </dgm:fillClrLst>
-    <dgm:linClrLst meth="repeat">
-      <a:schemeClr val="accent1"/>
-    </dgm:linClrLst>
-    <dgm:effectClrLst/>
-    <dgm:txLinClrLst/>
-    <dgm:txFillClrLst meth="repeat">
-      <a:schemeClr val="dk1"/>
-    </dgm:txFillClrLst>
-    <dgm:txEffectClrLst/>
-  </dgm:styleLbl>
-  <dgm:styleLbl name="solidAlignAcc1">
-    <dgm:fillClrLst meth="repeat">
-      <a:schemeClr val="lt1"/>
-    </dgm:fillClrLst>
-    <dgm:linClrLst meth="repeat">
-      <a:schemeClr val="accent1"/>
-    </dgm:linClrLst>
-    <dgm:effectClrLst/>
-    <dgm:txLinClrLst/>
-    <dgm:txFillClrLst meth="repeat">
-      <a:schemeClr val="dk1"/>
-    </dgm:txFillClrLst>
-    <dgm:txEffectClrLst/>
-  </dgm:styleLbl>
-  <dgm:styleLbl name="solidBgAcc1">
-    <dgm:fillClrLst meth="repeat">
-      <a:schemeClr val="lt1"/>
-    </dgm:fillClrLst>
-    <dgm:linClrLst meth="repeat">
-      <a:schemeClr val="accent1"/>
-    </dgm:linClrLst>
-    <dgm:effectClrLst/>
-    <dgm:txLinClrLst/>
-    <dgm:txFillClrLst meth="repeat">
-      <a:schemeClr val="dk1"/>
-    </dgm:txFillClrLst>
-    <dgm:txEffectClrLst/>
-  </dgm:styleLbl>
-  <dgm:styleLbl name="fgAccFollowNode1">
-    <dgm:fillClrLst meth="repeat">
-      <a:schemeClr val="accent1">
-        <a:alpha val="90000"/>
-        <a:tint val="40000"/>
-      </a:schemeClr>
-    </dgm:fillClrLst>
-    <dgm:linClrLst meth="repeat">
-      <a:schemeClr val="accent1">
-        <a:alpha val="90000"/>
-        <a:tint val="40000"/>
-      </a:schemeClr>
-    </dgm:linClrLst>
-    <dgm:effectClrLst/>
-    <dgm:txLinClrLst/>
-    <dgm:txFillClrLst meth="repeat">
-      <a:schemeClr val="dk1"/>
-    </dgm:txFillClrLst>
-    <dgm:txEffectClrLst/>
-  </dgm:styleLbl>
-  <dgm:styleLbl name="alignAccFollowNode1">
-    <dgm:fillClrLst meth="repeat">
-      <a:schemeClr val="accent1">
-        <a:alpha val="90000"/>
-        <a:tint val="40000"/>
-      </a:schemeClr>
-    </dgm:fillClrLst>
-    <dgm:linClrLst meth="repeat">
-      <a:schemeClr val="accent1">
-        <a:alpha val="90000"/>
-        <a:tint val="40000"/>
-      </a:schemeClr>
-    </dgm:linClrLst>
-    <dgm:effectClrLst/>
-    <dgm:txLinClrLst/>
-    <dgm:txFillClrLst meth="repeat">
-      <a:schemeClr val="dk1"/>
-    </dgm:txFillClrLst>
-    <dgm:txEffectClrLst/>
-  </dgm:styleLbl>
-  <dgm:styleLbl name="bgAccFollowNode1">
-    <dgm:fillClrLst meth="repeat">
-      <a:schemeClr val="accent1">
-        <a:alpha val="90000"/>
-        <a:tint val="40000"/>
-      </a:schemeClr>
-    </dgm:fillClrLst>
-    <dgm:linClrLst meth="repeat">
-      <a:schemeClr val="accent1">
-        <a:alpha val="90000"/>
-        <a:tint val="40000"/>
-      </a:schemeClr>
-    </dgm:linClrLst>
-    <dgm:effectClrLst/>
-    <dgm:txLinClrLst/>
-    <dgm:txFillClrLst meth="repeat">
-      <a:schemeClr val="dk1"/>
-    </dgm:txFillClrLst>
-    <dgm:txEffectClrLst/>
-  </dgm:styleLbl>
-  <dgm:styleLbl name="fgAcc0">
-    <dgm:fillClrLst meth="repeat">
-      <a:schemeClr val="lt1">
-        <a:alpha val="90000"/>
-      </a:schemeClr>
-    </dgm:fillClrLst>
-    <dgm:linClrLst meth="repeat">
-      <a:schemeClr val="accent1"/>
-    </dgm:linClrLst>
-    <dgm:effectClrLst/>
-    <dgm:txLinClrLst/>
-    <dgm:txFillClrLst meth="repeat">
-      <a:schemeClr val="dk1"/>
-    </dgm:txFillClrLst>
-    <dgm:txEffectClrLst/>
-  </dgm:styleLbl>
-  <dgm:styleLbl name="fgAcc2">
-    <dgm:fillClrLst meth="repeat">
-      <a:schemeClr val="lt1">
-        <a:alpha val="90000"/>
-      </a:schemeClr>
-    </dgm:fillClrLst>
-    <dgm:linClrLst meth="repeat">
-      <a:schemeClr val="accent1"/>
-    </dgm:linClrLst>
-    <dgm:effectClrLst/>
-    <dgm:txLinClrLst/>
-    <dgm:txFillClrLst meth="repeat">
-      <a:schemeClr val="dk1"/>
-    </dgm:txFillClrLst>
-    <dgm:txEffectClrLst/>
-  </dgm:styleLbl>
-  <dgm:styleLbl name="fgAcc3">
-    <dgm:fillClrLst meth="repeat">
-      <a:schemeClr val="lt1">
-        <a:alpha val="90000"/>
-      </a:schemeClr>
-    </dgm:fillClrLst>
-    <dgm:linClrLst meth="repeat">
-      <a:schemeClr val="accent1"/>
-    </dgm:linClrLst>
-    <dgm:effectClrLst/>
-    <dgm:txLinClrLst/>
-    <dgm:txFillClrLst meth="repeat">
-      <a:schemeClr val="dk1"/>
-    </dgm:txFillClrLst>
-    <dgm:txEffectClrLst/>
-  </dgm:styleLbl>
-  <dgm:styleLbl name="fgAcc4">
-    <dgm:fillClrLst meth="repeat">
-      <a:schemeClr val="lt1">
-        <a:alpha val="90000"/>
-      </a:schemeClr>
-    </dgm:fillClrLst>
-    <dgm:linClrLst meth="repeat">
-      <a:schemeClr val="accent1"/>
-    </dgm:linClrLst>
-    <dgm:effectClrLst/>
-    <dgm:txLinClrLst/>
-    <dgm:txFillClrLst meth="repeat">
-      <a:schemeClr val="dk1"/>
-    </dgm:txFillClrLst>
-    <dgm:txEffectClrLst/>
-  </dgm:styleLbl>
-  <dgm:styleLbl name="bgShp">
-    <dgm:fillClrLst meth="repeat">
-      <a:schemeClr val="accent1">
-        <a:tint val="40000"/>
-      </a:schemeClr>
-    </dgm:fillClrLst>
-    <dgm:linClrLst meth="repeat">
-      <a:schemeClr val="accent1"/>
-    </dgm:linClrLst>
-    <dgm:effectClrLst/>
-    <dgm:txLinClrLst/>
-    <dgm:txFillClrLst meth="repeat">
-      <a:schemeClr val="dk1"/>
-    </dgm:txFillClrLst>
-    <dgm:txEffectClrLst/>
-  </dgm:styleLbl>
-  <dgm:styleLbl name="dkBgShp">
-    <dgm:fillClrLst meth="repeat">
-      <a:schemeClr val="accent1">
-        <a:shade val="80000"/>
-      </a:schemeClr>
-    </dgm:fillClrLst>
-    <dgm:linClrLst meth="repeat">
-      <a:schemeClr val="accent1"/>
-    </dgm:linClrLst>
-    <dgm:effectClrLst/>
-    <dgm:txLinClrLst/>
-    <dgm:txFillClrLst meth="repeat">
-      <a:schemeClr val="lt1"/>
-    </dgm:txFillClrLst>
-    <dgm:txEffectClrLst/>
-  </dgm:styleLbl>
-  <dgm:styleLbl name="trBgShp">
-    <dgm:fillClrLst meth="repeat">
-      <a:schemeClr val="accent1">
-        <a:tint val="50000"/>
-        <a:alpha val="40000"/>
-      </a:schemeClr>
-    </dgm:fillClrLst>
-    <dgm:linClrLst meth="repeat">
-      <a:schemeClr val="accent1"/>
-    </dgm:linClrLst>
-    <dgm:effectClrLst/>
-    <dgm:txLinClrLst/>
-    <dgm:txFillClrLst meth="repeat">
-      <a:schemeClr val="lt1"/>
-    </dgm:txFillClrLst>
-    <dgm:txEffectClrLst/>
-  </dgm:styleLbl>
-  <dgm:styleLbl name="fgShp">
-    <dgm:fillClrLst meth="repeat">
-      <a:schemeClr val="accent1">
-        <a:tint val="60000"/>
-      </a:schemeClr>
-    </dgm:fillClrLst>
-    <dgm:linClrLst meth="repeat">
-      <a:schemeClr val="lt1"/>
-    </dgm:linClrLst>
-    <dgm:effectClrLst/>
-    <dgm:txLinClrLst/>
-    <dgm:txFillClrLst meth="repeat">
-      <a:schemeClr val="dk1"/>
-    </dgm:txFillClrLst>
-    <dgm:txEffectClrLst/>
-  </dgm:styleLbl>
-  <dgm:styleLbl name="revTx">
-    <dgm:fillClrLst meth="repeat">
-      <a:schemeClr val="lt1">
-        <a:alpha val="0"/>
-      </a:schemeClr>
-    </dgm:fillClrLst>
-    <dgm:linClrLst meth="repeat">
-      <a:schemeClr val="dk1">
-        <a:alpha val="0"/>
-      </a:schemeClr>
-    </dgm:linClrLst>
-    <dgm:effectClrLst/>
-    <dgm:txLinClrLst/>
-    <dgm:txFillClrLst meth="repeat">
-      <a:schemeClr val="tx1"/>
-    </dgm:txFillClrLst>
-    <dgm:txEffectClrLst/>
-  </dgm:styleLbl>
-</dgm:colorsDef>
-</file>
-
-<file path=word/diagrams/data1.xml><?xml version="1.0" encoding="utf-8"?>
-<dgm:dataModel xmlns:dgm="http://schemas.openxmlformats.org/drawingml/2006/diagram" xmlns:a="http://schemas.openxmlformats.org/drawingml/2006/main">
-  <dgm:ptLst>
-    <dgm:pt modelId="{55AE8E71-F4D6-49B2-929E-E64F17827C55}" type="doc">
-      <dgm:prSet loTypeId="urn:microsoft.com/office/officeart/2005/8/layout/bProcess4" loCatId="process" qsTypeId="urn:microsoft.com/office/officeart/2005/8/quickstyle/simple1" qsCatId="simple" csTypeId="urn:microsoft.com/office/officeart/2005/8/colors/accent1_2" csCatId="accent1" phldr="0"/>
-      <dgm:spPr/>
-      <dgm:t>
-        <a:bodyPr/>
-        <a:lstStyle/>
-        <a:p>
-          <a:endParaRPr lang="en-US"/>
-        </a:p>
-      </dgm:t>
-    </dgm:pt>
-    <dgm:pt modelId="{53498E13-3BFF-4F2F-BD28-126396DE0F49}">
-      <dgm:prSet phldrT="[Text]" phldr="1"/>
-      <dgm:spPr/>
-      <dgm:t>
-        <a:bodyPr/>
-        <a:lstStyle/>
-        <a:p>
-          <a:endParaRPr lang="en-US"/>
-        </a:p>
-      </dgm:t>
-    </dgm:pt>
-    <dgm:pt modelId="{4331A3D3-1F07-4B1C-A728-373F02C01367}" type="parTrans" cxnId="{3E3C8F7F-E65F-4C28-9F84-D7F2EEF6FE35}">
-      <dgm:prSet/>
-      <dgm:spPr/>
-      <dgm:t>
-        <a:bodyPr/>
-        <a:lstStyle/>
-        <a:p>
-          <a:endParaRPr lang="en-US"/>
-        </a:p>
-      </dgm:t>
-    </dgm:pt>
-    <dgm:pt modelId="{7646FAEF-C04D-4561-8A47-E39137843B7B}" type="sibTrans" cxnId="{3E3C8F7F-E65F-4C28-9F84-D7F2EEF6FE35}">
-      <dgm:prSet/>
-      <dgm:spPr/>
-      <dgm:t>
-        <a:bodyPr/>
-        <a:lstStyle/>
-        <a:p>
-          <a:endParaRPr lang="en-US"/>
-        </a:p>
-      </dgm:t>
-    </dgm:pt>
-    <dgm:pt modelId="{95277436-F40A-4CCA-89A2-44453D8ABCC0}">
-      <dgm:prSet phldrT="[Text]" phldr="1"/>
-      <dgm:spPr/>
-      <dgm:t>
-        <a:bodyPr/>
-        <a:lstStyle/>
-        <a:p>
-          <a:endParaRPr lang="en-US"/>
-        </a:p>
-      </dgm:t>
-    </dgm:pt>
-    <dgm:pt modelId="{C79728AA-EE86-4794-A40A-E6DE86495A28}" type="parTrans" cxnId="{2E161619-EB2C-48B3-B2CF-3B5E151A93CE}">
-      <dgm:prSet/>
-      <dgm:spPr/>
-      <dgm:t>
-        <a:bodyPr/>
-        <a:lstStyle/>
-        <a:p>
-          <a:endParaRPr lang="en-US"/>
-        </a:p>
-      </dgm:t>
-    </dgm:pt>
-    <dgm:pt modelId="{1169E064-8775-452F-A678-3E373903B561}" type="sibTrans" cxnId="{2E161619-EB2C-48B3-B2CF-3B5E151A93CE}">
-      <dgm:prSet/>
-      <dgm:spPr/>
-      <dgm:t>
-        <a:bodyPr/>
-        <a:lstStyle/>
-        <a:p>
-          <a:endParaRPr lang="en-US"/>
-        </a:p>
-      </dgm:t>
-    </dgm:pt>
-    <dgm:pt modelId="{728A7EDE-A760-4B90-AA1D-2E31C82543E9}">
-      <dgm:prSet phldrT="[Text]" phldr="1"/>
-      <dgm:spPr/>
-      <dgm:t>
-        <a:bodyPr/>
-        <a:lstStyle/>
-        <a:p>
-          <a:endParaRPr lang="en-US"/>
-        </a:p>
-      </dgm:t>
-    </dgm:pt>
-    <dgm:pt modelId="{5A3AC8E9-B4D6-4700-9B0E-8A253795DAF7}" type="parTrans" cxnId="{7FC5CA9A-5A5D-442E-B337-FBC872E8C9D2}">
-      <dgm:prSet/>
-      <dgm:spPr/>
-      <dgm:t>
-        <a:bodyPr/>
-        <a:lstStyle/>
-        <a:p>
-          <a:endParaRPr lang="en-US"/>
-        </a:p>
-      </dgm:t>
-    </dgm:pt>
-    <dgm:pt modelId="{B7E7D74A-93F5-48E2-9533-5A77CD9752FF}" type="sibTrans" cxnId="{7FC5CA9A-5A5D-442E-B337-FBC872E8C9D2}">
-      <dgm:prSet/>
-      <dgm:spPr/>
-      <dgm:t>
-        <a:bodyPr/>
-        <a:lstStyle/>
-        <a:p>
-          <a:endParaRPr lang="en-US"/>
-        </a:p>
-      </dgm:t>
-    </dgm:pt>
-    <dgm:pt modelId="{B86D4683-9868-44DD-B5EA-1B9B39E5E612}">
-      <dgm:prSet phldrT="[Text]" phldr="1"/>
-      <dgm:spPr/>
-      <dgm:t>
-        <a:bodyPr/>
-        <a:lstStyle/>
-        <a:p>
-          <a:endParaRPr lang="en-US"/>
-        </a:p>
-      </dgm:t>
-    </dgm:pt>
-    <dgm:pt modelId="{97DEE591-6EB1-4C99-B94C-6553C0FA316E}" type="parTrans" cxnId="{127D2CB1-3201-4A2D-97EA-6DE4506F1504}">
-      <dgm:prSet/>
-      <dgm:spPr/>
-      <dgm:t>
-        <a:bodyPr/>
-        <a:lstStyle/>
-        <a:p>
-          <a:endParaRPr lang="en-US"/>
-        </a:p>
-      </dgm:t>
-    </dgm:pt>
-    <dgm:pt modelId="{08140D50-25CE-4D49-9C43-C0B46950C9F8}" type="sibTrans" cxnId="{127D2CB1-3201-4A2D-97EA-6DE4506F1504}">
-      <dgm:prSet/>
-      <dgm:spPr/>
-      <dgm:t>
-        <a:bodyPr/>
-        <a:lstStyle/>
-        <a:p>
-          <a:endParaRPr lang="en-US"/>
-        </a:p>
-      </dgm:t>
-    </dgm:pt>
-    <dgm:pt modelId="{784421F2-FBF2-4390-8594-D6ECD5E84F3D}">
-      <dgm:prSet phldrT="[Text]" phldr="1"/>
-      <dgm:spPr/>
-      <dgm:t>
-        <a:bodyPr/>
-        <a:lstStyle/>
-        <a:p>
-          <a:endParaRPr lang="en-US"/>
-        </a:p>
-      </dgm:t>
-    </dgm:pt>
-    <dgm:pt modelId="{2D07B556-3B3E-41E1-8E12-F109DCE1B034}" type="parTrans" cxnId="{8CE14AD7-7EBD-4F20-B931-235EBF5EAFD8}">
-      <dgm:prSet/>
-      <dgm:spPr/>
-      <dgm:t>
-        <a:bodyPr/>
-        <a:lstStyle/>
-        <a:p>
-          <a:endParaRPr lang="en-US"/>
-        </a:p>
-      </dgm:t>
-    </dgm:pt>
-    <dgm:pt modelId="{E0F0D7B3-B95C-4983-ACE8-70F1506B51BA}" type="sibTrans" cxnId="{8CE14AD7-7EBD-4F20-B931-235EBF5EAFD8}">
-      <dgm:prSet/>
-      <dgm:spPr/>
-      <dgm:t>
-        <a:bodyPr/>
-        <a:lstStyle/>
-        <a:p>
-          <a:endParaRPr lang="en-US"/>
-        </a:p>
-      </dgm:t>
-    </dgm:pt>
-    <dgm:pt modelId="{B9A91707-BA1B-48AC-BD5A-50701B2C60BF}">
-      <dgm:prSet phldrT="[Text]" phldr="1"/>
-      <dgm:spPr/>
-      <dgm:t>
-        <a:bodyPr/>
-        <a:lstStyle/>
-        <a:p>
-          <a:endParaRPr lang="en-US"/>
-        </a:p>
-      </dgm:t>
-    </dgm:pt>
-    <dgm:pt modelId="{622B1B91-C16C-4B94-8C21-B75158CC74D5}" type="parTrans" cxnId="{A76B46D3-2F3D-4450-BA2E-403D4055B13E}">
-      <dgm:prSet/>
-      <dgm:spPr/>
-      <dgm:t>
-        <a:bodyPr/>
-        <a:lstStyle/>
-        <a:p>
-          <a:endParaRPr lang="en-US"/>
-        </a:p>
-      </dgm:t>
-    </dgm:pt>
-    <dgm:pt modelId="{CDA35FB1-8053-4DF6-844D-C44D36D1AF17}" type="sibTrans" cxnId="{A76B46D3-2F3D-4450-BA2E-403D4055B13E}">
-      <dgm:prSet/>
-      <dgm:spPr/>
-      <dgm:t>
-        <a:bodyPr/>
-        <a:lstStyle/>
-        <a:p>
-          <a:endParaRPr lang="en-US"/>
-        </a:p>
-      </dgm:t>
-    </dgm:pt>
-    <dgm:pt modelId="{AD5BCBBE-0A2B-4EBD-89A9-14C69688E711}">
-      <dgm:prSet phldrT="[Text]" phldr="1"/>
-      <dgm:spPr/>
-      <dgm:t>
-        <a:bodyPr/>
-        <a:lstStyle/>
-        <a:p>
-          <a:endParaRPr lang="en-US"/>
-        </a:p>
-      </dgm:t>
-    </dgm:pt>
-    <dgm:pt modelId="{D48D9144-E7F9-43D8-8CE4-E013AA463F71}" type="parTrans" cxnId="{0C806BBC-31C9-44C3-98C6-D4FA47F11AC9}">
-      <dgm:prSet/>
-      <dgm:spPr/>
-      <dgm:t>
-        <a:bodyPr/>
-        <a:lstStyle/>
-        <a:p>
-          <a:endParaRPr lang="en-US"/>
-        </a:p>
-      </dgm:t>
-    </dgm:pt>
-    <dgm:pt modelId="{7EDF7569-C900-4172-9A07-AD86FE119F99}" type="sibTrans" cxnId="{0C806BBC-31C9-44C3-98C6-D4FA47F11AC9}">
-      <dgm:prSet/>
-      <dgm:spPr/>
-      <dgm:t>
-        <a:bodyPr/>
-        <a:lstStyle/>
-        <a:p>
-          <a:endParaRPr lang="en-US"/>
-        </a:p>
-      </dgm:t>
-    </dgm:pt>
-    <dgm:pt modelId="{8E0432BC-18AC-443B-BD60-3B5F1675063C}">
-      <dgm:prSet phldrT="[Text]" phldr="1"/>
-      <dgm:spPr/>
-      <dgm:t>
-        <a:bodyPr/>
-        <a:lstStyle/>
-        <a:p>
-          <a:endParaRPr lang="en-US"/>
-        </a:p>
-      </dgm:t>
-    </dgm:pt>
-    <dgm:pt modelId="{39B8D210-83C7-4C79-9610-1066B54932E6}" type="parTrans" cxnId="{27F7DA16-8794-4A50-9D83-7DB9A000EF88}">
-      <dgm:prSet/>
-      <dgm:spPr/>
-      <dgm:t>
-        <a:bodyPr/>
-        <a:lstStyle/>
-        <a:p>
-          <a:endParaRPr lang="en-US"/>
-        </a:p>
-      </dgm:t>
-    </dgm:pt>
-    <dgm:pt modelId="{0EBE8A7D-444B-49F7-AE0F-E720CEA87DF4}" type="sibTrans" cxnId="{27F7DA16-8794-4A50-9D83-7DB9A000EF88}">
-      <dgm:prSet/>
-      <dgm:spPr/>
-      <dgm:t>
-        <a:bodyPr/>
-        <a:lstStyle/>
-        <a:p>
-          <a:endParaRPr lang="en-US"/>
-        </a:p>
-      </dgm:t>
-    </dgm:pt>
-    <dgm:pt modelId="{927B34BE-597A-4BF2-BEFC-5921D7337359}">
-      <dgm:prSet phldrT="[Text]" phldr="1"/>
-      <dgm:spPr/>
-      <dgm:t>
-        <a:bodyPr/>
-        <a:lstStyle/>
-        <a:p>
-          <a:endParaRPr lang="en-US"/>
-        </a:p>
-      </dgm:t>
-    </dgm:pt>
-    <dgm:pt modelId="{96F8049A-2179-43E4-BCF4-49DB9C7CEDC2}" type="parTrans" cxnId="{44B6A7EB-BEA8-49D1-B4AE-7E2945BCEFA4}">
-      <dgm:prSet/>
-      <dgm:spPr/>
-      <dgm:t>
-        <a:bodyPr/>
-        <a:lstStyle/>
-        <a:p>
-          <a:endParaRPr lang="en-US"/>
-        </a:p>
-      </dgm:t>
-    </dgm:pt>
-    <dgm:pt modelId="{D9B08F46-81E1-471C-825F-3F0BB8F16FFD}" type="sibTrans" cxnId="{44B6A7EB-BEA8-49D1-B4AE-7E2945BCEFA4}">
-      <dgm:prSet/>
-      <dgm:spPr/>
-      <dgm:t>
-        <a:bodyPr/>
-        <a:lstStyle/>
-        <a:p>
-          <a:endParaRPr lang="en-US"/>
-        </a:p>
-      </dgm:t>
-    </dgm:pt>
-    <dgm:pt modelId="{B84B13FC-27CF-466B-8961-2D7FA4BD63F8}" type="pres">
-      <dgm:prSet presAssocID="{55AE8E71-F4D6-49B2-929E-E64F17827C55}" presName="Name0" presStyleCnt="0">
-        <dgm:presLayoutVars>
-          <dgm:dir/>
-          <dgm:resizeHandles/>
-        </dgm:presLayoutVars>
-      </dgm:prSet>
-      <dgm:spPr/>
-    </dgm:pt>
-    <dgm:pt modelId="{35336466-F6E3-4B5A-977A-DE38F7A87FFD}" type="pres">
-      <dgm:prSet presAssocID="{53498E13-3BFF-4F2F-BD28-126396DE0F49}" presName="compNode" presStyleCnt="0"/>
-      <dgm:spPr/>
-    </dgm:pt>
-    <dgm:pt modelId="{79E4327D-133A-462B-B62E-93463B19AF99}" type="pres">
-      <dgm:prSet presAssocID="{53498E13-3BFF-4F2F-BD28-126396DE0F49}" presName="dummyConnPt" presStyleCnt="0"/>
-      <dgm:spPr/>
-    </dgm:pt>
-    <dgm:pt modelId="{27CB2D1A-BC6E-4707-B21B-9A84A235F8DF}" type="pres">
-      <dgm:prSet presAssocID="{53498E13-3BFF-4F2F-BD28-126396DE0F49}" presName="node" presStyleLbl="node1" presStyleIdx="0" presStyleCnt="9">
-        <dgm:presLayoutVars>
-          <dgm:bulletEnabled val="1"/>
-        </dgm:presLayoutVars>
-      </dgm:prSet>
-      <dgm:spPr/>
-    </dgm:pt>
-    <dgm:pt modelId="{9AD25E3B-759A-4A26-A491-ED7D635B25BE}" type="pres">
-      <dgm:prSet presAssocID="{7646FAEF-C04D-4561-8A47-E39137843B7B}" presName="sibTrans" presStyleLbl="bgSibTrans2D1" presStyleIdx="0" presStyleCnt="8"/>
-      <dgm:spPr/>
-    </dgm:pt>
-    <dgm:pt modelId="{380861A6-B427-4ABA-B97B-12C7C10699ED}" type="pres">
-      <dgm:prSet presAssocID="{95277436-F40A-4CCA-89A2-44453D8ABCC0}" presName="compNode" presStyleCnt="0"/>
-      <dgm:spPr/>
-    </dgm:pt>
-    <dgm:pt modelId="{0DE3A0C2-80DA-49F1-B0E5-421950FABDA8}" type="pres">
-      <dgm:prSet presAssocID="{95277436-F40A-4CCA-89A2-44453D8ABCC0}" presName="dummyConnPt" presStyleCnt="0"/>
-      <dgm:spPr/>
-    </dgm:pt>
-    <dgm:pt modelId="{70BB3C6C-5524-4DC0-B98A-0487BDA3AAA3}" type="pres">
-      <dgm:prSet presAssocID="{95277436-F40A-4CCA-89A2-44453D8ABCC0}" presName="node" presStyleLbl="node1" presStyleIdx="1" presStyleCnt="9">
-        <dgm:presLayoutVars>
-          <dgm:bulletEnabled val="1"/>
-        </dgm:presLayoutVars>
-      </dgm:prSet>
-      <dgm:spPr/>
-    </dgm:pt>
-    <dgm:pt modelId="{CBDCB80A-BC51-4A49-BFD9-3683C35D8F69}" type="pres">
-      <dgm:prSet presAssocID="{1169E064-8775-452F-A678-3E373903B561}" presName="sibTrans" presStyleLbl="bgSibTrans2D1" presStyleIdx="1" presStyleCnt="8"/>
-      <dgm:spPr/>
-    </dgm:pt>
-    <dgm:pt modelId="{A219C2DF-EB8F-4A23-822C-E0795461BC8E}" type="pres">
-      <dgm:prSet presAssocID="{728A7EDE-A760-4B90-AA1D-2E31C82543E9}" presName="compNode" presStyleCnt="0"/>
-      <dgm:spPr/>
-    </dgm:pt>
-    <dgm:pt modelId="{DB380044-392C-46E1-9C3D-FAA9B895BADE}" type="pres">
-      <dgm:prSet presAssocID="{728A7EDE-A760-4B90-AA1D-2E31C82543E9}" presName="dummyConnPt" presStyleCnt="0"/>
-      <dgm:spPr/>
-    </dgm:pt>
-    <dgm:pt modelId="{CF480B07-EAA7-4E9B-BCEE-4768D99291AE}" type="pres">
-      <dgm:prSet presAssocID="{728A7EDE-A760-4B90-AA1D-2E31C82543E9}" presName="node" presStyleLbl="node1" presStyleIdx="2" presStyleCnt="9">
-        <dgm:presLayoutVars>
-          <dgm:bulletEnabled val="1"/>
-        </dgm:presLayoutVars>
-      </dgm:prSet>
-      <dgm:spPr/>
-    </dgm:pt>
-    <dgm:pt modelId="{841AF195-E221-4FD8-A7E8-B88A1B9F6DC9}" type="pres">
-      <dgm:prSet presAssocID="{B7E7D74A-93F5-48E2-9533-5A77CD9752FF}" presName="sibTrans" presStyleLbl="bgSibTrans2D1" presStyleIdx="2" presStyleCnt="8"/>
-      <dgm:spPr/>
-    </dgm:pt>
-    <dgm:pt modelId="{854CCD5C-344C-4997-A811-125EE00122FC}" type="pres">
-      <dgm:prSet presAssocID="{B86D4683-9868-44DD-B5EA-1B9B39E5E612}" presName="compNode" presStyleCnt="0"/>
-      <dgm:spPr/>
-    </dgm:pt>
-    <dgm:pt modelId="{454F7434-57FC-4560-AFB5-E671B8CEDE93}" type="pres">
-      <dgm:prSet presAssocID="{B86D4683-9868-44DD-B5EA-1B9B39E5E612}" presName="dummyConnPt" presStyleCnt="0"/>
-      <dgm:spPr/>
-    </dgm:pt>
-    <dgm:pt modelId="{7C2E1043-29D6-4025-B6B3-7161A4A3D6C4}" type="pres">
-      <dgm:prSet presAssocID="{B86D4683-9868-44DD-B5EA-1B9B39E5E612}" presName="node" presStyleLbl="node1" presStyleIdx="3" presStyleCnt="9">
-        <dgm:presLayoutVars>
-          <dgm:bulletEnabled val="1"/>
-        </dgm:presLayoutVars>
-      </dgm:prSet>
-      <dgm:spPr/>
-    </dgm:pt>
-    <dgm:pt modelId="{CF9CE28E-A982-4E90-BA38-E8F4AEA17A51}" type="pres">
-      <dgm:prSet presAssocID="{08140D50-25CE-4D49-9C43-C0B46950C9F8}" presName="sibTrans" presStyleLbl="bgSibTrans2D1" presStyleIdx="3" presStyleCnt="8"/>
-      <dgm:spPr/>
-    </dgm:pt>
-    <dgm:pt modelId="{5E721D67-06CD-4526-92DD-844A03663613}" type="pres">
-      <dgm:prSet presAssocID="{784421F2-FBF2-4390-8594-D6ECD5E84F3D}" presName="compNode" presStyleCnt="0"/>
-      <dgm:spPr/>
-    </dgm:pt>
-    <dgm:pt modelId="{F8BC3BD4-F25E-421F-A83D-CE5377C541A2}" type="pres">
-      <dgm:prSet presAssocID="{784421F2-FBF2-4390-8594-D6ECD5E84F3D}" presName="dummyConnPt" presStyleCnt="0"/>
-      <dgm:spPr/>
-    </dgm:pt>
-    <dgm:pt modelId="{711B8FF9-E17D-4C27-94FD-59377F2EC6BF}" type="pres">
-      <dgm:prSet presAssocID="{784421F2-FBF2-4390-8594-D6ECD5E84F3D}" presName="node" presStyleLbl="node1" presStyleIdx="4" presStyleCnt="9">
-        <dgm:presLayoutVars>
-          <dgm:bulletEnabled val="1"/>
-        </dgm:presLayoutVars>
-      </dgm:prSet>
-      <dgm:spPr/>
-    </dgm:pt>
-    <dgm:pt modelId="{36BFD0B3-0A50-4498-96C2-6A30473ED0D4}" type="pres">
-      <dgm:prSet presAssocID="{E0F0D7B3-B95C-4983-ACE8-70F1506B51BA}" presName="sibTrans" presStyleLbl="bgSibTrans2D1" presStyleIdx="4" presStyleCnt="8"/>
-      <dgm:spPr/>
-    </dgm:pt>
-    <dgm:pt modelId="{D24A7AAF-4248-4CFC-A2E6-AB148162BC4D}" type="pres">
-      <dgm:prSet presAssocID="{B9A91707-BA1B-48AC-BD5A-50701B2C60BF}" presName="compNode" presStyleCnt="0"/>
-      <dgm:spPr/>
-    </dgm:pt>
-    <dgm:pt modelId="{88C9C02E-A242-453F-B972-C411B621DC53}" type="pres">
-      <dgm:prSet presAssocID="{B9A91707-BA1B-48AC-BD5A-50701B2C60BF}" presName="dummyConnPt" presStyleCnt="0"/>
-      <dgm:spPr/>
-    </dgm:pt>
-    <dgm:pt modelId="{34D9EF37-765C-4857-984E-6010F1AA73EC}" type="pres">
-      <dgm:prSet presAssocID="{B9A91707-BA1B-48AC-BD5A-50701B2C60BF}" presName="node" presStyleLbl="node1" presStyleIdx="5" presStyleCnt="9">
-        <dgm:presLayoutVars>
-          <dgm:bulletEnabled val="1"/>
-        </dgm:presLayoutVars>
-      </dgm:prSet>
-      <dgm:spPr/>
-    </dgm:pt>
-    <dgm:pt modelId="{0488A5EC-DB2A-4094-B6D0-60872BB08F72}" type="pres">
-      <dgm:prSet presAssocID="{CDA35FB1-8053-4DF6-844D-C44D36D1AF17}" presName="sibTrans" presStyleLbl="bgSibTrans2D1" presStyleIdx="5" presStyleCnt="8"/>
-      <dgm:spPr/>
-    </dgm:pt>
-    <dgm:pt modelId="{684064D1-5FA2-4F65-84FC-A7FE229A24BF}" type="pres">
-      <dgm:prSet presAssocID="{AD5BCBBE-0A2B-4EBD-89A9-14C69688E711}" presName="compNode" presStyleCnt="0"/>
-      <dgm:spPr/>
-    </dgm:pt>
-    <dgm:pt modelId="{0201F360-2519-4AAA-B17C-CF0307E644C6}" type="pres">
-      <dgm:prSet presAssocID="{AD5BCBBE-0A2B-4EBD-89A9-14C69688E711}" presName="dummyConnPt" presStyleCnt="0"/>
-      <dgm:spPr/>
-    </dgm:pt>
-    <dgm:pt modelId="{52D69FA8-D8CF-49DD-8B08-03A0175688BE}" type="pres">
-      <dgm:prSet presAssocID="{AD5BCBBE-0A2B-4EBD-89A9-14C69688E711}" presName="node" presStyleLbl="node1" presStyleIdx="6" presStyleCnt="9">
-        <dgm:presLayoutVars>
-          <dgm:bulletEnabled val="1"/>
-        </dgm:presLayoutVars>
-      </dgm:prSet>
-      <dgm:spPr/>
-    </dgm:pt>
-    <dgm:pt modelId="{7B577646-2A43-47F7-BE39-0C751C3B5BD3}" type="pres">
-      <dgm:prSet presAssocID="{7EDF7569-C900-4172-9A07-AD86FE119F99}" presName="sibTrans" presStyleLbl="bgSibTrans2D1" presStyleIdx="6" presStyleCnt="8"/>
-      <dgm:spPr/>
-    </dgm:pt>
-    <dgm:pt modelId="{1A38CB40-FC77-4C74-BFB2-2BA1B8C5CA6C}" type="pres">
-      <dgm:prSet presAssocID="{8E0432BC-18AC-443B-BD60-3B5F1675063C}" presName="compNode" presStyleCnt="0"/>
-      <dgm:spPr/>
-    </dgm:pt>
-    <dgm:pt modelId="{9F8E7A13-C973-4E7A-B559-72587AF055C4}" type="pres">
-      <dgm:prSet presAssocID="{8E0432BC-18AC-443B-BD60-3B5F1675063C}" presName="dummyConnPt" presStyleCnt="0"/>
-      <dgm:spPr/>
-    </dgm:pt>
-    <dgm:pt modelId="{6924C5A4-659B-465D-AC96-AAE0BB817EDA}" type="pres">
-      <dgm:prSet presAssocID="{8E0432BC-18AC-443B-BD60-3B5F1675063C}" presName="node" presStyleLbl="node1" presStyleIdx="7" presStyleCnt="9">
-        <dgm:presLayoutVars>
-          <dgm:bulletEnabled val="1"/>
-        </dgm:presLayoutVars>
-      </dgm:prSet>
-      <dgm:spPr/>
-    </dgm:pt>
-    <dgm:pt modelId="{61ED2A0D-282B-4E80-BBCE-694A0F14DAE2}" type="pres">
-      <dgm:prSet presAssocID="{0EBE8A7D-444B-49F7-AE0F-E720CEA87DF4}" presName="sibTrans" presStyleLbl="bgSibTrans2D1" presStyleIdx="7" presStyleCnt="8"/>
-      <dgm:spPr/>
-    </dgm:pt>
-    <dgm:pt modelId="{BF7E496B-FE29-4FE6-B347-DE7C43221BDB}" type="pres">
-      <dgm:prSet presAssocID="{927B34BE-597A-4BF2-BEFC-5921D7337359}" presName="compNode" presStyleCnt="0"/>
-      <dgm:spPr/>
-    </dgm:pt>
-    <dgm:pt modelId="{5FBA72FC-BBB5-456A-9E8E-6ED7FE3B1422}" type="pres">
-      <dgm:prSet presAssocID="{927B34BE-597A-4BF2-BEFC-5921D7337359}" presName="dummyConnPt" presStyleCnt="0"/>
-      <dgm:spPr/>
-    </dgm:pt>
-    <dgm:pt modelId="{B523073C-5141-48C7-AB61-B4F49D06997D}" type="pres">
-      <dgm:prSet presAssocID="{927B34BE-597A-4BF2-BEFC-5921D7337359}" presName="node" presStyleLbl="node1" presStyleIdx="8" presStyleCnt="9">
-        <dgm:presLayoutVars>
-          <dgm:bulletEnabled val="1"/>
-        </dgm:presLayoutVars>
-      </dgm:prSet>
-      <dgm:spPr/>
-    </dgm:pt>
-  </dgm:ptLst>
-  <dgm:cxnLst>
-    <dgm:cxn modelId="{27F7DA16-8794-4A50-9D83-7DB9A000EF88}" srcId="{55AE8E71-F4D6-49B2-929E-E64F17827C55}" destId="{8E0432BC-18AC-443B-BD60-3B5F1675063C}" srcOrd="7" destOrd="0" parTransId="{39B8D210-83C7-4C79-9610-1066B54932E6}" sibTransId="{0EBE8A7D-444B-49F7-AE0F-E720CEA87DF4}"/>
-    <dgm:cxn modelId="{2E161619-EB2C-48B3-B2CF-3B5E151A93CE}" srcId="{55AE8E71-F4D6-49B2-929E-E64F17827C55}" destId="{95277436-F40A-4CCA-89A2-44453D8ABCC0}" srcOrd="1" destOrd="0" parTransId="{C79728AA-EE86-4794-A40A-E6DE86495A28}" sibTransId="{1169E064-8775-452F-A678-3E373903B561}"/>
-    <dgm:cxn modelId="{D5AA2B37-91F6-4620-BDA4-03DFEA0259C8}" type="presOf" srcId="{95277436-F40A-4CCA-89A2-44453D8ABCC0}" destId="{70BB3C6C-5524-4DC0-B98A-0487BDA3AAA3}" srcOrd="0" destOrd="0" presId="urn:microsoft.com/office/officeart/2005/8/layout/bProcess4"/>
-    <dgm:cxn modelId="{CB7C145D-9E11-4677-87F1-2E1303B504D2}" type="presOf" srcId="{728A7EDE-A760-4B90-AA1D-2E31C82543E9}" destId="{CF480B07-EAA7-4E9B-BCEE-4768D99291AE}" srcOrd="0" destOrd="0" presId="urn:microsoft.com/office/officeart/2005/8/layout/bProcess4"/>
-    <dgm:cxn modelId="{03908B43-0524-403F-B156-5B9C8FFA441C}" type="presOf" srcId="{B7E7D74A-93F5-48E2-9533-5A77CD9752FF}" destId="{841AF195-E221-4FD8-A7E8-B88A1B9F6DC9}" srcOrd="0" destOrd="0" presId="urn:microsoft.com/office/officeart/2005/8/layout/bProcess4"/>
-    <dgm:cxn modelId="{E2FC0B67-897F-45A1-8951-04CF9C038E61}" type="presOf" srcId="{7646FAEF-C04D-4561-8A47-E39137843B7B}" destId="{9AD25E3B-759A-4A26-A491-ED7D635B25BE}" srcOrd="0" destOrd="0" presId="urn:microsoft.com/office/officeart/2005/8/layout/bProcess4"/>
-    <dgm:cxn modelId="{40302C47-0554-42D9-A3C0-5E0C226BA9EF}" type="presOf" srcId="{E0F0D7B3-B95C-4983-ACE8-70F1506B51BA}" destId="{36BFD0B3-0A50-4498-96C2-6A30473ED0D4}" srcOrd="0" destOrd="0" presId="urn:microsoft.com/office/officeart/2005/8/layout/bProcess4"/>
-    <dgm:cxn modelId="{AAF0DC6B-5169-488C-A0A6-1E45B961A883}" type="presOf" srcId="{1169E064-8775-452F-A678-3E373903B561}" destId="{CBDCB80A-BC51-4A49-BFD9-3683C35D8F69}" srcOrd="0" destOrd="0" presId="urn:microsoft.com/office/officeart/2005/8/layout/bProcess4"/>
-    <dgm:cxn modelId="{2BB74A79-13D3-48CC-AB25-15C6C28A7AD3}" type="presOf" srcId="{08140D50-25CE-4D49-9C43-C0B46950C9F8}" destId="{CF9CE28E-A982-4E90-BA38-E8F4AEA17A51}" srcOrd="0" destOrd="0" presId="urn:microsoft.com/office/officeart/2005/8/layout/bProcess4"/>
-    <dgm:cxn modelId="{374B487D-4E9B-4DCF-B7E5-E61DF9EE08AE}" type="presOf" srcId="{784421F2-FBF2-4390-8594-D6ECD5E84F3D}" destId="{711B8FF9-E17D-4C27-94FD-59377F2EC6BF}" srcOrd="0" destOrd="0" presId="urn:microsoft.com/office/officeart/2005/8/layout/bProcess4"/>
-    <dgm:cxn modelId="{3E3C8F7F-E65F-4C28-9F84-D7F2EEF6FE35}" srcId="{55AE8E71-F4D6-49B2-929E-E64F17827C55}" destId="{53498E13-3BFF-4F2F-BD28-126396DE0F49}" srcOrd="0" destOrd="0" parTransId="{4331A3D3-1F07-4B1C-A728-373F02C01367}" sibTransId="{7646FAEF-C04D-4561-8A47-E39137843B7B}"/>
-    <dgm:cxn modelId="{A927EB85-3FC7-40DC-BB20-B60947F21509}" type="presOf" srcId="{927B34BE-597A-4BF2-BEFC-5921D7337359}" destId="{B523073C-5141-48C7-AB61-B4F49D06997D}" srcOrd="0" destOrd="0" presId="urn:microsoft.com/office/officeart/2005/8/layout/bProcess4"/>
-    <dgm:cxn modelId="{539DA095-49EF-4F02-AD1D-02087B7B76CE}" type="presOf" srcId="{B9A91707-BA1B-48AC-BD5A-50701B2C60BF}" destId="{34D9EF37-765C-4857-984E-6010F1AA73EC}" srcOrd="0" destOrd="0" presId="urn:microsoft.com/office/officeart/2005/8/layout/bProcess4"/>
-    <dgm:cxn modelId="{7FC5CA9A-5A5D-442E-B337-FBC872E8C9D2}" srcId="{55AE8E71-F4D6-49B2-929E-E64F17827C55}" destId="{728A7EDE-A760-4B90-AA1D-2E31C82543E9}" srcOrd="2" destOrd="0" parTransId="{5A3AC8E9-B4D6-4700-9B0E-8A253795DAF7}" sibTransId="{B7E7D74A-93F5-48E2-9533-5A77CD9752FF}"/>
-    <dgm:cxn modelId="{91CF279D-E6F3-4F1E-89E5-BA74C57BEC67}" type="presOf" srcId="{B86D4683-9868-44DD-B5EA-1B9B39E5E612}" destId="{7C2E1043-29D6-4025-B6B3-7161A4A3D6C4}" srcOrd="0" destOrd="0" presId="urn:microsoft.com/office/officeart/2005/8/layout/bProcess4"/>
-    <dgm:cxn modelId="{1B1475A0-4F53-49E3-90BE-DF8FE0D06FF8}" type="presOf" srcId="{53498E13-3BFF-4F2F-BD28-126396DE0F49}" destId="{27CB2D1A-BC6E-4707-B21B-9A84A235F8DF}" srcOrd="0" destOrd="0" presId="urn:microsoft.com/office/officeart/2005/8/layout/bProcess4"/>
-    <dgm:cxn modelId="{4E1BDEAF-C71B-466F-BACB-7FF1926A5D0A}" type="presOf" srcId="{55AE8E71-F4D6-49B2-929E-E64F17827C55}" destId="{B84B13FC-27CF-466B-8961-2D7FA4BD63F8}" srcOrd="0" destOrd="0" presId="urn:microsoft.com/office/officeart/2005/8/layout/bProcess4"/>
-    <dgm:cxn modelId="{127D2CB1-3201-4A2D-97EA-6DE4506F1504}" srcId="{55AE8E71-F4D6-49B2-929E-E64F17827C55}" destId="{B86D4683-9868-44DD-B5EA-1B9B39E5E612}" srcOrd="3" destOrd="0" parTransId="{97DEE591-6EB1-4C99-B94C-6553C0FA316E}" sibTransId="{08140D50-25CE-4D49-9C43-C0B46950C9F8}"/>
-    <dgm:cxn modelId="{1FEC3DBC-B449-4606-9BE4-4676A040EBF2}" type="presOf" srcId="{0EBE8A7D-444B-49F7-AE0F-E720CEA87DF4}" destId="{61ED2A0D-282B-4E80-BBCE-694A0F14DAE2}" srcOrd="0" destOrd="0" presId="urn:microsoft.com/office/officeart/2005/8/layout/bProcess4"/>
-    <dgm:cxn modelId="{0C806BBC-31C9-44C3-98C6-D4FA47F11AC9}" srcId="{55AE8E71-F4D6-49B2-929E-E64F17827C55}" destId="{AD5BCBBE-0A2B-4EBD-89A9-14C69688E711}" srcOrd="6" destOrd="0" parTransId="{D48D9144-E7F9-43D8-8CE4-E013AA463F71}" sibTransId="{7EDF7569-C900-4172-9A07-AD86FE119F99}"/>
-    <dgm:cxn modelId="{B2CDA2CD-45CE-43F6-B68F-F62FDC0FFDD1}" type="presOf" srcId="{8E0432BC-18AC-443B-BD60-3B5F1675063C}" destId="{6924C5A4-659B-465D-AC96-AAE0BB817EDA}" srcOrd="0" destOrd="0" presId="urn:microsoft.com/office/officeart/2005/8/layout/bProcess4"/>
-    <dgm:cxn modelId="{A76B46D3-2F3D-4450-BA2E-403D4055B13E}" srcId="{55AE8E71-F4D6-49B2-929E-E64F17827C55}" destId="{B9A91707-BA1B-48AC-BD5A-50701B2C60BF}" srcOrd="5" destOrd="0" parTransId="{622B1B91-C16C-4B94-8C21-B75158CC74D5}" sibTransId="{CDA35FB1-8053-4DF6-844D-C44D36D1AF17}"/>
-    <dgm:cxn modelId="{195169D3-B584-4BB9-AD5E-A5B5E6A20298}" type="presOf" srcId="{CDA35FB1-8053-4DF6-844D-C44D36D1AF17}" destId="{0488A5EC-DB2A-4094-B6D0-60872BB08F72}" srcOrd="0" destOrd="0" presId="urn:microsoft.com/office/officeart/2005/8/layout/bProcess4"/>
-    <dgm:cxn modelId="{C33D1ED7-BF23-4E9C-8BC8-79C56E730A2C}" type="presOf" srcId="{7EDF7569-C900-4172-9A07-AD86FE119F99}" destId="{7B577646-2A43-47F7-BE39-0C751C3B5BD3}" srcOrd="0" destOrd="0" presId="urn:microsoft.com/office/officeart/2005/8/layout/bProcess4"/>
-    <dgm:cxn modelId="{8CE14AD7-7EBD-4F20-B931-235EBF5EAFD8}" srcId="{55AE8E71-F4D6-49B2-929E-E64F17827C55}" destId="{784421F2-FBF2-4390-8594-D6ECD5E84F3D}" srcOrd="4" destOrd="0" parTransId="{2D07B556-3B3E-41E1-8E12-F109DCE1B034}" sibTransId="{E0F0D7B3-B95C-4983-ACE8-70F1506B51BA}"/>
-    <dgm:cxn modelId="{31D310E9-6B39-4A43-87AA-D0622831B291}" type="presOf" srcId="{AD5BCBBE-0A2B-4EBD-89A9-14C69688E711}" destId="{52D69FA8-D8CF-49DD-8B08-03A0175688BE}" srcOrd="0" destOrd="0" presId="urn:microsoft.com/office/officeart/2005/8/layout/bProcess4"/>
-    <dgm:cxn modelId="{44B6A7EB-BEA8-49D1-B4AE-7E2945BCEFA4}" srcId="{55AE8E71-F4D6-49B2-929E-E64F17827C55}" destId="{927B34BE-597A-4BF2-BEFC-5921D7337359}" srcOrd="8" destOrd="0" parTransId="{96F8049A-2179-43E4-BCF4-49DB9C7CEDC2}" sibTransId="{D9B08F46-81E1-471C-825F-3F0BB8F16FFD}"/>
-    <dgm:cxn modelId="{F08C4D52-2921-4777-8993-9783C3AD31DF}" type="presParOf" srcId="{B84B13FC-27CF-466B-8961-2D7FA4BD63F8}" destId="{35336466-F6E3-4B5A-977A-DE38F7A87FFD}" srcOrd="0" destOrd="0" presId="urn:microsoft.com/office/officeart/2005/8/layout/bProcess4"/>
-    <dgm:cxn modelId="{C70A3617-85C9-4641-BFDC-06D35D924B62}" type="presParOf" srcId="{35336466-F6E3-4B5A-977A-DE38F7A87FFD}" destId="{79E4327D-133A-462B-B62E-93463B19AF99}" srcOrd="0" destOrd="0" presId="urn:microsoft.com/office/officeart/2005/8/layout/bProcess4"/>
-    <dgm:cxn modelId="{41AEB846-2B46-4486-96F3-50A712D8524B}" type="presParOf" srcId="{35336466-F6E3-4B5A-977A-DE38F7A87FFD}" destId="{27CB2D1A-BC6E-4707-B21B-9A84A235F8DF}" srcOrd="1" destOrd="0" presId="urn:microsoft.com/office/officeart/2005/8/layout/bProcess4"/>
-    <dgm:cxn modelId="{0BC151A0-C203-4B35-8E26-FC472B8A63FA}" type="presParOf" srcId="{B84B13FC-27CF-466B-8961-2D7FA4BD63F8}" destId="{9AD25E3B-759A-4A26-A491-ED7D635B25BE}" srcOrd="1" destOrd="0" presId="urn:microsoft.com/office/officeart/2005/8/layout/bProcess4"/>
-    <dgm:cxn modelId="{14B2D573-0163-4EC7-8A3F-E4DF4DFD4CB5}" type="presParOf" srcId="{B84B13FC-27CF-466B-8961-2D7FA4BD63F8}" destId="{380861A6-B427-4ABA-B97B-12C7C10699ED}" srcOrd="2" destOrd="0" presId="urn:microsoft.com/office/officeart/2005/8/layout/bProcess4"/>
-    <dgm:cxn modelId="{55C3EACE-64A5-4631-A1A4-47B2827194D0}" type="presParOf" srcId="{380861A6-B427-4ABA-B97B-12C7C10699ED}" destId="{0DE3A0C2-80DA-49F1-B0E5-421950FABDA8}" srcOrd="0" destOrd="0" presId="urn:microsoft.com/office/officeart/2005/8/layout/bProcess4"/>
-    <dgm:cxn modelId="{DB7ACC75-F240-4B77-B75E-4088DE46A908}" type="presParOf" srcId="{380861A6-B427-4ABA-B97B-12C7C10699ED}" destId="{70BB3C6C-5524-4DC0-B98A-0487BDA3AAA3}" srcOrd="1" destOrd="0" presId="urn:microsoft.com/office/officeart/2005/8/layout/bProcess4"/>
-    <dgm:cxn modelId="{F14365F2-7BEA-45CB-8575-572045696E0C}" type="presParOf" srcId="{B84B13FC-27CF-466B-8961-2D7FA4BD63F8}" destId="{CBDCB80A-BC51-4A49-BFD9-3683C35D8F69}" srcOrd="3" destOrd="0" presId="urn:microsoft.com/office/officeart/2005/8/layout/bProcess4"/>
-    <dgm:cxn modelId="{58BC9CAC-DD9E-486C-AA15-E6CEE5E75F09}" type="presParOf" srcId="{B84B13FC-27CF-466B-8961-2D7FA4BD63F8}" destId="{A219C2DF-EB8F-4A23-822C-E0795461BC8E}" srcOrd="4" destOrd="0" presId="urn:microsoft.com/office/officeart/2005/8/layout/bProcess4"/>
-    <dgm:cxn modelId="{36656A29-CA9A-4E1F-ADB5-9C3FCCA63670}" type="presParOf" srcId="{A219C2DF-EB8F-4A23-822C-E0795461BC8E}" destId="{DB380044-392C-46E1-9C3D-FAA9B895BADE}" srcOrd="0" destOrd="0" presId="urn:microsoft.com/office/officeart/2005/8/layout/bProcess4"/>
-    <dgm:cxn modelId="{B28D4729-D83F-4394-8B1A-88F6B5E56C3B}" type="presParOf" srcId="{A219C2DF-EB8F-4A23-822C-E0795461BC8E}" destId="{CF480B07-EAA7-4E9B-BCEE-4768D99291AE}" srcOrd="1" destOrd="0" presId="urn:microsoft.com/office/officeart/2005/8/layout/bProcess4"/>
-    <dgm:cxn modelId="{FF0B7718-B422-4CC6-B190-2A255ABCA236}" type="presParOf" srcId="{B84B13FC-27CF-466B-8961-2D7FA4BD63F8}" destId="{841AF195-E221-4FD8-A7E8-B88A1B9F6DC9}" srcOrd="5" destOrd="0" presId="urn:microsoft.com/office/officeart/2005/8/layout/bProcess4"/>
-    <dgm:cxn modelId="{BB88B129-2B7C-49E3-822A-7B16D8A28378}" type="presParOf" srcId="{B84B13FC-27CF-466B-8961-2D7FA4BD63F8}" destId="{854CCD5C-344C-4997-A811-125EE00122FC}" srcOrd="6" destOrd="0" presId="urn:microsoft.com/office/officeart/2005/8/layout/bProcess4"/>
-    <dgm:cxn modelId="{1922C22A-EA0D-4F3B-AE96-48CC03B5EB07}" type="presParOf" srcId="{854CCD5C-344C-4997-A811-125EE00122FC}" destId="{454F7434-57FC-4560-AFB5-E671B8CEDE93}" srcOrd="0" destOrd="0" presId="urn:microsoft.com/office/officeart/2005/8/layout/bProcess4"/>
-    <dgm:cxn modelId="{0C183F45-FE9B-430C-A36C-FF9AA0739563}" type="presParOf" srcId="{854CCD5C-344C-4997-A811-125EE00122FC}" destId="{7C2E1043-29D6-4025-B6B3-7161A4A3D6C4}" srcOrd="1" destOrd="0" presId="urn:microsoft.com/office/officeart/2005/8/layout/bProcess4"/>
-    <dgm:cxn modelId="{D3FDF9C1-DFBD-4422-887F-BC59CD39D98E}" type="presParOf" srcId="{B84B13FC-27CF-466B-8961-2D7FA4BD63F8}" destId="{CF9CE28E-A982-4E90-BA38-E8F4AEA17A51}" srcOrd="7" destOrd="0" presId="urn:microsoft.com/office/officeart/2005/8/layout/bProcess4"/>
-    <dgm:cxn modelId="{53AB48A1-40B9-491F-A5B7-6DD050D5204E}" type="presParOf" srcId="{B84B13FC-27CF-466B-8961-2D7FA4BD63F8}" destId="{5E721D67-06CD-4526-92DD-844A03663613}" srcOrd="8" destOrd="0" presId="urn:microsoft.com/office/officeart/2005/8/layout/bProcess4"/>
-    <dgm:cxn modelId="{B2DBF1C2-60A3-448E-81C6-57BB02308F93}" type="presParOf" srcId="{5E721D67-06CD-4526-92DD-844A03663613}" destId="{F8BC3BD4-F25E-421F-A83D-CE5377C541A2}" srcOrd="0" destOrd="0" presId="urn:microsoft.com/office/officeart/2005/8/layout/bProcess4"/>
-    <dgm:cxn modelId="{C139A5BD-EED9-4D81-938F-5FC6997DD2A3}" type="presParOf" srcId="{5E721D67-06CD-4526-92DD-844A03663613}" destId="{711B8FF9-E17D-4C27-94FD-59377F2EC6BF}" srcOrd="1" destOrd="0" presId="urn:microsoft.com/office/officeart/2005/8/layout/bProcess4"/>
-    <dgm:cxn modelId="{578646D6-182F-482C-8E85-DBB27A6BBC6D}" type="presParOf" srcId="{B84B13FC-27CF-466B-8961-2D7FA4BD63F8}" destId="{36BFD0B3-0A50-4498-96C2-6A30473ED0D4}" srcOrd="9" destOrd="0" presId="urn:microsoft.com/office/officeart/2005/8/layout/bProcess4"/>
-    <dgm:cxn modelId="{181C1B25-51A5-49E8-92CD-9C5921A3EAA6}" type="presParOf" srcId="{B84B13FC-27CF-466B-8961-2D7FA4BD63F8}" destId="{D24A7AAF-4248-4CFC-A2E6-AB148162BC4D}" srcOrd="10" destOrd="0" presId="urn:microsoft.com/office/officeart/2005/8/layout/bProcess4"/>
-    <dgm:cxn modelId="{1026392C-7139-45DA-8A7B-72690DD9F7ED}" type="presParOf" srcId="{D24A7AAF-4248-4CFC-A2E6-AB148162BC4D}" destId="{88C9C02E-A242-453F-B972-C411B621DC53}" srcOrd="0" destOrd="0" presId="urn:microsoft.com/office/officeart/2005/8/layout/bProcess4"/>
-    <dgm:cxn modelId="{F6CB4AE0-2B43-482F-9E52-0692C1798B02}" type="presParOf" srcId="{D24A7AAF-4248-4CFC-A2E6-AB148162BC4D}" destId="{34D9EF37-765C-4857-984E-6010F1AA73EC}" srcOrd="1" destOrd="0" presId="urn:microsoft.com/office/officeart/2005/8/layout/bProcess4"/>
-    <dgm:cxn modelId="{84F8A784-BD9C-4BC0-9794-B4F6E561E6BB}" type="presParOf" srcId="{B84B13FC-27CF-466B-8961-2D7FA4BD63F8}" destId="{0488A5EC-DB2A-4094-B6D0-60872BB08F72}" srcOrd="11" destOrd="0" presId="urn:microsoft.com/office/officeart/2005/8/layout/bProcess4"/>
-    <dgm:cxn modelId="{476A1B71-5ECD-4822-A206-A69DBC93F1F0}" type="presParOf" srcId="{B84B13FC-27CF-466B-8961-2D7FA4BD63F8}" destId="{684064D1-5FA2-4F65-84FC-A7FE229A24BF}" srcOrd="12" destOrd="0" presId="urn:microsoft.com/office/officeart/2005/8/layout/bProcess4"/>
-    <dgm:cxn modelId="{F5032D25-1633-4354-8677-BE558B6652ED}" type="presParOf" srcId="{684064D1-5FA2-4F65-84FC-A7FE229A24BF}" destId="{0201F360-2519-4AAA-B17C-CF0307E644C6}" srcOrd="0" destOrd="0" presId="urn:microsoft.com/office/officeart/2005/8/layout/bProcess4"/>
-    <dgm:cxn modelId="{0BAD7753-FCCA-401C-8449-211737FB3C9E}" type="presParOf" srcId="{684064D1-5FA2-4F65-84FC-A7FE229A24BF}" destId="{52D69FA8-D8CF-49DD-8B08-03A0175688BE}" srcOrd="1" destOrd="0" presId="urn:microsoft.com/office/officeart/2005/8/layout/bProcess4"/>
-    <dgm:cxn modelId="{6CE8666F-E0E4-45EA-965A-4EA682F6ED21}" type="presParOf" srcId="{B84B13FC-27CF-466B-8961-2D7FA4BD63F8}" destId="{7B577646-2A43-47F7-BE39-0C751C3B5BD3}" srcOrd="13" destOrd="0" presId="urn:microsoft.com/office/officeart/2005/8/layout/bProcess4"/>
-    <dgm:cxn modelId="{1A59F697-F767-4264-B108-A4E992AA410D}" type="presParOf" srcId="{B84B13FC-27CF-466B-8961-2D7FA4BD63F8}" destId="{1A38CB40-FC77-4C74-BFB2-2BA1B8C5CA6C}" srcOrd="14" destOrd="0" presId="urn:microsoft.com/office/officeart/2005/8/layout/bProcess4"/>
-    <dgm:cxn modelId="{189372D2-4101-4899-B188-E4B165017FE7}" type="presParOf" srcId="{1A38CB40-FC77-4C74-BFB2-2BA1B8C5CA6C}" destId="{9F8E7A13-C973-4E7A-B559-72587AF055C4}" srcOrd="0" destOrd="0" presId="urn:microsoft.com/office/officeart/2005/8/layout/bProcess4"/>
-    <dgm:cxn modelId="{3452BBE1-870C-4514-B6E9-6A1D67E8D0C2}" type="presParOf" srcId="{1A38CB40-FC77-4C74-BFB2-2BA1B8C5CA6C}" destId="{6924C5A4-659B-465D-AC96-AAE0BB817EDA}" srcOrd="1" destOrd="0" presId="urn:microsoft.com/office/officeart/2005/8/layout/bProcess4"/>
-    <dgm:cxn modelId="{A3249F46-6B30-4DFB-AA87-6F2BBEE941A9}" type="presParOf" srcId="{B84B13FC-27CF-466B-8961-2D7FA4BD63F8}" destId="{61ED2A0D-282B-4E80-BBCE-694A0F14DAE2}" srcOrd="15" destOrd="0" presId="urn:microsoft.com/office/officeart/2005/8/layout/bProcess4"/>
-    <dgm:cxn modelId="{6558E037-F706-4C65-9BE9-FDA39B9E8CBC}" type="presParOf" srcId="{B84B13FC-27CF-466B-8961-2D7FA4BD63F8}" destId="{BF7E496B-FE29-4FE6-B347-DE7C43221BDB}" srcOrd="16" destOrd="0" presId="urn:microsoft.com/office/officeart/2005/8/layout/bProcess4"/>
-    <dgm:cxn modelId="{FE2C8CB2-9B18-4F3C-BDBA-0ECA049CE3D7}" type="presParOf" srcId="{BF7E496B-FE29-4FE6-B347-DE7C43221BDB}" destId="{5FBA72FC-BBB5-456A-9E8E-6ED7FE3B1422}" srcOrd="0" destOrd="0" presId="urn:microsoft.com/office/officeart/2005/8/layout/bProcess4"/>
-    <dgm:cxn modelId="{03212FE4-C08C-430D-BCDD-375EE092B18C}" type="presParOf" srcId="{BF7E496B-FE29-4FE6-B347-DE7C43221BDB}" destId="{B523073C-5141-48C7-AB61-B4F49D06997D}" srcOrd="1" destOrd="0" presId="urn:microsoft.com/office/officeart/2005/8/layout/bProcess4"/>
-  </dgm:cxnLst>
-  <dgm:bg/>
-  <dgm:whole/>
-  <dgm:extLst>
-    <a:ext uri="http://schemas.microsoft.com/office/drawing/2008/diagram">
-      <dsp:dataModelExt xmlns:dsp="http://schemas.microsoft.com/office/drawing/2008/diagram" relId="rId28" minVer="http://schemas.openxmlformats.org/drawingml/2006/diagram"/>
-    </a:ext>
-  </dgm:extLst>
-</dgm:dataModel>
-</file>
-
-<file path=word/diagrams/drawing1.xml><?xml version="1.0" encoding="utf-8"?>
-<dsp:drawing xmlns:dgm="http://schemas.openxmlformats.org/drawingml/2006/diagram" xmlns:dsp="http://schemas.microsoft.com/office/drawing/2008/diagram" xmlns:a="http://schemas.openxmlformats.org/drawingml/2006/main">
-  <dsp:spTree>
-    <dsp:nvGrpSpPr>
-      <dsp:cNvPr id="0" name=""/>
-      <dsp:cNvGrpSpPr/>
-    </dsp:nvGrpSpPr>
-    <dsp:grpSpPr/>
-    <dsp:sp modelId="{9AD25E3B-759A-4A26-A491-ED7D635B25BE}">
-      <dsp:nvSpPr>
-        <dsp:cNvPr id="0" name=""/>
-        <dsp:cNvSpPr/>
-      </dsp:nvSpPr>
-      <dsp:spPr>
-        <a:xfrm rot="5400000">
-          <a:off x="-249478" y="744045"/>
-          <a:ext cx="1113305" cy="134775"/>
-        </a:xfrm>
-        <a:prstGeom prst="rect">
-          <a:avLst/>
-        </a:prstGeom>
-        <a:solidFill>
-          <a:schemeClr val="accent1">
-            <a:tint val="60000"/>
-            <a:hueOff val="0"/>
-            <a:satOff val="0"/>
-            <a:lumOff val="0"/>
-            <a:alphaOff val="0"/>
-          </a:schemeClr>
-        </a:solidFill>
-        <a:ln>
-          <a:noFill/>
-        </a:ln>
-        <a:effectLst/>
-      </dsp:spPr>
-      <dsp:style>
-        <a:lnRef idx="0">
-          <a:scrgbClr r="0" g="0" b="0"/>
-        </a:lnRef>
-        <a:fillRef idx="1">
-          <a:scrgbClr r="0" g="0" b="0"/>
-        </a:fillRef>
-        <a:effectRef idx="0">
-          <a:scrgbClr r="0" g="0" b="0"/>
-        </a:effectRef>
-        <a:fontRef idx="minor">
-          <a:schemeClr val="lt1"/>
-        </a:fontRef>
-      </dsp:style>
-    </dsp:sp>
-    <dsp:sp modelId="{27CB2D1A-BC6E-4707-B21B-9A84A235F8DF}">
-      <dsp:nvSpPr>
-        <dsp:cNvPr id="0" name=""/>
-        <dsp:cNvSpPr/>
-      </dsp:nvSpPr>
-      <dsp:spPr>
-        <a:xfrm>
-          <a:off x="2759" y="27815"/>
-          <a:ext cx="1497508" cy="898505"/>
-        </a:xfrm>
-        <a:prstGeom prst="roundRect">
-          <a:avLst>
-            <a:gd name="adj" fmla="val 10000"/>
-          </a:avLst>
-        </a:prstGeom>
-        <a:solidFill>
-          <a:schemeClr val="accent1">
-            <a:hueOff val="0"/>
-            <a:satOff val="0"/>
-            <a:lumOff val="0"/>
-            <a:alphaOff val="0"/>
-          </a:schemeClr>
-        </a:solidFill>
-        <a:ln w="12700" cap="flat" cmpd="sng" algn="ctr">
-          <a:solidFill>
-            <a:schemeClr val="lt1">
-              <a:hueOff val="0"/>
-              <a:satOff val="0"/>
-              <a:lumOff val="0"/>
-              <a:alphaOff val="0"/>
-            </a:schemeClr>
-          </a:solidFill>
-          <a:prstDash val="solid"/>
-          <a:miter lim="800000"/>
-        </a:ln>
-        <a:effectLst/>
-      </dsp:spPr>
-      <dsp:style>
-        <a:lnRef idx="2">
-          <a:scrgbClr r="0" g="0" b="0"/>
-        </a:lnRef>
-        <a:fillRef idx="1">
-          <a:scrgbClr r="0" g="0" b="0"/>
-        </a:fillRef>
-        <a:effectRef idx="0">
-          <a:scrgbClr r="0" g="0" b="0"/>
-        </a:effectRef>
-        <a:fontRef idx="minor">
-          <a:schemeClr val="lt1"/>
-        </a:fontRef>
-      </dsp:style>
-      <dsp:txBody>
-        <a:bodyPr spcFirstLastPara="0" vert="horz" wrap="square" lIns="148590" tIns="148590" rIns="148590" bIns="148590" numCol="1" spcCol="1270" anchor="ctr" anchorCtr="0">
-          <a:noAutofit/>
-        </a:bodyPr>
-        <a:lstStyle/>
-        <a:p>
-          <a:pPr marL="0" lvl="0" indent="0" algn="ctr" defTabSz="1733550">
-            <a:lnSpc>
-              <a:spcPct val="90000"/>
-            </a:lnSpc>
-            <a:spcBef>
-              <a:spcPct val="0"/>
-            </a:spcBef>
-            <a:spcAft>
-              <a:spcPct val="35000"/>
-            </a:spcAft>
-            <a:buNone/>
-          </a:pPr>
-          <a:endParaRPr lang="en-US" sz="3900" kern="1200"/>
-        </a:p>
-      </dsp:txBody>
-      <dsp:txXfrm>
-        <a:off x="29075" y="54131"/>
-        <a:ext cx="1444876" cy="845873"/>
-      </dsp:txXfrm>
-    </dsp:sp>
-    <dsp:sp modelId="{CBDCB80A-BC51-4A49-BFD9-3683C35D8F69}">
-      <dsp:nvSpPr>
-        <dsp:cNvPr id="0" name=""/>
-        <dsp:cNvSpPr/>
-      </dsp:nvSpPr>
-      <dsp:spPr>
-        <a:xfrm rot="5400000">
-          <a:off x="-249478" y="1867177"/>
-          <a:ext cx="1113305" cy="134775"/>
-        </a:xfrm>
-        <a:prstGeom prst="rect">
-          <a:avLst/>
-        </a:prstGeom>
-        <a:solidFill>
-          <a:schemeClr val="accent1">
-            <a:tint val="60000"/>
-            <a:hueOff val="0"/>
-            <a:satOff val="0"/>
-            <a:lumOff val="0"/>
-            <a:alphaOff val="0"/>
-          </a:schemeClr>
-        </a:solidFill>
-        <a:ln>
-          <a:noFill/>
-        </a:ln>
-        <a:effectLst/>
-      </dsp:spPr>
-      <dsp:style>
-        <a:lnRef idx="0">
-          <a:scrgbClr r="0" g="0" b="0"/>
-        </a:lnRef>
-        <a:fillRef idx="1">
-          <a:scrgbClr r="0" g="0" b="0"/>
-        </a:fillRef>
-        <a:effectRef idx="0">
-          <a:scrgbClr r="0" g="0" b="0"/>
-        </a:effectRef>
-        <a:fontRef idx="minor">
-          <a:schemeClr val="lt1"/>
-        </a:fontRef>
-      </dsp:style>
-    </dsp:sp>
-    <dsp:sp modelId="{70BB3C6C-5524-4DC0-B98A-0487BDA3AAA3}">
-      <dsp:nvSpPr>
-        <dsp:cNvPr id="0" name=""/>
-        <dsp:cNvSpPr/>
-      </dsp:nvSpPr>
-      <dsp:spPr>
-        <a:xfrm>
-          <a:off x="2759" y="1150947"/>
-          <a:ext cx="1497508" cy="898505"/>
-        </a:xfrm>
-        <a:prstGeom prst="roundRect">
-          <a:avLst>
-            <a:gd name="adj" fmla="val 10000"/>
-          </a:avLst>
-        </a:prstGeom>
-        <a:solidFill>
-          <a:schemeClr val="accent1">
-            <a:hueOff val="0"/>
-            <a:satOff val="0"/>
-            <a:lumOff val="0"/>
-            <a:alphaOff val="0"/>
-          </a:schemeClr>
-        </a:solidFill>
-        <a:ln w="12700" cap="flat" cmpd="sng" algn="ctr">
-          <a:solidFill>
-            <a:schemeClr val="lt1">
-              <a:hueOff val="0"/>
-              <a:satOff val="0"/>
-              <a:lumOff val="0"/>
-              <a:alphaOff val="0"/>
-            </a:schemeClr>
-          </a:solidFill>
-          <a:prstDash val="solid"/>
-          <a:miter lim="800000"/>
-        </a:ln>
-        <a:effectLst/>
-      </dsp:spPr>
-      <dsp:style>
-        <a:lnRef idx="2">
-          <a:scrgbClr r="0" g="0" b="0"/>
-        </a:lnRef>
-        <a:fillRef idx="1">
-          <a:scrgbClr r="0" g="0" b="0"/>
-        </a:fillRef>
-        <a:effectRef idx="0">
-          <a:scrgbClr r="0" g="0" b="0"/>
-        </a:effectRef>
-        <a:fontRef idx="minor">
-          <a:schemeClr val="lt1"/>
-        </a:fontRef>
-      </dsp:style>
-      <dsp:txBody>
-        <a:bodyPr spcFirstLastPara="0" vert="horz" wrap="square" lIns="148590" tIns="148590" rIns="148590" bIns="148590" numCol="1" spcCol="1270" anchor="ctr" anchorCtr="0">
-          <a:noAutofit/>
-        </a:bodyPr>
-        <a:lstStyle/>
-        <a:p>
-          <a:pPr marL="0" lvl="0" indent="0" algn="ctr" defTabSz="1733550">
-            <a:lnSpc>
-              <a:spcPct val="90000"/>
-            </a:lnSpc>
-            <a:spcBef>
-              <a:spcPct val="0"/>
-            </a:spcBef>
-            <a:spcAft>
-              <a:spcPct val="35000"/>
-            </a:spcAft>
-            <a:buNone/>
-          </a:pPr>
-          <a:endParaRPr lang="en-US" sz="3900" kern="1200"/>
-        </a:p>
-      </dsp:txBody>
-      <dsp:txXfrm>
-        <a:off x="29075" y="1177263"/>
-        <a:ext cx="1444876" cy="845873"/>
-      </dsp:txXfrm>
-    </dsp:sp>
-    <dsp:sp modelId="{841AF195-E221-4FD8-A7E8-B88A1B9F6DC9}">
-      <dsp:nvSpPr>
-        <dsp:cNvPr id="0" name=""/>
-        <dsp:cNvSpPr/>
-      </dsp:nvSpPr>
-      <dsp:spPr>
-        <a:xfrm>
-          <a:off x="312087" y="2428742"/>
-          <a:ext cx="1981860" cy="134775"/>
-        </a:xfrm>
-        <a:prstGeom prst="rect">
-          <a:avLst/>
-        </a:prstGeom>
-        <a:solidFill>
-          <a:schemeClr val="accent1">
-            <a:tint val="60000"/>
-            <a:hueOff val="0"/>
-            <a:satOff val="0"/>
-            <a:lumOff val="0"/>
-            <a:alphaOff val="0"/>
-          </a:schemeClr>
-        </a:solidFill>
-        <a:ln>
-          <a:noFill/>
-        </a:ln>
-        <a:effectLst/>
-      </dsp:spPr>
-      <dsp:style>
-        <a:lnRef idx="0">
-          <a:scrgbClr r="0" g="0" b="0"/>
-        </a:lnRef>
-        <a:fillRef idx="1">
-          <a:scrgbClr r="0" g="0" b="0"/>
-        </a:fillRef>
-        <a:effectRef idx="0">
-          <a:scrgbClr r="0" g="0" b="0"/>
-        </a:effectRef>
-        <a:fontRef idx="minor">
-          <a:schemeClr val="lt1"/>
-        </a:fontRef>
-      </dsp:style>
-    </dsp:sp>
-    <dsp:sp modelId="{CF480B07-EAA7-4E9B-BCEE-4768D99291AE}">
-      <dsp:nvSpPr>
-        <dsp:cNvPr id="0" name=""/>
-        <dsp:cNvSpPr/>
-      </dsp:nvSpPr>
-      <dsp:spPr>
-        <a:xfrm>
-          <a:off x="2759" y="2274078"/>
-          <a:ext cx="1497508" cy="898505"/>
-        </a:xfrm>
-        <a:prstGeom prst="roundRect">
-          <a:avLst>
-            <a:gd name="adj" fmla="val 10000"/>
-          </a:avLst>
-        </a:prstGeom>
-        <a:solidFill>
-          <a:schemeClr val="accent1">
-            <a:hueOff val="0"/>
-            <a:satOff val="0"/>
-            <a:lumOff val="0"/>
-            <a:alphaOff val="0"/>
-          </a:schemeClr>
-        </a:solidFill>
-        <a:ln w="12700" cap="flat" cmpd="sng" algn="ctr">
-          <a:solidFill>
-            <a:schemeClr val="lt1">
-              <a:hueOff val="0"/>
-              <a:satOff val="0"/>
-              <a:lumOff val="0"/>
-              <a:alphaOff val="0"/>
-            </a:schemeClr>
-          </a:solidFill>
-          <a:prstDash val="solid"/>
-          <a:miter lim="800000"/>
-        </a:ln>
-        <a:effectLst/>
-      </dsp:spPr>
-      <dsp:style>
-        <a:lnRef idx="2">
-          <a:scrgbClr r="0" g="0" b="0"/>
-        </a:lnRef>
-        <a:fillRef idx="1">
-          <a:scrgbClr r="0" g="0" b="0"/>
-        </a:fillRef>
-        <a:effectRef idx="0">
-          <a:scrgbClr r="0" g="0" b="0"/>
-        </a:effectRef>
-        <a:fontRef idx="minor">
-          <a:schemeClr val="lt1"/>
-        </a:fontRef>
-      </dsp:style>
-      <dsp:txBody>
-        <a:bodyPr spcFirstLastPara="0" vert="horz" wrap="square" lIns="148590" tIns="148590" rIns="148590" bIns="148590" numCol="1" spcCol="1270" anchor="ctr" anchorCtr="0">
-          <a:noAutofit/>
-        </a:bodyPr>
-        <a:lstStyle/>
-        <a:p>
-          <a:pPr marL="0" lvl="0" indent="0" algn="ctr" defTabSz="1733550">
-            <a:lnSpc>
-              <a:spcPct val="90000"/>
-            </a:lnSpc>
-            <a:spcBef>
-              <a:spcPct val="0"/>
-            </a:spcBef>
-            <a:spcAft>
-              <a:spcPct val="35000"/>
-            </a:spcAft>
-            <a:buNone/>
-          </a:pPr>
-          <a:endParaRPr lang="en-US" sz="3900" kern="1200"/>
-        </a:p>
-      </dsp:txBody>
-      <dsp:txXfrm>
-        <a:off x="29075" y="2300394"/>
-        <a:ext cx="1444876" cy="845873"/>
-      </dsp:txXfrm>
-    </dsp:sp>
-    <dsp:sp modelId="{CF9CE28E-A982-4E90-BA38-E8F4AEA17A51}">
-      <dsp:nvSpPr>
-        <dsp:cNvPr id="0" name=""/>
-        <dsp:cNvSpPr/>
-      </dsp:nvSpPr>
-      <dsp:spPr>
-        <a:xfrm rot="16200000">
-          <a:off x="1742207" y="1867177"/>
-          <a:ext cx="1113305" cy="134775"/>
-        </a:xfrm>
-        <a:prstGeom prst="rect">
-          <a:avLst/>
-        </a:prstGeom>
-        <a:solidFill>
-          <a:schemeClr val="accent1">
-            <a:tint val="60000"/>
-            <a:hueOff val="0"/>
-            <a:satOff val="0"/>
-            <a:lumOff val="0"/>
-            <a:alphaOff val="0"/>
-          </a:schemeClr>
-        </a:solidFill>
-        <a:ln>
-          <a:noFill/>
-        </a:ln>
-        <a:effectLst/>
-      </dsp:spPr>
-      <dsp:style>
-        <a:lnRef idx="0">
-          <a:scrgbClr r="0" g="0" b="0"/>
-        </a:lnRef>
-        <a:fillRef idx="1">
-          <a:scrgbClr r="0" g="0" b="0"/>
-        </a:fillRef>
-        <a:effectRef idx="0">
-          <a:scrgbClr r="0" g="0" b="0"/>
-        </a:effectRef>
-        <a:fontRef idx="minor">
-          <a:schemeClr val="lt1"/>
-        </a:fontRef>
-      </dsp:style>
-    </dsp:sp>
-    <dsp:sp modelId="{7C2E1043-29D6-4025-B6B3-7161A4A3D6C4}">
-      <dsp:nvSpPr>
-        <dsp:cNvPr id="0" name=""/>
-        <dsp:cNvSpPr/>
-      </dsp:nvSpPr>
-      <dsp:spPr>
-        <a:xfrm>
-          <a:off x="1994445" y="2274078"/>
-          <a:ext cx="1497508" cy="898505"/>
-        </a:xfrm>
-        <a:prstGeom prst="roundRect">
-          <a:avLst>
-            <a:gd name="adj" fmla="val 10000"/>
-          </a:avLst>
-        </a:prstGeom>
-        <a:solidFill>
-          <a:schemeClr val="accent1">
-            <a:hueOff val="0"/>
-            <a:satOff val="0"/>
-            <a:lumOff val="0"/>
-            <a:alphaOff val="0"/>
-          </a:schemeClr>
-        </a:solidFill>
-        <a:ln w="12700" cap="flat" cmpd="sng" algn="ctr">
-          <a:solidFill>
-            <a:schemeClr val="lt1">
-              <a:hueOff val="0"/>
-              <a:satOff val="0"/>
-              <a:lumOff val="0"/>
-              <a:alphaOff val="0"/>
-            </a:schemeClr>
-          </a:solidFill>
-          <a:prstDash val="solid"/>
-          <a:miter lim="800000"/>
-        </a:ln>
-        <a:effectLst/>
-      </dsp:spPr>
-      <dsp:style>
-        <a:lnRef idx="2">
-          <a:scrgbClr r="0" g="0" b="0"/>
-        </a:lnRef>
-        <a:fillRef idx="1">
-          <a:scrgbClr r="0" g="0" b="0"/>
-        </a:fillRef>
-        <a:effectRef idx="0">
-          <a:scrgbClr r="0" g="0" b="0"/>
-        </a:effectRef>
-        <a:fontRef idx="minor">
-          <a:schemeClr val="lt1"/>
-        </a:fontRef>
-      </dsp:style>
-      <dsp:txBody>
-        <a:bodyPr spcFirstLastPara="0" vert="horz" wrap="square" lIns="148590" tIns="148590" rIns="148590" bIns="148590" numCol="1" spcCol="1270" anchor="ctr" anchorCtr="0">
-          <a:noAutofit/>
-        </a:bodyPr>
-        <a:lstStyle/>
-        <a:p>
-          <a:pPr marL="0" lvl="0" indent="0" algn="ctr" defTabSz="1733550">
-            <a:lnSpc>
-              <a:spcPct val="90000"/>
-            </a:lnSpc>
-            <a:spcBef>
-              <a:spcPct val="0"/>
-            </a:spcBef>
-            <a:spcAft>
-              <a:spcPct val="35000"/>
-            </a:spcAft>
-            <a:buNone/>
-          </a:pPr>
-          <a:endParaRPr lang="en-US" sz="3900" kern="1200"/>
-        </a:p>
-      </dsp:txBody>
-      <dsp:txXfrm>
-        <a:off x="2020761" y="2300394"/>
-        <a:ext cx="1444876" cy="845873"/>
-      </dsp:txXfrm>
-    </dsp:sp>
-    <dsp:sp modelId="{36BFD0B3-0A50-4498-96C2-6A30473ED0D4}">
-      <dsp:nvSpPr>
-        <dsp:cNvPr id="0" name=""/>
-        <dsp:cNvSpPr/>
-      </dsp:nvSpPr>
-      <dsp:spPr>
-        <a:xfrm rot="16200000">
-          <a:off x="1742207" y="744045"/>
-          <a:ext cx="1113305" cy="134775"/>
-        </a:xfrm>
-        <a:prstGeom prst="rect">
-          <a:avLst/>
-        </a:prstGeom>
-        <a:solidFill>
-          <a:schemeClr val="accent1">
-            <a:tint val="60000"/>
-            <a:hueOff val="0"/>
-            <a:satOff val="0"/>
-            <a:lumOff val="0"/>
-            <a:alphaOff val="0"/>
-          </a:schemeClr>
-        </a:solidFill>
-        <a:ln>
-          <a:noFill/>
-        </a:ln>
-        <a:effectLst/>
-      </dsp:spPr>
-      <dsp:style>
-        <a:lnRef idx="0">
-          <a:scrgbClr r="0" g="0" b="0"/>
-        </a:lnRef>
-        <a:fillRef idx="1">
-          <a:scrgbClr r="0" g="0" b="0"/>
-        </a:fillRef>
-        <a:effectRef idx="0">
-          <a:scrgbClr r="0" g="0" b="0"/>
-        </a:effectRef>
-        <a:fontRef idx="minor">
-          <a:schemeClr val="lt1"/>
-        </a:fontRef>
-      </dsp:style>
-    </dsp:sp>
-    <dsp:sp modelId="{711B8FF9-E17D-4C27-94FD-59377F2EC6BF}">
-      <dsp:nvSpPr>
-        <dsp:cNvPr id="0" name=""/>
-        <dsp:cNvSpPr/>
-      </dsp:nvSpPr>
-      <dsp:spPr>
-        <a:xfrm>
-          <a:off x="1994445" y="1150947"/>
-          <a:ext cx="1497508" cy="898505"/>
-        </a:xfrm>
-        <a:prstGeom prst="roundRect">
-          <a:avLst>
-            <a:gd name="adj" fmla="val 10000"/>
-          </a:avLst>
-        </a:prstGeom>
-        <a:solidFill>
-          <a:schemeClr val="accent1">
-            <a:hueOff val="0"/>
-            <a:satOff val="0"/>
-            <a:lumOff val="0"/>
-            <a:alphaOff val="0"/>
-          </a:schemeClr>
-        </a:solidFill>
-        <a:ln w="12700" cap="flat" cmpd="sng" algn="ctr">
-          <a:solidFill>
-            <a:schemeClr val="lt1">
-              <a:hueOff val="0"/>
-              <a:satOff val="0"/>
-              <a:lumOff val="0"/>
-              <a:alphaOff val="0"/>
-            </a:schemeClr>
-          </a:solidFill>
-          <a:prstDash val="solid"/>
-          <a:miter lim="800000"/>
-        </a:ln>
-        <a:effectLst/>
-      </dsp:spPr>
-      <dsp:style>
-        <a:lnRef idx="2">
-          <a:scrgbClr r="0" g="0" b="0"/>
-        </a:lnRef>
-        <a:fillRef idx="1">
-          <a:scrgbClr r="0" g="0" b="0"/>
-        </a:fillRef>
-        <a:effectRef idx="0">
-          <a:scrgbClr r="0" g="0" b="0"/>
-        </a:effectRef>
-        <a:fontRef idx="minor">
-          <a:schemeClr val="lt1"/>
-        </a:fontRef>
-      </dsp:style>
-      <dsp:txBody>
-        <a:bodyPr spcFirstLastPara="0" vert="horz" wrap="square" lIns="148590" tIns="148590" rIns="148590" bIns="148590" numCol="1" spcCol="1270" anchor="ctr" anchorCtr="0">
-          <a:noAutofit/>
-        </a:bodyPr>
-        <a:lstStyle/>
-        <a:p>
-          <a:pPr marL="0" lvl="0" indent="0" algn="ctr" defTabSz="1733550">
-            <a:lnSpc>
-              <a:spcPct val="90000"/>
-            </a:lnSpc>
-            <a:spcBef>
-              <a:spcPct val="0"/>
-            </a:spcBef>
-            <a:spcAft>
-              <a:spcPct val="35000"/>
-            </a:spcAft>
-            <a:buNone/>
-          </a:pPr>
-          <a:endParaRPr lang="en-US" sz="3900" kern="1200"/>
-        </a:p>
-      </dsp:txBody>
-      <dsp:txXfrm>
-        <a:off x="2020761" y="1177263"/>
-        <a:ext cx="1444876" cy="845873"/>
-      </dsp:txXfrm>
-    </dsp:sp>
-    <dsp:sp modelId="{0488A5EC-DB2A-4094-B6D0-60872BB08F72}">
-      <dsp:nvSpPr>
-        <dsp:cNvPr id="0" name=""/>
-        <dsp:cNvSpPr/>
-      </dsp:nvSpPr>
-      <dsp:spPr>
-        <a:xfrm>
-          <a:off x="2303773" y="182479"/>
-          <a:ext cx="1981860" cy="134775"/>
-        </a:xfrm>
-        <a:prstGeom prst="rect">
-          <a:avLst/>
-        </a:prstGeom>
-        <a:solidFill>
-          <a:schemeClr val="accent1">
-            <a:tint val="60000"/>
-            <a:hueOff val="0"/>
-            <a:satOff val="0"/>
-            <a:lumOff val="0"/>
-            <a:alphaOff val="0"/>
-          </a:schemeClr>
-        </a:solidFill>
-        <a:ln>
-          <a:noFill/>
-        </a:ln>
-        <a:effectLst/>
-      </dsp:spPr>
-      <dsp:style>
-        <a:lnRef idx="0">
-          <a:scrgbClr r="0" g="0" b="0"/>
-        </a:lnRef>
-        <a:fillRef idx="1">
-          <a:scrgbClr r="0" g="0" b="0"/>
-        </a:fillRef>
-        <a:effectRef idx="0">
-          <a:scrgbClr r="0" g="0" b="0"/>
-        </a:effectRef>
-        <a:fontRef idx="minor">
-          <a:schemeClr val="lt1"/>
-        </a:fontRef>
-      </dsp:style>
-    </dsp:sp>
-    <dsp:sp modelId="{34D9EF37-765C-4857-984E-6010F1AA73EC}">
-      <dsp:nvSpPr>
-        <dsp:cNvPr id="0" name=""/>
-        <dsp:cNvSpPr/>
-      </dsp:nvSpPr>
-      <dsp:spPr>
-        <a:xfrm>
-          <a:off x="1994445" y="27815"/>
-          <a:ext cx="1497508" cy="898505"/>
-        </a:xfrm>
-        <a:prstGeom prst="roundRect">
-          <a:avLst>
-            <a:gd name="adj" fmla="val 10000"/>
-          </a:avLst>
-        </a:prstGeom>
-        <a:solidFill>
-          <a:schemeClr val="accent1">
-            <a:hueOff val="0"/>
-            <a:satOff val="0"/>
-            <a:lumOff val="0"/>
-            <a:alphaOff val="0"/>
-          </a:schemeClr>
-        </a:solidFill>
-        <a:ln w="12700" cap="flat" cmpd="sng" algn="ctr">
-          <a:solidFill>
-            <a:schemeClr val="lt1">
-              <a:hueOff val="0"/>
-              <a:satOff val="0"/>
-              <a:lumOff val="0"/>
-              <a:alphaOff val="0"/>
-            </a:schemeClr>
-          </a:solidFill>
-          <a:prstDash val="solid"/>
-          <a:miter lim="800000"/>
-        </a:ln>
-        <a:effectLst/>
-      </dsp:spPr>
-      <dsp:style>
-        <a:lnRef idx="2">
-          <a:scrgbClr r="0" g="0" b="0"/>
-        </a:lnRef>
-        <a:fillRef idx="1">
-          <a:scrgbClr r="0" g="0" b="0"/>
-        </a:fillRef>
-        <a:effectRef idx="0">
-          <a:scrgbClr r="0" g="0" b="0"/>
-        </a:effectRef>
-        <a:fontRef idx="minor">
-          <a:schemeClr val="lt1"/>
-        </a:fontRef>
-      </dsp:style>
-      <dsp:txBody>
-        <a:bodyPr spcFirstLastPara="0" vert="horz" wrap="square" lIns="148590" tIns="148590" rIns="148590" bIns="148590" numCol="1" spcCol="1270" anchor="ctr" anchorCtr="0">
-          <a:noAutofit/>
-        </a:bodyPr>
-        <a:lstStyle/>
-        <a:p>
-          <a:pPr marL="0" lvl="0" indent="0" algn="ctr" defTabSz="1733550">
-            <a:lnSpc>
-              <a:spcPct val="90000"/>
-            </a:lnSpc>
-            <a:spcBef>
-              <a:spcPct val="0"/>
-            </a:spcBef>
-            <a:spcAft>
-              <a:spcPct val="35000"/>
-            </a:spcAft>
-            <a:buNone/>
-          </a:pPr>
-          <a:endParaRPr lang="en-US" sz="3900" kern="1200"/>
-        </a:p>
-      </dsp:txBody>
-      <dsp:txXfrm>
-        <a:off x="2020761" y="54131"/>
-        <a:ext cx="1444876" cy="845873"/>
-      </dsp:txXfrm>
-    </dsp:sp>
-    <dsp:sp modelId="{7B577646-2A43-47F7-BE39-0C751C3B5BD3}">
-      <dsp:nvSpPr>
-        <dsp:cNvPr id="0" name=""/>
-        <dsp:cNvSpPr/>
-      </dsp:nvSpPr>
-      <dsp:spPr>
-        <a:xfrm rot="5400000">
-          <a:off x="3733894" y="744045"/>
-          <a:ext cx="1113305" cy="134775"/>
-        </a:xfrm>
-        <a:prstGeom prst="rect">
-          <a:avLst/>
-        </a:prstGeom>
-        <a:solidFill>
-          <a:schemeClr val="accent1">
-            <a:tint val="60000"/>
-            <a:hueOff val="0"/>
-            <a:satOff val="0"/>
-            <a:lumOff val="0"/>
-            <a:alphaOff val="0"/>
-          </a:schemeClr>
-        </a:solidFill>
-        <a:ln>
-          <a:noFill/>
-        </a:ln>
-        <a:effectLst/>
-      </dsp:spPr>
-      <dsp:style>
-        <a:lnRef idx="0">
-          <a:scrgbClr r="0" g="0" b="0"/>
-        </a:lnRef>
-        <a:fillRef idx="1">
-          <a:scrgbClr r="0" g="0" b="0"/>
-        </a:fillRef>
-        <a:effectRef idx="0">
-          <a:scrgbClr r="0" g="0" b="0"/>
-        </a:effectRef>
-        <a:fontRef idx="minor">
-          <a:schemeClr val="lt1"/>
-        </a:fontRef>
-      </dsp:style>
-    </dsp:sp>
-    <dsp:sp modelId="{52D69FA8-D8CF-49DD-8B08-03A0175688BE}">
-      <dsp:nvSpPr>
-        <dsp:cNvPr id="0" name=""/>
-        <dsp:cNvSpPr/>
-      </dsp:nvSpPr>
-      <dsp:spPr>
-        <a:xfrm>
-          <a:off x="3986132" y="27815"/>
-          <a:ext cx="1497508" cy="898505"/>
-        </a:xfrm>
-        <a:prstGeom prst="roundRect">
-          <a:avLst>
-            <a:gd name="adj" fmla="val 10000"/>
-          </a:avLst>
-        </a:prstGeom>
-        <a:solidFill>
-          <a:schemeClr val="accent1">
-            <a:hueOff val="0"/>
-            <a:satOff val="0"/>
-            <a:lumOff val="0"/>
-            <a:alphaOff val="0"/>
-          </a:schemeClr>
-        </a:solidFill>
-        <a:ln w="12700" cap="flat" cmpd="sng" algn="ctr">
-          <a:solidFill>
-            <a:schemeClr val="lt1">
-              <a:hueOff val="0"/>
-              <a:satOff val="0"/>
-              <a:lumOff val="0"/>
-              <a:alphaOff val="0"/>
-            </a:schemeClr>
-          </a:solidFill>
-          <a:prstDash val="solid"/>
-          <a:miter lim="800000"/>
-        </a:ln>
-        <a:effectLst/>
-      </dsp:spPr>
-      <dsp:style>
-        <a:lnRef idx="2">
-          <a:scrgbClr r="0" g="0" b="0"/>
-        </a:lnRef>
-        <a:fillRef idx="1">
-          <a:scrgbClr r="0" g="0" b="0"/>
-        </a:fillRef>
-        <a:effectRef idx="0">
-          <a:scrgbClr r="0" g="0" b="0"/>
-        </a:effectRef>
-        <a:fontRef idx="minor">
-          <a:schemeClr val="lt1"/>
-        </a:fontRef>
-      </dsp:style>
-      <dsp:txBody>
-        <a:bodyPr spcFirstLastPara="0" vert="horz" wrap="square" lIns="148590" tIns="148590" rIns="148590" bIns="148590" numCol="1" spcCol="1270" anchor="ctr" anchorCtr="0">
-          <a:noAutofit/>
-        </a:bodyPr>
-        <a:lstStyle/>
-        <a:p>
-          <a:pPr marL="0" lvl="0" indent="0" algn="ctr" defTabSz="1733550">
-            <a:lnSpc>
-              <a:spcPct val="90000"/>
-            </a:lnSpc>
-            <a:spcBef>
-              <a:spcPct val="0"/>
-            </a:spcBef>
-            <a:spcAft>
-              <a:spcPct val="35000"/>
-            </a:spcAft>
-            <a:buNone/>
-          </a:pPr>
-          <a:endParaRPr lang="en-US" sz="3900" kern="1200"/>
-        </a:p>
-      </dsp:txBody>
-      <dsp:txXfrm>
-        <a:off x="4012448" y="54131"/>
-        <a:ext cx="1444876" cy="845873"/>
-      </dsp:txXfrm>
-    </dsp:sp>
-    <dsp:sp modelId="{61ED2A0D-282B-4E80-BBCE-694A0F14DAE2}">
-      <dsp:nvSpPr>
-        <dsp:cNvPr id="0" name=""/>
-        <dsp:cNvSpPr/>
-      </dsp:nvSpPr>
-      <dsp:spPr>
-        <a:xfrm rot="5400000">
-          <a:off x="3733894" y="1867177"/>
-          <a:ext cx="1113305" cy="134775"/>
-        </a:xfrm>
-        <a:prstGeom prst="rect">
-          <a:avLst/>
-        </a:prstGeom>
-        <a:solidFill>
-          <a:schemeClr val="accent1">
-            <a:tint val="60000"/>
-            <a:hueOff val="0"/>
-            <a:satOff val="0"/>
-            <a:lumOff val="0"/>
-            <a:alphaOff val="0"/>
-          </a:schemeClr>
-        </a:solidFill>
-        <a:ln>
-          <a:noFill/>
-        </a:ln>
-        <a:effectLst/>
-      </dsp:spPr>
-      <dsp:style>
-        <a:lnRef idx="0">
-          <a:scrgbClr r="0" g="0" b="0"/>
-        </a:lnRef>
-        <a:fillRef idx="1">
-          <a:scrgbClr r="0" g="0" b="0"/>
-        </a:fillRef>
-        <a:effectRef idx="0">
-          <a:scrgbClr r="0" g="0" b="0"/>
-        </a:effectRef>
-        <a:fontRef idx="minor">
-          <a:schemeClr val="lt1"/>
-        </a:fontRef>
-      </dsp:style>
-    </dsp:sp>
-    <dsp:sp modelId="{6924C5A4-659B-465D-AC96-AAE0BB817EDA}">
-      <dsp:nvSpPr>
-        <dsp:cNvPr id="0" name=""/>
-        <dsp:cNvSpPr/>
-      </dsp:nvSpPr>
-      <dsp:spPr>
-        <a:xfrm>
-          <a:off x="3986132" y="1150947"/>
-          <a:ext cx="1497508" cy="898505"/>
-        </a:xfrm>
-        <a:prstGeom prst="roundRect">
-          <a:avLst>
-            <a:gd name="adj" fmla="val 10000"/>
-          </a:avLst>
-        </a:prstGeom>
-        <a:solidFill>
-          <a:schemeClr val="accent1">
-            <a:hueOff val="0"/>
-            <a:satOff val="0"/>
-            <a:lumOff val="0"/>
-            <a:alphaOff val="0"/>
-          </a:schemeClr>
-        </a:solidFill>
-        <a:ln w="12700" cap="flat" cmpd="sng" algn="ctr">
-          <a:solidFill>
-            <a:schemeClr val="lt1">
-              <a:hueOff val="0"/>
-              <a:satOff val="0"/>
-              <a:lumOff val="0"/>
-              <a:alphaOff val="0"/>
-            </a:schemeClr>
-          </a:solidFill>
-          <a:prstDash val="solid"/>
-          <a:miter lim="800000"/>
-        </a:ln>
-        <a:effectLst/>
-      </dsp:spPr>
-      <dsp:style>
-        <a:lnRef idx="2">
-          <a:scrgbClr r="0" g="0" b="0"/>
-        </a:lnRef>
-        <a:fillRef idx="1">
-          <a:scrgbClr r="0" g="0" b="0"/>
-        </a:fillRef>
-        <a:effectRef idx="0">
-          <a:scrgbClr r="0" g="0" b="0"/>
-        </a:effectRef>
-        <a:fontRef idx="minor">
-          <a:schemeClr val="lt1"/>
-        </a:fontRef>
-      </dsp:style>
-      <dsp:txBody>
-        <a:bodyPr spcFirstLastPara="0" vert="horz" wrap="square" lIns="148590" tIns="148590" rIns="148590" bIns="148590" numCol="1" spcCol="1270" anchor="ctr" anchorCtr="0">
-          <a:noAutofit/>
-        </a:bodyPr>
-        <a:lstStyle/>
-        <a:p>
-          <a:pPr marL="0" lvl="0" indent="0" algn="ctr" defTabSz="1733550">
-            <a:lnSpc>
-              <a:spcPct val="90000"/>
-            </a:lnSpc>
-            <a:spcBef>
-              <a:spcPct val="0"/>
-            </a:spcBef>
-            <a:spcAft>
-              <a:spcPct val="35000"/>
-            </a:spcAft>
-            <a:buNone/>
-          </a:pPr>
-          <a:endParaRPr lang="en-US" sz="3900" kern="1200"/>
-        </a:p>
-      </dsp:txBody>
-      <dsp:txXfrm>
-        <a:off x="4012448" y="1177263"/>
-        <a:ext cx="1444876" cy="845873"/>
-      </dsp:txXfrm>
-    </dsp:sp>
-    <dsp:sp modelId="{B523073C-5141-48C7-AB61-B4F49D06997D}">
-      <dsp:nvSpPr>
-        <dsp:cNvPr id="0" name=""/>
-        <dsp:cNvSpPr/>
-      </dsp:nvSpPr>
-      <dsp:spPr>
-        <a:xfrm>
-          <a:off x="3986132" y="2274078"/>
-          <a:ext cx="1497508" cy="898505"/>
-        </a:xfrm>
-        <a:prstGeom prst="roundRect">
-          <a:avLst>
-            <a:gd name="adj" fmla="val 10000"/>
-          </a:avLst>
-        </a:prstGeom>
-        <a:solidFill>
-          <a:schemeClr val="accent1">
-            <a:hueOff val="0"/>
-            <a:satOff val="0"/>
-            <a:lumOff val="0"/>
-            <a:alphaOff val="0"/>
-          </a:schemeClr>
-        </a:solidFill>
-        <a:ln w="12700" cap="flat" cmpd="sng" algn="ctr">
-          <a:solidFill>
-            <a:schemeClr val="lt1">
-              <a:hueOff val="0"/>
-              <a:satOff val="0"/>
-              <a:lumOff val="0"/>
-              <a:alphaOff val="0"/>
-            </a:schemeClr>
-          </a:solidFill>
-          <a:prstDash val="solid"/>
-          <a:miter lim="800000"/>
-        </a:ln>
-        <a:effectLst/>
-      </dsp:spPr>
-      <dsp:style>
-        <a:lnRef idx="2">
-          <a:scrgbClr r="0" g="0" b="0"/>
-        </a:lnRef>
-        <a:fillRef idx="1">
-          <a:scrgbClr r="0" g="0" b="0"/>
-        </a:fillRef>
-        <a:effectRef idx="0">
-          <a:scrgbClr r="0" g="0" b="0"/>
-        </a:effectRef>
-        <a:fontRef idx="minor">
-          <a:schemeClr val="lt1"/>
-        </a:fontRef>
-      </dsp:style>
-      <dsp:txBody>
-        <a:bodyPr spcFirstLastPara="0" vert="horz" wrap="square" lIns="148590" tIns="148590" rIns="148590" bIns="148590" numCol="1" spcCol="1270" anchor="ctr" anchorCtr="0">
-          <a:noAutofit/>
-        </a:bodyPr>
-        <a:lstStyle/>
-        <a:p>
-          <a:pPr marL="0" lvl="0" indent="0" algn="ctr" defTabSz="1733550">
-            <a:lnSpc>
-              <a:spcPct val="90000"/>
-            </a:lnSpc>
-            <a:spcBef>
-              <a:spcPct val="0"/>
-            </a:spcBef>
-            <a:spcAft>
-              <a:spcPct val="35000"/>
-            </a:spcAft>
-            <a:buNone/>
-          </a:pPr>
-          <a:endParaRPr lang="en-US" sz="3900" kern="1200"/>
-        </a:p>
-      </dsp:txBody>
-      <dsp:txXfrm>
-        <a:off x="4012448" y="2300394"/>
-        <a:ext cx="1444876" cy="845873"/>
-      </dsp:txXfrm>
-    </dsp:sp>
-  </dsp:spTree>
-</dsp:drawing>
-</file>
-
-<file path=word/diagrams/layout1.xml><?xml version="1.0" encoding="utf-8"?>
-<dgm:layoutDef xmlns:dgm="http://schemas.openxmlformats.org/drawingml/2006/diagram" xmlns:a="http://schemas.openxmlformats.org/drawingml/2006/main" uniqueId="urn:microsoft.com/office/officeart/2005/8/layout/bProcess4">
-  <dgm:title val=""/>
-  <dgm:desc val=""/>
-  <dgm:catLst>
-    <dgm:cat type="process" pri="19000"/>
-  </dgm:catLst>
-  <dgm:sampData>
-    <dgm:dataModel>
-      <dgm:ptLst>
-        <dgm:pt modelId="0" type="doc"/>
-        <dgm:pt modelId="1">
-          <dgm:prSet phldr="1"/>
-        </dgm:pt>
-        <dgm:pt modelId="2">
-          <dgm:prSet phldr="1"/>
-        </dgm:pt>
-        <dgm:pt modelId="3">
-          <dgm:prSet phldr="1"/>
-        </dgm:pt>
-        <dgm:pt modelId="4">
-          <dgm:prSet phldr="1"/>
-        </dgm:pt>
-        <dgm:pt modelId="5">
-          <dgm:prSet phldr="1"/>
-        </dgm:pt>
-        <dgm:pt modelId="6">
-          <dgm:prSet phldr="1"/>
-        </dgm:pt>
-        <dgm:pt modelId="7">
-          <dgm:prSet phldr="1"/>
-        </dgm:pt>
-        <dgm:pt modelId="8">
-          <dgm:prSet phldr="1"/>
-        </dgm:pt>
-        <dgm:pt modelId="9">
-          <dgm:prSet phldr="1"/>
-        </dgm:pt>
-      </dgm:ptLst>
-      <dgm:cxnLst>
-        <dgm:cxn modelId="10" srcId="0" destId="1" srcOrd="0" destOrd="0"/>
-        <dgm:cxn modelId="11" srcId="0" destId="2" srcOrd="1" destOrd="0"/>
-        <dgm:cxn modelId="12" srcId="0" destId="3" srcOrd="2" destOrd="0"/>
-        <dgm:cxn modelId="13" srcId="0" destId="4" srcOrd="3" destOrd="0"/>
-        <dgm:cxn modelId="14" srcId="0" destId="5" srcOrd="4" destOrd="0"/>
-        <dgm:cxn modelId="15" srcId="0" destId="6" srcOrd="5" destOrd="0"/>
-        <dgm:cxn modelId="16" srcId="0" destId="7" srcOrd="6" destOrd="0"/>
-        <dgm:cxn modelId="17" srcId="0" destId="8" srcOrd="7" destOrd="0"/>
-        <dgm:cxn modelId="18" srcId="0" destId="9" srcOrd="8" destOrd="0"/>
-      </dgm:cxnLst>
-      <dgm:bg/>
-      <dgm:whole/>
-    </dgm:dataModel>
-  </dgm:sampData>
-  <dgm:styleData>
-    <dgm:dataModel>
-      <dgm:ptLst>
-        <dgm:pt modelId="0" type="doc"/>
-        <dgm:pt modelId="1"/>
-        <dgm:pt modelId="2"/>
-      </dgm:ptLst>
-      <dgm:cxnLst>
-        <dgm:cxn modelId="3" srcId="0" destId="1" srcOrd="0" destOrd="0"/>
-        <dgm:cxn modelId="4" srcId="0" destId="2" srcOrd="1" destOrd="0"/>
-      </dgm:cxnLst>
-      <dgm:bg/>
-      <dgm:whole/>
-    </dgm:dataModel>
-  </dgm:styleData>
-  <dgm:clrData>
-    <dgm:dataModel>
-      <dgm:ptLst>
-        <dgm:pt modelId="0" type="doc"/>
-        <dgm:pt modelId="1"/>
-        <dgm:pt modelId="2"/>
-        <dgm:pt modelId="3"/>
-        <dgm:pt modelId="4"/>
-        <dgm:pt modelId="5"/>
-        <dgm:pt modelId="6"/>
-      </dgm:ptLst>
-      <dgm:cxnLst>
-        <dgm:cxn modelId="7" srcId="0" destId="1" srcOrd="0" destOrd="0"/>
-        <dgm:cxn modelId="8" srcId="0" destId="2" srcOrd="1" destOrd="0"/>
-        <dgm:cxn modelId="9" srcId="0" destId="3" srcOrd="2" destOrd="0"/>
-        <dgm:cxn modelId="10" srcId="0" destId="4" srcOrd="3" destOrd="0"/>
-        <dgm:cxn modelId="11" srcId="0" destId="5" srcOrd="4" destOrd="0"/>
-        <dgm:cxn modelId="12" srcId="0" destId="6" srcOrd="5" destOrd="0"/>
-      </dgm:cxnLst>
-      <dgm:bg/>
-      <dgm:whole/>
-    </dgm:dataModel>
-  </dgm:clrData>
-  <dgm:layoutNode name="Name0">
-    <dgm:varLst>
-      <dgm:dir/>
-      <dgm:resizeHandles/>
-    </dgm:varLst>
-    <dgm:choose name="Name1">
-      <dgm:if name="Name2" func="var" arg="dir" op="equ" val="norm">
-        <dgm:alg type="snake">
-          <dgm:param type="grDir" val="tL"/>
-          <dgm:param type="flowDir" val="col"/>
-          <dgm:param type="contDir" val="revDir"/>
-          <dgm:param type="bkpt" val="bal"/>
-        </dgm:alg>
-      </dgm:if>
-      <dgm:else name="Name3">
-        <dgm:alg type="snake">
-          <dgm:param type="grDir" val="tR"/>
-          <dgm:param type="flowDir" val="col"/>
-          <dgm:param type="contDir" val="revDir"/>
-          <dgm:param type="bkpt" val="bal"/>
-        </dgm:alg>
-      </dgm:else>
-    </dgm:choose>
-    <dgm:shape xmlns:r="http://schemas.openxmlformats.org/officeDocument/2006/relationships" r:blip="">
-      <dgm:adjLst/>
-    </dgm:shape>
-    <dgm:presOf/>
-    <dgm:constrLst>
-      <dgm:constr type="w" for="ch" forName="compNode" refType="w"/>
-      <dgm:constr type="h" for="ch" forName="compNode" refType="w" fact="0.6"/>
-      <dgm:constr type="h" for="ch" forName="sibTrans" refType="h" refFor="ch" refForName="compNode" op="equ" fact="0.25"/>
-      <dgm:constr type="sp" refType="w" fact="0.33"/>
-      <dgm:constr type="primFontSz" for="des" forName="node" op="equ" val="65"/>
-    </dgm:constrLst>
-    <dgm:ruleLst/>
-    <dgm:forEach name="nodesForEach" axis="ch" ptType="node">
-      <dgm:layoutNode name="compNode">
-        <dgm:alg type="composite"/>
-        <dgm:shape xmlns:r="http://schemas.openxmlformats.org/officeDocument/2006/relationships" r:blip="">
-          <dgm:adjLst/>
-        </dgm:shape>
-        <dgm:presOf/>
-        <dgm:choose name="Name4">
-          <dgm:if name="Name5" axis="self" func="var" arg="dir" op="equ" val="norm">
-            <dgm:constrLst>
-              <dgm:constr type="l" for="ch" forName="dummyConnPt" refType="w" fact="0.2"/>
-              <dgm:constr type="t" for="ch" forName="dummyConnPt" refType="w" fact="0.145"/>
-              <dgm:constr type="l" for="ch" forName="node"/>
-              <dgm:constr type="t" for="ch" forName="node"/>
-              <dgm:constr type="h" for="ch" forName="node" refType="h"/>
-              <dgm:constr type="w" for="ch" forName="node" refType="w"/>
-            </dgm:constrLst>
-          </dgm:if>
-          <dgm:else name="Name6">
-            <dgm:constrLst>
-              <dgm:constr type="l" for="ch" forName="dummyConnPt" refType="w" fact="0.8"/>
-              <dgm:constr type="t" for="ch" forName="dummyConnPt" refType="w" fact="0.145"/>
-              <dgm:constr type="l" for="ch" forName="node"/>
-              <dgm:constr type="t" for="ch" forName="node"/>
-              <dgm:constr type="h" for="ch" forName="node" refType="h"/>
-              <dgm:constr type="w" for="ch" forName="node" refType="w"/>
-            </dgm:constrLst>
-          </dgm:else>
-        </dgm:choose>
-        <dgm:ruleLst/>
-        <dgm:layoutNode name="dummyConnPt" styleLbl="node1" moveWith="node">
-          <dgm:alg type="sp"/>
-          <dgm:shape xmlns:r="http://schemas.openxmlformats.org/officeDocument/2006/relationships" r:blip="">
-            <dgm:adjLst/>
-          </dgm:shape>
-          <dgm:presOf/>
-          <dgm:constrLst>
-            <dgm:constr type="w" val="1"/>
-            <dgm:constr type="h" val="1"/>
-          </dgm:constrLst>
-          <dgm:ruleLst/>
-        </dgm:layoutNode>
-        <dgm:layoutNode name="node">
-          <dgm:varLst>
-            <dgm:bulletEnabled val="1"/>
-          </dgm:varLst>
-          <dgm:alg type="tx"/>
-          <dgm:shape xmlns:r="http://schemas.openxmlformats.org/officeDocument/2006/relationships" type="roundRect" r:blip="">
-            <dgm:adjLst>
-              <dgm:adj idx="1" val="0.1"/>
-            </dgm:adjLst>
-          </dgm:shape>
-          <dgm:presOf axis="desOrSelf" ptType="node"/>
-          <dgm:constrLst>
-            <dgm:constr type="tMarg" refType="primFontSz" fact="0.3"/>
-            <dgm:constr type="bMarg" refType="primFontSz" fact="0.3"/>
-            <dgm:constr type="lMarg" refType="primFontSz" fact="0.3"/>
-            <dgm:constr type="rMarg" refType="primFontSz" fact="0.3"/>
-            <dgm:constr type="primFontSz" val="65"/>
-          </dgm:constrLst>
-          <dgm:ruleLst>
-            <dgm:rule type="primFontSz" val="5" fact="NaN" max="NaN"/>
-          </dgm:ruleLst>
-        </dgm:layoutNode>
-      </dgm:layoutNode>
-      <dgm:forEach name="sibTransForEach" axis="followSib" cnt="1">
-        <dgm:layoutNode name="sibTrans" styleLbl="bgSibTrans2D1">
-          <dgm:choose name="Name7">
-            <dgm:if name="Name8" axis="self" func="var" arg="dir" op="equ" val="norm">
-              <dgm:alg type="conn">
-                <dgm:param type="srcNode" val="dummyConnPt"/>
-                <dgm:param type="dstNode" val="dummyConnPt"/>
-                <dgm:param type="begPts" val="bCtr, midR, tCtr"/>
-                <dgm:param type="endPts" val="tCtr, midL, bCtr"/>
-                <dgm:param type="begSty" val="noArr"/>
-                <dgm:param type="endSty" val="noArr"/>
-              </dgm:alg>
-            </dgm:if>
-            <dgm:else name="Name9">
-              <dgm:alg type="conn">
-                <dgm:param type="srcNode" val="dummyConnPt"/>
-                <dgm:param type="dstNode" val="dummyConnPt"/>
-                <dgm:param type="begPts" val="bCtr, midL, tCtr"/>
-                <dgm:param type="endPts" val="tCtr, midR, bCtr"/>
-                <dgm:param type="begSty" val="noArr"/>
-                <dgm:param type="endSty" val="noArr"/>
-              </dgm:alg>
-            </dgm:else>
-          </dgm:choose>
-          <dgm:shape xmlns:r="http://schemas.openxmlformats.org/officeDocument/2006/relationships" type="conn" r:blip="" zOrderOff="-2">
-            <dgm:adjLst/>
-          </dgm:shape>
-          <dgm:presOf axis="self"/>
-          <dgm:constrLst>
-            <dgm:constr type="begPad"/>
-            <dgm:constr type="endPad"/>
-          </dgm:constrLst>
-          <dgm:ruleLst/>
-        </dgm:layoutNode>
-      </dgm:forEach>
-    </dgm:forEach>
-  </dgm:layoutNode>
-</dgm:layoutDef>
-</file>
-
-<file path=word/diagrams/quickStyle1.xml><?xml version="1.0" encoding="utf-8"?>
-<dgm:styleDef xmlns:dgm="http://schemas.openxmlformats.org/drawingml/2006/diagram" xmlns:a="http://schemas.openxmlformats.org/drawingml/2006/main" uniqueId="urn:microsoft.com/office/officeart/2005/8/quickstyle/simple1">
-  <dgm:title val=""/>
-  <dgm:desc val=""/>
-  <dgm:catLst>
-    <dgm:cat type="simple" pri="10100"/>
-  </dgm:catLst>
-  <dgm:scene3d>
-    <a:camera prst="orthographicFront"/>
-    <a:lightRig rig="threePt" dir="t"/>
-  </dgm:scene3d>
-  <dgm:styleLbl name="node0">
-    <dgm:scene3d>
-      <a:camera prst="orthographicFront"/>
-      <a:lightRig rig="threePt" dir="t"/>
-    </dgm:scene3d>
-    <dgm:sp3d/>
-    <dgm:txPr/>
-    <dgm:style>
-      <a:lnRef idx="2">
-        <a:scrgbClr r="0" g="0" b="0"/>
-      </a:lnRef>
-      <a:fillRef idx="1">
-        <a:scrgbClr r="0" g="0" b="0"/>
-      </a:fillRef>
-      <a:effectRef idx="0">
-        <a:scrgbClr r="0" g="0" b="0"/>
-      </a:effectRef>
-      <a:fontRef idx="minor">
-        <a:schemeClr val="lt1"/>
-      </a:fontRef>
-    </dgm:style>
-  </dgm:styleLbl>
-  <dgm:styleLbl name="lnNode1">
-    <dgm:scene3d>
-      <a:camera prst="orthographicFront"/>
-      <a:lightRig rig="threePt" dir="t"/>
-    </dgm:scene3d>
-    <dgm:sp3d/>
-    <dgm:txPr/>
-    <dgm:style>
-      <a:lnRef idx="2">
-        <a:scrgbClr r="0" g="0" b="0"/>
-      </a:lnRef>
-      <a:fillRef idx="1">
-        <a:scrgbClr r="0" g="0" b="0"/>
-      </a:fillRef>
-      <a:effectRef idx="0">
-        <a:scrgbClr r="0" g="0" b="0"/>
-      </a:effectRef>
-      <a:fontRef idx="minor">
-        <a:schemeClr val="lt1"/>
-      </a:fontRef>
-    </dgm:style>
-  </dgm:styleLbl>
-  <dgm:styleLbl name="vennNode1">
-    <dgm:scene3d>
-      <a:camera prst="orthographicFront"/>
-      <a:lightRig rig="threePt" dir="t"/>
-    </dgm:scene3d>
-    <dgm:sp3d/>
-    <dgm:txPr/>
-    <dgm:style>
-      <a:lnRef idx="2">
-        <a:scrgbClr r="0" g="0" b="0"/>
-      </a:lnRef>
-      <a:fillRef idx="1">
-        <a:scrgbClr r="0" g="0" b="0"/>
-      </a:fillRef>
-      <a:effectRef idx="0">
-        <a:scrgbClr r="0" g="0" b="0"/>
-      </a:effectRef>
-      <a:fontRef idx="minor">
-        <a:schemeClr val="tx1"/>
-      </a:fontRef>
-    </dgm:style>
-  </dgm:styleLbl>
-  <dgm:styleLbl name="alignNode1">
-    <dgm:scene3d>
-      <a:camera prst="orthographicFront"/>
-      <a:lightRig rig="threePt" dir="t"/>
-    </dgm:scene3d>
-    <dgm:sp3d/>
-    <dgm:txPr/>
-    <dgm:style>
-      <a:lnRef idx="2">
-        <a:scrgbClr r="0" g="0" b="0"/>
-      </a:lnRef>
-      <a:fillRef idx="1">
-        <a:scrgbClr r="0" g="0" b="0"/>
-      </a:fillRef>
-      <a:effectRef idx="0">
-        <a:scrgbClr r="0" g="0" b="0"/>
-      </a:effectRef>
-      <a:fontRef idx="minor">
-        <a:schemeClr val="lt1"/>
-      </a:fontRef>
-    </dgm:style>
-  </dgm:styleLbl>
-  <dgm:styleLbl name="node1">
-    <dgm:scene3d>
-      <a:camera prst="orthographicFront"/>
-      <a:lightRig rig="threePt" dir="t"/>
-    </dgm:scene3d>
-    <dgm:sp3d/>
-    <dgm:txPr/>
-    <dgm:style>
-      <a:lnRef idx="2">
-        <a:scrgbClr r="0" g="0" b="0"/>
-      </a:lnRef>
-      <a:fillRef idx="1">
-        <a:scrgbClr r="0" g="0" b="0"/>
-      </a:fillRef>
-      <a:effectRef idx="0">
-        <a:scrgbClr r="0" g="0" b="0"/>
-      </a:effectRef>
-      <a:fontRef idx="minor">
-        <a:schemeClr val="lt1"/>
-      </a:fontRef>
-    </dgm:style>
-  </dgm:styleLbl>
-  <dgm:styleLbl name="node2">
-    <dgm:scene3d>
-      <a:camera prst="orthographicFront"/>
-      <a:lightRig rig="threePt" dir="t"/>
-    </dgm:scene3d>
-    <dgm:sp3d/>
-    <dgm:txPr/>
-    <dgm:style>
-      <a:lnRef idx="2">
-        <a:scrgbClr r="0" g="0" b="0"/>
-      </a:lnRef>
-      <a:fillRef idx="1">
-        <a:scrgbClr r="0" g="0" b="0"/>
-      </a:fillRef>
-      <a:effectRef idx="0">
-        <a:scrgbClr r="0" g="0" b="0"/>
-      </a:effectRef>
-      <a:fontRef idx="minor">
-        <a:schemeClr val="lt1"/>
-      </a:fontRef>
-    </dgm:style>
-  </dgm:styleLbl>
-  <dgm:styleLbl name="node3">
-    <dgm:scene3d>
-      <a:camera prst="orthographicFront"/>
-      <a:lightRig rig="threePt" dir="t"/>
-    </dgm:scene3d>
-    <dgm:sp3d/>
-    <dgm:txPr/>
-    <dgm:style>
-      <a:lnRef idx="2">
-        <a:scrgbClr r="0" g="0" b="0"/>
-      </a:lnRef>
-      <a:fillRef idx="1">
-        <a:scrgbClr r="0" g="0" b="0"/>
-      </a:fillRef>
-      <a:effectRef idx="0">
-        <a:scrgbClr r="0" g="0" b="0"/>
-      </a:effectRef>
-      <a:fontRef idx="minor">
-        <a:schemeClr val="lt1"/>
-      </a:fontRef>
-    </dgm:style>
-  </dgm:styleLbl>
-  <dgm:styleLbl name="node4">
-    <dgm:scene3d>
-      <a:camera prst="orthographicFront"/>
-      <a:lightRig rig="threePt" dir="t"/>
-    </dgm:scene3d>
-    <dgm:sp3d/>
-    <dgm:txPr/>
-    <dgm:style>
-      <a:lnRef idx="2">
-        <a:scrgbClr r="0" g="0" b="0"/>
-      </a:lnRef>
-      <a:fillRef idx="1">
-        <a:scrgbClr r="0" g="0" b="0"/>
-      </a:fillRef>
-      <a:effectRef idx="0">
-        <a:scrgbClr r="0" g="0" b="0"/>
-      </a:effectRef>
-      <a:fontRef idx="minor">
-        <a:schemeClr val="lt1"/>
-      </a:fontRef>
-    </dgm:style>
-  </dgm:styleLbl>
-  <dgm:styleLbl name="fgImgPlace1">
-    <dgm:scene3d>
-      <a:camera prst="orthographicFront"/>
-      <a:lightRig rig="threePt" dir="t"/>
-    </dgm:scene3d>
-    <dgm:sp3d/>
-    <dgm:txPr/>
-    <dgm:style>
-      <a:lnRef idx="2">
-        <a:scrgbClr r="0" g="0" b="0"/>
-      </a:lnRef>
-      <a:fillRef idx="1">
-        <a:scrgbClr r="0" g="0" b="0"/>
-      </a:fillRef>
-      <a:effectRef idx="0">
-        <a:scrgbClr r="0" g="0" b="0"/>
-      </a:effectRef>
-      <a:fontRef idx="minor"/>
-    </dgm:style>
-  </dgm:styleLbl>
-  <dgm:styleLbl name="alignImgPlace1">
-    <dgm:scene3d>
-      <a:camera prst="orthographicFront"/>
-      <a:lightRig rig="threePt" dir="t"/>
-    </dgm:scene3d>
-    <dgm:sp3d/>
-    <dgm:txPr/>
-    <dgm:style>
-      <a:lnRef idx="2">
-        <a:scrgbClr r="0" g="0" b="0"/>
-      </a:lnRef>
-      <a:fillRef idx="1">
-        <a:scrgbClr r="0" g="0" b="0"/>
-      </a:fillRef>
-      <a:effectRef idx="0">
-        <a:scrgbClr r="0" g="0" b="0"/>
-      </a:effectRef>
-      <a:fontRef idx="minor"/>
-    </dgm:style>
-  </dgm:styleLbl>
-  <dgm:styleLbl name="bgImgPlace1">
-    <dgm:scene3d>
-      <a:camera prst="orthographicFront"/>
-      <a:lightRig rig="threePt" dir="t"/>
-    </dgm:scene3d>
-    <dgm:sp3d/>
-    <dgm:txPr/>
-    <dgm:style>
-      <a:lnRef idx="2">
-        <a:scrgbClr r="0" g="0" b="0"/>
-      </a:lnRef>
-      <a:fillRef idx="1">
-        <a:scrgbClr r="0" g="0" b="0"/>
-      </a:fillRef>
-      <a:effectRef idx="0">
-        <a:scrgbClr r="0" g="0" b="0"/>
-      </a:effectRef>
-      <a:fontRef idx="minor"/>
-    </dgm:style>
-  </dgm:styleLbl>
-  <dgm:styleLbl name="sibTrans2D1">
-    <dgm:scene3d>
-      <a:camera prst="orthographicFront"/>
-      <a:lightRig rig="threePt" dir="t"/>
-    </dgm:scene3d>
-    <dgm:sp3d/>
-    <dgm:txPr/>
-    <dgm:style>
-      <a:lnRef idx="0">
-        <a:scrgbClr r="0" g="0" b="0"/>
-      </a:lnRef>
-      <a:fillRef idx="1">
-        <a:scrgbClr r="0" g="0" b="0"/>
-      </a:fillRef>
-      <a:effectRef idx="0">
-        <a:scrgbClr r="0" g="0" b="0"/>
-      </a:effectRef>
-      <a:fontRef idx="minor">
-        <a:schemeClr val="lt1"/>
-      </a:fontRef>
-    </dgm:style>
-  </dgm:styleLbl>
-  <dgm:styleLbl name="fgSibTrans2D1">
-    <dgm:scene3d>
-      <a:camera prst="orthographicFront"/>
-      <a:lightRig rig="threePt" dir="t"/>
-    </dgm:scene3d>
-    <dgm:sp3d/>
-    <dgm:txPr/>
-    <dgm:style>
-      <a:lnRef idx="0">
-        <a:scrgbClr r="0" g="0" b="0"/>
-      </a:lnRef>
-      <a:fillRef idx="1">
-        <a:scrgbClr r="0" g="0" b="0"/>
-      </a:fillRef>
-      <a:effectRef idx="0">
-        <a:scrgbClr r="0" g="0" b="0"/>
-      </a:effectRef>
-      <a:fontRef idx="minor">
-        <a:schemeClr val="lt1"/>
-      </a:fontRef>
-    </dgm:style>
-  </dgm:styleLbl>
-  <dgm:styleLbl name="bgSibTrans2D1">
-    <dgm:scene3d>
-      <a:camera prst="orthographicFront"/>
-      <a:lightRig rig="threePt" dir="t"/>
-    </dgm:scene3d>
-    <dgm:sp3d/>
-    <dgm:txPr/>
-    <dgm:style>
-      <a:lnRef idx="0">
-        <a:scrgbClr r="0" g="0" b="0"/>
-      </a:lnRef>
-      <a:fillRef idx="1">
-        <a:scrgbClr r="0" g="0" b="0"/>
-      </a:fillRef>
-      <a:effectRef idx="0">
-        <a:scrgbClr r="0" g="0" b="0"/>
-      </a:effectRef>
-      <a:fontRef idx="minor">
-        <a:schemeClr val="lt1"/>
-      </a:fontRef>
-    </dgm:style>
-  </dgm:styleLbl>
-  <dgm:styleLbl name="sibTrans1D1">
-    <dgm:scene3d>
-      <a:camera prst="orthographicFront"/>
-      <a:lightRig rig="threePt" dir="t"/>
-    </dgm:scene3d>
-    <dgm:sp3d/>
-    <dgm:txPr/>
-    <dgm:style>
-      <a:lnRef idx="1">
-        <a:scrgbClr r="0" g="0" b="0"/>
-      </a:lnRef>
-      <a:fillRef idx="0">
-        <a:scrgbClr r="0" g="0" b="0"/>
-      </a:fillRef>
-      <a:effectRef idx="0">
-        <a:scrgbClr r="0" g="0" b="0"/>
-      </a:effectRef>
-      <a:fontRef idx="minor"/>
-    </dgm:style>
-  </dgm:styleLbl>
-  <dgm:styleLbl name="callout">
-    <dgm:scene3d>
-      <a:camera prst="orthographicFront"/>
-      <a:lightRig rig="threePt" dir="t"/>
-    </dgm:scene3d>
-    <dgm:sp3d/>
-    <dgm:txPr/>
-    <dgm:style>
-      <a:lnRef idx="2">
-        <a:scrgbClr r="0" g="0" b="0"/>
-      </a:lnRef>
-      <a:fillRef idx="1">
-        <a:scrgbClr r="0" g="0" b="0"/>
-      </a:fillRef>
-      <a:effectRef idx="0">
-        <a:scrgbClr r="0" g="0" b="0"/>
-      </a:effectRef>
-      <a:fontRef idx="minor"/>
-    </dgm:style>
-  </dgm:styleLbl>
-  <dgm:styleLbl name="asst0">
-    <dgm:scene3d>
-      <a:camera prst="orthographicFront"/>
-      <a:lightRig rig="threePt" dir="t"/>
-    </dgm:scene3d>
-    <dgm:sp3d/>
-    <dgm:txPr/>
-    <dgm:style>
-      <a:lnRef idx="2">
-        <a:scrgbClr r="0" g="0" b="0"/>
-      </a:lnRef>
-      <a:fillRef idx="1">
-        <a:scrgbClr r="0" g="0" b="0"/>
-      </a:fillRef>
-      <a:effectRef idx="0">
-        <a:scrgbClr r="0" g="0" b="0"/>
-      </a:effectRef>
-      <a:fontRef idx="minor">
-        <a:schemeClr val="lt1"/>
-      </a:fontRef>
-    </dgm:style>
-  </dgm:styleLbl>
-  <dgm:styleLbl name="asst1">
-    <dgm:scene3d>
-      <a:camera prst="orthographicFront"/>
-      <a:lightRig rig="threePt" dir="t"/>
-    </dgm:scene3d>
-    <dgm:sp3d/>
-    <dgm:txPr/>
-    <dgm:style>
-      <a:lnRef idx="2">
-        <a:scrgbClr r="0" g="0" b="0"/>
-      </a:lnRef>
-      <a:fillRef idx="1">
-        <a:scrgbClr r="0" g="0" b="0"/>
-      </a:fillRef>
-      <a:effectRef idx="0">
-        <a:scrgbClr r="0" g="0" b="0"/>
-      </a:effectRef>
-      <a:fontRef idx="minor">
-        <a:schemeClr val="lt1"/>
-      </a:fontRef>
-    </dgm:style>
-  </dgm:styleLbl>
-  <dgm:styleLbl name="asst2">
-    <dgm:scene3d>
-      <a:camera prst="orthographicFront"/>
-      <a:lightRig rig="threePt" dir="t"/>
-    </dgm:scene3d>
-    <dgm:sp3d/>
-    <dgm:txPr/>
-    <dgm:style>
-      <a:lnRef idx="2">
-        <a:scrgbClr r="0" g="0" b="0"/>
-      </a:lnRef>
-      <a:fillRef idx="1">
-        <a:scrgbClr r="0" g="0" b="0"/>
-      </a:fillRef>
-      <a:effectRef idx="0">
-        <a:scrgbClr r="0" g="0" b="0"/>
-      </a:effectRef>
-      <a:fontRef idx="minor">
-        <a:schemeClr val="lt1"/>
-      </a:fontRef>
-    </dgm:style>
-  </dgm:styleLbl>
-  <dgm:styleLbl name="asst3">
-    <dgm:scene3d>
-      <a:camera prst="orthographicFront"/>
-      <a:lightRig rig="threePt" dir="t"/>
-    </dgm:scene3d>
-    <dgm:sp3d/>
-    <dgm:txPr/>
-    <dgm:style>
-      <a:lnRef idx="2">
-        <a:scrgbClr r="0" g="0" b="0"/>
-      </a:lnRef>
-      <a:fillRef idx="1">
-        <a:scrgbClr r="0" g="0" b="0"/>
-      </a:fillRef>
-      <a:effectRef idx="0">
-        <a:scrgbClr r="0" g="0" b="0"/>
-      </a:effectRef>
-      <a:fontRef idx="minor">
-        <a:schemeClr val="lt1"/>
-      </a:fontRef>
-    </dgm:style>
-  </dgm:styleLbl>
-  <dgm:styleLbl name="asst4">
-    <dgm:scene3d>
-      <a:camera prst="orthographicFront"/>
-      <a:lightRig rig="threePt" dir="t"/>
-    </dgm:scene3d>
-    <dgm:sp3d/>
-    <dgm:txPr/>
-    <dgm:style>
-      <a:lnRef idx="2">
-        <a:scrgbClr r="0" g="0" b="0"/>
-      </a:lnRef>
-      <a:fillRef idx="1">
-        <a:scrgbClr r="0" g="0" b="0"/>
-      </a:fillRef>
-      <a:effectRef idx="0">
-        <a:scrgbClr r="0" g="0" b="0"/>
-      </a:effectRef>
-      <a:fontRef idx="minor">
-        <a:schemeClr val="lt1"/>
-      </a:fontRef>
-    </dgm:style>
-  </dgm:styleLbl>
-  <dgm:styleLbl name="parChTrans2D1">
-    <dgm:scene3d>
-      <a:camera prst="orthographicFront"/>
-      <a:lightRig rig="threePt" dir="t"/>
-    </dgm:scene3d>
-    <dgm:sp3d/>
-    <dgm:txPr/>
-    <dgm:style>
-      <a:lnRef idx="2">
-        <a:scrgbClr r="0" g="0" b="0"/>
-      </a:lnRef>
-      <a:fillRef idx="1">
-        <a:scrgbClr r="0" g="0" b="0"/>
-      </a:fillRef>
-      <a:effectRef idx="0">
-        <a:scrgbClr r="0" g="0" b="0"/>
-      </a:effectRef>
-      <a:fontRef idx="minor">
-        <a:schemeClr val="lt1"/>
-      </a:fontRef>
-    </dgm:style>
-  </dgm:styleLbl>
-  <dgm:styleLbl name="parChTrans2D2">
-    <dgm:scene3d>
-      <a:camera prst="orthographicFront"/>
-      <a:lightRig rig="threePt" dir="t"/>
-    </dgm:scene3d>
-    <dgm:sp3d/>
-    <dgm:txPr/>
-    <dgm:style>
-      <a:lnRef idx="2">
-        <a:scrgbClr r="0" g="0" b="0"/>
-      </a:lnRef>
-      <a:fillRef idx="1">
-        <a:scrgbClr r="0" g="0" b="0"/>
-      </a:fillRef>
-      <a:effectRef idx="0">
-        <a:scrgbClr r="0" g="0" b="0"/>
-      </a:effectRef>
-      <a:fontRef idx="minor">
-        <a:schemeClr val="lt1"/>
-      </a:fontRef>
-    </dgm:style>
-  </dgm:styleLbl>
-  <dgm:styleLbl name="parChTrans2D3">
-    <dgm:scene3d>
-      <a:camera prst="orthographicFront"/>
-      <a:lightRig rig="threePt" dir="t"/>
-    </dgm:scene3d>
-    <dgm:sp3d/>
-    <dgm:txPr/>
-    <dgm:style>
-      <a:lnRef idx="2">
-        <a:scrgbClr r="0" g="0" b="0"/>
-      </a:lnRef>
-      <a:fillRef idx="1">
-        <a:scrgbClr r="0" g="0" b="0"/>
-      </a:fillRef>
-      <a:effectRef idx="0">
-        <a:scrgbClr r="0" g="0" b="0"/>
-      </a:effectRef>
-      <a:fontRef idx="minor">
-        <a:schemeClr val="lt1"/>
-      </a:fontRef>
-    </dgm:style>
-  </dgm:styleLbl>
-  <dgm:styleLbl name="parChTrans2D4">
-    <dgm:scene3d>
-      <a:camera prst="orthographicFront"/>
-      <a:lightRig rig="threePt" dir="t"/>
-    </dgm:scene3d>
-    <dgm:sp3d/>
-    <dgm:txPr/>
-    <dgm:style>
-      <a:lnRef idx="2">
-        <a:scrgbClr r="0" g="0" b="0"/>
-      </a:lnRef>
-      <a:fillRef idx="1">
-        <a:scrgbClr r="0" g="0" b="0"/>
-      </a:fillRef>
-      <a:effectRef idx="0">
-        <a:scrgbClr r="0" g="0" b="0"/>
-      </a:effectRef>
-      <a:fontRef idx="minor">
-        <a:schemeClr val="lt1"/>
-      </a:fontRef>
-    </dgm:style>
-  </dgm:styleLbl>
-  <dgm:styleLbl name="parChTrans1D1">
-    <dgm:scene3d>
-      <a:camera prst="orthographicFront"/>
-      <a:lightRig rig="threePt" dir="t"/>
-    </dgm:scene3d>
-    <dgm:sp3d/>
-    <dgm:txPr/>
-    <dgm:style>
-      <a:lnRef idx="2">
-        <a:scrgbClr r="0" g="0" b="0"/>
-      </a:lnRef>
-      <a:fillRef idx="0">
-        <a:scrgbClr r="0" g="0" b="0"/>
-      </a:fillRef>
-      <a:effectRef idx="0">
-        <a:scrgbClr r="0" g="0" b="0"/>
-      </a:effectRef>
-      <a:fontRef idx="minor"/>
-    </dgm:style>
-  </dgm:styleLbl>
-  <dgm:styleLbl name="parChTrans1D2">
-    <dgm:scene3d>
-      <a:camera prst="orthographicFront"/>
-      <a:lightRig rig="threePt" dir="t"/>
-    </dgm:scene3d>
-    <dgm:sp3d/>
-    <dgm:txPr/>
-    <dgm:style>
-      <a:lnRef idx="2">
-        <a:scrgbClr r="0" g="0" b="0"/>
-      </a:lnRef>
-      <a:fillRef idx="0">
-        <a:scrgbClr r="0" g="0" b="0"/>
-      </a:fillRef>
-      <a:effectRef idx="0">
-        <a:scrgbClr r="0" g="0" b="0"/>
-      </a:effectRef>
-      <a:fontRef idx="minor"/>
-    </dgm:style>
-  </dgm:styleLbl>
-  <dgm:styleLbl name="parChTrans1D3">
-    <dgm:scene3d>
-      <a:camera prst="orthographicFront"/>
-      <a:lightRig rig="threePt" dir="t"/>
-    </dgm:scene3d>
-    <dgm:sp3d/>
-    <dgm:txPr/>
-    <dgm:style>
-      <a:lnRef idx="2">
-        <a:scrgbClr r="0" g="0" b="0"/>
-      </a:lnRef>
-      <a:fillRef idx="0">
-        <a:scrgbClr r="0" g="0" b="0"/>
-      </a:fillRef>
-      <a:effectRef idx="0">
-        <a:scrgbClr r="0" g="0" b="0"/>
-      </a:effectRef>
-      <a:fontRef idx="minor"/>
-    </dgm:style>
-  </dgm:styleLbl>
-  <dgm:styleLbl name="parChTrans1D4">
-    <dgm:scene3d>
-      <a:camera prst="orthographicFront"/>
-      <a:lightRig rig="threePt" dir="t"/>
-    </dgm:scene3d>
-    <dgm:sp3d/>
-    <dgm:txPr/>
-    <dgm:style>
-      <a:lnRef idx="2">
-        <a:scrgbClr r="0" g="0" b="0"/>
-      </a:lnRef>
-      <a:fillRef idx="0">
-        <a:scrgbClr r="0" g="0" b="0"/>
-      </a:fillRef>
-      <a:effectRef idx="0">
-        <a:scrgbClr r="0" g="0" b="0"/>
-      </a:effectRef>
-      <a:fontRef idx="minor"/>
-    </dgm:style>
-  </dgm:styleLbl>
-  <dgm:styleLbl name="fgAcc1">
-    <dgm:scene3d>
-      <a:camera prst="orthographicFront"/>
-      <a:lightRig rig="threePt" dir="t"/>
-    </dgm:scene3d>
-    <dgm:sp3d/>
-    <dgm:txPr/>
-    <dgm:style>
-      <a:lnRef idx="2">
-        <a:scrgbClr r="0" g="0" b="0"/>
-      </a:lnRef>
-      <a:fillRef idx="1">
-        <a:scrgbClr r="0" g="0" b="0"/>
-      </a:fillRef>
-      <a:effectRef idx="0">
-        <a:scrgbClr r="0" g="0" b="0"/>
-      </a:effectRef>
-      <a:fontRef idx="minor"/>
-    </dgm:style>
-  </dgm:styleLbl>
-  <dgm:styleLbl name="conFgAcc1">
-    <dgm:scene3d>
-      <a:camera prst="orthographicFront"/>
-      <a:lightRig rig="threePt" dir="t"/>
-    </dgm:scene3d>
-    <dgm:sp3d/>
-    <dgm:txPr/>
-    <dgm:style>
-      <a:lnRef idx="2">
-        <a:scrgbClr r="0" g="0" b="0"/>
-      </a:lnRef>
-      <a:fillRef idx="1">
-        <a:scrgbClr r="0" g="0" b="0"/>
-      </a:fillRef>
-      <a:effectRef idx="0">
-        <a:scrgbClr r="0" g="0" b="0"/>
-      </a:effectRef>
-      <a:fontRef idx="minor"/>
-    </dgm:style>
-  </dgm:styleLbl>
-  <dgm:styleLbl name="alignAcc1">
-    <dgm:scene3d>
-      <a:camera prst="orthographicFront"/>
-      <a:lightRig rig="threePt" dir="t"/>
-    </dgm:scene3d>
-    <dgm:sp3d/>
-    <dgm:txPr/>
-    <dgm:style>
-      <a:lnRef idx="2">
-        <a:scrgbClr r="0" g="0" b="0"/>
-      </a:lnRef>
-      <a:fillRef idx="1">
-        <a:scrgbClr r="0" g="0" b="0"/>
-      </a:fillRef>
-      <a:effectRef idx="0">
-        <a:scrgbClr r="0" g="0" b="0"/>
-      </a:effectRef>
-      <a:fontRef idx="minor"/>
-    </dgm:style>
-  </dgm:styleLbl>
-  <dgm:styleLbl name="trAlignAcc1">
-    <dgm:scene3d>
-      <a:camera prst="orthographicFront"/>
-      <a:lightRig rig="threePt" dir="t"/>
-    </dgm:scene3d>
-    <dgm:sp3d/>
-    <dgm:txPr/>
-    <dgm:style>
-      <a:lnRef idx="1">
-        <a:scrgbClr r="0" g="0" b="0"/>
-      </a:lnRef>
-      <a:fillRef idx="1">
-        <a:scrgbClr r="0" g="0" b="0"/>
-      </a:fillRef>
-      <a:effectRef idx="0">
-        <a:scrgbClr r="0" g="0" b="0"/>
-      </a:effectRef>
-      <a:fontRef idx="minor"/>
-    </dgm:style>
-  </dgm:styleLbl>
-  <dgm:styleLbl name="bgAcc1">
-    <dgm:scene3d>
-      <a:camera prst="orthographicFront"/>
-      <a:lightRig rig="threePt" dir="t"/>
-    </dgm:scene3d>
-    <dgm:sp3d/>
-    <dgm:txPr/>
-    <dgm:style>
-      <a:lnRef idx="2">
-        <a:scrgbClr r="0" g="0" b="0"/>
-      </a:lnRef>
-      <a:fillRef idx="1">
-        <a:scrgbClr r="0" g="0" b="0"/>
-      </a:fillRef>
-      <a:effectRef idx="0">
-        <a:scrgbClr r="0" g="0" b="0"/>
-      </a:effectRef>
-      <a:fontRef idx="minor"/>
-    </dgm:style>
-  </dgm:styleLbl>
-  <dgm:styleLbl name="solidFgAcc1">
-    <dgm:scene3d>
-      <a:camera prst="orthographicFront"/>
-      <a:lightRig rig="threePt" dir="t"/>
-    </dgm:scene3d>
-    <dgm:sp3d/>
-    <dgm:txPr/>
-    <dgm:style>
-      <a:lnRef idx="2">
-        <a:scrgbClr r="0" g="0" b="0"/>
-      </a:lnRef>
-      <a:fillRef idx="1">
-        <a:scrgbClr r="0" g="0" b="0"/>
-      </a:fillRef>
-      <a:effectRef idx="0">
-        <a:scrgbClr r="0" g="0" b="0"/>
-      </a:effectRef>
-      <a:fontRef idx="minor"/>
-    </dgm:style>
-  </dgm:styleLbl>
-  <dgm:styleLbl name="solidAlignAcc1">
-    <dgm:scene3d>
-      <a:camera prst="orthographicFront"/>
-      <a:lightRig rig="threePt" dir="t"/>
-    </dgm:scene3d>
-    <dgm:sp3d/>
-    <dgm:txPr/>
-    <dgm:style>
-      <a:lnRef idx="2">
-        <a:scrgbClr r="0" g="0" b="0"/>
-      </a:lnRef>
-      <a:fillRef idx="1">
-        <a:scrgbClr r="0" g="0" b="0"/>
-      </a:fillRef>
-      <a:effectRef idx="0">
-        <a:scrgbClr r="0" g="0" b="0"/>
-      </a:effectRef>
-      <a:fontRef idx="minor"/>
-    </dgm:style>
-  </dgm:styleLbl>
-  <dgm:styleLbl name="solidBgAcc1">
-    <dgm:scene3d>
-      <a:camera prst="orthographicFront"/>
-      <a:lightRig rig="threePt" dir="t"/>
-    </dgm:scene3d>
-    <dgm:sp3d/>
-    <dgm:txPr/>
-    <dgm:style>
-      <a:lnRef idx="2">
-        <a:scrgbClr r="0" g="0" b="0"/>
-      </a:lnRef>
-      <a:fillRef idx="1">
-        <a:scrgbClr r="0" g="0" b="0"/>
-      </a:fillRef>
-      <a:effectRef idx="0">
-        <a:scrgbClr r="0" g="0" b="0"/>
-      </a:effectRef>
-      <a:fontRef idx="minor"/>
-    </dgm:style>
-  </dgm:styleLbl>
-  <dgm:styleLbl name="fgAccFollowNode1">
-    <dgm:scene3d>
-      <a:camera prst="orthographicFront"/>
-      <a:lightRig rig="threePt" dir="t"/>
-    </dgm:scene3d>
-    <dgm:sp3d/>
-    <dgm:txPr/>
-    <dgm:style>
-      <a:lnRef idx="2">
-        <a:scrgbClr r="0" g="0" b="0"/>
-      </a:lnRef>
-      <a:fillRef idx="1">
-        <a:scrgbClr r="0" g="0" b="0"/>
-      </a:fillRef>
-      <a:effectRef idx="0">
-        <a:scrgbClr r="0" g="0" b="0"/>
-      </a:effectRef>
-      <a:fontRef idx="minor"/>
-    </dgm:style>
-  </dgm:styleLbl>
-  <dgm:styleLbl name="alignAccFollowNode1">
-    <dgm:scene3d>
-      <a:camera prst="orthographicFront"/>
-      <a:lightRig rig="threePt" dir="t"/>
-    </dgm:scene3d>
-    <dgm:sp3d/>
-    <dgm:txPr/>
-    <dgm:style>
-      <a:lnRef idx="2">
-        <a:scrgbClr r="0" g="0" b="0"/>
-      </a:lnRef>
-      <a:fillRef idx="1">
-        <a:scrgbClr r="0" g="0" b="0"/>
-      </a:fillRef>
-      <a:effectRef idx="0">
-        <a:scrgbClr r="0" g="0" b="0"/>
-      </a:effectRef>
-      <a:fontRef idx="minor"/>
-    </dgm:style>
-  </dgm:styleLbl>
-  <dgm:styleLbl name="bgAccFollowNode1">
-    <dgm:scene3d>
-      <a:camera prst="orthographicFront"/>
-      <a:lightRig rig="threePt" dir="t"/>
-    </dgm:scene3d>
-    <dgm:sp3d/>
-    <dgm:txPr/>
-    <dgm:style>
-      <a:lnRef idx="2">
-        <a:scrgbClr r="0" g="0" b="0"/>
-      </a:lnRef>
-      <a:fillRef idx="1">
-        <a:scrgbClr r="0" g="0" b="0"/>
-      </a:fillRef>
-      <a:effectRef idx="0">
-        <a:scrgbClr r="0" g="0" b="0"/>
-      </a:effectRef>
-      <a:fontRef idx="minor"/>
-    </dgm:style>
-  </dgm:styleLbl>
-  <dgm:styleLbl name="fgAcc0">
-    <dgm:scene3d>
-      <a:camera prst="orthographicFront"/>
-      <a:lightRig rig="threePt" dir="t"/>
-    </dgm:scene3d>
-    <dgm:sp3d/>
-    <dgm:txPr/>
-    <dgm:style>
-      <a:lnRef idx="2">
-        <a:scrgbClr r="0" g="0" b="0"/>
-      </a:lnRef>
-      <a:fillRef idx="1">
-        <a:scrgbClr r="0" g="0" b="0"/>
-      </a:fillRef>
-      <a:effectRef idx="0">
-        <a:scrgbClr r="0" g="0" b="0"/>
-      </a:effectRef>
-      <a:fontRef idx="minor"/>
-    </dgm:style>
-  </dgm:styleLbl>
-  <dgm:styleLbl name="fgAcc2">
-    <dgm:scene3d>
-      <a:camera prst="orthographicFront"/>
-      <a:lightRig rig="threePt" dir="t"/>
-    </dgm:scene3d>
-    <dgm:sp3d/>
-    <dgm:txPr/>
-    <dgm:style>
-      <a:lnRef idx="2">
-        <a:scrgbClr r="0" g="0" b="0"/>
-      </a:lnRef>
-      <a:fillRef idx="1">
-        <a:scrgbClr r="0" g="0" b="0"/>
-      </a:fillRef>
-      <a:effectRef idx="0">
-        <a:scrgbClr r="0" g="0" b="0"/>
-      </a:effectRef>
-      <a:fontRef idx="minor"/>
-    </dgm:style>
-  </dgm:styleLbl>
-  <dgm:styleLbl name="fgAcc3">
-    <dgm:scene3d>
-      <a:camera prst="orthographicFront"/>
-      <a:lightRig rig="threePt" dir="t"/>
-    </dgm:scene3d>
-    <dgm:sp3d/>
-    <dgm:txPr/>
-    <dgm:style>
-      <a:lnRef idx="2">
-        <a:scrgbClr r="0" g="0" b="0"/>
-      </a:lnRef>
-      <a:fillRef idx="1">
-        <a:scrgbClr r="0" g="0" b="0"/>
-      </a:fillRef>
-      <a:effectRef idx="0">
-        <a:scrgbClr r="0" g="0" b="0"/>
-      </a:effectRef>
-      <a:fontRef idx="minor"/>
-    </dgm:style>
-  </dgm:styleLbl>
-  <dgm:styleLbl name="fgAcc4">
-    <dgm:scene3d>
-      <a:camera prst="orthographicFront"/>
-      <a:lightRig rig="threePt" dir="t"/>
-    </dgm:scene3d>
-    <dgm:sp3d/>
-    <dgm:txPr/>
-    <dgm:style>
-      <a:lnRef idx="2">
-        <a:scrgbClr r="0" g="0" b="0"/>
-      </a:lnRef>
-      <a:fillRef idx="1">
-        <a:scrgbClr r="0" g="0" b="0"/>
-      </a:fillRef>
-      <a:effectRef idx="0">
-        <a:scrgbClr r="0" g="0" b="0"/>
-      </a:effectRef>
-      <a:fontRef idx="minor"/>
-    </dgm:style>
-  </dgm:styleLbl>
-  <dgm:styleLbl name="bgShp">
-    <dgm:scene3d>
-      <a:camera prst="orthographicFront"/>
-      <a:lightRig rig="threePt" dir="t"/>
-    </dgm:scene3d>
-    <dgm:sp3d/>
-    <dgm:txPr/>
-    <dgm:style>
-      <a:lnRef idx="0">
-        <a:scrgbClr r="0" g="0" b="0"/>
-      </a:lnRef>
-      <a:fillRef idx="1">
-        <a:scrgbClr r="0" g="0" b="0"/>
-      </a:fillRef>
-      <a:effectRef idx="0">
-        <a:scrgbClr r="0" g="0" b="0"/>
-      </a:effectRef>
-      <a:fontRef idx="minor"/>
-    </dgm:style>
-  </dgm:styleLbl>
-  <dgm:styleLbl name="dkBgShp">
-    <dgm:scene3d>
-      <a:camera prst="orthographicFront"/>
-      <a:lightRig rig="threePt" dir="t"/>
-    </dgm:scene3d>
-    <dgm:sp3d/>
-    <dgm:txPr/>
-    <dgm:style>
-      <a:lnRef idx="0">
-        <a:scrgbClr r="0" g="0" b="0"/>
-      </a:lnRef>
-      <a:fillRef idx="1">
-        <a:scrgbClr r="0" g="0" b="0"/>
-      </a:fillRef>
-      <a:effectRef idx="0">
-        <a:scrgbClr r="0" g="0" b="0"/>
-      </a:effectRef>
-      <a:fontRef idx="minor"/>
-    </dgm:style>
-  </dgm:styleLbl>
-  <dgm:styleLbl name="trBgShp">
-    <dgm:scene3d>
-      <a:camera prst="orthographicFront"/>
-      <a:lightRig rig="threePt" dir="t"/>
-    </dgm:scene3d>
-    <dgm:sp3d/>
-    <dgm:txPr/>
-    <dgm:style>
-      <a:lnRef idx="0">
-        <a:scrgbClr r="0" g="0" b="0"/>
-      </a:lnRef>
-      <a:fillRef idx="1">
-        <a:scrgbClr r="0" g="0" b="0"/>
-      </a:fillRef>
-      <a:effectRef idx="0">
-        <a:scrgbClr r="0" g="0" b="0"/>
-      </a:effectRef>
-      <a:fontRef idx="minor"/>
-    </dgm:style>
-  </dgm:styleLbl>
-  <dgm:styleLbl name="fgShp">
-    <dgm:scene3d>
-      <a:camera prst="orthographicFront"/>
-      <a:lightRig rig="threePt" dir="t"/>
-    </dgm:scene3d>
-    <dgm:sp3d/>
-    <dgm:txPr/>
-    <dgm:style>
-      <a:lnRef idx="2">
-        <a:scrgbClr r="0" g="0" b="0"/>
-      </a:lnRef>
-      <a:fillRef idx="1">
-        <a:scrgbClr r="0" g="0" b="0"/>
-      </a:fillRef>
-      <a:effectRef idx="0">
-        <a:scrgbClr r="0" g="0" b="0"/>
-      </a:effectRef>
-      <a:fontRef idx="minor"/>
-    </dgm:style>
-  </dgm:styleLbl>
-  <dgm:styleLbl name="revTx">
-    <dgm:scene3d>
-      <a:camera prst="orthographicFront"/>
-      <a:lightRig rig="threePt" dir="t"/>
-    </dgm:scene3d>
-    <dgm:sp3d/>
-    <dgm:txPr/>
-    <dgm:style>
-      <a:lnRef idx="0">
-        <a:scrgbClr r="0" g="0" b="0"/>
-      </a:lnRef>
-      <a:fillRef idx="0">
-        <a:scrgbClr r="0" g="0" b="0"/>
-      </a:fillRef>
-      <a:effectRef idx="0">
-        <a:scrgbClr r="0" g="0" b="0"/>
-      </a:effectRef>
-      <a:fontRef idx="minor"/>
-    </dgm:style>
-  </dgm:styleLbl>
-</dgm:styleDef>
-</file>
-
 <file path=word/theme/theme1.xml><?xml version="1.0" encoding="utf-8"?>
 <a:theme xmlns:a="http://schemas.openxmlformats.org/drawingml/2006/main" name="Office Theme">
   <a:themeElements>

</xml_diff>